<commit_message>
Honed description of Bayesian Model Using BART Model and introduced required equation(s)
</commit_message>
<xml_diff>
--- a/Report.docx
+++ b/Report.docx
@@ -203,25 +203,7 @@
           <w:sz w:val="24"/>
           <w:szCs w:val="24"/>
         </w:rPr>
-        <w:t xml:space="preserve">According to Dr. Bill </w:t>
-      </w:r>
-      <w:proofErr w:type="spellStart"/>
-      <w:r>
-        <w:rPr>
-          <w:rFonts w:ascii="Times New Roman" w:hAnsi="Times New Roman" w:cs="Times New Roman"/>
-          <w:sz w:val="24"/>
-          <w:szCs w:val="24"/>
-        </w:rPr>
-        <w:t>Basener</w:t>
-      </w:r>
-      <w:proofErr w:type="spellEnd"/>
-      <w:r>
-        <w:rPr>
-          <w:rFonts w:ascii="Times New Roman" w:hAnsi="Times New Roman" w:cs="Times New Roman"/>
-          <w:sz w:val="24"/>
-          <w:szCs w:val="24"/>
-        </w:rPr>
-        <w:t>, “the goal of the project is for you to apply Bayesian machine learning to a real dataset in an advanced way. This means that the project should show you can apply probabilistic reasoning to a nontrivial problem of your choosing.”</w:t>
+        <w:t>According to Dr. Bill Basener, “the goal of the project is for you to apply Bayesian machine learning to a real dataset in an advanced way. This means that the project should show you can apply probabilistic reasoning to a nontrivial problem of your choosing.”</w:t>
       </w:r>
     </w:p>
     <w:p>
@@ -769,15 +751,7 @@
           <w:sz w:val="24"/>
           <w:szCs w:val="24"/>
         </w:rPr>
-        <w:t xml:space="preserve"> See </w:t>
-      </w:r>
-      <w:r>
-        <w:rPr>
-          <w:rFonts w:ascii="Times New Roman" w:eastAsiaTheme="minorEastAsia" w:hAnsi="Times New Roman" w:cs="Times New Roman"/>
-          <w:sz w:val="24"/>
-          <w:szCs w:val="24"/>
-        </w:rPr>
-        <w:t xml:space="preserve">below </w:t>
+        <w:t xml:space="preserve"> See below </w:t>
       </w:r>
       <w:r>
         <w:rPr>
@@ -787,39 +761,7 @@
           <w:sz w:val="24"/>
           <w:szCs w:val="24"/>
         </w:rPr>
-        <w:t xml:space="preserve">Appendix 1: </w:t>
-      </w:r>
-      <w:r>
-        <w:rPr>
-          <w:rFonts w:ascii="Times New Roman" w:eastAsiaTheme="minorEastAsia" w:hAnsi="Times New Roman" w:cs="Times New Roman"/>
-          <w:i/>
-          <w:iCs/>
-          <w:sz w:val="24"/>
-          <w:szCs w:val="24"/>
-        </w:rPr>
-        <w:t xml:space="preserve">Exploring Change </w:t>
-      </w:r>
-      <w:proofErr w:type="gramStart"/>
-      <w:r>
-        <w:rPr>
-          <w:rFonts w:ascii="Times New Roman" w:eastAsiaTheme="minorEastAsia" w:hAnsi="Times New Roman" w:cs="Times New Roman"/>
-          <w:i/>
-          <w:iCs/>
-          <w:sz w:val="24"/>
-          <w:szCs w:val="24"/>
-        </w:rPr>
-        <w:t>In</w:t>
-      </w:r>
-      <w:proofErr w:type="gramEnd"/>
-      <w:r>
-        <w:rPr>
-          <w:rFonts w:ascii="Times New Roman" w:eastAsiaTheme="minorEastAsia" w:hAnsi="Times New Roman" w:cs="Times New Roman"/>
-          <w:i/>
-          <w:iCs/>
-          <w:sz w:val="24"/>
-          <w:szCs w:val="24"/>
-        </w:rPr>
-        <w:t xml:space="preserve"> Molar Gibbs Free Energy</w:t>
+        <w:t>Appendix 1: Exploring Change In Molar Gibbs Free Energy</w:t>
       </w:r>
       <w:r>
         <w:rPr>
@@ -1391,29 +1333,7 @@
           <w:sz w:val="24"/>
           <w:szCs w:val="24"/>
         </w:rPr>
-        <w:t xml:space="preserve"> Model Using </w:t>
-      </w:r>
-      <w:proofErr w:type="gramStart"/>
-      <w:r>
-        <w:rPr>
-          <w:rFonts w:ascii="Times New Roman" w:eastAsiaTheme="minorEastAsia" w:hAnsi="Times New Roman" w:cs="Times New Roman"/>
-          <w:i/>
-          <w:iCs/>
-          <w:sz w:val="24"/>
-          <w:szCs w:val="24"/>
-        </w:rPr>
-        <w:t>A</w:t>
-      </w:r>
-      <w:proofErr w:type="gramEnd"/>
-      <w:r>
-        <w:rPr>
-          <w:rFonts w:ascii="Times New Roman" w:eastAsiaTheme="minorEastAsia" w:hAnsi="Times New Roman" w:cs="Times New Roman"/>
-          <w:i/>
-          <w:iCs/>
-          <w:sz w:val="24"/>
-          <w:szCs w:val="24"/>
-        </w:rPr>
-        <w:t xml:space="preserve"> Bayesian Additive Regression Trees Model</w:t>
+        <w:t xml:space="preserve"> Model Using A Bayesian Additive Regression Trees Model</w:t>
       </w:r>
       <w:r>
         <w:rPr>
@@ -1423,7 +1343,6 @@
         </w:rPr>
         <w:t xml:space="preserve">. This model is implemented using Python packages </w:t>
       </w:r>
-      <w:proofErr w:type="spellStart"/>
       <w:r>
         <w:rPr>
           <w:rFonts w:ascii="Courier New" w:eastAsiaTheme="minorEastAsia" w:hAnsi="Courier New" w:cs="Courier New"/>
@@ -1432,7 +1351,6 @@
         </w:rPr>
         <w:t>PyMC</w:t>
       </w:r>
-      <w:proofErr w:type="spellEnd"/>
       <w:r>
         <w:rPr>
           <w:rFonts w:ascii="Times New Roman" w:eastAsiaTheme="minorEastAsia" w:hAnsi="Times New Roman" w:cs="Times New Roman"/>
@@ -1441,16 +1359,30 @@
         </w:rPr>
         <w:t xml:space="preserve"> and </w:t>
       </w:r>
-      <w:proofErr w:type="spellStart"/>
       <w:r>
         <w:rPr>
           <w:rFonts w:ascii="Courier New" w:eastAsiaTheme="minorEastAsia" w:hAnsi="Courier New" w:cs="Courier New"/>
           <w:sz w:val="24"/>
           <w:szCs w:val="24"/>
         </w:rPr>
-        <w:t>pymc_bart</w:t>
-      </w:r>
-      <w:proofErr w:type="spellEnd"/>
+        <w:t>pymc</w:t>
+      </w:r>
+      <w:r>
+        <w:rPr>
+          <w:rFonts w:ascii="Courier New" w:eastAsiaTheme="minorEastAsia" w:hAnsi="Courier New" w:cs="Courier New"/>
+          <w:sz w:val="24"/>
+          <w:szCs w:val="24"/>
+        </w:rPr>
+        <w:t>-</w:t>
+      </w:r>
+      <w:r>
+        <w:rPr>
+          <w:rFonts w:ascii="Courier New" w:eastAsiaTheme="minorEastAsia" w:hAnsi="Courier New" w:cs="Courier New"/>
+          <w:sz w:val="24"/>
+          <w:szCs w:val="24"/>
+        </w:rPr>
+        <w:t>bart</w:t>
+      </w:r>
       <w:r>
         <w:rPr>
           <w:rFonts w:ascii="Times New Roman" w:eastAsiaTheme="minorEastAsia" w:hAnsi="Times New Roman" w:cs="Times New Roman"/>
@@ -1467,26 +1399,14 @@
         </w:rPr>
         <w:t xml:space="preserve"> In this model, a </w:t>
       </w:r>
-      <w:proofErr w:type="spellStart"/>
       <w:r>
         <w:rPr>
           <w:rFonts w:ascii="Courier New" w:eastAsiaTheme="minorEastAsia" w:hAnsi="Courier New" w:cs="Courier New"/>
           <w:sz w:val="24"/>
           <w:szCs w:val="24"/>
         </w:rPr>
-        <w:t>pymc_</w:t>
-      </w:r>
-      <w:proofErr w:type="gramStart"/>
-      <w:r>
-        <w:rPr>
-          <w:rFonts w:ascii="Courier New" w:eastAsiaTheme="minorEastAsia" w:hAnsi="Courier New" w:cs="Courier New"/>
-          <w:sz w:val="24"/>
-          <w:szCs w:val="24"/>
-        </w:rPr>
-        <w:t>bart.BART</w:t>
-      </w:r>
-      <w:proofErr w:type="spellEnd"/>
-      <w:proofErr w:type="gramEnd"/>
+        <w:t>pymc_bart.BART</w:t>
+      </w:r>
       <w:r>
         <w:rPr>
           <w:rFonts w:ascii="Times New Roman" w:eastAsiaTheme="minorEastAsia" w:hAnsi="Times New Roman" w:cs="Times New Roman"/>
@@ -1519,33 +1439,7 @@
           <w:sz w:val="24"/>
           <w:szCs w:val="24"/>
         </w:rPr>
-        <w:t xml:space="preserve"> trained on a vector of docking scores and a matrix of numbers of occurrences of substructures and is</w:t>
-      </w:r>
-      <w:r>
-        <w:rPr>
-          <w:rFonts w:ascii="Times New Roman" w:eastAsiaTheme="minorEastAsia" w:hAnsi="Times New Roman" w:cs="Times New Roman"/>
-          <w:sz w:val="24"/>
-          <w:szCs w:val="24"/>
-        </w:rPr>
-        <w:t xml:space="preserve"> used to define an expected value of response values </w:t>
-      </w:r>
-      <m:oMath>
-        <m:r>
-          <w:rPr>
-            <w:rFonts w:ascii="Cambria Math" w:eastAsiaTheme="minorEastAsia" w:hAnsi="Cambria Math" w:cs="Times New Roman"/>
-            <w:sz w:val="24"/>
-            <w:szCs w:val="24"/>
-          </w:rPr>
-          <m:t>μ</m:t>
-        </m:r>
-      </m:oMath>
-      <w:r>
-        <w:rPr>
-          <w:rFonts w:ascii="Times New Roman" w:eastAsiaTheme="minorEastAsia" w:hAnsi="Times New Roman" w:cs="Times New Roman"/>
-          <w:sz w:val="24"/>
-          <w:szCs w:val="24"/>
-        </w:rPr>
-        <w:t>. We define a prior probability density distribution</w:t>
+        <w:t xml:space="preserve"> trained on a vector of docking scores</w:t>
       </w:r>
       <w:r>
         <w:rPr>
@@ -1554,438 +1448,6 @@
           <w:szCs w:val="24"/>
         </w:rPr>
         <w:t xml:space="preserve"> </w:t>
-      </w:r>
-      <m:oMath>
-        <m:r>
-          <w:rPr>
-            <w:rFonts w:ascii="Cambria Math" w:eastAsiaTheme="minorEastAsia" w:hAnsi="Cambria Math" w:cs="Times New Roman"/>
-            <w:sz w:val="24"/>
-            <w:szCs w:val="24"/>
-          </w:rPr>
-          <m:t>f(σ)</m:t>
-        </m:r>
-      </m:oMath>
-      <w:r>
-        <w:rPr>
-          <w:rFonts w:ascii="Times New Roman" w:eastAsiaTheme="minorEastAsia" w:hAnsi="Times New Roman" w:cs="Times New Roman"/>
-          <w:sz w:val="24"/>
-          <w:szCs w:val="24"/>
-        </w:rPr>
-        <w:t xml:space="preserve"> for </w:t>
-      </w:r>
-      <w:r>
-        <w:rPr>
-          <w:rFonts w:ascii="Times New Roman" w:eastAsiaTheme="minorEastAsia" w:hAnsi="Times New Roman" w:cs="Times New Roman"/>
-          <w:sz w:val="24"/>
-          <w:szCs w:val="24"/>
-        </w:rPr>
-        <w:t xml:space="preserve">a standard deviation as a half-normal distribution itself with a standard deviation of </w:t>
-      </w:r>
-      <m:oMath>
-        <m:r>
-          <w:rPr>
-            <w:rFonts w:ascii="Cambria Math" w:eastAsiaTheme="minorEastAsia" w:hAnsi="Cambria Math" w:cs="Times New Roman"/>
-            <w:sz w:val="24"/>
-            <w:szCs w:val="24"/>
-          </w:rPr>
-          <m:t>100</m:t>
-        </m:r>
-      </m:oMath>
-      <w:r>
-        <w:rPr>
-          <w:rFonts w:ascii="Times New Roman" w:eastAsiaTheme="minorEastAsia" w:hAnsi="Times New Roman" w:cs="Times New Roman"/>
-          <w:sz w:val="24"/>
-          <w:szCs w:val="24"/>
-        </w:rPr>
-        <w:t xml:space="preserve">. We define a likelihood </w:t>
-      </w:r>
-      <m:oMath>
-        <m:r>
-          <w:rPr>
-            <w:rFonts w:ascii="Cambria Math" w:eastAsiaTheme="minorEastAsia" w:hAnsi="Cambria Math" w:cs="Times New Roman"/>
-            <w:sz w:val="24"/>
-            <w:szCs w:val="24"/>
-          </w:rPr>
-          <m:t>f</m:t>
-        </m:r>
-        <m:d>
-          <m:dPr>
-            <m:endChr m:val="|"/>
-            <m:ctrlPr>
-              <w:rPr>
-                <w:rFonts w:ascii="Cambria Math" w:eastAsiaTheme="minorEastAsia" w:hAnsi="Cambria Math" w:cs="Times New Roman"/>
-                <w:i/>
-                <w:sz w:val="24"/>
-                <w:szCs w:val="24"/>
-              </w:rPr>
-            </m:ctrlPr>
-          </m:dPr>
-          <m:e>
-            <m:sSub>
-              <m:sSubPr>
-                <m:ctrlPr>
-                  <w:rPr>
-                    <w:rFonts w:ascii="Cambria Math" w:eastAsiaTheme="minorEastAsia" w:hAnsi="Cambria Math" w:cs="Times New Roman"/>
-                    <w:i/>
-                    <w:sz w:val="24"/>
-                    <w:szCs w:val="24"/>
-                  </w:rPr>
-                </m:ctrlPr>
-              </m:sSubPr>
-              <m:e>
-                <m:r>
-                  <w:rPr>
-                    <w:rFonts w:ascii="Cambria Math" w:eastAsiaTheme="minorEastAsia" w:hAnsi="Cambria Math" w:cs="Times New Roman"/>
-                    <w:sz w:val="24"/>
-                    <w:szCs w:val="24"/>
-                  </w:rPr>
-                  <m:t>x</m:t>
-                </m:r>
-              </m:e>
-              <m:sub>
-                <m:r>
-                  <w:rPr>
-                    <w:rFonts w:ascii="Cambria Math" w:eastAsiaTheme="minorEastAsia" w:hAnsi="Cambria Math" w:cs="Times New Roman"/>
-                    <w:sz w:val="24"/>
-                    <w:szCs w:val="24"/>
-                  </w:rPr>
-                  <m:t>test</m:t>
-                </m:r>
-              </m:sub>
-            </m:sSub>
-            <m:r>
-              <w:rPr>
-                <w:rFonts w:ascii="Cambria Math" w:eastAsiaTheme="minorEastAsia" w:hAnsi="Cambria Math" w:cs="Times New Roman"/>
-                <w:sz w:val="24"/>
-                <w:szCs w:val="24"/>
-              </w:rPr>
-              <m:t xml:space="preserve"> </m:t>
-            </m:r>
-          </m:e>
-        </m:d>
-        <m:r>
-          <w:rPr>
-            <w:rFonts w:ascii="Cambria Math" w:eastAsiaTheme="minorEastAsia" w:hAnsi="Cambria Math" w:cs="Times New Roman"/>
-            <w:sz w:val="24"/>
-            <w:szCs w:val="24"/>
-          </w:rPr>
-          <m:t xml:space="preserve"> μ, σ,  </m:t>
-        </m:r>
-        <m:sSub>
-          <m:sSubPr>
-            <m:ctrlPr>
-              <w:rPr>
-                <w:rFonts w:ascii="Cambria Math" w:eastAsiaTheme="minorEastAsia" w:hAnsi="Cambria Math" w:cs="Times New Roman"/>
-                <w:i/>
-                <w:sz w:val="24"/>
-                <w:szCs w:val="24"/>
-              </w:rPr>
-            </m:ctrlPr>
-          </m:sSubPr>
-          <m:e>
-            <m:r>
-              <w:rPr>
-                <w:rFonts w:ascii="Cambria Math" w:eastAsiaTheme="minorEastAsia" w:hAnsi="Cambria Math" w:cs="Times New Roman"/>
-                <w:sz w:val="24"/>
-                <w:szCs w:val="24"/>
-              </w:rPr>
-              <m:t>y</m:t>
-            </m:r>
-          </m:e>
-          <m:sub>
-            <m:r>
-              <w:rPr>
-                <w:rFonts w:ascii="Cambria Math" w:eastAsiaTheme="minorEastAsia" w:hAnsi="Cambria Math" w:cs="Times New Roman"/>
-                <w:sz w:val="24"/>
-                <w:szCs w:val="24"/>
-              </w:rPr>
-              <m:t>test</m:t>
-            </m:r>
-          </m:sub>
-        </m:sSub>
-        <m:r>
-          <w:rPr>
-            <w:rFonts w:ascii="Cambria Math" w:eastAsiaTheme="minorEastAsia" w:hAnsi="Cambria Math" w:cs="Times New Roman"/>
-            <w:sz w:val="24"/>
-            <w:szCs w:val="24"/>
-          </w:rPr>
-          <m:t>)</m:t>
-        </m:r>
-      </m:oMath>
-      <w:r>
-        <w:rPr>
-          <w:rFonts w:ascii="Times New Roman" w:eastAsiaTheme="minorEastAsia" w:hAnsi="Times New Roman" w:cs="Times New Roman"/>
-          <w:sz w:val="24"/>
-          <w:szCs w:val="24"/>
-        </w:rPr>
-        <w:t xml:space="preserve"> as a normal distribution with mean </w:t>
-      </w:r>
-      <m:oMath>
-        <m:r>
-          <w:rPr>
-            <w:rFonts w:ascii="Cambria Math" w:eastAsiaTheme="minorEastAsia" w:hAnsi="Cambria Math" w:cs="Times New Roman"/>
-            <w:sz w:val="24"/>
-            <w:szCs w:val="24"/>
-          </w:rPr>
-          <m:t>μ</m:t>
-        </m:r>
-      </m:oMath>
-      <w:r>
-        <w:rPr>
-          <w:rFonts w:ascii="Times New Roman" w:eastAsiaTheme="minorEastAsia" w:hAnsi="Times New Roman" w:cs="Times New Roman"/>
-          <w:sz w:val="24"/>
-          <w:szCs w:val="24"/>
-        </w:rPr>
-        <w:t xml:space="preserve"> and standard deviation </w:t>
-      </w:r>
-      <m:oMath>
-        <m:r>
-          <w:rPr>
-            <w:rFonts w:ascii="Cambria Math" w:eastAsiaTheme="minorEastAsia" w:hAnsi="Cambria Math" w:cs="Times New Roman"/>
-            <w:sz w:val="24"/>
-            <w:szCs w:val="24"/>
-          </w:rPr>
-          <m:t>σ</m:t>
-        </m:r>
-      </m:oMath>
-      <w:r>
-        <w:rPr>
-          <w:rFonts w:ascii="Times New Roman" w:eastAsiaTheme="minorEastAsia" w:hAnsi="Times New Roman" w:cs="Times New Roman"/>
-          <w:sz w:val="24"/>
-          <w:szCs w:val="24"/>
-        </w:rPr>
-        <w:t xml:space="preserve">. We use </w:t>
-      </w:r>
-      <w:proofErr w:type="spellStart"/>
-      <w:r>
-        <w:rPr>
-          <w:rFonts w:ascii="Courier New" w:eastAsiaTheme="minorEastAsia" w:hAnsi="Courier New" w:cs="Courier New"/>
-          <w:sz w:val="24"/>
-          <w:szCs w:val="24"/>
-        </w:rPr>
-        <w:t>PyMC</w:t>
-      </w:r>
-      <w:proofErr w:type="spellEnd"/>
-      <w:r>
-        <w:rPr>
-          <w:rFonts w:ascii="Times New Roman" w:eastAsiaTheme="minorEastAsia" w:hAnsi="Times New Roman" w:cs="Times New Roman"/>
-          <w:sz w:val="24"/>
-          <w:szCs w:val="24"/>
-        </w:rPr>
-        <w:t xml:space="preserve"> to sample values of </w:t>
-      </w:r>
-      <m:oMath>
-        <m:r>
-          <w:rPr>
-            <w:rFonts w:ascii="Cambria Math" w:eastAsiaTheme="minorEastAsia" w:hAnsi="Cambria Math" w:cs="Times New Roman"/>
-            <w:sz w:val="24"/>
-            <w:szCs w:val="24"/>
-          </w:rPr>
-          <m:t>μ</m:t>
-        </m:r>
-      </m:oMath>
-      <w:r>
-        <w:rPr>
-          <w:rFonts w:ascii="Times New Roman" w:eastAsiaTheme="minorEastAsia" w:hAnsi="Times New Roman" w:cs="Times New Roman"/>
-          <w:sz w:val="24"/>
-          <w:szCs w:val="24"/>
-        </w:rPr>
-        <w:t xml:space="preserve"> and </w:t>
-      </w:r>
-      <m:oMath>
-        <m:r>
-          <w:rPr>
-            <w:rFonts w:ascii="Cambria Math" w:eastAsiaTheme="minorEastAsia" w:hAnsi="Cambria Math" w:cs="Times New Roman"/>
-            <w:sz w:val="24"/>
-            <w:szCs w:val="24"/>
-          </w:rPr>
-          <m:t>σ</m:t>
-        </m:r>
-      </m:oMath>
-      <w:r>
-        <w:rPr>
-          <w:rFonts w:ascii="Times New Roman" w:eastAsiaTheme="minorEastAsia" w:hAnsi="Times New Roman" w:cs="Times New Roman"/>
-          <w:sz w:val="24"/>
-          <w:szCs w:val="24"/>
-        </w:rPr>
-        <w:t xml:space="preserve"> from the posterior </w:t>
-      </w:r>
-      <w:r>
-        <w:rPr>
-          <w:rFonts w:ascii="Times New Roman" w:eastAsiaTheme="minorEastAsia" w:hAnsi="Times New Roman" w:cs="Times New Roman"/>
-          <w:sz w:val="24"/>
-          <w:szCs w:val="24"/>
-        </w:rPr>
-        <w:t xml:space="preserve">probability density </w:t>
-      </w:r>
-      <w:r>
-        <w:rPr>
-          <w:rFonts w:ascii="Times New Roman" w:eastAsiaTheme="minorEastAsia" w:hAnsi="Times New Roman" w:cs="Times New Roman"/>
-          <w:sz w:val="24"/>
-          <w:szCs w:val="24"/>
-        </w:rPr>
-        <w:t xml:space="preserve">distribution </w:t>
-      </w:r>
-      <m:oMath>
-        <m:r>
-          <w:rPr>
-            <w:rFonts w:ascii="Cambria Math" w:eastAsiaTheme="minorEastAsia" w:hAnsi="Cambria Math" w:cs="Times New Roman"/>
-            <w:sz w:val="24"/>
-            <w:szCs w:val="24"/>
-          </w:rPr>
-          <m:t>f</m:t>
-        </m:r>
-        <m:d>
-          <m:dPr>
-            <m:endChr m:val="|"/>
-            <m:ctrlPr>
-              <w:rPr>
-                <w:rFonts w:ascii="Cambria Math" w:eastAsiaTheme="minorEastAsia" w:hAnsi="Cambria Math" w:cs="Times New Roman"/>
-                <w:i/>
-                <w:sz w:val="24"/>
-                <w:szCs w:val="24"/>
-              </w:rPr>
-            </m:ctrlPr>
-          </m:dPr>
-          <m:e>
-            <m:r>
-              <w:rPr>
-                <w:rFonts w:ascii="Cambria Math" w:eastAsiaTheme="minorEastAsia" w:hAnsi="Cambria Math" w:cs="Times New Roman"/>
-                <w:sz w:val="24"/>
-                <w:szCs w:val="24"/>
-              </w:rPr>
-              <m:t>μ,</m:t>
-            </m:r>
-            <m:r>
-              <w:rPr>
-                <w:rFonts w:ascii="Cambria Math" w:eastAsiaTheme="minorEastAsia" w:hAnsi="Cambria Math" w:cs="Times New Roman"/>
-                <w:sz w:val="24"/>
-                <w:szCs w:val="24"/>
-              </w:rPr>
-              <m:t xml:space="preserve"> </m:t>
-            </m:r>
-            <m:r>
-              <w:rPr>
-                <w:rFonts w:ascii="Cambria Math" w:eastAsiaTheme="minorEastAsia" w:hAnsi="Cambria Math" w:cs="Times New Roman"/>
-                <w:sz w:val="24"/>
-                <w:szCs w:val="24"/>
-              </w:rPr>
-              <m:t xml:space="preserve"> σ</m:t>
-            </m:r>
-            <m:r>
-              <w:rPr>
-                <w:rFonts w:ascii="Cambria Math" w:eastAsiaTheme="minorEastAsia" w:hAnsi="Cambria Math" w:cs="Times New Roman"/>
-                <w:sz w:val="24"/>
-                <w:szCs w:val="24"/>
-              </w:rPr>
-              <m:t xml:space="preserve"> </m:t>
-            </m:r>
-          </m:e>
-        </m:d>
-        <m:r>
-          <w:rPr>
-            <w:rFonts w:ascii="Cambria Math" w:eastAsiaTheme="minorEastAsia" w:hAnsi="Cambria Math" w:cs="Times New Roman"/>
-            <w:sz w:val="24"/>
-            <w:szCs w:val="24"/>
-          </w:rPr>
-          <m:t xml:space="preserve"> </m:t>
-        </m:r>
-        <m:sSub>
-          <m:sSubPr>
-            <m:ctrlPr>
-              <w:rPr>
-                <w:rFonts w:ascii="Cambria Math" w:eastAsiaTheme="minorEastAsia" w:hAnsi="Cambria Math" w:cs="Times New Roman"/>
-                <w:i/>
-                <w:sz w:val="24"/>
-                <w:szCs w:val="24"/>
-              </w:rPr>
-            </m:ctrlPr>
-          </m:sSubPr>
-          <m:e>
-            <m:r>
-              <w:rPr>
-                <w:rFonts w:ascii="Cambria Math" w:eastAsiaTheme="minorEastAsia" w:hAnsi="Cambria Math" w:cs="Times New Roman"/>
-                <w:sz w:val="24"/>
-                <w:szCs w:val="24"/>
-              </w:rPr>
-              <m:t>x</m:t>
-            </m:r>
-          </m:e>
-          <m:sub>
-            <m:r>
-              <w:rPr>
-                <w:rFonts w:ascii="Cambria Math" w:eastAsiaTheme="minorEastAsia" w:hAnsi="Cambria Math" w:cs="Times New Roman"/>
-                <w:sz w:val="24"/>
-                <w:szCs w:val="24"/>
-              </w:rPr>
-              <m:t>test</m:t>
-            </m:r>
-          </m:sub>
-        </m:sSub>
-        <m:r>
-          <w:rPr>
-            <w:rFonts w:ascii="Cambria Math" w:eastAsiaTheme="minorEastAsia" w:hAnsi="Cambria Math" w:cs="Times New Roman"/>
-            <w:sz w:val="24"/>
-            <w:szCs w:val="24"/>
-          </w:rPr>
-          <m:t xml:space="preserve">, </m:t>
-        </m:r>
-        <m:sSub>
-          <m:sSubPr>
-            <m:ctrlPr>
-              <w:rPr>
-                <w:rFonts w:ascii="Cambria Math" w:eastAsiaTheme="minorEastAsia" w:hAnsi="Cambria Math" w:cs="Times New Roman"/>
-                <w:i/>
-                <w:sz w:val="24"/>
-                <w:szCs w:val="24"/>
-              </w:rPr>
-            </m:ctrlPr>
-          </m:sSubPr>
-          <m:e>
-            <m:r>
-              <w:rPr>
-                <w:rFonts w:ascii="Cambria Math" w:eastAsiaTheme="minorEastAsia" w:hAnsi="Cambria Math" w:cs="Times New Roman"/>
-                <w:sz w:val="24"/>
-                <w:szCs w:val="24"/>
-              </w:rPr>
-              <m:t>y</m:t>
-            </m:r>
-          </m:e>
-          <m:sub>
-            <m:r>
-              <w:rPr>
-                <w:rFonts w:ascii="Cambria Math" w:eastAsiaTheme="minorEastAsia" w:hAnsi="Cambria Math" w:cs="Times New Roman"/>
-                <w:sz w:val="24"/>
-                <w:szCs w:val="24"/>
-              </w:rPr>
-              <m:t>test</m:t>
-            </m:r>
-          </m:sub>
-        </m:sSub>
-        <m:r>
-          <w:rPr>
-            <w:rFonts w:ascii="Cambria Math" w:eastAsiaTheme="minorEastAsia" w:hAnsi="Cambria Math" w:cs="Times New Roman"/>
-            <w:sz w:val="24"/>
-            <w:szCs w:val="24"/>
-          </w:rPr>
-          <m:t>)</m:t>
-        </m:r>
-      </m:oMath>
-      <w:r>
-        <w:rPr>
-          <w:rFonts w:ascii="Times New Roman" w:eastAsiaTheme="minorEastAsia" w:hAnsi="Times New Roman" w:cs="Times New Roman"/>
-          <w:sz w:val="24"/>
-          <w:szCs w:val="24"/>
-        </w:rPr>
-        <w:t xml:space="preserve"> and </w:t>
-      </w:r>
-      <w:r>
-        <w:rPr>
-          <w:rFonts w:ascii="Times New Roman" w:eastAsiaTheme="minorEastAsia" w:hAnsi="Times New Roman" w:cs="Times New Roman"/>
-          <w:sz w:val="24"/>
-          <w:szCs w:val="24"/>
-        </w:rPr>
-        <w:t xml:space="preserve">to sample values of </w:t>
       </w:r>
       <m:oMath>
         <m:sSub>
@@ -2016,7 +1478,7 @@
                 <w:sz w:val="24"/>
                 <w:szCs w:val="24"/>
               </w:rPr>
-              <m:t>test</m:t>
+              <m:t>train</m:t>
             </m:r>
           </m:sub>
         </m:sSub>
@@ -2027,7 +1489,353 @@
           <w:sz w:val="24"/>
           <w:szCs w:val="24"/>
         </w:rPr>
-        <w:t xml:space="preserve"> from the posterior predictive probability density distribution </w:t>
+        <w:t xml:space="preserve"> and a matrix of numbers of occurrences of substructures</w:t>
+      </w:r>
+      <w:r>
+        <w:rPr>
+          <w:rFonts w:ascii="Times New Roman" w:eastAsiaTheme="minorEastAsia" w:hAnsi="Times New Roman" w:cs="Times New Roman"/>
+          <w:sz w:val="24"/>
+          <w:szCs w:val="24"/>
+        </w:rPr>
+        <w:t xml:space="preserve"> </w:t>
+      </w:r>
+      <m:oMath>
+        <m:sSub>
+          <m:sSubPr>
+            <m:ctrlPr>
+              <w:rPr>
+                <w:rFonts w:ascii="Cambria Math" w:eastAsiaTheme="minorEastAsia" w:hAnsi="Cambria Math" w:cs="Times New Roman"/>
+                <w:i/>
+                <w:sz w:val="24"/>
+                <w:szCs w:val="24"/>
+              </w:rPr>
+            </m:ctrlPr>
+          </m:sSubPr>
+          <m:e>
+            <m:r>
+              <w:rPr>
+                <w:rFonts w:ascii="Cambria Math" w:eastAsiaTheme="minorEastAsia" w:hAnsi="Cambria Math" w:cs="Times New Roman"/>
+                <w:sz w:val="24"/>
+                <w:szCs w:val="24"/>
+              </w:rPr>
+              <m:t>x</m:t>
+            </m:r>
+          </m:e>
+          <m:sub>
+            <m:r>
+              <w:rPr>
+                <w:rFonts w:ascii="Cambria Math" w:eastAsiaTheme="minorEastAsia" w:hAnsi="Cambria Math" w:cs="Times New Roman"/>
+                <w:sz w:val="24"/>
+                <w:szCs w:val="24"/>
+              </w:rPr>
+              <m:t>train</m:t>
+            </m:r>
+          </m:sub>
+        </m:sSub>
+      </m:oMath>
+      <w:r>
+        <w:rPr>
+          <w:rFonts w:ascii="Times New Roman" w:eastAsiaTheme="minorEastAsia" w:hAnsi="Times New Roman" w:cs="Times New Roman"/>
+          <w:sz w:val="24"/>
+          <w:szCs w:val="24"/>
+        </w:rPr>
+        <w:t>. This BART model</w:t>
+      </w:r>
+      <w:r>
+        <w:rPr>
+          <w:rFonts w:ascii="Times New Roman" w:eastAsiaTheme="minorEastAsia" w:hAnsi="Times New Roman" w:cs="Times New Roman"/>
+          <w:sz w:val="24"/>
+          <w:szCs w:val="24"/>
+        </w:rPr>
+        <w:t xml:space="preserve"> is</w:t>
+      </w:r>
+      <w:r>
+        <w:rPr>
+          <w:rFonts w:ascii="Times New Roman" w:eastAsiaTheme="minorEastAsia" w:hAnsi="Times New Roman" w:cs="Times New Roman"/>
+          <w:sz w:val="24"/>
+          <w:szCs w:val="24"/>
+        </w:rPr>
+        <w:t xml:space="preserve"> used to define a</w:t>
+      </w:r>
+      <w:r>
+        <w:rPr>
+          <w:rFonts w:ascii="Times New Roman" w:eastAsiaTheme="minorEastAsia" w:hAnsi="Times New Roman" w:cs="Times New Roman"/>
+          <w:sz w:val="24"/>
+          <w:szCs w:val="24"/>
+        </w:rPr>
+        <w:t xml:space="preserve"> tensor variable representing an </w:t>
+      </w:r>
+      <w:r>
+        <w:rPr>
+          <w:rFonts w:ascii="Times New Roman" w:eastAsiaTheme="minorEastAsia" w:hAnsi="Times New Roman" w:cs="Times New Roman"/>
+          <w:sz w:val="24"/>
+          <w:szCs w:val="24"/>
+        </w:rPr>
+        <w:t>expected value</w:t>
+      </w:r>
+      <w:r>
+        <w:rPr>
+          <w:rFonts w:ascii="Times New Roman" w:eastAsiaTheme="minorEastAsia" w:hAnsi="Times New Roman" w:cs="Times New Roman"/>
+          <w:sz w:val="24"/>
+          <w:szCs w:val="24"/>
+        </w:rPr>
+        <w:t xml:space="preserve"> </w:t>
+      </w:r>
+      <w:bookmarkStart w:id="0" w:name="_Hlk150978797"/>
+      <m:oMath>
+        <m:sSub>
+          <m:sSubPr>
+            <m:ctrlPr>
+              <w:rPr>
+                <w:rFonts w:ascii="Cambria Math" w:hAnsi="Cambria Math"/>
+                <w:i/>
+              </w:rPr>
+            </m:ctrlPr>
+          </m:sSubPr>
+          <m:e>
+            <m:r>
+              <w:rPr>
+                <w:rFonts w:ascii="Cambria Math" w:hAnsi="Cambria Math"/>
+              </w:rPr>
+              <m:t>μ</m:t>
+            </m:r>
+          </m:e>
+          <m:sub>
+            <m:r>
+              <w:rPr>
+                <w:rFonts w:ascii="Cambria Math" w:hAnsi="Cambria Math"/>
+              </w:rPr>
+              <m:t>BART</m:t>
+            </m:r>
+          </m:sub>
+        </m:sSub>
+      </m:oMath>
+      <w:bookmarkEnd w:id="0"/>
+      <w:r>
+        <w:rPr>
+          <w:rFonts w:ascii="Times New Roman" w:eastAsiaTheme="minorEastAsia" w:hAnsi="Times New Roman" w:cs="Times New Roman"/>
+          <w:sz w:val="24"/>
+          <w:szCs w:val="24"/>
+        </w:rPr>
+        <w:t xml:space="preserve"> of</w:t>
+      </w:r>
+      <w:r>
+        <w:rPr>
+          <w:rFonts w:ascii="Times New Roman" w:eastAsiaTheme="minorEastAsia" w:hAnsi="Times New Roman" w:cs="Times New Roman"/>
+          <w:sz w:val="24"/>
+          <w:szCs w:val="24"/>
+        </w:rPr>
+        <w:t xml:space="preserve"> response values</w:t>
+      </w:r>
+      <w:r>
+        <w:rPr>
+          <w:rFonts w:ascii="Times New Roman" w:eastAsiaTheme="minorEastAsia" w:hAnsi="Times New Roman" w:cs="Times New Roman"/>
+          <w:sz w:val="24"/>
+          <w:szCs w:val="24"/>
+        </w:rPr>
+        <w:t xml:space="preserve"> </w:t>
+      </w:r>
+      <m:oMath>
+        <m:sSub>
+          <m:sSubPr>
+            <m:ctrlPr>
+              <w:rPr>
+                <w:rFonts w:ascii="Cambria Math" w:eastAsiaTheme="minorEastAsia" w:hAnsi="Cambria Math" w:cs="Times New Roman"/>
+                <w:i/>
+                <w:sz w:val="24"/>
+                <w:szCs w:val="24"/>
+              </w:rPr>
+            </m:ctrlPr>
+          </m:sSubPr>
+          <m:e>
+            <m:r>
+              <w:rPr>
+                <w:rFonts w:ascii="Cambria Math" w:eastAsiaTheme="minorEastAsia" w:hAnsi="Cambria Math" w:cs="Times New Roman"/>
+                <w:sz w:val="24"/>
+                <w:szCs w:val="24"/>
+              </w:rPr>
+              <m:t>y</m:t>
+            </m:r>
+          </m:e>
+          <m:sub>
+            <m:r>
+              <w:rPr>
+                <w:rFonts w:ascii="Cambria Math" w:eastAsiaTheme="minorEastAsia" w:hAnsi="Cambria Math" w:cs="Times New Roman"/>
+                <w:sz w:val="24"/>
+                <w:szCs w:val="24"/>
+              </w:rPr>
+              <m:t>train</m:t>
+            </m:r>
+          </m:sub>
+        </m:sSub>
+      </m:oMath>
+      <w:r>
+        <w:rPr>
+          <w:rFonts w:ascii="Times New Roman" w:eastAsiaTheme="minorEastAsia" w:hAnsi="Times New Roman" w:cs="Times New Roman"/>
+          <w:sz w:val="24"/>
+          <w:szCs w:val="24"/>
+        </w:rPr>
+        <w:t>.</w:t>
+      </w:r>
+      <w:r>
+        <w:rPr>
+          <w:rFonts w:ascii="Times New Roman" w:eastAsiaTheme="minorEastAsia" w:hAnsi="Times New Roman" w:cs="Times New Roman"/>
+          <w:sz w:val="24"/>
+          <w:szCs w:val="24"/>
+        </w:rPr>
+        <w:t xml:space="preserve"> We define a prior probability density distribution</w:t>
+      </w:r>
+      <w:r>
+        <w:rPr>
+          <w:rFonts w:ascii="Times New Roman" w:eastAsiaTheme="minorEastAsia" w:hAnsi="Times New Roman" w:cs="Times New Roman"/>
+          <w:sz w:val="24"/>
+          <w:szCs w:val="24"/>
+        </w:rPr>
+        <w:t xml:space="preserve"> </w:t>
+      </w:r>
+      <m:oMath>
+        <m:r>
+          <w:rPr>
+            <w:rFonts w:ascii="Cambria Math" w:eastAsiaTheme="minorEastAsia" w:hAnsi="Cambria Math" w:cs="Times New Roman"/>
+            <w:sz w:val="24"/>
+            <w:szCs w:val="24"/>
+          </w:rPr>
+          <m:t>f(</m:t>
+        </m:r>
+        <m:r>
+          <w:rPr>
+            <w:rFonts w:ascii="Cambria Math" w:eastAsiaTheme="minorEastAsia" w:hAnsi="Cambria Math" w:cs="Times New Roman"/>
+            <w:sz w:val="24"/>
+            <w:szCs w:val="24"/>
+          </w:rPr>
+          <m:t>σ</m:t>
+        </m:r>
+        <m:r>
+          <w:rPr>
+            <w:rFonts w:ascii="Cambria Math" w:eastAsiaTheme="minorEastAsia" w:hAnsi="Cambria Math" w:cs="Times New Roman"/>
+            <w:sz w:val="24"/>
+            <w:szCs w:val="24"/>
+          </w:rPr>
+          <m:t>)</m:t>
+        </m:r>
+      </m:oMath>
+      <w:r>
+        <w:rPr>
+          <w:rFonts w:ascii="Times New Roman" w:eastAsiaTheme="minorEastAsia" w:hAnsi="Times New Roman" w:cs="Times New Roman"/>
+          <w:sz w:val="24"/>
+          <w:szCs w:val="24"/>
+        </w:rPr>
+        <w:t xml:space="preserve"> for </w:t>
+      </w:r>
+      <w:r>
+        <w:rPr>
+          <w:rFonts w:ascii="Times New Roman" w:eastAsiaTheme="minorEastAsia" w:hAnsi="Times New Roman" w:cs="Times New Roman"/>
+          <w:sz w:val="24"/>
+          <w:szCs w:val="24"/>
+        </w:rPr>
+        <w:t>the</w:t>
+      </w:r>
+      <w:r>
+        <w:rPr>
+          <w:rFonts w:ascii="Times New Roman" w:eastAsiaTheme="minorEastAsia" w:hAnsi="Times New Roman" w:cs="Times New Roman"/>
+          <w:sz w:val="24"/>
+          <w:szCs w:val="24"/>
+        </w:rPr>
+        <w:t xml:space="preserve"> </w:t>
+      </w:r>
+      <w:r>
+        <w:rPr>
+          <w:rFonts w:ascii="Times New Roman" w:eastAsiaTheme="minorEastAsia" w:hAnsi="Times New Roman" w:cs="Times New Roman"/>
+          <w:sz w:val="24"/>
+          <w:szCs w:val="24"/>
+        </w:rPr>
+        <w:t>standard deviation</w:t>
+      </w:r>
+      <w:r>
+        <w:rPr>
+          <w:rFonts w:ascii="Times New Roman" w:eastAsiaTheme="minorEastAsia" w:hAnsi="Times New Roman" w:cs="Times New Roman"/>
+          <w:sz w:val="24"/>
+          <w:szCs w:val="24"/>
+        </w:rPr>
+        <w:t xml:space="preserve"> </w:t>
+      </w:r>
+      <m:oMath>
+        <m:r>
+          <w:rPr>
+            <w:rFonts w:ascii="Cambria Math" w:eastAsiaTheme="minorEastAsia" w:hAnsi="Cambria Math" w:cs="Times New Roman"/>
+            <w:sz w:val="24"/>
+            <w:szCs w:val="24"/>
+          </w:rPr>
+          <m:t>σ</m:t>
+        </m:r>
+      </m:oMath>
+      <w:r>
+        <w:rPr>
+          <w:rFonts w:ascii="Times New Roman" w:eastAsiaTheme="minorEastAsia" w:hAnsi="Times New Roman" w:cs="Times New Roman"/>
+          <w:sz w:val="24"/>
+          <w:szCs w:val="24"/>
+        </w:rPr>
+        <w:t xml:space="preserve"> of response values </w:t>
+      </w:r>
+      <m:oMath>
+        <m:sSub>
+          <m:sSubPr>
+            <m:ctrlPr>
+              <w:rPr>
+                <w:rFonts w:ascii="Cambria Math" w:eastAsiaTheme="minorEastAsia" w:hAnsi="Cambria Math" w:cs="Times New Roman"/>
+                <w:i/>
+                <w:sz w:val="24"/>
+                <w:szCs w:val="24"/>
+              </w:rPr>
+            </m:ctrlPr>
+          </m:sSubPr>
+          <m:e>
+            <m:r>
+              <w:rPr>
+                <w:rFonts w:ascii="Cambria Math" w:eastAsiaTheme="minorEastAsia" w:hAnsi="Cambria Math" w:cs="Times New Roman"/>
+                <w:sz w:val="24"/>
+                <w:szCs w:val="24"/>
+              </w:rPr>
+              <m:t>y</m:t>
+            </m:r>
+          </m:e>
+          <m:sub>
+            <m:r>
+              <w:rPr>
+                <w:rFonts w:ascii="Cambria Math" w:eastAsiaTheme="minorEastAsia" w:hAnsi="Cambria Math" w:cs="Times New Roman"/>
+                <w:sz w:val="24"/>
+                <w:szCs w:val="24"/>
+              </w:rPr>
+              <m:t>train</m:t>
+            </m:r>
+          </m:sub>
+        </m:sSub>
+      </m:oMath>
+      <w:r>
+        <w:rPr>
+          <w:rFonts w:ascii="Times New Roman" w:eastAsiaTheme="minorEastAsia" w:hAnsi="Times New Roman" w:cs="Times New Roman"/>
+          <w:sz w:val="24"/>
+          <w:szCs w:val="24"/>
+        </w:rPr>
+        <w:t xml:space="preserve"> as a half-normal distribution itself with a standard deviation of </w:t>
+      </w:r>
+      <m:oMath>
+        <m:r>
+          <w:rPr>
+            <w:rFonts w:ascii="Cambria Math" w:eastAsiaTheme="minorEastAsia" w:hAnsi="Cambria Math" w:cs="Times New Roman"/>
+            <w:sz w:val="24"/>
+            <w:szCs w:val="24"/>
+          </w:rPr>
+          <m:t>100</m:t>
+        </m:r>
+      </m:oMath>
+      <w:r>
+        <w:rPr>
+          <w:rFonts w:ascii="Times New Roman" w:eastAsiaTheme="minorEastAsia" w:hAnsi="Times New Roman" w:cs="Times New Roman"/>
+          <w:sz w:val="24"/>
+          <w:szCs w:val="24"/>
+        </w:rPr>
+        <w:t xml:space="preserve">. We define a likelihood </w:t>
       </w:r>
       <m:oMath>
         <m:r>
@@ -2079,26 +1887,10 @@
                     <w:sz w:val="24"/>
                     <w:szCs w:val="24"/>
                   </w:rPr>
-                  <m:t>test</m:t>
+                  <m:t>train</m:t>
                 </m:r>
               </m:sub>
             </m:sSub>
-            <m:r>
-              <w:rPr>
-                <w:rFonts w:ascii="Cambria Math" w:eastAsiaTheme="minorEastAsia" w:hAnsi="Cambria Math" w:cs="Times New Roman"/>
-                <w:sz w:val="24"/>
-                <w:szCs w:val="24"/>
-              </w:rPr>
-              <m:t>,</m:t>
-            </m:r>
-            <m:r>
-              <w:rPr>
-                <w:rFonts w:ascii="Cambria Math" w:eastAsiaTheme="minorEastAsia" w:hAnsi="Cambria Math" w:cs="Times New Roman"/>
-                <w:sz w:val="24"/>
-                <w:szCs w:val="24"/>
-              </w:rPr>
-              <m:t xml:space="preserve"> </m:t>
-            </m:r>
             <m:r>
               <w:rPr>
                 <w:rFonts w:ascii="Cambria Math" w:eastAsiaTheme="minorEastAsia" w:hAnsi="Cambria Math" w:cs="Times New Roman"/>
@@ -2117,35 +1909,45 @@
           </w:rPr>
           <m:t xml:space="preserve"> </m:t>
         </m:r>
+        <m:r>
+          <w:rPr>
+            <w:rFonts w:ascii="Cambria Math" w:eastAsiaTheme="minorEastAsia" w:hAnsi="Cambria Math" w:cs="Times New Roman"/>
+            <w:sz w:val="24"/>
+            <w:szCs w:val="24"/>
+          </w:rPr>
+          <m:t>μ</m:t>
+        </m:r>
+        <m:r>
+          <w:rPr>
+            <w:rFonts w:ascii="Cambria Math" w:eastAsiaTheme="minorEastAsia" w:hAnsi="Cambria Math" w:cs="Times New Roman"/>
+            <w:sz w:val="24"/>
+            <w:szCs w:val="24"/>
+          </w:rPr>
+          <m:t>=</m:t>
+        </m:r>
         <m:sSub>
           <m:sSubPr>
             <m:ctrlPr>
               <w:rPr>
-                <w:rFonts w:ascii="Cambria Math" w:eastAsiaTheme="minorEastAsia" w:hAnsi="Cambria Math" w:cs="Times New Roman"/>
+                <w:rFonts w:ascii="Cambria Math" w:hAnsi="Cambria Math"/>
                 <w:i/>
-                <w:sz w:val="24"/>
-                <w:szCs w:val="24"/>
               </w:rPr>
             </m:ctrlPr>
           </m:sSubPr>
           <m:e>
             <m:r>
               <w:rPr>
-                <w:rFonts w:ascii="Cambria Math" w:eastAsiaTheme="minorEastAsia" w:hAnsi="Cambria Math" w:cs="Times New Roman"/>
-                <w:sz w:val="24"/>
-                <w:szCs w:val="24"/>
+                <w:rFonts w:ascii="Cambria Math" w:hAnsi="Cambria Math"/>
               </w:rPr>
-              <m:t>x</m:t>
+              <m:t>μ</m:t>
             </m:r>
           </m:e>
           <m:sub>
             <m:r>
               <w:rPr>
-                <w:rFonts w:ascii="Cambria Math" w:eastAsiaTheme="minorEastAsia" w:hAnsi="Cambria Math" w:cs="Times New Roman"/>
-                <w:sz w:val="24"/>
-                <w:szCs w:val="24"/>
+                <w:rFonts w:ascii="Cambria Math" w:hAnsi="Cambria Math"/>
               </w:rPr>
-              <m:t>test</m:t>
+              <m:t>BART</m:t>
             </m:r>
           </m:sub>
         </m:sSub>
@@ -2155,7 +1957,25 @@
             <w:sz w:val="24"/>
             <w:szCs w:val="24"/>
           </w:rPr>
-          <m:t xml:space="preserve">,  </m:t>
+          <m:t>, σ)</m:t>
+        </m:r>
+      </m:oMath>
+      <w:r>
+        <w:rPr>
+          <w:rFonts w:ascii="Times New Roman" w:eastAsiaTheme="minorEastAsia" w:hAnsi="Times New Roman" w:cs="Times New Roman"/>
+          <w:sz w:val="24"/>
+          <w:szCs w:val="24"/>
+        </w:rPr>
+        <w:t xml:space="preserve"> as a normal distribution with mean </w:t>
+      </w:r>
+      <m:oMath>
+        <m:r>
+          <w:rPr>
+            <w:rFonts w:ascii="Cambria Math" w:eastAsiaTheme="minorEastAsia" w:hAnsi="Cambria Math" w:cs="Times New Roman"/>
+            <w:sz w:val="24"/>
+            <w:szCs w:val="24"/>
+          </w:rPr>
+          <m:t>μ</m:t>
         </m:r>
         <m:r>
           <w:rPr>
@@ -2163,7 +1983,51 @@
             <w:sz w:val="24"/>
             <w:szCs w:val="24"/>
           </w:rPr>
-          <m:t>μ,  σ)</m:t>
+          <m:t>=</m:t>
+        </m:r>
+        <m:sSub>
+          <m:sSubPr>
+            <m:ctrlPr>
+              <w:rPr>
+                <w:rFonts w:ascii="Cambria Math" w:hAnsi="Cambria Math"/>
+                <w:i/>
+              </w:rPr>
+            </m:ctrlPr>
+          </m:sSubPr>
+          <m:e>
+            <m:r>
+              <w:rPr>
+                <w:rFonts w:ascii="Cambria Math" w:hAnsi="Cambria Math"/>
+              </w:rPr>
+              <m:t>μ</m:t>
+            </m:r>
+          </m:e>
+          <m:sub>
+            <m:r>
+              <w:rPr>
+                <w:rFonts w:ascii="Cambria Math" w:hAnsi="Cambria Math"/>
+              </w:rPr>
+              <m:t>BART</m:t>
+            </m:r>
+          </m:sub>
+        </m:sSub>
+      </m:oMath>
+      <w:r>
+        <w:rPr>
+          <w:rFonts w:ascii="Times New Roman" w:eastAsiaTheme="minorEastAsia" w:hAnsi="Times New Roman" w:cs="Times New Roman"/>
+          <w:sz w:val="24"/>
+          <w:szCs w:val="24"/>
+        </w:rPr>
+        <w:t xml:space="preserve"> and standard deviation </w:t>
+      </w:r>
+      <m:oMath>
+        <m:r>
+          <w:rPr>
+            <w:rFonts w:ascii="Cambria Math" w:eastAsiaTheme="minorEastAsia" w:hAnsi="Cambria Math" w:cs="Times New Roman"/>
+            <w:sz w:val="24"/>
+            <w:szCs w:val="24"/>
+          </w:rPr>
+          <m:t>σ</m:t>
         </m:r>
       </m:oMath>
       <w:r>
@@ -2172,15 +2036,573 @@
           <w:sz w:val="24"/>
           <w:szCs w:val="24"/>
         </w:rPr>
-        <w:t>.</w:t>
-      </w:r>
-      <w:r>
-        <w:rPr>
-          <w:rFonts w:ascii="Times New Roman" w:eastAsiaTheme="minorEastAsia" w:hAnsi="Times New Roman" w:cs="Times New Roman"/>
-          <w:sz w:val="24"/>
-          <w:szCs w:val="24"/>
-        </w:rPr>
-        <w:t xml:space="preserve"> The number of values of </w:t>
+        <w:t xml:space="preserve">. We use </w:t>
+      </w:r>
+      <w:r>
+        <w:rPr>
+          <w:rFonts w:ascii="Courier New" w:eastAsiaTheme="minorEastAsia" w:hAnsi="Courier New" w:cs="Courier New"/>
+          <w:sz w:val="24"/>
+          <w:szCs w:val="24"/>
+        </w:rPr>
+        <w:t>PyMC</w:t>
+      </w:r>
+      <w:r>
+        <w:rPr>
+          <w:rFonts w:ascii="Times New Roman" w:eastAsiaTheme="minorEastAsia" w:hAnsi="Times New Roman" w:cs="Times New Roman"/>
+          <w:sz w:val="24"/>
+          <w:szCs w:val="24"/>
+        </w:rPr>
+        <w:t xml:space="preserve"> to sample values of </w:t>
+      </w:r>
+      <m:oMath>
+        <m:r>
+          <w:rPr>
+            <w:rFonts w:ascii="Cambria Math" w:eastAsiaTheme="minorEastAsia" w:hAnsi="Cambria Math" w:cs="Times New Roman"/>
+            <w:sz w:val="24"/>
+            <w:szCs w:val="24"/>
+          </w:rPr>
+          <m:t>σ</m:t>
+        </m:r>
+      </m:oMath>
+      <w:r>
+        <w:rPr>
+          <w:rFonts w:ascii="Times New Roman" w:eastAsiaTheme="minorEastAsia" w:hAnsi="Times New Roman" w:cs="Times New Roman"/>
+          <w:sz w:val="24"/>
+          <w:szCs w:val="24"/>
+        </w:rPr>
+        <w:t xml:space="preserve"> from the posterior </w:t>
+      </w:r>
+      <w:r>
+        <w:rPr>
+          <w:rFonts w:ascii="Times New Roman" w:eastAsiaTheme="minorEastAsia" w:hAnsi="Times New Roman" w:cs="Times New Roman"/>
+          <w:sz w:val="24"/>
+          <w:szCs w:val="24"/>
+        </w:rPr>
+        <w:t xml:space="preserve">probability density </w:t>
+      </w:r>
+      <w:r>
+        <w:rPr>
+          <w:rFonts w:ascii="Times New Roman" w:eastAsiaTheme="minorEastAsia" w:hAnsi="Times New Roman" w:cs="Times New Roman"/>
+          <w:sz w:val="24"/>
+          <w:szCs w:val="24"/>
+        </w:rPr>
+        <w:t>distribution</w:t>
+      </w:r>
+    </w:p>
+    <w:p>
+      <w:pPr>
+        <w:pStyle w:val="NoSpacing"/>
+        <w:rPr>
+          <w:rFonts w:ascii="Times New Roman" w:eastAsiaTheme="minorEastAsia" w:hAnsi="Times New Roman" w:cs="Times New Roman"/>
+          <w:sz w:val="24"/>
+          <w:szCs w:val="24"/>
+        </w:rPr>
+      </w:pPr>
+      <m:oMathPara>
+        <m:oMath>
+          <m:r>
+            <w:rPr>
+              <w:rFonts w:ascii="Cambria Math" w:eastAsiaTheme="minorEastAsia" w:hAnsi="Cambria Math" w:cs="Times New Roman"/>
+              <w:sz w:val="24"/>
+              <w:szCs w:val="24"/>
+            </w:rPr>
+            <m:t>f</m:t>
+          </m:r>
+          <m:d>
+            <m:dPr>
+              <m:endChr m:val="|"/>
+              <m:ctrlPr>
+                <w:rPr>
+                  <w:rFonts w:ascii="Cambria Math" w:eastAsiaTheme="minorEastAsia" w:hAnsi="Cambria Math" w:cs="Times New Roman"/>
+                  <w:i/>
+                  <w:sz w:val="24"/>
+                  <w:szCs w:val="24"/>
+                </w:rPr>
+              </m:ctrlPr>
+            </m:dPr>
+            <m:e>
+              <m:r>
+                <w:rPr>
+                  <w:rFonts w:ascii="Cambria Math" w:eastAsiaTheme="minorEastAsia" w:hAnsi="Cambria Math" w:cs="Times New Roman"/>
+                  <w:sz w:val="24"/>
+                  <w:szCs w:val="24"/>
+                </w:rPr>
+                <m:t>μ</m:t>
+              </m:r>
+              <m:r>
+                <w:rPr>
+                  <w:rFonts w:ascii="Cambria Math" w:eastAsiaTheme="minorEastAsia" w:hAnsi="Cambria Math" w:cs="Times New Roman"/>
+                  <w:sz w:val="24"/>
+                  <w:szCs w:val="24"/>
+                </w:rPr>
+                <m:t>=</m:t>
+              </m:r>
+              <m:sSub>
+                <m:sSubPr>
+                  <m:ctrlPr>
+                    <w:rPr>
+                      <w:rFonts w:ascii="Cambria Math" w:hAnsi="Cambria Math"/>
+                      <w:i/>
+                    </w:rPr>
+                  </m:ctrlPr>
+                </m:sSubPr>
+                <m:e>
+                  <m:r>
+                    <w:rPr>
+                      <w:rFonts w:ascii="Cambria Math" w:hAnsi="Cambria Math"/>
+                    </w:rPr>
+                    <m:t>μ</m:t>
+                  </m:r>
+                </m:e>
+                <m:sub>
+                  <m:r>
+                    <w:rPr>
+                      <w:rFonts w:ascii="Cambria Math" w:hAnsi="Cambria Math"/>
+                    </w:rPr>
+                    <m:t>BART</m:t>
+                  </m:r>
+                </m:sub>
+              </m:sSub>
+              <m:r>
+                <w:rPr>
+                  <w:rFonts w:ascii="Cambria Math" w:eastAsiaTheme="minorEastAsia" w:hAnsi="Cambria Math" w:cs="Times New Roman"/>
+                  <w:sz w:val="24"/>
+                  <w:szCs w:val="24"/>
+                </w:rPr>
+                <m:t>, σ</m:t>
+              </m:r>
+              <m:r>
+                <w:rPr>
+                  <w:rFonts w:ascii="Cambria Math" w:eastAsiaTheme="minorEastAsia" w:hAnsi="Cambria Math" w:cs="Times New Roman"/>
+                  <w:sz w:val="24"/>
+                  <w:szCs w:val="24"/>
+                </w:rPr>
+                <m:t xml:space="preserve"> </m:t>
+              </m:r>
+            </m:e>
+          </m:d>
+          <m:r>
+            <w:rPr>
+              <w:rFonts w:ascii="Cambria Math" w:eastAsiaTheme="minorEastAsia" w:hAnsi="Cambria Math" w:cs="Times New Roman"/>
+              <w:sz w:val="24"/>
+              <w:szCs w:val="24"/>
+            </w:rPr>
+            <m:t xml:space="preserve"> </m:t>
+          </m:r>
+          <m:sSub>
+            <m:sSubPr>
+              <m:ctrlPr>
+                <w:rPr>
+                  <w:rFonts w:ascii="Cambria Math" w:eastAsiaTheme="minorEastAsia" w:hAnsi="Cambria Math" w:cs="Times New Roman"/>
+                  <w:i/>
+                  <w:sz w:val="24"/>
+                  <w:szCs w:val="24"/>
+                </w:rPr>
+              </m:ctrlPr>
+            </m:sSubPr>
+            <m:e>
+              <m:r>
+                <w:rPr>
+                  <w:rFonts w:ascii="Cambria Math" w:eastAsiaTheme="minorEastAsia" w:hAnsi="Cambria Math" w:cs="Times New Roman"/>
+                  <w:sz w:val="24"/>
+                  <w:szCs w:val="24"/>
+                </w:rPr>
+                <m:t>y</m:t>
+              </m:r>
+            </m:e>
+            <m:sub>
+              <m:r>
+                <w:rPr>
+                  <w:rFonts w:ascii="Cambria Math" w:eastAsiaTheme="minorEastAsia" w:hAnsi="Cambria Math" w:cs="Times New Roman"/>
+                  <w:sz w:val="24"/>
+                  <w:szCs w:val="24"/>
+                </w:rPr>
+                <m:t>t</m:t>
+              </m:r>
+              <m:r>
+                <w:rPr>
+                  <w:rFonts w:ascii="Cambria Math" w:eastAsiaTheme="minorEastAsia" w:hAnsi="Cambria Math" w:cs="Times New Roman"/>
+                  <w:sz w:val="24"/>
+                  <w:szCs w:val="24"/>
+                </w:rPr>
+                <m:t>rain</m:t>
+              </m:r>
+            </m:sub>
+          </m:sSub>
+          <m:r>
+            <w:rPr>
+              <w:rFonts w:ascii="Cambria Math" w:eastAsiaTheme="minorEastAsia" w:hAnsi="Cambria Math" w:cs="Times New Roman"/>
+              <w:sz w:val="24"/>
+              <w:szCs w:val="24"/>
+            </w:rPr>
+            <m:t>)</m:t>
+          </m:r>
+          <m:r>
+            <w:rPr>
+              <w:rFonts w:ascii="Cambria Math" w:eastAsiaTheme="minorEastAsia" w:hAnsi="Cambria Math" w:cs="Times New Roman"/>
+              <w:sz w:val="24"/>
+              <w:szCs w:val="24"/>
+            </w:rPr>
+            <m:t>=</m:t>
+          </m:r>
+          <m:f>
+            <m:fPr>
+              <m:ctrlPr>
+                <w:rPr>
+                  <w:rFonts w:ascii="Cambria Math" w:eastAsiaTheme="minorEastAsia" w:hAnsi="Cambria Math" w:cs="Times New Roman"/>
+                  <w:i/>
+                  <w:sz w:val="24"/>
+                  <w:szCs w:val="24"/>
+                </w:rPr>
+              </m:ctrlPr>
+            </m:fPr>
+            <m:num>
+              <m:r>
+                <w:rPr>
+                  <w:rFonts w:ascii="Cambria Math" w:eastAsiaTheme="minorEastAsia" w:hAnsi="Cambria Math" w:cs="Times New Roman"/>
+                  <w:sz w:val="24"/>
+                  <w:szCs w:val="24"/>
+                </w:rPr>
+                <m:t>f</m:t>
+              </m:r>
+              <m:d>
+                <m:dPr>
+                  <m:endChr m:val="|"/>
+                  <m:ctrlPr>
+                    <w:rPr>
+                      <w:rFonts w:ascii="Cambria Math" w:eastAsiaTheme="minorEastAsia" w:hAnsi="Cambria Math" w:cs="Times New Roman"/>
+                      <w:i/>
+                      <w:sz w:val="24"/>
+                      <w:szCs w:val="24"/>
+                    </w:rPr>
+                  </m:ctrlPr>
+                </m:dPr>
+                <m:e>
+                  <m:sSub>
+                    <m:sSubPr>
+                      <m:ctrlPr>
+                        <w:rPr>
+                          <w:rFonts w:ascii="Cambria Math" w:eastAsiaTheme="minorEastAsia" w:hAnsi="Cambria Math" w:cs="Times New Roman"/>
+                          <w:i/>
+                          <w:sz w:val="24"/>
+                          <w:szCs w:val="24"/>
+                        </w:rPr>
+                      </m:ctrlPr>
+                    </m:sSubPr>
+                    <m:e>
+                      <m:r>
+                        <w:rPr>
+                          <w:rFonts w:ascii="Cambria Math" w:eastAsiaTheme="minorEastAsia" w:hAnsi="Cambria Math" w:cs="Times New Roman"/>
+                          <w:sz w:val="24"/>
+                          <w:szCs w:val="24"/>
+                        </w:rPr>
+                        <m:t>y</m:t>
+                      </m:r>
+                    </m:e>
+                    <m:sub>
+                      <m:r>
+                        <w:rPr>
+                          <w:rFonts w:ascii="Cambria Math" w:eastAsiaTheme="minorEastAsia" w:hAnsi="Cambria Math" w:cs="Times New Roman"/>
+                          <w:sz w:val="24"/>
+                          <w:szCs w:val="24"/>
+                        </w:rPr>
+                        <m:t>train</m:t>
+                      </m:r>
+                    </m:sub>
+                  </m:sSub>
+                  <m:r>
+                    <w:rPr>
+                      <w:rFonts w:ascii="Cambria Math" w:eastAsiaTheme="minorEastAsia" w:hAnsi="Cambria Math" w:cs="Times New Roman"/>
+                      <w:sz w:val="24"/>
+                      <w:szCs w:val="24"/>
+                    </w:rPr>
+                    <m:t xml:space="preserve"> </m:t>
+                  </m:r>
+                </m:e>
+              </m:d>
+              <m:r>
+                <w:rPr>
+                  <w:rFonts w:ascii="Cambria Math" w:eastAsiaTheme="minorEastAsia" w:hAnsi="Cambria Math" w:cs="Times New Roman"/>
+                  <w:sz w:val="24"/>
+                  <w:szCs w:val="24"/>
+                </w:rPr>
+                <m:t xml:space="preserve"> μ</m:t>
+              </m:r>
+              <m:r>
+                <w:rPr>
+                  <w:rFonts w:ascii="Cambria Math" w:eastAsiaTheme="minorEastAsia" w:hAnsi="Cambria Math" w:cs="Times New Roman"/>
+                  <w:sz w:val="24"/>
+                  <w:szCs w:val="24"/>
+                </w:rPr>
+                <m:t>=</m:t>
+              </m:r>
+              <m:sSub>
+                <m:sSubPr>
+                  <m:ctrlPr>
+                    <w:rPr>
+                      <w:rFonts w:ascii="Cambria Math" w:hAnsi="Cambria Math"/>
+                      <w:i/>
+                    </w:rPr>
+                  </m:ctrlPr>
+                </m:sSubPr>
+                <m:e>
+                  <m:r>
+                    <w:rPr>
+                      <w:rFonts w:ascii="Cambria Math" w:hAnsi="Cambria Math"/>
+                    </w:rPr>
+                    <m:t>μ</m:t>
+                  </m:r>
+                </m:e>
+                <m:sub>
+                  <m:r>
+                    <w:rPr>
+                      <w:rFonts w:ascii="Cambria Math" w:hAnsi="Cambria Math"/>
+                    </w:rPr>
+                    <m:t>BART</m:t>
+                  </m:r>
+                </m:sub>
+              </m:sSub>
+              <m:r>
+                <w:rPr>
+                  <w:rFonts w:ascii="Cambria Math" w:eastAsiaTheme="minorEastAsia" w:hAnsi="Cambria Math" w:cs="Times New Roman"/>
+                  <w:sz w:val="24"/>
+                  <w:szCs w:val="24"/>
+                </w:rPr>
+                <m:t>, σ)</m:t>
+              </m:r>
+              <m:r>
+                <w:rPr>
+                  <w:rFonts w:ascii="Cambria Math" w:eastAsiaTheme="minorEastAsia" w:hAnsi="Cambria Math" w:cs="Times New Roman"/>
+                  <w:sz w:val="24"/>
+                  <w:szCs w:val="24"/>
+                </w:rPr>
+                <m:t xml:space="preserve"> </m:t>
+              </m:r>
+              <m:r>
+                <w:rPr>
+                  <w:rFonts w:ascii="Cambria Math" w:eastAsiaTheme="minorEastAsia" w:hAnsi="Cambria Math" w:cs="Times New Roman"/>
+                  <w:sz w:val="24"/>
+                  <w:szCs w:val="24"/>
+                </w:rPr>
+                <m:t>f(σ)</m:t>
+              </m:r>
+            </m:num>
+            <m:den>
+              <m:nary>
+                <m:naryPr>
+                  <m:limLoc m:val="subSup"/>
+                  <m:ctrlPr>
+                    <w:rPr>
+                      <w:rFonts w:ascii="Cambria Math" w:eastAsiaTheme="minorEastAsia" w:hAnsi="Cambria Math" w:cs="Times New Roman"/>
+                      <w:i/>
+                      <w:sz w:val="24"/>
+                      <w:szCs w:val="24"/>
+                    </w:rPr>
+                  </m:ctrlPr>
+                </m:naryPr>
+                <m:sub>
+                  <m:r>
+                    <w:rPr>
+                      <w:rFonts w:ascii="Cambria Math" w:eastAsiaTheme="minorEastAsia" w:hAnsi="Cambria Math" w:cs="Times New Roman"/>
+                      <w:sz w:val="24"/>
+                      <w:szCs w:val="24"/>
+                    </w:rPr>
+                    <m:t>σ=-∞</m:t>
+                  </m:r>
+                </m:sub>
+                <m:sup>
+                  <m:r>
+                    <w:rPr>
+                      <w:rFonts w:ascii="Cambria Math" w:eastAsiaTheme="minorEastAsia" w:hAnsi="Cambria Math" w:cs="Times New Roman"/>
+                      <w:sz w:val="24"/>
+                      <w:szCs w:val="24"/>
+                    </w:rPr>
+                    <m:t>∞</m:t>
+                  </m:r>
+                </m:sup>
+                <m:e>
+                  <m:r>
+                    <w:rPr>
+                      <w:rFonts w:ascii="Cambria Math" w:eastAsiaTheme="minorEastAsia" w:hAnsi="Cambria Math" w:cs="Times New Roman"/>
+                      <w:sz w:val="24"/>
+                      <w:szCs w:val="24"/>
+                    </w:rPr>
+                    <m:t>f</m:t>
+                  </m:r>
+                  <m:d>
+                    <m:dPr>
+                      <m:endChr m:val="|"/>
+                      <m:ctrlPr>
+                        <w:rPr>
+                          <w:rFonts w:ascii="Cambria Math" w:eastAsiaTheme="minorEastAsia" w:hAnsi="Cambria Math" w:cs="Times New Roman"/>
+                          <w:i/>
+                          <w:sz w:val="24"/>
+                          <w:szCs w:val="24"/>
+                        </w:rPr>
+                      </m:ctrlPr>
+                    </m:dPr>
+                    <m:e>
+                      <m:sSub>
+                        <m:sSubPr>
+                          <m:ctrlPr>
+                            <w:rPr>
+                              <w:rFonts w:ascii="Cambria Math" w:eastAsiaTheme="minorEastAsia" w:hAnsi="Cambria Math" w:cs="Times New Roman"/>
+                              <w:i/>
+                              <w:sz w:val="24"/>
+                              <w:szCs w:val="24"/>
+                            </w:rPr>
+                          </m:ctrlPr>
+                        </m:sSubPr>
+                        <m:e>
+                          <m:r>
+                            <w:rPr>
+                              <w:rFonts w:ascii="Cambria Math" w:eastAsiaTheme="minorEastAsia" w:hAnsi="Cambria Math" w:cs="Times New Roman"/>
+                              <w:sz w:val="24"/>
+                              <w:szCs w:val="24"/>
+                            </w:rPr>
+                            <m:t>y</m:t>
+                          </m:r>
+                        </m:e>
+                        <m:sub>
+                          <m:r>
+                            <w:rPr>
+                              <w:rFonts w:ascii="Cambria Math" w:eastAsiaTheme="minorEastAsia" w:hAnsi="Cambria Math" w:cs="Times New Roman"/>
+                              <w:sz w:val="24"/>
+                              <w:szCs w:val="24"/>
+                            </w:rPr>
+                            <m:t>train</m:t>
+                          </m:r>
+                        </m:sub>
+                      </m:sSub>
+                      <m:r>
+                        <w:rPr>
+                          <w:rFonts w:ascii="Cambria Math" w:eastAsiaTheme="minorEastAsia" w:hAnsi="Cambria Math" w:cs="Times New Roman"/>
+                          <w:sz w:val="24"/>
+                          <w:szCs w:val="24"/>
+                        </w:rPr>
+                        <m:t xml:space="preserve"> </m:t>
+                      </m:r>
+                    </m:e>
+                  </m:d>
+                  <m:r>
+                    <w:rPr>
+                      <w:rFonts w:ascii="Cambria Math" w:eastAsiaTheme="minorEastAsia" w:hAnsi="Cambria Math" w:cs="Times New Roman"/>
+                      <w:sz w:val="24"/>
+                      <w:szCs w:val="24"/>
+                    </w:rPr>
+                    <m:t xml:space="preserve"> μ=</m:t>
+                  </m:r>
+                  <m:sSub>
+                    <m:sSubPr>
+                      <m:ctrlPr>
+                        <w:rPr>
+                          <w:rFonts w:ascii="Cambria Math" w:hAnsi="Cambria Math"/>
+                          <w:i/>
+                        </w:rPr>
+                      </m:ctrlPr>
+                    </m:sSubPr>
+                    <m:e>
+                      <m:r>
+                        <w:rPr>
+                          <w:rFonts w:ascii="Cambria Math" w:hAnsi="Cambria Math"/>
+                        </w:rPr>
+                        <m:t>μ</m:t>
+                      </m:r>
+                    </m:e>
+                    <m:sub>
+                      <m:r>
+                        <w:rPr>
+                          <w:rFonts w:ascii="Cambria Math" w:hAnsi="Cambria Math"/>
+                        </w:rPr>
+                        <m:t>BART</m:t>
+                      </m:r>
+                    </m:sub>
+                  </m:sSub>
+                  <m:r>
+                    <w:rPr>
+                      <w:rFonts w:ascii="Cambria Math" w:eastAsiaTheme="minorEastAsia" w:hAnsi="Cambria Math" w:cs="Times New Roman"/>
+                      <w:sz w:val="24"/>
+                      <w:szCs w:val="24"/>
+                    </w:rPr>
+                    <m:t>, σ) f</m:t>
+                  </m:r>
+                  <m:d>
+                    <m:dPr>
+                      <m:ctrlPr>
+                        <w:rPr>
+                          <w:rFonts w:ascii="Cambria Math" w:eastAsiaTheme="minorEastAsia" w:hAnsi="Cambria Math" w:cs="Times New Roman"/>
+                          <w:i/>
+                          <w:sz w:val="24"/>
+                          <w:szCs w:val="24"/>
+                        </w:rPr>
+                      </m:ctrlPr>
+                    </m:dPr>
+                    <m:e>
+                      <m:r>
+                        <w:rPr>
+                          <w:rFonts w:ascii="Cambria Math" w:eastAsiaTheme="minorEastAsia" w:hAnsi="Cambria Math" w:cs="Times New Roman"/>
+                          <w:sz w:val="24"/>
+                          <w:szCs w:val="24"/>
+                        </w:rPr>
+                        <m:t>σ</m:t>
+                      </m:r>
+                    </m:e>
+                  </m:d>
+                  <m:r>
+                    <w:rPr>
+                      <w:rFonts w:ascii="Cambria Math" w:eastAsiaTheme="minorEastAsia" w:hAnsi="Cambria Math" w:cs="Times New Roman"/>
+                      <w:sz w:val="24"/>
+                      <w:szCs w:val="24"/>
+                    </w:rPr>
+                    <m:t xml:space="preserve"> dσ</m:t>
+                  </m:r>
+                </m:e>
+              </m:nary>
+            </m:den>
+          </m:f>
+        </m:oMath>
+      </m:oMathPara>
+    </w:p>
+    <w:p>
+      <w:pPr>
+        <w:pStyle w:val="NoSpacing"/>
+        <w:rPr>
+          <w:rFonts w:ascii="Times New Roman" w:eastAsiaTheme="minorEastAsia" w:hAnsi="Times New Roman" w:cs="Times New Roman"/>
+          <w:sz w:val="24"/>
+          <w:szCs w:val="24"/>
+        </w:rPr>
+      </w:pPr>
+      <w:r>
+        <w:rPr>
+          <w:rFonts w:ascii="Times New Roman" w:eastAsiaTheme="minorEastAsia" w:hAnsi="Times New Roman" w:cs="Times New Roman"/>
+          <w:sz w:val="24"/>
+          <w:szCs w:val="24"/>
+        </w:rPr>
+        <w:t xml:space="preserve">We use </w:t>
+      </w:r>
+      <w:r>
+        <w:rPr>
+          <w:rFonts w:ascii="Courier New" w:eastAsiaTheme="minorEastAsia" w:hAnsi="Courier New" w:cs="Courier New"/>
+          <w:sz w:val="24"/>
+          <w:szCs w:val="24"/>
+        </w:rPr>
+        <w:t>PyMC</w:t>
+      </w:r>
+      <w:r>
+        <w:rPr>
+          <w:rFonts w:ascii="Times New Roman" w:eastAsiaTheme="minorEastAsia" w:hAnsi="Times New Roman" w:cs="Times New Roman"/>
+          <w:sz w:val="24"/>
+          <w:szCs w:val="24"/>
+        </w:rPr>
+        <w:t xml:space="preserve"> </w:t>
+      </w:r>
+      <w:r>
+        <w:rPr>
+          <w:rFonts w:ascii="Times New Roman" w:eastAsiaTheme="minorEastAsia" w:hAnsi="Times New Roman" w:cs="Times New Roman"/>
+          <w:sz w:val="24"/>
+          <w:szCs w:val="24"/>
+        </w:rPr>
+        <w:t xml:space="preserve">to sample values of </w:t>
       </w:r>
       <m:oMath>
         <m:sSub>
@@ -2195,14 +2617,28 @@
             </m:ctrlPr>
           </m:sSubPr>
           <m:e>
-            <m:r>
-              <w:rPr>
-                <w:rFonts w:ascii="Cambria Math" w:eastAsiaTheme="minorEastAsia" w:hAnsi="Cambria Math" w:cs="Times New Roman"/>
-                <w:sz w:val="24"/>
-                <w:szCs w:val="24"/>
-              </w:rPr>
-              <m:t>y</m:t>
-            </m:r>
+            <m:acc>
+              <m:accPr>
+                <m:ctrlPr>
+                  <w:rPr>
+                    <w:rFonts w:ascii="Cambria Math" w:eastAsiaTheme="minorEastAsia" w:hAnsi="Cambria Math" w:cs="Times New Roman"/>
+                    <w:i/>
+                    <w:sz w:val="24"/>
+                    <w:szCs w:val="24"/>
+                  </w:rPr>
+                </m:ctrlPr>
+              </m:accPr>
+              <m:e>
+                <m:r>
+                  <w:rPr>
+                    <w:rFonts w:ascii="Cambria Math" w:eastAsiaTheme="minorEastAsia" w:hAnsi="Cambria Math" w:cs="Times New Roman"/>
+                    <w:sz w:val="24"/>
+                    <w:szCs w:val="24"/>
+                  </w:rPr>
+                  <m:t>y</m:t>
+                </m:r>
+              </m:e>
+            </m:acc>
           </m:e>
           <m:sub>
             <m:r>
@@ -2222,103 +2658,513 @@
           <w:sz w:val="24"/>
           <w:szCs w:val="24"/>
         </w:rPr>
-        <w:t xml:space="preserve"> sampled is the product of a number of chains (e.g., </w:t>
-      </w:r>
-      <m:oMath>
-        <m:r>
-          <w:rPr>
-            <w:rFonts w:ascii="Cambria Math" w:eastAsiaTheme="minorEastAsia" w:hAnsi="Cambria Math" w:cs="Times New Roman"/>
-            <w:sz w:val="24"/>
-            <w:szCs w:val="24"/>
-          </w:rPr>
-          <m:t>4</m:t>
-        </m:r>
-      </m:oMath>
-      <w:r>
-        <w:rPr>
-          <w:rFonts w:ascii="Times New Roman" w:eastAsiaTheme="minorEastAsia" w:hAnsi="Times New Roman" w:cs="Times New Roman"/>
-          <w:sz w:val="24"/>
-          <w:szCs w:val="24"/>
-        </w:rPr>
-        <w:t xml:space="preserve">), a number of samples per chain (e.g., </w:t>
-      </w:r>
-      <m:oMath>
-        <m:r>
-          <w:rPr>
-            <w:rFonts w:ascii="Cambria Math" w:eastAsiaTheme="minorEastAsia" w:hAnsi="Cambria Math" w:cs="Times New Roman"/>
-            <w:sz w:val="24"/>
-            <w:szCs w:val="24"/>
-          </w:rPr>
-          <m:t>1000</m:t>
-        </m:r>
-      </m:oMath>
-      <w:r>
-        <w:rPr>
-          <w:rFonts w:ascii="Times New Roman" w:eastAsiaTheme="minorEastAsia" w:hAnsi="Times New Roman" w:cs="Times New Roman"/>
-          <w:sz w:val="24"/>
-          <w:szCs w:val="24"/>
-        </w:rPr>
-        <w:t xml:space="preserve">), and a number of testing observations (e.g., </w:t>
-      </w:r>
-      <m:oMath>
-        <m:r>
-          <w:rPr>
-            <w:rFonts w:ascii="Cambria Math" w:eastAsiaTheme="minorEastAsia" w:hAnsi="Cambria Math" w:cs="Times New Roman"/>
-            <w:sz w:val="24"/>
-            <w:szCs w:val="24"/>
-          </w:rPr>
-          <m:t>100</m:t>
-        </m:r>
-      </m:oMath>
-      <w:r>
-        <w:rPr>
-          <w:rFonts w:ascii="Times New Roman" w:eastAsiaTheme="minorEastAsia" w:hAnsi="Times New Roman" w:cs="Times New Roman"/>
-          <w:sz w:val="24"/>
-          <w:szCs w:val="24"/>
-        </w:rPr>
-        <w:t xml:space="preserve">). The number of chains is equal to the number of cores on </w:t>
-      </w:r>
-      <w:proofErr w:type="spellStart"/>
-      <w:r>
-        <w:rPr>
-          <w:rFonts w:ascii="Courier New" w:eastAsiaTheme="minorEastAsia" w:hAnsi="Courier New" w:cs="Courier New"/>
-          <w:sz w:val="24"/>
-          <w:szCs w:val="24"/>
-        </w:rPr>
-        <w:t>PyMC</w:t>
-      </w:r>
-      <w:r>
-        <w:rPr>
-          <w:rFonts w:ascii="Times New Roman" w:eastAsiaTheme="minorEastAsia" w:hAnsi="Times New Roman" w:cs="Times New Roman"/>
-          <w:sz w:val="24"/>
-          <w:szCs w:val="24"/>
-        </w:rPr>
-        <w:t>’s</w:t>
-      </w:r>
-      <w:proofErr w:type="spellEnd"/>
-      <w:r>
-        <w:rPr>
-          <w:rFonts w:ascii="Times New Roman" w:eastAsiaTheme="minorEastAsia" w:hAnsi="Times New Roman" w:cs="Times New Roman"/>
-          <w:sz w:val="24"/>
-          <w:szCs w:val="24"/>
-        </w:rPr>
-        <w:t xml:space="preserve"> host machine.</w:t>
-      </w:r>
-      <w:r>
-        <w:rPr>
-          <w:rFonts w:ascii="Times New Roman" w:eastAsiaTheme="minorEastAsia" w:hAnsi="Times New Roman" w:cs="Times New Roman"/>
-          <w:sz w:val="24"/>
-          <w:szCs w:val="24"/>
-        </w:rPr>
-        <w:t xml:space="preserve"> We find </w:t>
-      </w:r>
-      <w:r>
-        <w:rPr>
-          <w:rFonts w:ascii="Times New Roman" w:eastAsiaTheme="minorEastAsia" w:hAnsi="Times New Roman" w:cs="Times New Roman"/>
-          <w:sz w:val="24"/>
-          <w:szCs w:val="24"/>
-        </w:rPr>
-        <w:t xml:space="preserve">vectors of averages and standard deviations of values of </w:t>
+        <w:t xml:space="preserve"> from the posterior predictive probability density distribution</w:t>
+      </w:r>
+    </w:p>
+    <w:p>
+      <w:pPr>
+        <w:pStyle w:val="NoSpacing"/>
+        <w:rPr>
+          <w:rFonts w:ascii="Times New Roman" w:eastAsiaTheme="minorEastAsia" w:hAnsi="Times New Roman" w:cs="Times New Roman"/>
+          <w:sz w:val="24"/>
+          <w:szCs w:val="24"/>
+        </w:rPr>
+      </w:pPr>
+      <m:oMathPara>
+        <m:oMath>
+          <m:r>
+            <w:rPr>
+              <w:rFonts w:ascii="Cambria Math" w:eastAsiaTheme="minorEastAsia" w:hAnsi="Cambria Math" w:cs="Times New Roman"/>
+              <w:sz w:val="24"/>
+              <w:szCs w:val="24"/>
+            </w:rPr>
+            <m:t>f</m:t>
+          </m:r>
+          <m:d>
+            <m:dPr>
+              <m:endChr m:val="|"/>
+              <m:ctrlPr>
+                <w:rPr>
+                  <w:rFonts w:ascii="Cambria Math" w:eastAsiaTheme="minorEastAsia" w:hAnsi="Cambria Math" w:cs="Times New Roman"/>
+                  <w:i/>
+                  <w:sz w:val="24"/>
+                  <w:szCs w:val="24"/>
+                </w:rPr>
+              </m:ctrlPr>
+            </m:dPr>
+            <m:e>
+              <m:sSub>
+                <m:sSubPr>
+                  <m:ctrlPr>
+                    <w:rPr>
+                      <w:rFonts w:ascii="Cambria Math" w:eastAsiaTheme="minorEastAsia" w:hAnsi="Cambria Math" w:cs="Times New Roman"/>
+                      <w:i/>
+                      <w:sz w:val="24"/>
+                      <w:szCs w:val="24"/>
+                    </w:rPr>
+                  </m:ctrlPr>
+                </m:sSubPr>
+                <m:e>
+                  <m:acc>
+                    <m:accPr>
+                      <m:ctrlPr>
+                        <w:rPr>
+                          <w:rFonts w:ascii="Cambria Math" w:eastAsiaTheme="minorEastAsia" w:hAnsi="Cambria Math" w:cs="Times New Roman"/>
+                          <w:i/>
+                          <w:sz w:val="24"/>
+                          <w:szCs w:val="24"/>
+                        </w:rPr>
+                      </m:ctrlPr>
+                    </m:accPr>
+                    <m:e>
+                      <m:r>
+                        <w:rPr>
+                          <w:rFonts w:ascii="Cambria Math" w:eastAsiaTheme="minorEastAsia" w:hAnsi="Cambria Math" w:cs="Times New Roman"/>
+                          <w:sz w:val="24"/>
+                          <w:szCs w:val="24"/>
+                        </w:rPr>
+                        <m:t>y</m:t>
+                      </m:r>
+                    </m:e>
+                  </m:acc>
+                </m:e>
+                <m:sub>
+                  <m:r>
+                    <w:rPr>
+                      <w:rFonts w:ascii="Cambria Math" w:eastAsiaTheme="minorEastAsia" w:hAnsi="Cambria Math" w:cs="Times New Roman"/>
+                      <w:sz w:val="24"/>
+                      <w:szCs w:val="24"/>
+                    </w:rPr>
+                    <m:t>t</m:t>
+                  </m:r>
+                  <m:r>
+                    <w:rPr>
+                      <w:rFonts w:ascii="Cambria Math" w:eastAsiaTheme="minorEastAsia" w:hAnsi="Cambria Math" w:cs="Times New Roman"/>
+                      <w:sz w:val="24"/>
+                      <w:szCs w:val="24"/>
+                    </w:rPr>
+                    <m:t>est</m:t>
+                  </m:r>
+                </m:sub>
+              </m:sSub>
+              <m:r>
+                <w:rPr>
+                  <w:rFonts w:ascii="Cambria Math" w:eastAsiaTheme="minorEastAsia" w:hAnsi="Cambria Math" w:cs="Times New Roman"/>
+                  <w:sz w:val="24"/>
+                  <w:szCs w:val="24"/>
+                </w:rPr>
+                <m:t xml:space="preserve"> </m:t>
+              </m:r>
+            </m:e>
+          </m:d>
+          <m:r>
+            <w:rPr>
+              <w:rFonts w:ascii="Cambria Math" w:eastAsiaTheme="minorEastAsia" w:hAnsi="Cambria Math" w:cs="Times New Roman"/>
+              <w:sz w:val="24"/>
+              <w:szCs w:val="24"/>
+            </w:rPr>
+            <m:t xml:space="preserve"> </m:t>
+          </m:r>
+          <m:sSub>
+            <m:sSubPr>
+              <m:ctrlPr>
+                <w:rPr>
+                  <w:rFonts w:ascii="Cambria Math" w:eastAsiaTheme="minorEastAsia" w:hAnsi="Cambria Math" w:cs="Times New Roman"/>
+                  <w:i/>
+                  <w:sz w:val="24"/>
+                  <w:szCs w:val="24"/>
+                </w:rPr>
+              </m:ctrlPr>
+            </m:sSubPr>
+            <m:e>
+              <m:r>
+                <w:rPr>
+                  <w:rFonts w:ascii="Cambria Math" w:eastAsiaTheme="minorEastAsia" w:hAnsi="Cambria Math" w:cs="Times New Roman"/>
+                  <w:sz w:val="24"/>
+                  <w:szCs w:val="24"/>
+                </w:rPr>
+                <m:t>y</m:t>
+              </m:r>
+            </m:e>
+            <m:sub>
+              <m:r>
+                <w:rPr>
+                  <w:rFonts w:ascii="Cambria Math" w:eastAsiaTheme="minorEastAsia" w:hAnsi="Cambria Math" w:cs="Times New Roman"/>
+                  <w:sz w:val="24"/>
+                  <w:szCs w:val="24"/>
+                </w:rPr>
+                <m:t>test</m:t>
+              </m:r>
+            </m:sub>
+          </m:sSub>
+          <m:r>
+            <w:rPr>
+              <w:rFonts w:ascii="Cambria Math" w:eastAsiaTheme="minorEastAsia" w:hAnsi="Cambria Math" w:cs="Times New Roman"/>
+              <w:sz w:val="24"/>
+              <w:szCs w:val="24"/>
+            </w:rPr>
+            <m:t>)</m:t>
+          </m:r>
+          <m:r>
+            <w:rPr>
+              <w:rFonts w:ascii="Cambria Math" w:eastAsiaTheme="minorEastAsia" w:hAnsi="Cambria Math" w:cs="Times New Roman"/>
+              <w:sz w:val="24"/>
+              <w:szCs w:val="24"/>
+            </w:rPr>
+            <m:t>=</m:t>
+          </m:r>
+          <m:nary>
+            <m:naryPr>
+              <m:limLoc m:val="subSup"/>
+              <m:ctrlPr>
+                <w:rPr>
+                  <w:rFonts w:ascii="Cambria Math" w:eastAsiaTheme="minorEastAsia" w:hAnsi="Cambria Math" w:cs="Times New Roman"/>
+                  <w:i/>
+                  <w:sz w:val="24"/>
+                  <w:szCs w:val="24"/>
+                </w:rPr>
+              </m:ctrlPr>
+            </m:naryPr>
+            <m:sub>
+              <m:r>
+                <w:rPr>
+                  <w:rFonts w:ascii="Cambria Math" w:eastAsiaTheme="minorEastAsia" w:hAnsi="Cambria Math" w:cs="Times New Roman"/>
+                  <w:sz w:val="24"/>
+                  <w:szCs w:val="24"/>
+                </w:rPr>
+                <m:t>σ=-∞</m:t>
+              </m:r>
+            </m:sub>
+            <m:sup>
+              <m:r>
+                <w:rPr>
+                  <w:rFonts w:ascii="Cambria Math" w:eastAsiaTheme="minorEastAsia" w:hAnsi="Cambria Math" w:cs="Times New Roman"/>
+                  <w:sz w:val="24"/>
+                  <w:szCs w:val="24"/>
+                </w:rPr>
+                <m:t>∞</m:t>
+              </m:r>
+            </m:sup>
+            <m:e>
+              <m:r>
+                <w:rPr>
+                  <w:rFonts w:ascii="Cambria Math" w:eastAsiaTheme="minorEastAsia" w:hAnsi="Cambria Math" w:cs="Times New Roman"/>
+                  <w:sz w:val="24"/>
+                  <w:szCs w:val="24"/>
+                </w:rPr>
+                <m:t>f</m:t>
+              </m:r>
+              <m:d>
+                <m:dPr>
+                  <m:endChr m:val="|"/>
+                  <m:ctrlPr>
+                    <w:rPr>
+                      <w:rFonts w:ascii="Cambria Math" w:eastAsiaTheme="minorEastAsia" w:hAnsi="Cambria Math" w:cs="Times New Roman"/>
+                      <w:i/>
+                      <w:sz w:val="24"/>
+                      <w:szCs w:val="24"/>
+                    </w:rPr>
+                  </m:ctrlPr>
+                </m:dPr>
+                <m:e>
+                  <m:sSub>
+                    <m:sSubPr>
+                      <m:ctrlPr>
+                        <w:rPr>
+                          <w:rFonts w:ascii="Cambria Math" w:eastAsiaTheme="minorEastAsia" w:hAnsi="Cambria Math" w:cs="Times New Roman"/>
+                          <w:i/>
+                          <w:sz w:val="24"/>
+                          <w:szCs w:val="24"/>
+                        </w:rPr>
+                      </m:ctrlPr>
+                    </m:sSubPr>
+                    <m:e>
+                      <m:acc>
+                        <m:accPr>
+                          <m:ctrlPr>
+                            <w:rPr>
+                              <w:rFonts w:ascii="Cambria Math" w:eastAsiaTheme="minorEastAsia" w:hAnsi="Cambria Math" w:cs="Times New Roman"/>
+                              <w:i/>
+                              <w:sz w:val="24"/>
+                              <w:szCs w:val="24"/>
+                            </w:rPr>
+                          </m:ctrlPr>
+                        </m:accPr>
+                        <m:e>
+                          <m:r>
+                            <w:rPr>
+                              <w:rFonts w:ascii="Cambria Math" w:eastAsiaTheme="minorEastAsia" w:hAnsi="Cambria Math" w:cs="Times New Roman"/>
+                              <w:sz w:val="24"/>
+                              <w:szCs w:val="24"/>
+                            </w:rPr>
+                            <m:t>y</m:t>
+                          </m:r>
+                        </m:e>
+                      </m:acc>
+                    </m:e>
+                    <m:sub>
+                      <m:r>
+                        <w:rPr>
+                          <w:rFonts w:ascii="Cambria Math" w:eastAsiaTheme="minorEastAsia" w:hAnsi="Cambria Math" w:cs="Times New Roman"/>
+                          <w:sz w:val="24"/>
+                          <w:szCs w:val="24"/>
+                        </w:rPr>
+                        <m:t>test</m:t>
+                      </m:r>
+                    </m:sub>
+                  </m:sSub>
+                  <m:r>
+                    <w:rPr>
+                      <w:rFonts w:ascii="Cambria Math" w:eastAsiaTheme="minorEastAsia" w:hAnsi="Cambria Math" w:cs="Times New Roman"/>
+                      <w:sz w:val="24"/>
+                      <w:szCs w:val="24"/>
+                    </w:rPr>
+                    <m:t xml:space="preserve"> </m:t>
+                  </m:r>
+                </m:e>
+              </m:d>
+              <m:r>
+                <w:rPr>
+                  <w:rFonts w:ascii="Cambria Math" w:eastAsiaTheme="minorEastAsia" w:hAnsi="Cambria Math" w:cs="Times New Roman"/>
+                  <w:sz w:val="24"/>
+                  <w:szCs w:val="24"/>
+                </w:rPr>
+                <m:t xml:space="preserve"> μ=</m:t>
+              </m:r>
+              <m:sSub>
+                <m:sSubPr>
+                  <m:ctrlPr>
+                    <w:rPr>
+                      <w:rFonts w:ascii="Cambria Math" w:hAnsi="Cambria Math"/>
+                      <w:i/>
+                      <w:sz w:val="24"/>
+                      <w:szCs w:val="24"/>
+                    </w:rPr>
+                  </m:ctrlPr>
+                </m:sSubPr>
+                <m:e>
+                  <m:r>
+                    <w:rPr>
+                      <w:rFonts w:ascii="Cambria Math" w:hAnsi="Cambria Math"/>
+                      <w:sz w:val="24"/>
+                      <w:szCs w:val="24"/>
+                    </w:rPr>
+                    <m:t>μ</m:t>
+                  </m:r>
+                </m:e>
+                <m:sub>
+                  <m:r>
+                    <w:rPr>
+                      <w:rFonts w:ascii="Cambria Math" w:hAnsi="Cambria Math"/>
+                      <w:sz w:val="24"/>
+                      <w:szCs w:val="24"/>
+                    </w:rPr>
+                    <m:t>BART</m:t>
+                  </m:r>
+                </m:sub>
+              </m:sSub>
+              <m:r>
+                <w:rPr>
+                  <w:rFonts w:ascii="Cambria Math" w:eastAsiaTheme="minorEastAsia" w:hAnsi="Cambria Math" w:cs="Times New Roman"/>
+                  <w:sz w:val="24"/>
+                  <w:szCs w:val="24"/>
+                </w:rPr>
+                <m:t>, σ) f</m:t>
+              </m:r>
+              <m:d>
+                <m:dPr>
+                  <m:endChr m:val="|"/>
+                  <m:ctrlPr>
+                    <w:rPr>
+                      <w:rFonts w:ascii="Cambria Math" w:eastAsiaTheme="minorEastAsia" w:hAnsi="Cambria Math" w:cs="Times New Roman"/>
+                      <w:i/>
+                      <w:sz w:val="24"/>
+                      <w:szCs w:val="24"/>
+                    </w:rPr>
+                  </m:ctrlPr>
+                </m:dPr>
+                <m:e>
+                  <m:sSub>
+                    <m:sSubPr>
+                      <m:ctrlPr>
+                        <w:rPr>
+                          <w:rFonts w:ascii="Cambria Math" w:eastAsiaTheme="minorEastAsia" w:hAnsi="Cambria Math" w:cs="Times New Roman"/>
+                          <w:i/>
+                          <w:sz w:val="24"/>
+                          <w:szCs w:val="24"/>
+                        </w:rPr>
+                      </m:ctrlPr>
+                    </m:sSubPr>
+                    <m:e>
+                      <m:r>
+                        <w:rPr>
+                          <w:rFonts w:ascii="Cambria Math" w:eastAsiaTheme="minorEastAsia" w:hAnsi="Cambria Math" w:cs="Times New Roman"/>
+                          <w:sz w:val="24"/>
+                          <w:szCs w:val="24"/>
+                        </w:rPr>
+                        <m:t>y</m:t>
+                      </m:r>
+                    </m:e>
+                    <m:sub>
+                      <m:r>
+                        <w:rPr>
+                          <w:rFonts w:ascii="Cambria Math" w:eastAsiaTheme="minorEastAsia" w:hAnsi="Cambria Math" w:cs="Times New Roman"/>
+                          <w:sz w:val="24"/>
+                          <w:szCs w:val="24"/>
+                        </w:rPr>
+                        <m:t>test</m:t>
+                      </m:r>
+                    </m:sub>
+                  </m:sSub>
+                  <m:r>
+                    <w:rPr>
+                      <w:rFonts w:ascii="Cambria Math" w:eastAsiaTheme="minorEastAsia" w:hAnsi="Cambria Math" w:cs="Times New Roman"/>
+                      <w:sz w:val="24"/>
+                      <w:szCs w:val="24"/>
+                    </w:rPr>
+                    <m:t xml:space="preserve"> </m:t>
+                  </m:r>
+                </m:e>
+              </m:d>
+              <m:r>
+                <w:rPr>
+                  <w:rFonts w:ascii="Cambria Math" w:eastAsiaTheme="minorEastAsia" w:hAnsi="Cambria Math" w:cs="Times New Roman"/>
+                  <w:sz w:val="24"/>
+                  <w:szCs w:val="24"/>
+                </w:rPr>
+                <m:t xml:space="preserve"> μ=</m:t>
+              </m:r>
+              <m:sSub>
+                <m:sSubPr>
+                  <m:ctrlPr>
+                    <w:rPr>
+                      <w:rFonts w:ascii="Cambria Math" w:hAnsi="Cambria Math"/>
+                      <w:i/>
+                      <w:sz w:val="24"/>
+                      <w:szCs w:val="24"/>
+                    </w:rPr>
+                  </m:ctrlPr>
+                </m:sSubPr>
+                <m:e>
+                  <m:r>
+                    <w:rPr>
+                      <w:rFonts w:ascii="Cambria Math" w:hAnsi="Cambria Math"/>
+                      <w:sz w:val="24"/>
+                      <w:szCs w:val="24"/>
+                    </w:rPr>
+                    <m:t>μ</m:t>
+                  </m:r>
+                </m:e>
+                <m:sub>
+                  <m:r>
+                    <w:rPr>
+                      <w:rFonts w:ascii="Cambria Math" w:hAnsi="Cambria Math"/>
+                      <w:sz w:val="24"/>
+                      <w:szCs w:val="24"/>
+                    </w:rPr>
+                    <m:t>BART</m:t>
+                  </m:r>
+                </m:sub>
+              </m:sSub>
+              <m:r>
+                <w:rPr>
+                  <w:rFonts w:ascii="Cambria Math" w:eastAsiaTheme="minorEastAsia" w:hAnsi="Cambria Math" w:cs="Times New Roman"/>
+                  <w:sz w:val="24"/>
+                  <w:szCs w:val="24"/>
+                </w:rPr>
+                <m:t>, σ) f</m:t>
+              </m:r>
+              <m:d>
+                <m:dPr>
+                  <m:ctrlPr>
+                    <w:rPr>
+                      <w:rFonts w:ascii="Cambria Math" w:eastAsiaTheme="minorEastAsia" w:hAnsi="Cambria Math" w:cs="Times New Roman"/>
+                      <w:i/>
+                      <w:sz w:val="24"/>
+                      <w:szCs w:val="24"/>
+                    </w:rPr>
+                  </m:ctrlPr>
+                </m:dPr>
+                <m:e>
+                  <m:r>
+                    <w:rPr>
+                      <w:rFonts w:ascii="Cambria Math" w:eastAsiaTheme="minorEastAsia" w:hAnsi="Cambria Math" w:cs="Times New Roman"/>
+                      <w:sz w:val="24"/>
+                      <w:szCs w:val="24"/>
+                    </w:rPr>
+                    <m:t>μ=</m:t>
+                  </m:r>
+                  <m:sSub>
+                    <m:sSubPr>
+                      <m:ctrlPr>
+                        <w:rPr>
+                          <w:rFonts w:ascii="Cambria Math" w:hAnsi="Cambria Math"/>
+                          <w:i/>
+                          <w:sz w:val="24"/>
+                          <w:szCs w:val="24"/>
+                        </w:rPr>
+                      </m:ctrlPr>
+                    </m:sSubPr>
+                    <m:e>
+                      <m:r>
+                        <w:rPr>
+                          <w:rFonts w:ascii="Cambria Math" w:hAnsi="Cambria Math"/>
+                          <w:sz w:val="24"/>
+                          <w:szCs w:val="24"/>
+                        </w:rPr>
+                        <m:t>μ</m:t>
+                      </m:r>
+                    </m:e>
+                    <m:sub>
+                      <m:r>
+                        <w:rPr>
+                          <w:rFonts w:ascii="Cambria Math" w:hAnsi="Cambria Math"/>
+                          <w:sz w:val="24"/>
+                          <w:szCs w:val="24"/>
+                        </w:rPr>
+                        <m:t>BART</m:t>
+                      </m:r>
+                    </m:sub>
+                  </m:sSub>
+                  <m:r>
+                    <w:rPr>
+                      <w:rFonts w:ascii="Cambria Math" w:eastAsiaTheme="minorEastAsia" w:hAnsi="Cambria Math" w:cs="Times New Roman"/>
+                      <w:sz w:val="24"/>
+                      <w:szCs w:val="24"/>
+                    </w:rPr>
+                    <m:t>, σ</m:t>
+                  </m:r>
+                </m:e>
+              </m:d>
+              <m:r>
+                <w:rPr>
+                  <w:rFonts w:ascii="Cambria Math" w:eastAsiaTheme="minorEastAsia" w:hAnsi="Cambria Math" w:cs="Times New Roman"/>
+                  <w:sz w:val="24"/>
+                  <w:szCs w:val="24"/>
+                </w:rPr>
+                <m:t xml:space="preserve"> dσ</m:t>
+              </m:r>
+            </m:e>
+          </m:nary>
+        </m:oMath>
+      </m:oMathPara>
+    </w:p>
+    <w:p>
+      <w:pPr>
+        <w:pStyle w:val="NoSpacing"/>
+        <w:rPr>
+          <w:rFonts w:ascii="Times New Roman" w:eastAsiaTheme="minorEastAsia" w:hAnsi="Times New Roman" w:cs="Times New Roman"/>
+          <w:sz w:val="24"/>
+          <w:szCs w:val="24"/>
+        </w:rPr>
+      </w:pPr>
+      <w:r>
+        <w:rPr>
+          <w:rFonts w:ascii="Times New Roman" w:eastAsiaTheme="minorEastAsia" w:hAnsi="Times New Roman" w:cs="Times New Roman"/>
+          <w:sz w:val="24"/>
+          <w:szCs w:val="24"/>
+        </w:rPr>
+        <w:t xml:space="preserve">The number of values of </w:t>
       </w:r>
       <m:oMath>
         <m:sSub>
@@ -2333,14 +3179,28 @@
             </m:ctrlPr>
           </m:sSubPr>
           <m:e>
-            <m:r>
-              <w:rPr>
-                <w:rFonts w:ascii="Cambria Math" w:eastAsiaTheme="minorEastAsia" w:hAnsi="Cambria Math" w:cs="Times New Roman"/>
-                <w:sz w:val="24"/>
-                <w:szCs w:val="24"/>
-              </w:rPr>
-              <m:t>y</m:t>
-            </m:r>
+            <m:acc>
+              <m:accPr>
+                <m:ctrlPr>
+                  <w:rPr>
+                    <w:rFonts w:ascii="Cambria Math" w:eastAsiaTheme="minorEastAsia" w:hAnsi="Cambria Math" w:cs="Times New Roman"/>
+                    <w:i/>
+                    <w:sz w:val="24"/>
+                    <w:szCs w:val="24"/>
+                  </w:rPr>
+                </m:ctrlPr>
+              </m:accPr>
+              <m:e>
+                <m:r>
+                  <w:rPr>
+                    <w:rFonts w:ascii="Cambria Math" w:eastAsiaTheme="minorEastAsia" w:hAnsi="Cambria Math" w:cs="Times New Roman"/>
+                    <w:sz w:val="24"/>
+                    <w:szCs w:val="24"/>
+                  </w:rPr>
+                  <m:t>y</m:t>
+                </m:r>
+              </m:e>
+            </m:acc>
           </m:e>
           <m:sub>
             <m:r>
@@ -2360,6 +3220,148 @@
           <w:sz w:val="24"/>
           <w:szCs w:val="24"/>
         </w:rPr>
+        <w:t xml:space="preserve"> sampled is the product of a number of chains (e.g., </w:t>
+      </w:r>
+      <m:oMath>
+        <m:r>
+          <w:rPr>
+            <w:rFonts w:ascii="Cambria Math" w:eastAsiaTheme="minorEastAsia" w:hAnsi="Cambria Math" w:cs="Times New Roman"/>
+            <w:sz w:val="24"/>
+            <w:szCs w:val="24"/>
+          </w:rPr>
+          <m:t>4</m:t>
+        </m:r>
+      </m:oMath>
+      <w:r>
+        <w:rPr>
+          <w:rFonts w:ascii="Times New Roman" w:eastAsiaTheme="minorEastAsia" w:hAnsi="Times New Roman" w:cs="Times New Roman"/>
+          <w:sz w:val="24"/>
+          <w:szCs w:val="24"/>
+        </w:rPr>
+        <w:t xml:space="preserve">), a number of samples per chain (e.g., </w:t>
+      </w:r>
+      <m:oMath>
+        <m:r>
+          <w:rPr>
+            <w:rFonts w:ascii="Cambria Math" w:eastAsiaTheme="minorEastAsia" w:hAnsi="Cambria Math" w:cs="Times New Roman"/>
+            <w:sz w:val="24"/>
+            <w:szCs w:val="24"/>
+          </w:rPr>
+          <m:t>1000</m:t>
+        </m:r>
+      </m:oMath>
+      <w:r>
+        <w:rPr>
+          <w:rFonts w:ascii="Times New Roman" w:eastAsiaTheme="minorEastAsia" w:hAnsi="Times New Roman" w:cs="Times New Roman"/>
+          <w:sz w:val="24"/>
+          <w:szCs w:val="24"/>
+        </w:rPr>
+        <w:t xml:space="preserve">), and a number of testing observations (e.g., </w:t>
+      </w:r>
+      <m:oMath>
+        <m:r>
+          <w:rPr>
+            <w:rFonts w:ascii="Cambria Math" w:eastAsiaTheme="minorEastAsia" w:hAnsi="Cambria Math" w:cs="Times New Roman"/>
+            <w:sz w:val="24"/>
+            <w:szCs w:val="24"/>
+          </w:rPr>
+          <m:t>1,060,613</m:t>
+        </m:r>
+      </m:oMath>
+      <w:r>
+        <w:rPr>
+          <w:rFonts w:ascii="Times New Roman" w:eastAsiaTheme="minorEastAsia" w:hAnsi="Times New Roman" w:cs="Times New Roman"/>
+          <w:sz w:val="24"/>
+          <w:szCs w:val="24"/>
+        </w:rPr>
+        <w:t xml:space="preserve">). The number of chains is equal to the number of cores on </w:t>
+      </w:r>
+      <w:r>
+        <w:rPr>
+          <w:rFonts w:ascii="Courier New" w:eastAsiaTheme="minorEastAsia" w:hAnsi="Courier New" w:cs="Courier New"/>
+          <w:sz w:val="24"/>
+          <w:szCs w:val="24"/>
+        </w:rPr>
+        <w:t>PyMC</w:t>
+      </w:r>
+      <w:r>
+        <w:rPr>
+          <w:rFonts w:ascii="Times New Roman" w:eastAsiaTheme="minorEastAsia" w:hAnsi="Times New Roman" w:cs="Times New Roman"/>
+          <w:sz w:val="24"/>
+          <w:szCs w:val="24"/>
+        </w:rPr>
+        <w:t>’s host machine.</w:t>
+      </w:r>
+      <w:r>
+        <w:rPr>
+          <w:rFonts w:ascii="Times New Roman" w:eastAsiaTheme="minorEastAsia" w:hAnsi="Times New Roman" w:cs="Times New Roman"/>
+          <w:sz w:val="24"/>
+          <w:szCs w:val="24"/>
+        </w:rPr>
+        <w:t xml:space="preserve"> We find </w:t>
+      </w:r>
+      <w:r>
+        <w:rPr>
+          <w:rFonts w:ascii="Times New Roman" w:eastAsiaTheme="minorEastAsia" w:hAnsi="Times New Roman" w:cs="Times New Roman"/>
+          <w:sz w:val="24"/>
+          <w:szCs w:val="24"/>
+        </w:rPr>
+        <w:t xml:space="preserve">vectors of averages and standard deviations of values of </w:t>
+      </w:r>
+      <m:oMath>
+        <m:sSub>
+          <m:sSubPr>
+            <m:ctrlPr>
+              <w:rPr>
+                <w:rFonts w:ascii="Cambria Math" w:eastAsiaTheme="minorEastAsia" w:hAnsi="Cambria Math" w:cs="Times New Roman"/>
+                <w:i/>
+                <w:sz w:val="24"/>
+                <w:szCs w:val="24"/>
+              </w:rPr>
+            </m:ctrlPr>
+          </m:sSubPr>
+          <m:e>
+            <m:acc>
+              <m:accPr>
+                <m:ctrlPr>
+                  <w:rPr>
+                    <w:rFonts w:ascii="Cambria Math" w:eastAsiaTheme="minorEastAsia" w:hAnsi="Cambria Math" w:cs="Times New Roman"/>
+                    <w:i/>
+                    <w:sz w:val="24"/>
+                    <w:szCs w:val="24"/>
+                  </w:rPr>
+                </m:ctrlPr>
+              </m:accPr>
+              <m:e>
+                <m:r>
+                  <w:rPr>
+                    <w:rFonts w:ascii="Cambria Math" w:eastAsiaTheme="minorEastAsia" w:hAnsi="Cambria Math" w:cs="Times New Roman"/>
+                    <w:sz w:val="24"/>
+                    <w:szCs w:val="24"/>
+                  </w:rPr>
+                  <m:t>y</m:t>
+                </m:r>
+              </m:e>
+            </m:acc>
+          </m:e>
+          <m:sub>
+            <m:r>
+              <w:rPr>
+                <w:rFonts w:ascii="Cambria Math" w:eastAsiaTheme="minorEastAsia" w:hAnsi="Cambria Math" w:cs="Times New Roman"/>
+                <w:sz w:val="24"/>
+                <w:szCs w:val="24"/>
+              </w:rPr>
+              <m:t>test</m:t>
+            </m:r>
+          </m:sub>
+        </m:sSub>
+      </m:oMath>
+      <w:r>
+        <w:rPr>
+          <w:rFonts w:ascii="Times New Roman" w:eastAsiaTheme="minorEastAsia" w:hAnsi="Times New Roman" w:cs="Times New Roman"/>
+          <w:sz w:val="24"/>
+          <w:szCs w:val="24"/>
+        </w:rPr>
         <w:t xml:space="preserve"> sampled. Each vector has length equal to the number of testing observations.</w:t>
       </w:r>
     </w:p>
@@ -2388,7 +3390,15 @@
           <w:sz w:val="24"/>
           <w:szCs w:val="24"/>
         </w:rPr>
-        <w:t xml:space="preserve">Interestingly, in the original paper </w:t>
+        <w:t>As a side note</w:t>
+      </w:r>
+      <w:r>
+        <w:rPr>
+          <w:rFonts w:ascii="Times New Roman" w:eastAsiaTheme="minorEastAsia" w:hAnsi="Times New Roman" w:cs="Times New Roman"/>
+          <w:sz w:val="24"/>
+          <w:szCs w:val="24"/>
+        </w:rPr>
+        <w:t xml:space="preserve">, in the original paper </w:t>
       </w:r>
       <w:r>
         <w:rPr>
@@ -2997,59 +4007,34 @@
           <w:szCs w:val="24"/>
           <w:u w:val="single"/>
         </w:rPr>
-        <w:t xml:space="preserve">Exploring Change </w:t>
-      </w:r>
-      <w:proofErr w:type="gramStart"/>
-      <w:r>
-        <w:rPr>
-          <w:rFonts w:ascii="Times New Roman" w:eastAsiaTheme="minorEastAsia" w:hAnsi="Times New Roman" w:cs="Times New Roman"/>
-          <w:b/>
-          <w:bCs/>
-          <w:sz w:val="24"/>
-          <w:szCs w:val="24"/>
-          <w:u w:val="single"/>
-        </w:rPr>
-        <w:t>In</w:t>
-      </w:r>
-      <w:proofErr w:type="gramEnd"/>
-      <w:r>
-        <w:rPr>
-          <w:rFonts w:ascii="Times New Roman" w:eastAsiaTheme="minorEastAsia" w:hAnsi="Times New Roman" w:cs="Times New Roman"/>
-          <w:b/>
-          <w:bCs/>
-          <w:sz w:val="24"/>
-          <w:szCs w:val="24"/>
-          <w:u w:val="single"/>
-        </w:rPr>
-        <w:t xml:space="preserve"> Molar Gibbs Free Energy</w:t>
-      </w:r>
-    </w:p>
-    <w:p>
-      <w:pPr>
-        <w:pStyle w:val="NoSpacing"/>
-        <w:rPr>
-          <w:rFonts w:ascii="Times New Roman" w:eastAsiaTheme="minorEastAsia" w:hAnsi="Times New Roman" w:cs="Times New Roman"/>
-          <w:sz w:val="24"/>
-          <w:szCs w:val="24"/>
-        </w:rPr>
-      </w:pPr>
-    </w:p>
-    <w:p>
-      <w:pPr>
-        <w:pStyle w:val="NoSpacing"/>
-        <w:rPr>
-          <w:rFonts w:ascii="Times New Roman" w:eastAsiaTheme="minorEastAsia" w:hAnsi="Times New Roman" w:cs="Times New Roman"/>
-          <w:sz w:val="24"/>
-          <w:szCs w:val="24"/>
-        </w:rPr>
-      </w:pPr>
-      <w:r>
-        <w:rPr>
-          <w:rFonts w:ascii="Times New Roman" w:hAnsi="Times New Roman" w:cs="Times New Roman"/>
-          <w:sz w:val="24"/>
-          <w:szCs w:val="24"/>
-        </w:rPr>
-        <w:lastRenderedPageBreak/>
+        <w:t>Exploring Change In Molar Gibbs Free Energy</w:t>
+      </w:r>
+    </w:p>
+    <w:p>
+      <w:pPr>
+        <w:pStyle w:val="NoSpacing"/>
+        <w:rPr>
+          <w:rFonts w:ascii="Times New Roman" w:eastAsiaTheme="minorEastAsia" w:hAnsi="Times New Roman" w:cs="Times New Roman"/>
+          <w:sz w:val="24"/>
+          <w:szCs w:val="24"/>
+        </w:rPr>
+      </w:pPr>
+    </w:p>
+    <w:p>
+      <w:pPr>
+        <w:pStyle w:val="NoSpacing"/>
+        <w:rPr>
+          <w:rFonts w:ascii="Times New Roman" w:eastAsiaTheme="minorEastAsia" w:hAnsi="Times New Roman" w:cs="Times New Roman"/>
+          <w:sz w:val="24"/>
+          <w:szCs w:val="24"/>
+        </w:rPr>
+      </w:pPr>
+      <w:r>
+        <w:rPr>
+          <w:rFonts w:ascii="Times New Roman" w:hAnsi="Times New Roman" w:cs="Times New Roman"/>
+          <w:sz w:val="24"/>
+          <w:szCs w:val="24"/>
+        </w:rPr>
         <w:t xml:space="preserve">The enthalpy </w:t>
       </w:r>
       <m:oMath>
@@ -3956,25 +4941,7 @@
           <w:sz w:val="24"/>
           <w:szCs w:val="24"/>
         </w:rPr>
-        <w:t xml:space="preserve">The entropy of a compound is a measure of uncertainty, disorder, or </w:t>
-      </w:r>
-      <w:proofErr w:type="spellStart"/>
-      <w:r>
-        <w:rPr>
-          <w:rFonts w:ascii="Times New Roman" w:eastAsiaTheme="minorEastAsia" w:hAnsi="Times New Roman" w:cs="Times New Roman"/>
-          <w:sz w:val="24"/>
-          <w:szCs w:val="24"/>
-        </w:rPr>
-        <w:t>mixedupness</w:t>
-      </w:r>
-      <w:proofErr w:type="spellEnd"/>
-      <w:r>
-        <w:rPr>
-          <w:rFonts w:ascii="Times New Roman" w:eastAsiaTheme="minorEastAsia" w:hAnsi="Times New Roman" w:cs="Times New Roman"/>
-          <w:sz w:val="24"/>
-          <w:szCs w:val="24"/>
-        </w:rPr>
-        <w:t xml:space="preserve"> of the compound. The entropy measures the degree to which the probability of the compound being in a particular microstate is spread out over different microstates. A microstate specifies all molecular details about the system including the position and velocity of every molecule. The more such states are available to the compound with appreciable probability, the greater the entropy.</w:t>
+        <w:t>The entropy of a compound is a measure of uncertainty, disorder, or mixedupness of the compound. The entropy measures the degree to which the probability of the compound being in a particular microstate is spread out over different microstates. A microstate specifies all molecular details about the system including the position and velocity of every molecule. The more such states are available to the compound with appreciable probability, the greater the entropy.</w:t>
       </w:r>
     </w:p>
     <w:p>
@@ -4804,7 +5771,6 @@
           <w:sz w:val="24"/>
           <w:szCs w:val="24"/>
         </w:rPr>
-        <w:lastRenderedPageBreak/>
         <w:t xml:space="preserve">The change in molar entropy </w:t>
       </w:r>
       <m:oMath>
@@ -6084,7 +7050,6 @@
   <w:style w:type="character" w:default="1" w:styleId="DefaultParagraphFont">
     <w:name w:val="Default Paragraph Font"/>
     <w:uiPriority w:val="1"/>
-    <w:semiHidden/>
     <w:unhideWhenUsed/>
   </w:style>
   <w:style w:type="table" w:default="1" w:styleId="TableNormal">

</xml_diff>

<commit_message>
Rewrote description of modeling
</commit_message>
<xml_diff>
--- a/Report.docx
+++ b/Report.docx
@@ -203,7 +203,25 @@
           <w:sz w:val="24"/>
           <w:szCs w:val="24"/>
         </w:rPr>
-        <w:t>According to Dr. Bill Basener, “the goal of the project is for you to apply Bayesian machine learning to a real dataset in an advanced way. This means that the project should show you can apply probabilistic reasoning to a nontrivial problem of your choosing.”</w:t>
+        <w:t xml:space="preserve">According to Dr. Bill </w:t>
+      </w:r>
+      <w:proofErr w:type="spellStart"/>
+      <w:r>
+        <w:rPr>
+          <w:rFonts w:ascii="Times New Roman" w:hAnsi="Times New Roman" w:cs="Times New Roman"/>
+          <w:sz w:val="24"/>
+          <w:szCs w:val="24"/>
+        </w:rPr>
+        <w:t>Basener</w:t>
+      </w:r>
+      <w:proofErr w:type="spellEnd"/>
+      <w:r>
+        <w:rPr>
+          <w:rFonts w:ascii="Times New Roman" w:hAnsi="Times New Roman" w:cs="Times New Roman"/>
+          <w:sz w:val="24"/>
+          <w:szCs w:val="24"/>
+        </w:rPr>
+        <w:t>, “the goal of the project is for you to apply Bayesian machine learning to a real dataset in an advanced way. This means that the project should show you can apply probabilistic reasoning to a nontrivial problem of your choosing.”</w:t>
       </w:r>
     </w:p>
     <w:p>
@@ -761,7 +779,29 @@
           <w:sz w:val="24"/>
           <w:szCs w:val="24"/>
         </w:rPr>
-        <w:t>Appendix 1: Exploring Change In Molar Gibbs Free Energy</w:t>
+        <w:t xml:space="preserve">Appendix 1: Exploring Change </w:t>
+      </w:r>
+      <w:proofErr w:type="gramStart"/>
+      <w:r>
+        <w:rPr>
+          <w:rFonts w:ascii="Times New Roman" w:eastAsiaTheme="minorEastAsia" w:hAnsi="Times New Roman" w:cs="Times New Roman"/>
+          <w:i/>
+          <w:iCs/>
+          <w:sz w:val="24"/>
+          <w:szCs w:val="24"/>
+        </w:rPr>
+        <w:t>In</w:t>
+      </w:r>
+      <w:proofErr w:type="gramEnd"/>
+      <w:r>
+        <w:rPr>
+          <w:rFonts w:ascii="Times New Roman" w:eastAsiaTheme="minorEastAsia" w:hAnsi="Times New Roman" w:cs="Times New Roman"/>
+          <w:i/>
+          <w:iCs/>
+          <w:sz w:val="24"/>
+          <w:szCs w:val="24"/>
+        </w:rPr>
+        <w:t xml:space="preserve"> Molar Gibbs Free Energy</w:t>
       </w:r>
       <w:r>
         <w:rPr>
@@ -1333,55 +1373,29 @@
           <w:sz w:val="24"/>
           <w:szCs w:val="24"/>
         </w:rPr>
-        <w:t xml:space="preserve"> Model Using A Bayesian Additive Regression Trees Model</w:t>
-      </w:r>
-      <w:r>
-        <w:rPr>
-          <w:rFonts w:ascii="Times New Roman" w:eastAsiaTheme="minorEastAsia" w:hAnsi="Times New Roman" w:cs="Times New Roman"/>
-          <w:sz w:val="24"/>
-          <w:szCs w:val="24"/>
-        </w:rPr>
-        <w:t xml:space="preserve">. This model is implemented using Python packages </w:t>
-      </w:r>
-      <w:r>
-        <w:rPr>
-          <w:rFonts w:ascii="Courier New" w:eastAsiaTheme="minorEastAsia" w:hAnsi="Courier New" w:cs="Courier New"/>
-          <w:sz w:val="24"/>
-          <w:szCs w:val="24"/>
-        </w:rPr>
-        <w:t>PyMC</w:t>
-      </w:r>
-      <w:r>
-        <w:rPr>
-          <w:rFonts w:ascii="Times New Roman" w:eastAsiaTheme="minorEastAsia" w:hAnsi="Times New Roman" w:cs="Times New Roman"/>
-          <w:sz w:val="24"/>
-          <w:szCs w:val="24"/>
-        </w:rPr>
-        <w:t xml:space="preserve"> and </w:t>
-      </w:r>
-      <w:r>
-        <w:rPr>
-          <w:rFonts w:ascii="Courier New" w:eastAsiaTheme="minorEastAsia" w:hAnsi="Courier New" w:cs="Courier New"/>
-          <w:sz w:val="24"/>
-          <w:szCs w:val="24"/>
-        </w:rPr>
-        <w:t>pymc</w:t>
-      </w:r>
-      <w:r>
-        <w:rPr>
-          <w:rFonts w:ascii="Courier New" w:eastAsiaTheme="minorEastAsia" w:hAnsi="Courier New" w:cs="Courier New"/>
-          <w:sz w:val="24"/>
-          <w:szCs w:val="24"/>
-        </w:rPr>
-        <w:t>-</w:t>
-      </w:r>
-      <w:r>
-        <w:rPr>
-          <w:rFonts w:ascii="Courier New" w:eastAsiaTheme="minorEastAsia" w:hAnsi="Courier New" w:cs="Courier New"/>
-          <w:sz w:val="24"/>
-          <w:szCs w:val="24"/>
-        </w:rPr>
-        <w:t>bart</w:t>
+        <w:t xml:space="preserve"> Model Using </w:t>
+      </w:r>
+      <w:proofErr w:type="gramStart"/>
+      <w:r>
+        <w:rPr>
+          <w:rFonts w:ascii="Times New Roman" w:eastAsiaTheme="minorEastAsia" w:hAnsi="Times New Roman" w:cs="Times New Roman"/>
+          <w:i/>
+          <w:iCs/>
+          <w:sz w:val="24"/>
+          <w:szCs w:val="24"/>
+        </w:rPr>
+        <w:t>A</w:t>
+      </w:r>
+      <w:proofErr w:type="gramEnd"/>
+      <w:r>
+        <w:rPr>
+          <w:rFonts w:ascii="Times New Roman" w:eastAsiaTheme="minorEastAsia" w:hAnsi="Times New Roman" w:cs="Times New Roman"/>
+          <w:i/>
+          <w:iCs/>
+          <w:sz w:val="24"/>
+          <w:szCs w:val="24"/>
+        </w:rPr>
+        <w:t xml:space="preserve"> Bayesian Additive Regression Trees Model</w:t>
       </w:r>
       <w:r>
         <w:rPr>
@@ -1397,23 +1411,31 @@
           <w:sz w:val="24"/>
           <w:szCs w:val="24"/>
         </w:rPr>
-        <w:t xml:space="preserve"> In this model, a </w:t>
-      </w:r>
-      <w:r>
-        <w:rPr>
-          <w:rFonts w:ascii="Courier New" w:eastAsiaTheme="minorEastAsia" w:hAnsi="Courier New" w:cs="Courier New"/>
-          <w:sz w:val="24"/>
-          <w:szCs w:val="24"/>
-        </w:rPr>
-        <w:t>pymc_bart.BART</w:t>
-      </w:r>
-      <w:r>
-        <w:rPr>
-          <w:rFonts w:ascii="Times New Roman" w:eastAsiaTheme="minorEastAsia" w:hAnsi="Times New Roman" w:cs="Times New Roman"/>
-          <w:sz w:val="24"/>
-          <w:szCs w:val="24"/>
-        </w:rPr>
-        <w:t xml:space="preserve"> model with </w:t>
+        <w:t xml:space="preserve"> </w:t>
+      </w:r>
+      <w:r>
+        <w:rPr>
+          <w:rFonts w:ascii="Times New Roman" w:eastAsiaTheme="minorEastAsia" w:hAnsi="Times New Roman" w:cs="Times New Roman"/>
+          <w:sz w:val="24"/>
+          <w:szCs w:val="24"/>
+        </w:rPr>
+        <w:t xml:space="preserve">In this model, </w:t>
+      </w:r>
+      <w:r>
+        <w:rPr>
+          <w:rFonts w:ascii="Times New Roman" w:eastAsiaTheme="minorEastAsia" w:hAnsi="Times New Roman" w:cs="Times New Roman"/>
+          <w:sz w:val="24"/>
+          <w:szCs w:val="24"/>
+        </w:rPr>
+        <w:t>a BART model</w:t>
+      </w:r>
+      <w:r>
+        <w:rPr>
+          <w:rFonts w:ascii="Times New Roman" w:eastAsiaTheme="minorEastAsia" w:hAnsi="Times New Roman" w:cs="Times New Roman"/>
+          <w:sz w:val="24"/>
+          <w:szCs w:val="24"/>
+        </w:rPr>
+        <w:t xml:space="preserve"> with </w:t>
       </w:r>
       <m:oMath>
         <m:r>
@@ -1431,27 +1453,30 @@
           <w:sz w:val="24"/>
           <w:szCs w:val="24"/>
         </w:rPr>
-        <w:t xml:space="preserve"> trees is</w:t>
-      </w:r>
-      <w:r>
-        <w:rPr>
-          <w:rFonts w:ascii="Times New Roman" w:eastAsiaTheme="minorEastAsia" w:hAnsi="Times New Roman" w:cs="Times New Roman"/>
-          <w:sz w:val="24"/>
-          <w:szCs w:val="24"/>
-        </w:rPr>
-        <w:t xml:space="preserve"> trained on a vector of docking scores</w:t>
-      </w:r>
-      <w:r>
-        <w:rPr>
-          <w:rFonts w:ascii="Times New Roman" w:eastAsiaTheme="minorEastAsia" w:hAnsi="Times New Roman" w:cs="Times New Roman"/>
-          <w:sz w:val="24"/>
-          <w:szCs w:val="24"/>
-        </w:rPr>
-        <w:t xml:space="preserve"> </w:t>
+        <w:t xml:space="preserve"> trees </w:t>
+      </w:r>
+      <w:proofErr w:type="gramStart"/>
+      <w:r>
+        <w:rPr>
+          <w:rFonts w:ascii="Times New Roman" w:eastAsiaTheme="minorEastAsia" w:hAnsi="Times New Roman" w:cs="Times New Roman"/>
+          <w:sz w:val="24"/>
+          <w:szCs w:val="24"/>
+        </w:rPr>
+        <w:t>is</w:t>
+      </w:r>
+      <w:proofErr w:type="gramEnd"/>
+      <w:r>
+        <w:rPr>
+          <w:rFonts w:ascii="Times New Roman" w:eastAsiaTheme="minorEastAsia" w:hAnsi="Times New Roman" w:cs="Times New Roman"/>
+          <w:sz w:val="24"/>
+          <w:szCs w:val="24"/>
+        </w:rPr>
+        <w:t xml:space="preserve"> trained to map a vector </w:t>
       </w:r>
       <m:oMath>
-        <m:sSub>
-          <m:sSubPr>
+        <m:acc>
+          <m:accPr>
+            <m:chr m:val="⃑"/>
             <m:ctrlPr>
               <w:rPr>
                 <w:rFonts w:ascii="Cambria Math" w:eastAsiaTheme="minorEastAsia" w:hAnsi="Cambria Math" w:cs="Times New Roman"/>
@@ -1460,7 +1485,7 @@
                 <w:szCs w:val="24"/>
               </w:rPr>
             </m:ctrlPr>
-          </m:sSubPr>
+          </m:accPr>
           <m:e>
             <m:r>
               <w:rPr>
@@ -1468,20 +1493,10 @@
                 <w:sz w:val="24"/>
                 <w:szCs w:val="24"/>
               </w:rPr>
-              <m:t>y</m:t>
+              <m:t>x</m:t>
             </m:r>
           </m:e>
-          <m:sub>
-            <m:r>
-              <w:rPr>
-                <w:rFonts w:ascii="Cambria Math" w:eastAsiaTheme="minorEastAsia" w:hAnsi="Cambria Math" w:cs="Times New Roman"/>
-                <w:sz w:val="24"/>
-                <w:szCs w:val="24"/>
-              </w:rPr>
-              <m:t>train</m:t>
-            </m:r>
-          </m:sub>
-        </m:sSub>
+        </m:acc>
       </m:oMath>
       <w:r>
         <w:rPr>
@@ -1489,15 +1504,7 @@
           <w:sz w:val="24"/>
           <w:szCs w:val="24"/>
         </w:rPr>
-        <w:t xml:space="preserve"> and a matrix of numbers of occurrences of substructures</w:t>
-      </w:r>
-      <w:r>
-        <w:rPr>
-          <w:rFonts w:ascii="Times New Roman" w:eastAsiaTheme="minorEastAsia" w:hAnsi="Times New Roman" w:cs="Times New Roman"/>
-          <w:sz w:val="24"/>
-          <w:szCs w:val="24"/>
-        </w:rPr>
-        <w:t xml:space="preserve"> </w:t>
+        <w:t xml:space="preserve"> of random variables </w:t>
       </w:r>
       <m:oMath>
         <m:sSub>
@@ -1528,7 +1535,7 @@
                 <w:sz w:val="24"/>
                 <w:szCs w:val="24"/>
               </w:rPr>
-              <m:t>train</m:t>
+              <m:t>i</m:t>
             </m:r>
           </m:sub>
         </m:sSub>
@@ -1539,101 +1546,39 @@
           <w:sz w:val="24"/>
           <w:szCs w:val="24"/>
         </w:rPr>
-        <w:t>. This BART model</w:t>
-      </w:r>
-      <w:r>
-        <w:rPr>
-          <w:rFonts w:ascii="Times New Roman" w:eastAsiaTheme="minorEastAsia" w:hAnsi="Times New Roman" w:cs="Times New Roman"/>
-          <w:sz w:val="24"/>
-          <w:szCs w:val="24"/>
-        </w:rPr>
-        <w:t xml:space="preserve"> is</w:t>
-      </w:r>
-      <w:r>
-        <w:rPr>
-          <w:rFonts w:ascii="Times New Roman" w:eastAsiaTheme="minorEastAsia" w:hAnsi="Times New Roman" w:cs="Times New Roman"/>
-          <w:sz w:val="24"/>
-          <w:szCs w:val="24"/>
-        </w:rPr>
-        <w:t xml:space="preserve"> used to define a</w:t>
-      </w:r>
-      <w:r>
-        <w:rPr>
-          <w:rFonts w:ascii="Times New Roman" w:eastAsiaTheme="minorEastAsia" w:hAnsi="Times New Roman" w:cs="Times New Roman"/>
-          <w:sz w:val="24"/>
-          <w:szCs w:val="24"/>
-        </w:rPr>
-        <w:t xml:space="preserve"> tensor variable representing an </w:t>
-      </w:r>
-      <w:r>
-        <w:rPr>
-          <w:rFonts w:ascii="Times New Roman" w:eastAsiaTheme="minorEastAsia" w:hAnsi="Times New Roman" w:cs="Times New Roman"/>
-          <w:sz w:val="24"/>
-          <w:szCs w:val="24"/>
-        </w:rPr>
-        <w:t>expected value</w:t>
-      </w:r>
-      <w:r>
-        <w:rPr>
-          <w:rFonts w:ascii="Times New Roman" w:eastAsiaTheme="minorEastAsia" w:hAnsi="Times New Roman" w:cs="Times New Roman"/>
-          <w:sz w:val="24"/>
-          <w:szCs w:val="24"/>
-        </w:rPr>
-        <w:t xml:space="preserve"> </w:t>
-      </w:r>
-      <w:bookmarkStart w:id="0" w:name="_Hlk150978797"/>
+        <w:t xml:space="preserve"> to a response variable </w:t>
+      </w:r>
       <m:oMath>
-        <m:sSub>
-          <m:sSubPr>
+        <m:acc>
+          <m:accPr>
             <m:ctrlPr>
               <w:rPr>
-                <w:rFonts w:ascii="Cambria Math" w:hAnsi="Cambria Math"/>
+                <w:rFonts w:ascii="Cambria Math" w:eastAsiaTheme="minorEastAsia" w:hAnsi="Cambria Math" w:cs="Times New Roman"/>
                 <w:i/>
+                <w:sz w:val="24"/>
+                <w:szCs w:val="24"/>
               </w:rPr>
             </m:ctrlPr>
-          </m:sSubPr>
+          </m:accPr>
           <m:e>
             <m:r>
               <w:rPr>
-                <w:rFonts w:ascii="Cambria Math" w:hAnsi="Cambria Math"/>
+                <w:rFonts w:ascii="Cambria Math" w:eastAsiaTheme="minorEastAsia" w:hAnsi="Cambria Math" w:cs="Times New Roman"/>
+                <w:sz w:val="24"/>
+                <w:szCs w:val="24"/>
               </w:rPr>
-              <m:t>μ</m:t>
+              <m:t>y</m:t>
             </m:r>
           </m:e>
-          <m:sub>
-            <m:r>
-              <w:rPr>
-                <w:rFonts w:ascii="Cambria Math" w:hAnsi="Cambria Math"/>
-              </w:rPr>
-              <m:t>BART</m:t>
-            </m:r>
-          </m:sub>
-        </m:sSub>
+        </m:acc>
       </m:oMath>
-      <w:bookmarkEnd w:id="0"/>
-      <w:r>
-        <w:rPr>
-          <w:rFonts w:ascii="Times New Roman" w:eastAsiaTheme="minorEastAsia" w:hAnsi="Times New Roman" w:cs="Times New Roman"/>
-          <w:sz w:val="24"/>
-          <w:szCs w:val="24"/>
-        </w:rPr>
-        <w:t xml:space="preserve"> of</w:t>
-      </w:r>
-      <w:r>
-        <w:rPr>
-          <w:rFonts w:ascii="Times New Roman" w:eastAsiaTheme="minorEastAsia" w:hAnsi="Times New Roman" w:cs="Times New Roman"/>
-          <w:sz w:val="24"/>
-          <w:szCs w:val="24"/>
-        </w:rPr>
-        <w:t xml:space="preserve"> response values</w:t>
-      </w:r>
-      <w:r>
-        <w:rPr>
-          <w:rFonts w:ascii="Times New Roman" w:eastAsiaTheme="minorEastAsia" w:hAnsi="Times New Roman" w:cs="Times New Roman"/>
-          <w:sz w:val="24"/>
-          <w:szCs w:val="24"/>
-        </w:rPr>
-        <w:t xml:space="preserve"> </w:t>
+      <w:r>
+        <w:rPr>
+          <w:rFonts w:ascii="Times New Roman" w:eastAsiaTheme="minorEastAsia" w:hAnsi="Times New Roman" w:cs="Times New Roman"/>
+          <w:sz w:val="24"/>
+          <w:szCs w:val="24"/>
+        </w:rPr>
+        <w:t xml:space="preserve">. Each random variable </w:t>
       </w:r>
       <m:oMath>
         <m:sSub>
@@ -1654,7 +1599,7 @@
                 <w:sz w:val="24"/>
                 <w:szCs w:val="24"/>
               </w:rPr>
-              <m:t>y</m:t>
+              <m:t>x</m:t>
             </m:r>
           </m:e>
           <m:sub>
@@ -1664,7 +1609,7 @@
                 <w:sz w:val="24"/>
                 <w:szCs w:val="24"/>
               </w:rPr>
-              <m:t>train</m:t>
+              <m:t>i</m:t>
             </m:r>
           </m:sub>
         </m:sSub>
@@ -1675,23 +1620,71 @@
           <w:sz w:val="24"/>
           <w:szCs w:val="24"/>
         </w:rPr>
-        <w:t>.</w:t>
-      </w:r>
-      <w:r>
-        <w:rPr>
-          <w:rFonts w:ascii="Times New Roman" w:eastAsiaTheme="minorEastAsia" w:hAnsi="Times New Roman" w:cs="Times New Roman"/>
-          <w:sz w:val="24"/>
-          <w:szCs w:val="24"/>
-        </w:rPr>
-        <w:t xml:space="preserve"> We define a prior probability density distribution</w:t>
-      </w:r>
-      <w:r>
-        <w:rPr>
-          <w:rFonts w:ascii="Times New Roman" w:eastAsiaTheme="minorEastAsia" w:hAnsi="Times New Roman" w:cs="Times New Roman"/>
-          <w:sz w:val="24"/>
-          <w:szCs w:val="24"/>
-        </w:rPr>
-        <w:t xml:space="preserve"> </w:t>
+        <w:t xml:space="preserve"> represents a number of occurrences of substructures. Response variable </w:t>
+      </w:r>
+      <m:oMath>
+        <m:acc>
+          <m:accPr>
+            <m:ctrlPr>
+              <w:rPr>
+                <w:rFonts w:ascii="Cambria Math" w:eastAsiaTheme="minorEastAsia" w:hAnsi="Cambria Math" w:cs="Times New Roman"/>
+                <w:i/>
+                <w:sz w:val="24"/>
+                <w:szCs w:val="24"/>
+              </w:rPr>
+            </m:ctrlPr>
+          </m:accPr>
+          <m:e>
+            <m:r>
+              <w:rPr>
+                <w:rFonts w:ascii="Cambria Math" w:eastAsiaTheme="minorEastAsia" w:hAnsi="Cambria Math" w:cs="Times New Roman"/>
+                <w:sz w:val="24"/>
+                <w:szCs w:val="24"/>
+              </w:rPr>
+              <m:t>y</m:t>
+            </m:r>
+          </m:e>
+        </m:acc>
+      </m:oMath>
+      <w:r>
+        <w:rPr>
+          <w:rFonts w:ascii="Times New Roman" w:eastAsiaTheme="minorEastAsia" w:hAnsi="Times New Roman" w:cs="Times New Roman"/>
+          <w:sz w:val="24"/>
+          <w:szCs w:val="24"/>
+        </w:rPr>
+        <w:t xml:space="preserve"> represents a predicted docking score. </w:t>
+      </w:r>
+      <m:oMath>
+        <m:acc>
+          <m:accPr>
+            <m:ctrlPr>
+              <w:rPr>
+                <w:rFonts w:ascii="Cambria Math" w:eastAsiaTheme="minorEastAsia" w:hAnsi="Cambria Math" w:cs="Times New Roman"/>
+                <w:i/>
+                <w:sz w:val="24"/>
+                <w:szCs w:val="24"/>
+              </w:rPr>
+            </m:ctrlPr>
+          </m:accPr>
+          <m:e>
+            <m:r>
+              <w:rPr>
+                <w:rFonts w:ascii="Cambria Math" w:eastAsiaTheme="minorEastAsia" w:hAnsi="Cambria Math" w:cs="Times New Roman"/>
+                <w:sz w:val="24"/>
+                <w:szCs w:val="24"/>
+              </w:rPr>
+              <m:t>y</m:t>
+            </m:r>
+          </m:e>
+        </m:acc>
+      </m:oMath>
+      <w:r>
+        <w:rPr>
+          <w:rFonts w:ascii="Times New Roman" w:eastAsiaTheme="minorEastAsia" w:hAnsi="Times New Roman" w:cs="Times New Roman"/>
+          <w:sz w:val="24"/>
+          <w:szCs w:val="24"/>
+        </w:rPr>
+        <w:t xml:space="preserve"> approximates a random variable </w:t>
       </w:r>
       <m:oMath>
         <m:r>
@@ -1700,23 +1693,176 @@
             <w:sz w:val="24"/>
             <w:szCs w:val="24"/>
           </w:rPr>
-          <m:t>f(</m:t>
+          <m:t>y</m:t>
         </m:r>
+      </m:oMath>
+      <w:r>
+        <w:rPr>
+          <w:rFonts w:ascii="Times New Roman" w:eastAsiaTheme="minorEastAsia" w:hAnsi="Times New Roman" w:cs="Times New Roman"/>
+          <w:sz w:val="24"/>
+          <w:szCs w:val="24"/>
+        </w:rPr>
+        <w:t xml:space="preserve"> that represents an observed docking score.</w:t>
+      </w:r>
+    </w:p>
+    <w:p>
+      <w:pPr>
+        <w:pStyle w:val="NoSpacing"/>
+        <w:rPr>
+          <w:rFonts w:ascii="Times New Roman" w:eastAsiaTheme="minorEastAsia" w:hAnsi="Times New Roman" w:cs="Times New Roman"/>
+          <w:sz w:val="24"/>
+          <w:szCs w:val="24"/>
+        </w:rPr>
+      </w:pPr>
+      <m:oMathPara>
+        <m:oMath>
+          <m:r>
+            <w:rPr>
+              <w:rFonts w:ascii="Cambria Math" w:eastAsiaTheme="minorEastAsia" w:hAnsi="Cambria Math" w:cs="Times New Roman"/>
+              <w:sz w:val="24"/>
+              <w:szCs w:val="24"/>
+            </w:rPr>
+            <m:t>y=</m:t>
+          </m:r>
+          <m:acc>
+            <m:accPr>
+              <m:ctrlPr>
+                <w:rPr>
+                  <w:rFonts w:ascii="Cambria Math" w:eastAsiaTheme="minorEastAsia" w:hAnsi="Cambria Math" w:cs="Times New Roman"/>
+                  <w:i/>
+                  <w:sz w:val="24"/>
+                  <w:szCs w:val="24"/>
+                </w:rPr>
+              </m:ctrlPr>
+            </m:accPr>
+            <m:e>
+              <m:r>
+                <w:rPr>
+                  <w:rFonts w:ascii="Cambria Math" w:eastAsiaTheme="minorEastAsia" w:hAnsi="Cambria Math" w:cs="Times New Roman"/>
+                  <w:sz w:val="24"/>
+                  <w:szCs w:val="24"/>
+                </w:rPr>
+                <m:t>y</m:t>
+              </m:r>
+            </m:e>
+          </m:acc>
+          <m:r>
+            <w:rPr>
+              <w:rFonts w:ascii="Cambria Math" w:eastAsiaTheme="minorEastAsia" w:hAnsi="Cambria Math" w:cs="Times New Roman"/>
+              <w:sz w:val="24"/>
+              <w:szCs w:val="24"/>
+            </w:rPr>
+            <m:t>+ϵ=BART</m:t>
+          </m:r>
+          <m:d>
+            <m:dPr>
+              <m:ctrlPr>
+                <w:rPr>
+                  <w:rFonts w:ascii="Cambria Math" w:eastAsiaTheme="minorEastAsia" w:hAnsi="Cambria Math" w:cs="Times New Roman"/>
+                  <w:i/>
+                  <w:sz w:val="24"/>
+                  <w:szCs w:val="24"/>
+                </w:rPr>
+              </m:ctrlPr>
+            </m:dPr>
+            <m:e>
+              <m:acc>
+                <m:accPr>
+                  <m:chr m:val="⃑"/>
+                  <m:ctrlPr>
+                    <w:rPr>
+                      <w:rFonts w:ascii="Cambria Math" w:eastAsiaTheme="minorEastAsia" w:hAnsi="Cambria Math" w:cs="Times New Roman"/>
+                      <w:i/>
+                      <w:sz w:val="24"/>
+                      <w:szCs w:val="24"/>
+                    </w:rPr>
+                  </m:ctrlPr>
+                </m:accPr>
+                <m:e>
+                  <m:r>
+                    <w:rPr>
+                      <w:rFonts w:ascii="Cambria Math" w:eastAsiaTheme="minorEastAsia" w:hAnsi="Cambria Math" w:cs="Times New Roman"/>
+                      <w:sz w:val="24"/>
+                      <w:szCs w:val="24"/>
+                    </w:rPr>
+                    <m:t>x</m:t>
+                  </m:r>
+                </m:e>
+              </m:acc>
+            </m:e>
+          </m:d>
+          <m:r>
+            <w:rPr>
+              <w:rFonts w:ascii="Cambria Math" w:eastAsiaTheme="minorEastAsia" w:hAnsi="Cambria Math" w:cs="Times New Roman"/>
+              <w:sz w:val="24"/>
+              <w:szCs w:val="24"/>
+            </w:rPr>
+            <m:t>+ϵ</m:t>
+          </m:r>
+        </m:oMath>
+      </m:oMathPara>
+    </w:p>
+    <w:p>
+      <w:pPr>
+        <w:pStyle w:val="NoSpacing"/>
+        <w:rPr>
+          <w:rFonts w:ascii="Times New Roman" w:eastAsiaTheme="minorEastAsia" w:hAnsi="Times New Roman" w:cs="Times New Roman"/>
+          <w:sz w:val="24"/>
+          <w:szCs w:val="24"/>
+        </w:rPr>
+      </w:pPr>
+      <w:r>
+        <w:rPr>
+          <w:rFonts w:ascii="Times New Roman" w:eastAsiaTheme="minorEastAsia" w:hAnsi="Times New Roman" w:cs="Times New Roman"/>
+          <w:sz w:val="24"/>
+          <w:szCs w:val="24"/>
+        </w:rPr>
+        <w:t xml:space="preserve">where </w:t>
+      </w:r>
+      <m:oMath>
         <m:r>
           <w:rPr>
             <w:rFonts w:ascii="Cambria Math" w:eastAsiaTheme="minorEastAsia" w:hAnsi="Cambria Math" w:cs="Times New Roman"/>
             <w:sz w:val="24"/>
             <w:szCs w:val="24"/>
           </w:rPr>
-          <m:t>σ</m:t>
+          <m:t>ϵ</m:t>
         </m:r>
+      </m:oMath>
+      <w:r>
+        <w:rPr>
+          <w:rFonts w:ascii="Times New Roman" w:eastAsiaTheme="minorEastAsia" w:hAnsi="Times New Roman" w:cs="Times New Roman"/>
+          <w:sz w:val="24"/>
+          <w:szCs w:val="24"/>
+        </w:rPr>
+        <w:t xml:space="preserve"> is a</w:t>
+      </w:r>
+      <w:proofErr w:type="spellStart"/>
+      <w:r>
+        <w:rPr>
+          <w:rFonts w:ascii="Times New Roman" w:eastAsiaTheme="minorEastAsia" w:hAnsi="Times New Roman" w:cs="Times New Roman"/>
+          <w:sz w:val="24"/>
+          <w:szCs w:val="24"/>
+        </w:rPr>
+        <w:t>n</w:t>
+      </w:r>
+      <w:proofErr w:type="spellEnd"/>
+      <w:r>
+        <w:rPr>
+          <w:rFonts w:ascii="Times New Roman" w:eastAsiaTheme="minorEastAsia" w:hAnsi="Times New Roman" w:cs="Times New Roman"/>
+          <w:sz w:val="24"/>
+          <w:szCs w:val="24"/>
+        </w:rPr>
+        <w:t xml:space="preserve"> error. We assume that </w:t>
+      </w:r>
+      <m:oMath>
         <m:r>
           <w:rPr>
             <w:rFonts w:ascii="Cambria Math" w:eastAsiaTheme="minorEastAsia" w:hAnsi="Cambria Math" w:cs="Times New Roman"/>
             <w:sz w:val="24"/>
             <w:szCs w:val="24"/>
           </w:rPr>
-          <m:t>)</m:t>
+          <m:t>ϵ</m:t>
         </m:r>
       </m:oMath>
       <w:r>
@@ -1725,39 +1871,25 @@
           <w:sz w:val="24"/>
           <w:szCs w:val="24"/>
         </w:rPr>
-        <w:t xml:space="preserve"> for </w:t>
-      </w:r>
-      <w:r>
-        <w:rPr>
-          <w:rFonts w:ascii="Times New Roman" w:eastAsiaTheme="minorEastAsia" w:hAnsi="Times New Roman" w:cs="Times New Roman"/>
-          <w:sz w:val="24"/>
-          <w:szCs w:val="24"/>
-        </w:rPr>
-        <w:t>the</w:t>
-      </w:r>
-      <w:r>
-        <w:rPr>
-          <w:rFonts w:ascii="Times New Roman" w:eastAsiaTheme="minorEastAsia" w:hAnsi="Times New Roman" w:cs="Times New Roman"/>
-          <w:sz w:val="24"/>
-          <w:szCs w:val="24"/>
-        </w:rPr>
-        <w:t xml:space="preserve"> </w:t>
-      </w:r>
-      <w:r>
-        <w:rPr>
-          <w:rFonts w:ascii="Times New Roman" w:eastAsiaTheme="minorEastAsia" w:hAnsi="Times New Roman" w:cs="Times New Roman"/>
-          <w:sz w:val="24"/>
-          <w:szCs w:val="24"/>
-        </w:rPr>
-        <w:t>standard deviation</w:t>
-      </w:r>
-      <w:r>
-        <w:rPr>
-          <w:rFonts w:ascii="Times New Roman" w:eastAsiaTheme="minorEastAsia" w:hAnsi="Times New Roman" w:cs="Times New Roman"/>
-          <w:sz w:val="24"/>
-          <w:szCs w:val="24"/>
-        </w:rPr>
-        <w:t xml:space="preserve"> </w:t>
+        <w:t xml:space="preserve"> is normally distributed with mean </w:t>
+      </w:r>
+      <m:oMath>
+        <m:r>
+          <w:rPr>
+            <w:rFonts w:ascii="Cambria Math" w:eastAsiaTheme="minorEastAsia" w:hAnsi="Cambria Math" w:cs="Times New Roman"/>
+            <w:sz w:val="24"/>
+            <w:szCs w:val="24"/>
+          </w:rPr>
+          <m:t>μ=0</m:t>
+        </m:r>
+      </m:oMath>
+      <w:r>
+        <w:rPr>
+          <w:rFonts w:ascii="Times New Roman" w:eastAsiaTheme="minorEastAsia" w:hAnsi="Times New Roman" w:cs="Times New Roman"/>
+          <w:sz w:val="24"/>
+          <w:szCs w:val="24"/>
+        </w:rPr>
+        <w:t xml:space="preserve"> and standard deviation </w:t>
       </w:r>
       <m:oMath>
         <m:r>
@@ -1775,49 +1907,47 @@
           <w:sz w:val="24"/>
           <w:szCs w:val="24"/>
         </w:rPr>
-        <w:t xml:space="preserve"> of response values </w:t>
-      </w:r>
-      <m:oMath>
-        <m:sSub>
-          <m:sSubPr>
-            <m:ctrlPr>
-              <w:rPr>
-                <w:rFonts w:ascii="Cambria Math" w:eastAsiaTheme="minorEastAsia" w:hAnsi="Cambria Math" w:cs="Times New Roman"/>
-                <w:i/>
-                <w:sz w:val="24"/>
-                <w:szCs w:val="24"/>
-              </w:rPr>
-            </m:ctrlPr>
-          </m:sSubPr>
-          <m:e>
-            <m:r>
-              <w:rPr>
-                <w:rFonts w:ascii="Cambria Math" w:eastAsiaTheme="minorEastAsia" w:hAnsi="Cambria Math" w:cs="Times New Roman"/>
-                <w:sz w:val="24"/>
-                <w:szCs w:val="24"/>
-              </w:rPr>
-              <m:t>y</m:t>
-            </m:r>
-          </m:e>
-          <m:sub>
-            <m:r>
-              <w:rPr>
-                <w:rFonts w:ascii="Cambria Math" w:eastAsiaTheme="minorEastAsia" w:hAnsi="Cambria Math" w:cs="Times New Roman"/>
-                <w:sz w:val="24"/>
-                <w:szCs w:val="24"/>
-              </w:rPr>
-              <m:t>train</m:t>
-            </m:r>
-          </m:sub>
-        </m:sSub>
-      </m:oMath>
-      <w:r>
-        <w:rPr>
-          <w:rFonts w:ascii="Times New Roman" w:eastAsiaTheme="minorEastAsia" w:hAnsi="Times New Roman" w:cs="Times New Roman"/>
-          <w:sz w:val="24"/>
-          <w:szCs w:val="24"/>
-        </w:rPr>
-        <w:t xml:space="preserve"> as a half-normal distribution itself with a standard deviation of </w:t>
+        <w:t>.</w:t>
+      </w:r>
+    </w:p>
+    <w:p>
+      <w:pPr>
+        <w:pStyle w:val="NoSpacing"/>
+        <w:rPr>
+          <w:rFonts w:ascii="Times New Roman" w:eastAsiaTheme="minorEastAsia" w:hAnsi="Times New Roman" w:cs="Times New Roman"/>
+          <w:sz w:val="24"/>
+          <w:szCs w:val="24"/>
+        </w:rPr>
+      </w:pPr>
+      <m:oMathPara>
+        <m:oMath>
+          <m:r>
+            <w:rPr>
+              <w:rFonts w:ascii="Cambria Math" w:eastAsiaTheme="minorEastAsia" w:hAnsi="Cambria Math" w:cs="Times New Roman"/>
+              <w:sz w:val="24"/>
+              <w:szCs w:val="24"/>
+            </w:rPr>
+            <m:t>ϵ ~ N(μ=0,σ)</m:t>
+          </m:r>
+        </m:oMath>
+      </m:oMathPara>
+    </w:p>
+    <w:p>
+      <w:pPr>
+        <w:pStyle w:val="NoSpacing"/>
+        <w:rPr>
+          <w:rFonts w:ascii="Times New Roman" w:eastAsiaTheme="minorEastAsia" w:hAnsi="Times New Roman" w:cs="Times New Roman"/>
+          <w:sz w:val="24"/>
+          <w:szCs w:val="24"/>
+        </w:rPr>
+      </w:pPr>
+      <w:r>
+        <w:rPr>
+          <w:rFonts w:ascii="Times New Roman" w:eastAsiaTheme="minorEastAsia" w:hAnsi="Times New Roman" w:cs="Times New Roman"/>
+          <w:sz w:val="24"/>
+          <w:szCs w:val="24"/>
+        </w:rPr>
+        <w:t xml:space="preserve">Thus, </w:t>
       </w:r>
       <m:oMath>
         <m:r>
@@ -1826,7 +1956,7 @@
             <w:sz w:val="24"/>
             <w:szCs w:val="24"/>
           </w:rPr>
-          <m:t>100</m:t>
+          <m:t>y</m:t>
         </m:r>
       </m:oMath>
       <w:r>
@@ -1835,7 +1965,7 @@
           <w:sz w:val="24"/>
           <w:szCs w:val="24"/>
         </w:rPr>
-        <w:t xml:space="preserve">. We define a likelihood </w:t>
+        <w:t xml:space="preserve"> is normally distributed with mean </w:t>
       </w:r>
       <m:oMath>
         <m:r>
@@ -1844,11 +1974,10 @@
             <w:sz w:val="24"/>
             <w:szCs w:val="24"/>
           </w:rPr>
-          <m:t>f</m:t>
+          <m:t>μ=BART</m:t>
         </m:r>
         <m:d>
           <m:dPr>
-            <m:endChr m:val="|"/>
             <m:ctrlPr>
               <w:rPr>
                 <w:rFonts w:ascii="Cambria Math" w:eastAsiaTheme="minorEastAsia" w:hAnsi="Cambria Math" w:cs="Times New Roman"/>
@@ -1859,8 +1988,9 @@
             </m:ctrlPr>
           </m:dPr>
           <m:e>
-            <m:sSub>
-              <m:sSubPr>
+            <m:acc>
+              <m:accPr>
+                <m:chr m:val="⃑"/>
                 <m:ctrlPr>
                   <w:rPr>
                     <w:rFonts w:ascii="Cambria Math" w:eastAsiaTheme="minorEastAsia" w:hAnsi="Cambria Math" w:cs="Times New Roman"/>
@@ -1869,7 +1999,7 @@
                     <w:szCs w:val="24"/>
                   </w:rPr>
                 </m:ctrlPr>
-              </m:sSubPr>
+              </m:accPr>
               <m:e>
                 <m:r>
                   <w:rPr>
@@ -1877,140 +2007,12 @@
                     <w:sz w:val="24"/>
                     <w:szCs w:val="24"/>
                   </w:rPr>
-                  <m:t>y</m:t>
+                  <m:t>x</m:t>
                 </m:r>
               </m:e>
-              <m:sub>
-                <m:r>
-                  <w:rPr>
-                    <w:rFonts w:ascii="Cambria Math" w:eastAsiaTheme="minorEastAsia" w:hAnsi="Cambria Math" w:cs="Times New Roman"/>
-                    <w:sz w:val="24"/>
-                    <w:szCs w:val="24"/>
-                  </w:rPr>
-                  <m:t>train</m:t>
-                </m:r>
-              </m:sub>
-            </m:sSub>
-            <m:r>
-              <w:rPr>
-                <w:rFonts w:ascii="Cambria Math" w:eastAsiaTheme="minorEastAsia" w:hAnsi="Cambria Math" w:cs="Times New Roman"/>
-                <w:sz w:val="24"/>
-                <w:szCs w:val="24"/>
-              </w:rPr>
-              <m:t xml:space="preserve"> </m:t>
-            </m:r>
+            </m:acc>
           </m:e>
         </m:d>
-        <m:r>
-          <w:rPr>
-            <w:rFonts w:ascii="Cambria Math" w:eastAsiaTheme="minorEastAsia" w:hAnsi="Cambria Math" w:cs="Times New Roman"/>
-            <w:sz w:val="24"/>
-            <w:szCs w:val="24"/>
-          </w:rPr>
-          <m:t xml:space="preserve"> </m:t>
-        </m:r>
-        <m:r>
-          <w:rPr>
-            <w:rFonts w:ascii="Cambria Math" w:eastAsiaTheme="minorEastAsia" w:hAnsi="Cambria Math" w:cs="Times New Roman"/>
-            <w:sz w:val="24"/>
-            <w:szCs w:val="24"/>
-          </w:rPr>
-          <m:t>μ</m:t>
-        </m:r>
-        <m:r>
-          <w:rPr>
-            <w:rFonts w:ascii="Cambria Math" w:eastAsiaTheme="minorEastAsia" w:hAnsi="Cambria Math" w:cs="Times New Roman"/>
-            <w:sz w:val="24"/>
-            <w:szCs w:val="24"/>
-          </w:rPr>
-          <m:t>=</m:t>
-        </m:r>
-        <m:sSub>
-          <m:sSubPr>
-            <m:ctrlPr>
-              <w:rPr>
-                <w:rFonts w:ascii="Cambria Math" w:hAnsi="Cambria Math"/>
-                <w:i/>
-              </w:rPr>
-            </m:ctrlPr>
-          </m:sSubPr>
-          <m:e>
-            <m:r>
-              <w:rPr>
-                <w:rFonts w:ascii="Cambria Math" w:hAnsi="Cambria Math"/>
-              </w:rPr>
-              <m:t>μ</m:t>
-            </m:r>
-          </m:e>
-          <m:sub>
-            <m:r>
-              <w:rPr>
-                <w:rFonts w:ascii="Cambria Math" w:hAnsi="Cambria Math"/>
-              </w:rPr>
-              <m:t>BART</m:t>
-            </m:r>
-          </m:sub>
-        </m:sSub>
-        <m:r>
-          <w:rPr>
-            <w:rFonts w:ascii="Cambria Math" w:eastAsiaTheme="minorEastAsia" w:hAnsi="Cambria Math" w:cs="Times New Roman"/>
-            <w:sz w:val="24"/>
-            <w:szCs w:val="24"/>
-          </w:rPr>
-          <m:t>, σ)</m:t>
-        </m:r>
-      </m:oMath>
-      <w:r>
-        <w:rPr>
-          <w:rFonts w:ascii="Times New Roman" w:eastAsiaTheme="minorEastAsia" w:hAnsi="Times New Roman" w:cs="Times New Roman"/>
-          <w:sz w:val="24"/>
-          <w:szCs w:val="24"/>
-        </w:rPr>
-        <w:t xml:space="preserve"> as a normal distribution with mean </w:t>
-      </w:r>
-      <m:oMath>
-        <m:r>
-          <w:rPr>
-            <w:rFonts w:ascii="Cambria Math" w:eastAsiaTheme="minorEastAsia" w:hAnsi="Cambria Math" w:cs="Times New Roman"/>
-            <w:sz w:val="24"/>
-            <w:szCs w:val="24"/>
-          </w:rPr>
-          <m:t>μ</m:t>
-        </m:r>
-        <m:r>
-          <w:rPr>
-            <w:rFonts w:ascii="Cambria Math" w:eastAsiaTheme="minorEastAsia" w:hAnsi="Cambria Math" w:cs="Times New Roman"/>
-            <w:sz w:val="24"/>
-            <w:szCs w:val="24"/>
-          </w:rPr>
-          <m:t>=</m:t>
-        </m:r>
-        <m:sSub>
-          <m:sSubPr>
-            <m:ctrlPr>
-              <w:rPr>
-                <w:rFonts w:ascii="Cambria Math" w:hAnsi="Cambria Math"/>
-                <w:i/>
-              </w:rPr>
-            </m:ctrlPr>
-          </m:sSubPr>
-          <m:e>
-            <m:r>
-              <w:rPr>
-                <w:rFonts w:ascii="Cambria Math" w:hAnsi="Cambria Math"/>
-              </w:rPr>
-              <m:t>μ</m:t>
-            </m:r>
-          </m:e>
-          <m:sub>
-            <m:r>
-              <w:rPr>
-                <w:rFonts w:ascii="Cambria Math" w:hAnsi="Cambria Math"/>
-              </w:rPr>
-              <m:t>BART</m:t>
-            </m:r>
-          </m:sub>
-        </m:sSub>
       </m:oMath>
       <w:r>
         <w:rPr>
@@ -2036,62 +2038,206 @@
           <w:sz w:val="24"/>
           <w:szCs w:val="24"/>
         </w:rPr>
-        <w:t xml:space="preserve">. We use </w:t>
-      </w:r>
+        <w:t>.</w:t>
+      </w:r>
+    </w:p>
+    <w:p>
+      <w:pPr>
+        <w:pStyle w:val="NoSpacing"/>
+        <w:rPr>
+          <w:rFonts w:ascii="Times New Roman" w:eastAsiaTheme="minorEastAsia" w:hAnsi="Times New Roman" w:cs="Times New Roman"/>
+          <w:sz w:val="24"/>
+          <w:szCs w:val="24"/>
+        </w:rPr>
+      </w:pPr>
+      <m:oMathPara>
+        <m:oMath>
+          <m:r>
+            <w:rPr>
+              <w:rFonts w:ascii="Cambria Math" w:eastAsiaTheme="minorEastAsia" w:hAnsi="Cambria Math" w:cs="Times New Roman"/>
+              <w:sz w:val="24"/>
+              <w:szCs w:val="24"/>
+            </w:rPr>
+            <m:t>y ~ N</m:t>
+          </m:r>
+          <m:d>
+            <m:dPr>
+              <m:begChr m:val="["/>
+              <m:endChr m:val="]"/>
+              <m:ctrlPr>
+                <w:rPr>
+                  <w:rFonts w:ascii="Cambria Math" w:eastAsiaTheme="minorEastAsia" w:hAnsi="Cambria Math" w:cs="Times New Roman"/>
+                  <w:i/>
+                  <w:sz w:val="24"/>
+                  <w:szCs w:val="24"/>
+                </w:rPr>
+              </m:ctrlPr>
+            </m:dPr>
+            <m:e>
+              <m:r>
+                <w:rPr>
+                  <w:rFonts w:ascii="Cambria Math" w:eastAsiaTheme="minorEastAsia" w:hAnsi="Cambria Math" w:cs="Times New Roman"/>
+                  <w:sz w:val="24"/>
+                  <w:szCs w:val="24"/>
+                </w:rPr>
+                <m:t>μ=BART</m:t>
+              </m:r>
+              <m:d>
+                <m:dPr>
+                  <m:ctrlPr>
+                    <w:rPr>
+                      <w:rFonts w:ascii="Cambria Math" w:eastAsiaTheme="minorEastAsia" w:hAnsi="Cambria Math" w:cs="Times New Roman"/>
+                      <w:i/>
+                      <w:sz w:val="24"/>
+                      <w:szCs w:val="24"/>
+                    </w:rPr>
+                  </m:ctrlPr>
+                </m:dPr>
+                <m:e>
+                  <m:acc>
+                    <m:accPr>
+                      <m:chr m:val="⃑"/>
+                      <m:ctrlPr>
+                        <w:rPr>
+                          <w:rFonts w:ascii="Cambria Math" w:eastAsiaTheme="minorEastAsia" w:hAnsi="Cambria Math" w:cs="Times New Roman"/>
+                          <w:i/>
+                          <w:sz w:val="24"/>
+                          <w:szCs w:val="24"/>
+                        </w:rPr>
+                      </m:ctrlPr>
+                    </m:accPr>
+                    <m:e>
+                      <m:r>
+                        <w:rPr>
+                          <w:rFonts w:ascii="Cambria Math" w:eastAsiaTheme="minorEastAsia" w:hAnsi="Cambria Math" w:cs="Times New Roman"/>
+                          <w:sz w:val="24"/>
+                          <w:szCs w:val="24"/>
+                        </w:rPr>
+                        <m:t>x</m:t>
+                      </m:r>
+                    </m:e>
+                  </m:acc>
+                </m:e>
+              </m:d>
+              <m:r>
+                <w:rPr>
+                  <w:rFonts w:ascii="Cambria Math" w:eastAsiaTheme="minorEastAsia" w:hAnsi="Cambria Math" w:cs="Times New Roman"/>
+                  <w:sz w:val="24"/>
+                  <w:szCs w:val="24"/>
+                </w:rPr>
+                <m:t>,σ</m:t>
+              </m:r>
+            </m:e>
+          </m:d>
+        </m:oMath>
+      </m:oMathPara>
+    </w:p>
+    <w:p>
+      <w:pPr>
+        <w:pStyle w:val="NoSpacing"/>
+        <w:rPr>
+          <w:rFonts w:ascii="Times New Roman" w:eastAsiaTheme="minorEastAsia" w:hAnsi="Times New Roman" w:cs="Times New Roman"/>
+          <w:sz w:val="24"/>
+          <w:szCs w:val="24"/>
+        </w:rPr>
+      </w:pPr>
+      <w:r>
+        <w:rPr>
+          <w:rFonts w:ascii="Times New Roman" w:eastAsiaTheme="minorEastAsia" w:hAnsi="Times New Roman" w:cs="Times New Roman"/>
+          <w:sz w:val="24"/>
+          <w:szCs w:val="24"/>
+        </w:rPr>
+        <w:t>In this model,</w:t>
+      </w:r>
+      <w:r>
+        <w:rPr>
+          <w:rFonts w:ascii="Times New Roman" w:eastAsiaTheme="minorEastAsia" w:hAnsi="Times New Roman" w:cs="Times New Roman"/>
+          <w:sz w:val="24"/>
+          <w:szCs w:val="24"/>
+        </w:rPr>
+        <w:t xml:space="preserve"> we use</w:t>
+      </w:r>
+      <w:r>
+        <w:rPr>
+          <w:rFonts w:ascii="Times New Roman" w:eastAsiaTheme="minorEastAsia" w:hAnsi="Times New Roman" w:cs="Times New Roman"/>
+          <w:sz w:val="24"/>
+          <w:szCs w:val="24"/>
+        </w:rPr>
+        <w:t xml:space="preserve"> Python packages</w:t>
+      </w:r>
+      <w:r>
+        <w:rPr>
+          <w:rFonts w:ascii="Times New Roman" w:eastAsiaTheme="minorEastAsia" w:hAnsi="Times New Roman" w:cs="Times New Roman"/>
+          <w:sz w:val="24"/>
+          <w:szCs w:val="24"/>
+        </w:rPr>
+        <w:t xml:space="preserve"> </w:t>
+      </w:r>
+      <w:proofErr w:type="spellStart"/>
       <w:r>
         <w:rPr>
           <w:rFonts w:ascii="Courier New" w:eastAsiaTheme="minorEastAsia" w:hAnsi="Courier New" w:cs="Courier New"/>
           <w:sz w:val="24"/>
           <w:szCs w:val="24"/>
         </w:rPr>
-        <w:t>PyMC</w:t>
-      </w:r>
-      <w:r>
-        <w:rPr>
-          <w:rFonts w:ascii="Times New Roman" w:eastAsiaTheme="minorEastAsia" w:hAnsi="Times New Roman" w:cs="Times New Roman"/>
-          <w:sz w:val="24"/>
-          <w:szCs w:val="24"/>
-        </w:rPr>
-        <w:t xml:space="preserve"> to sample values of </w:t>
-      </w:r>
-      <m:oMath>
-        <m:r>
-          <w:rPr>
-            <w:rFonts w:ascii="Cambria Math" w:eastAsiaTheme="minorEastAsia" w:hAnsi="Cambria Math" w:cs="Times New Roman"/>
-            <w:sz w:val="24"/>
-            <w:szCs w:val="24"/>
-          </w:rPr>
-          <m:t>σ</m:t>
-        </m:r>
-      </m:oMath>
-      <w:r>
-        <w:rPr>
-          <w:rFonts w:ascii="Times New Roman" w:eastAsiaTheme="minorEastAsia" w:hAnsi="Times New Roman" w:cs="Times New Roman"/>
-          <w:sz w:val="24"/>
-          <w:szCs w:val="24"/>
-        </w:rPr>
-        <w:t xml:space="preserve"> from the posterior </w:t>
-      </w:r>
-      <w:r>
-        <w:rPr>
-          <w:rFonts w:ascii="Times New Roman" w:eastAsiaTheme="minorEastAsia" w:hAnsi="Times New Roman" w:cs="Times New Roman"/>
-          <w:sz w:val="24"/>
-          <w:szCs w:val="24"/>
-        </w:rPr>
-        <w:t xml:space="preserve">probability density </w:t>
-      </w:r>
-      <w:r>
-        <w:rPr>
-          <w:rFonts w:ascii="Times New Roman" w:eastAsiaTheme="minorEastAsia" w:hAnsi="Times New Roman" w:cs="Times New Roman"/>
-          <w:sz w:val="24"/>
-          <w:szCs w:val="24"/>
-        </w:rPr>
-        <w:t>distribution</w:t>
-      </w:r>
-    </w:p>
-    <w:p>
-      <w:pPr>
-        <w:pStyle w:val="NoSpacing"/>
+        <w:t>pymc</w:t>
+      </w:r>
+      <w:proofErr w:type="spellEnd"/>
+      <w:r>
+        <w:rPr>
+          <w:rFonts w:ascii="Times New Roman" w:eastAsiaTheme="minorEastAsia" w:hAnsi="Times New Roman" w:cs="Times New Roman"/>
+          <w:sz w:val="24"/>
+          <w:szCs w:val="24"/>
+        </w:rPr>
+        <w:t xml:space="preserve"> </w:t>
+      </w:r>
+      <w:r>
+        <w:rPr>
+          <w:rFonts w:ascii="Times New Roman" w:eastAsiaTheme="minorEastAsia" w:hAnsi="Times New Roman" w:cs="Times New Roman"/>
+          <w:sz w:val="24"/>
+          <w:szCs w:val="24"/>
+        </w:rPr>
+        <w:t xml:space="preserve">and </w:t>
+      </w:r>
+      <w:proofErr w:type="spellStart"/>
+      <w:r>
+        <w:rPr>
+          <w:rFonts w:ascii="Courier New" w:eastAsiaTheme="minorEastAsia" w:hAnsi="Courier New" w:cs="Courier New"/>
+          <w:sz w:val="24"/>
+          <w:szCs w:val="24"/>
+        </w:rPr>
+        <w:t>pymc-bart</w:t>
+      </w:r>
+      <w:proofErr w:type="spellEnd"/>
+      <w:r>
+        <w:rPr>
+          <w:rFonts w:ascii="Times New Roman" w:eastAsiaTheme="minorEastAsia" w:hAnsi="Times New Roman" w:cs="Times New Roman"/>
+          <w:sz w:val="24"/>
+          <w:szCs w:val="24"/>
+        </w:rPr>
+        <w:t xml:space="preserve"> </w:t>
+      </w:r>
+      <w:r>
+        <w:rPr>
+          <w:rFonts w:ascii="Times New Roman" w:eastAsiaTheme="minorEastAsia" w:hAnsi="Times New Roman" w:cs="Times New Roman"/>
+          <w:sz w:val="24"/>
+          <w:szCs w:val="24"/>
+        </w:rPr>
+        <w:t>to estimate a joint posterior probability density distribution</w:t>
+      </w:r>
+      <w:r>
+        <w:rPr>
+          <w:rFonts w:ascii="Times New Roman" w:eastAsiaTheme="minorEastAsia" w:hAnsi="Times New Roman" w:cs="Times New Roman"/>
+          <w:sz w:val="24"/>
+          <w:szCs w:val="24"/>
+        </w:rPr>
+        <w:t xml:space="preserve"> for training data</w:t>
+      </w:r>
+    </w:p>
+    <w:p>
+      <w:pPr>
+        <w:pStyle w:val="NoSpacing"/>
+        <w:jc w:val="center"/>
         <w:rPr>
           <w:rFonts w:ascii="Times New Roman" w:eastAsiaTheme="minorEastAsia" w:hAnsi="Times New Roman" w:cs="Times New Roman"/>
           <w:sz w:val="24"/>
@@ -2127,57 +2273,7 @@
                   <w:sz w:val="24"/>
                   <w:szCs w:val="24"/>
                 </w:rPr>
-                <m:t>μ</m:t>
-              </m:r>
-              <m:r>
-                <w:rPr>
-                  <w:rFonts w:ascii="Cambria Math" w:eastAsiaTheme="minorEastAsia" w:hAnsi="Cambria Math" w:cs="Times New Roman"/>
-                  <w:sz w:val="24"/>
-                  <w:szCs w:val="24"/>
-                </w:rPr>
-                <m:t>=</m:t>
-              </m:r>
-              <m:sSub>
-                <m:sSubPr>
-                  <m:ctrlPr>
-                    <w:rPr>
-                      <w:rFonts w:ascii="Cambria Math" w:hAnsi="Cambria Math"/>
-                      <w:i/>
-                    </w:rPr>
-                  </m:ctrlPr>
-                </m:sSubPr>
-                <m:e>
-                  <m:r>
-                    <w:rPr>
-                      <w:rFonts w:ascii="Cambria Math" w:hAnsi="Cambria Math"/>
-                    </w:rPr>
-                    <m:t>μ</m:t>
-                  </m:r>
-                </m:e>
-                <m:sub>
-                  <m:r>
-                    <w:rPr>
-                      <w:rFonts w:ascii="Cambria Math" w:hAnsi="Cambria Math"/>
-                    </w:rPr>
-                    <m:t>BART</m:t>
-                  </m:r>
-                </m:sub>
-              </m:sSub>
-              <m:r>
-                <w:rPr>
-                  <w:rFonts w:ascii="Cambria Math" w:eastAsiaTheme="minorEastAsia" w:hAnsi="Cambria Math" w:cs="Times New Roman"/>
-                  <w:sz w:val="24"/>
-                  <w:szCs w:val="24"/>
-                </w:rPr>
-                <m:t>, σ</m:t>
-              </m:r>
-              <m:r>
-                <w:rPr>
-                  <w:rFonts w:ascii="Cambria Math" w:eastAsiaTheme="minorEastAsia" w:hAnsi="Cambria Math" w:cs="Times New Roman"/>
-                  <w:sz w:val="24"/>
-                  <w:szCs w:val="24"/>
-                </w:rPr>
-                <m:t xml:space="preserve"> </m:t>
+                <m:t xml:space="preserve">μ, σ </m:t>
               </m:r>
             </m:e>
           </m:d>
@@ -2187,55 +2283,7 @@
               <w:sz w:val="24"/>
               <w:szCs w:val="24"/>
             </w:rPr>
-            <m:t xml:space="preserve"> </m:t>
-          </m:r>
-          <m:sSub>
-            <m:sSubPr>
-              <m:ctrlPr>
-                <w:rPr>
-                  <w:rFonts w:ascii="Cambria Math" w:eastAsiaTheme="minorEastAsia" w:hAnsi="Cambria Math" w:cs="Times New Roman"/>
-                  <w:i/>
-                  <w:sz w:val="24"/>
-                  <w:szCs w:val="24"/>
-                </w:rPr>
-              </m:ctrlPr>
-            </m:sSubPr>
-            <m:e>
-              <m:r>
-                <w:rPr>
-                  <w:rFonts w:ascii="Cambria Math" w:eastAsiaTheme="minorEastAsia" w:hAnsi="Cambria Math" w:cs="Times New Roman"/>
-                  <w:sz w:val="24"/>
-                  <w:szCs w:val="24"/>
-                </w:rPr>
-                <m:t>y</m:t>
-              </m:r>
-            </m:e>
-            <m:sub>
-              <m:r>
-                <w:rPr>
-                  <w:rFonts w:ascii="Cambria Math" w:eastAsiaTheme="minorEastAsia" w:hAnsi="Cambria Math" w:cs="Times New Roman"/>
-                  <w:sz w:val="24"/>
-                  <w:szCs w:val="24"/>
-                </w:rPr>
-                <m:t>t</m:t>
-              </m:r>
-              <m:r>
-                <w:rPr>
-                  <w:rFonts w:ascii="Cambria Math" w:eastAsiaTheme="minorEastAsia" w:hAnsi="Cambria Math" w:cs="Times New Roman"/>
-                  <w:sz w:val="24"/>
-                  <w:szCs w:val="24"/>
-                </w:rPr>
-                <m:t>rain</m:t>
-              </m:r>
-            </m:sub>
-          </m:sSub>
-          <m:r>
-            <w:rPr>
-              <w:rFonts w:ascii="Cambria Math" w:eastAsiaTheme="minorEastAsia" w:hAnsi="Cambria Math" w:cs="Times New Roman"/>
-              <w:sz w:val="24"/>
-              <w:szCs w:val="24"/>
-            </w:rPr>
-            <m:t>)</m:t>
+            <m:t xml:space="preserve"> y)</m:t>
           </m:r>
           <m:r>
             <w:rPr>
@@ -2265,9 +2313,67 @@
                 </w:rPr>
                 <m:t>f</m:t>
               </m:r>
-              <m:d>
-                <m:dPr>
-                  <m:endChr m:val="|"/>
+              <m:r>
+                <w:rPr>
+                  <w:rFonts w:ascii="Cambria Math" w:eastAsiaTheme="minorEastAsia" w:hAnsi="Cambria Math" w:cs="Times New Roman"/>
+                  <w:sz w:val="24"/>
+                  <w:szCs w:val="24"/>
+                </w:rPr>
+                <m:t>(</m:t>
+              </m:r>
+              <m:r>
+                <w:rPr>
+                  <w:rFonts w:ascii="Cambria Math" w:eastAsiaTheme="minorEastAsia" w:hAnsi="Cambria Math" w:cs="Times New Roman"/>
+                  <w:sz w:val="24"/>
+                  <w:szCs w:val="24"/>
+                </w:rPr>
+                <m:t>y</m:t>
+              </m:r>
+              <m:r>
+                <w:rPr>
+                  <w:rFonts w:ascii="Cambria Math" w:eastAsiaTheme="minorEastAsia" w:hAnsi="Cambria Math" w:cs="Times New Roman"/>
+                  <w:sz w:val="24"/>
+                  <w:szCs w:val="24"/>
+                </w:rPr>
+                <m:t xml:space="preserve"> | μ, σ</m:t>
+              </m:r>
+              <m:r>
+                <w:rPr>
+                  <w:rFonts w:ascii="Cambria Math" w:eastAsiaTheme="minorEastAsia" w:hAnsi="Cambria Math" w:cs="Times New Roman"/>
+                  <w:sz w:val="24"/>
+                  <w:szCs w:val="24"/>
+                </w:rPr>
+                <m:t>)</m:t>
+              </m:r>
+              <m:r>
+                <w:rPr>
+                  <w:rFonts w:ascii="Cambria Math" w:eastAsiaTheme="minorEastAsia" w:hAnsi="Cambria Math" w:cs="Times New Roman"/>
+                  <w:sz w:val="24"/>
+                  <w:szCs w:val="24"/>
+                </w:rPr>
+                <m:t>f(</m:t>
+              </m:r>
+              <m:r>
+                <w:rPr>
+                  <w:rFonts w:ascii="Cambria Math" w:eastAsiaTheme="minorEastAsia" w:hAnsi="Cambria Math" w:cs="Times New Roman"/>
+                  <w:sz w:val="24"/>
+                  <w:szCs w:val="24"/>
+                </w:rPr>
+                <m:t>μ, σ</m:t>
+              </m:r>
+              <m:r>
+                <w:rPr>
+                  <w:rFonts w:ascii="Cambria Math" w:eastAsiaTheme="minorEastAsia" w:hAnsi="Cambria Math" w:cs="Times New Roman"/>
+                  <w:sz w:val="24"/>
+                  <w:szCs w:val="24"/>
+                </w:rPr>
+                <m:t>)</m:t>
+              </m:r>
+            </m:num>
+            <m:den>
+              <m:nary>
+                <m:naryPr>
+                  <m:limLoc m:val="undOvr"/>
                   <m:ctrlPr>
                     <w:rPr>
                       <w:rFonts w:ascii="Cambria Math" w:eastAsiaTheme="minorEastAsia" w:hAnsi="Cambria Math" w:cs="Times New Roman"/>
@@ -2276,10 +2382,31 @@
                       <w:szCs w:val="24"/>
                     </w:rPr>
                   </m:ctrlPr>
-                </m:dPr>
+                </m:naryPr>
+                <m:sub>
+                  <m:r>
+                    <w:rPr>
+                      <w:rFonts w:ascii="Cambria Math" w:eastAsiaTheme="minorEastAsia" w:hAnsi="Cambria Math" w:cs="Times New Roman"/>
+                      <w:sz w:val="24"/>
+                      <w:szCs w:val="24"/>
+                    </w:rPr>
+                    <m:t>μ=-∞</m:t>
+                  </m:r>
+                </m:sub>
+                <m:sup>
+                  <m:r>
+                    <w:rPr>
+                      <w:rFonts w:ascii="Cambria Math" w:eastAsiaTheme="minorEastAsia" w:hAnsi="Cambria Math" w:cs="Times New Roman"/>
+                      <w:sz w:val="24"/>
+                      <w:szCs w:val="24"/>
+                    </w:rPr>
+                    <m:t>∞</m:t>
+                  </m:r>
+                </m:sup>
                 <m:e>
-                  <m:sSub>
-                    <m:sSubPr>
+                  <m:nary>
+                    <m:naryPr>
+                      <m:limLoc m:val="undOvr"/>
                       <m:ctrlPr>
                         <w:rPr>
                           <w:rFonts w:ascii="Cambria Math" w:eastAsiaTheme="minorEastAsia" w:hAnsi="Cambria Math" w:cs="Times New Roman"/>
@@ -2288,7 +2415,27 @@
                           <w:szCs w:val="24"/>
                         </w:rPr>
                       </m:ctrlPr>
-                    </m:sSubPr>
+                    </m:naryPr>
+                    <m:sub>
+                      <m:r>
+                        <w:rPr>
+                          <w:rFonts w:ascii="Cambria Math" w:eastAsiaTheme="minorEastAsia" w:hAnsi="Cambria Math" w:cs="Times New Roman"/>
+                          <w:sz w:val="24"/>
+                          <w:szCs w:val="24"/>
+                        </w:rPr>
+                        <m:t>σ=-∞</m:t>
+                      </m:r>
+                    </m:sub>
+                    <m:sup>
+                      <m:r>
+                        <w:rPr>
+                          <w:rFonts w:ascii="Cambria Math" w:eastAsiaTheme="minorEastAsia" w:hAnsi="Cambria Math" w:cs="Times New Roman"/>
+                          <w:sz w:val="24"/>
+                          <w:szCs w:val="24"/>
+                        </w:rPr>
+                        <m:t>∞</m:t>
+                      </m:r>
+                    </m:sup>
                     <m:e>
                       <m:r>
                         <w:rPr>
@@ -2296,9 +2443,105 @@
                           <w:sz w:val="24"/>
                           <w:szCs w:val="24"/>
                         </w:rPr>
-                        <m:t>y</m:t>
+                        <m:t>f(y | μ, σ)f(μ, σ)</m:t>
+                      </m:r>
+                      <m:r>
+                        <w:rPr>
+                          <w:rFonts w:ascii="Cambria Math" w:eastAsiaTheme="minorEastAsia" w:hAnsi="Cambria Math" w:cs="Times New Roman"/>
+                          <w:sz w:val="24"/>
+                          <w:szCs w:val="24"/>
+                        </w:rPr>
+                        <m:t xml:space="preserve"> dσ</m:t>
                       </m:r>
                     </m:e>
+                  </m:nary>
+                  <m:r>
+                    <w:rPr>
+                      <w:rFonts w:ascii="Cambria Math" w:eastAsiaTheme="minorEastAsia" w:hAnsi="Cambria Math" w:cs="Times New Roman"/>
+                      <w:sz w:val="24"/>
+                      <w:szCs w:val="24"/>
+                    </w:rPr>
+                    <m:t>dμ</m:t>
+                  </m:r>
+                </m:e>
+              </m:nary>
+            </m:den>
+          </m:f>
+          <m:r>
+            <w:rPr>
+              <w:rFonts w:ascii="Cambria Math" w:eastAsiaTheme="minorEastAsia" w:hAnsi="Cambria Math" w:cs="Times New Roman"/>
+              <w:sz w:val="24"/>
+              <w:szCs w:val="24"/>
+            </w:rPr>
+            <m:t>=</m:t>
+          </m:r>
+          <m:f>
+            <m:fPr>
+              <m:ctrlPr>
+                <w:rPr>
+                  <w:rFonts w:ascii="Cambria Math" w:eastAsiaTheme="minorEastAsia" w:hAnsi="Cambria Math" w:cs="Times New Roman"/>
+                  <w:i/>
+                  <w:sz w:val="24"/>
+                  <w:szCs w:val="24"/>
+                </w:rPr>
+              </m:ctrlPr>
+            </m:fPr>
+            <m:num>
+              <m:r>
+                <w:rPr>
+                  <w:rFonts w:ascii="Cambria Math" w:eastAsiaTheme="minorEastAsia" w:hAnsi="Cambria Math" w:cs="Times New Roman"/>
+                  <w:sz w:val="24"/>
+                  <w:szCs w:val="24"/>
+                </w:rPr>
+                <m:t>f(y | μ, σ)f(μ)f(σ)</m:t>
+              </m:r>
+            </m:num>
+            <m:den>
+              <m:nary>
+                <m:naryPr>
+                  <m:limLoc m:val="undOvr"/>
+                  <m:ctrlPr>
+                    <w:rPr>
+                      <w:rFonts w:ascii="Cambria Math" w:eastAsiaTheme="minorEastAsia" w:hAnsi="Cambria Math" w:cs="Times New Roman"/>
+                      <w:i/>
+                      <w:sz w:val="24"/>
+                      <w:szCs w:val="24"/>
+                    </w:rPr>
+                  </m:ctrlPr>
+                </m:naryPr>
+                <m:sub>
+                  <m:r>
+                    <w:rPr>
+                      <w:rFonts w:ascii="Cambria Math" w:eastAsiaTheme="minorEastAsia" w:hAnsi="Cambria Math" w:cs="Times New Roman"/>
+                      <w:sz w:val="24"/>
+                      <w:szCs w:val="24"/>
+                    </w:rPr>
+                    <m:t>μ=-∞</m:t>
+                  </m:r>
+                </m:sub>
+                <m:sup>
+                  <m:r>
+                    <w:rPr>
+                      <w:rFonts w:ascii="Cambria Math" w:eastAsiaTheme="minorEastAsia" w:hAnsi="Cambria Math" w:cs="Times New Roman"/>
+                      <w:sz w:val="24"/>
+                      <w:szCs w:val="24"/>
+                    </w:rPr>
+                    <m:t>∞</m:t>
+                  </m:r>
+                </m:sup>
+                <m:e>
+                  <m:nary>
+                    <m:naryPr>
+                      <m:limLoc m:val="undOvr"/>
+                      <m:ctrlPr>
+                        <w:rPr>
+                          <w:rFonts w:ascii="Cambria Math" w:eastAsiaTheme="minorEastAsia" w:hAnsi="Cambria Math" w:cs="Times New Roman"/>
+                          <w:i/>
+                          <w:sz w:val="24"/>
+                          <w:szCs w:val="24"/>
+                        </w:rPr>
+                      </m:ctrlPr>
+                    </m:naryPr>
                     <m:sub>
                       <m:r>
                         <w:rPr>
@@ -2306,70 +2549,353 @@
                           <w:sz w:val="24"/>
                           <w:szCs w:val="24"/>
                         </w:rPr>
-                        <m:t>train</m:t>
+                        <m:t>σ=-∞</m:t>
                       </m:r>
                     </m:sub>
-                  </m:sSub>
+                    <m:sup>
+                      <m:r>
+                        <w:rPr>
+                          <w:rFonts w:ascii="Cambria Math" w:eastAsiaTheme="minorEastAsia" w:hAnsi="Cambria Math" w:cs="Times New Roman"/>
+                          <w:sz w:val="24"/>
+                          <w:szCs w:val="24"/>
+                        </w:rPr>
+                        <m:t>∞</m:t>
+                      </m:r>
+                    </m:sup>
+                    <m:e>
+                      <m:r>
+                        <w:rPr>
+                          <w:rFonts w:ascii="Cambria Math" w:eastAsiaTheme="minorEastAsia" w:hAnsi="Cambria Math" w:cs="Times New Roman"/>
+                          <w:sz w:val="24"/>
+                          <w:szCs w:val="24"/>
+                        </w:rPr>
+                        <m:t>f(y | μ, σ)f(μ)f(σ) dσ</m:t>
+                      </m:r>
+                    </m:e>
+                  </m:nary>
                   <m:r>
                     <w:rPr>
                       <w:rFonts w:ascii="Cambria Math" w:eastAsiaTheme="minorEastAsia" w:hAnsi="Cambria Math" w:cs="Times New Roman"/>
                       <w:sz w:val="24"/>
                       <w:szCs w:val="24"/>
                     </w:rPr>
-                    <m:t xml:space="preserve"> </m:t>
+                    <m:t>dμ</m:t>
                   </m:r>
                 </m:e>
-              </m:d>
-              <m:r>
+              </m:nary>
+            </m:den>
+          </m:f>
+        </m:oMath>
+      </m:oMathPara>
+    </w:p>
+    <w:p>
+      <w:pPr>
+        <w:pStyle w:val="NoSpacing"/>
+        <w:rPr>
+          <w:rFonts w:ascii="Times New Roman" w:eastAsiaTheme="minorEastAsia" w:hAnsi="Times New Roman" w:cs="Times New Roman"/>
+          <w:sz w:val="24"/>
+          <w:szCs w:val="24"/>
+        </w:rPr>
+      </w:pPr>
+      <w:r>
+        <w:rPr>
+          <w:rFonts w:ascii="Times New Roman" w:eastAsiaTheme="minorEastAsia" w:hAnsi="Times New Roman" w:cs="Times New Roman"/>
+          <w:sz w:val="24"/>
+          <w:szCs w:val="24"/>
+        </w:rPr>
+        <w:t xml:space="preserve">In our code we define a matrix </w:t>
+      </w:r>
+      <m:oMath>
+        <m:r>
+          <m:rPr>
+            <m:sty m:val="bi"/>
+          </m:rPr>
+          <w:rPr>
+            <w:rFonts w:ascii="Cambria Math" w:eastAsiaTheme="minorEastAsia" w:hAnsi="Cambria Math" w:cs="Times New Roman"/>
+            <w:sz w:val="24"/>
+            <w:szCs w:val="24"/>
+          </w:rPr>
+          <m:t>X</m:t>
+        </m:r>
+      </m:oMath>
+      <w:r>
+        <w:rPr>
+          <w:rFonts w:ascii="Times New Roman" w:eastAsiaTheme="minorEastAsia" w:hAnsi="Times New Roman" w:cs="Times New Roman"/>
+          <w:sz w:val="24"/>
+          <w:szCs w:val="24"/>
+        </w:rPr>
+        <w:t xml:space="preserve"> of all training values of </w:t>
+      </w:r>
+      <m:oMath>
+        <m:acc>
+          <m:accPr>
+            <m:chr m:val="⃑"/>
+            <m:ctrlPr>
+              <w:rPr>
+                <w:rFonts w:ascii="Cambria Math" w:eastAsiaTheme="minorEastAsia" w:hAnsi="Cambria Math" w:cs="Times New Roman"/>
+                <w:i/>
+                <w:sz w:val="24"/>
+                <w:szCs w:val="24"/>
+              </w:rPr>
+            </m:ctrlPr>
+          </m:accPr>
+          <m:e>
+            <m:r>
+              <w:rPr>
+                <w:rFonts w:ascii="Cambria Math" w:eastAsiaTheme="minorEastAsia" w:hAnsi="Cambria Math" w:cs="Times New Roman"/>
+                <w:sz w:val="24"/>
+                <w:szCs w:val="24"/>
+              </w:rPr>
+              <m:t>x</m:t>
+            </m:r>
+          </m:e>
+        </m:acc>
+      </m:oMath>
+      <w:r>
+        <w:rPr>
+          <w:rFonts w:ascii="Times New Roman" w:eastAsiaTheme="minorEastAsia" w:hAnsi="Times New Roman" w:cs="Times New Roman"/>
+          <w:sz w:val="24"/>
+          <w:szCs w:val="24"/>
+        </w:rPr>
+        <w:t xml:space="preserve">, a tensor variable representing </w:t>
+      </w:r>
+      <m:oMath>
+        <m:r>
+          <w:rPr>
+            <w:rFonts w:ascii="Cambria Math" w:eastAsiaTheme="minorEastAsia" w:hAnsi="Cambria Math" w:cs="Times New Roman"/>
+            <w:sz w:val="24"/>
+            <w:szCs w:val="24"/>
+          </w:rPr>
+          <m:t>μ</m:t>
+        </m:r>
+      </m:oMath>
+      <w:r>
+        <w:rPr>
+          <w:rFonts w:ascii="Times New Roman" w:eastAsiaTheme="minorEastAsia" w:hAnsi="Times New Roman" w:cs="Times New Roman"/>
+          <w:sz w:val="24"/>
+          <w:szCs w:val="24"/>
+        </w:rPr>
+        <w:t xml:space="preserve">, a vector of training values of </w:t>
+      </w:r>
+      <m:oMath>
+        <m:r>
+          <w:rPr>
+            <w:rFonts w:ascii="Cambria Math" w:eastAsiaTheme="minorEastAsia" w:hAnsi="Cambria Math" w:cs="Times New Roman"/>
+            <w:sz w:val="24"/>
+            <w:szCs w:val="24"/>
+          </w:rPr>
+          <m:t>y</m:t>
+        </m:r>
+      </m:oMath>
+      <w:r>
+        <w:rPr>
+          <w:rFonts w:ascii="Times New Roman" w:eastAsiaTheme="minorEastAsia" w:hAnsi="Times New Roman" w:cs="Times New Roman"/>
+          <w:sz w:val="24"/>
+          <w:szCs w:val="24"/>
+        </w:rPr>
+        <w:t xml:space="preserve">, a tensor variable representing prior probability density distribution </w:t>
+      </w:r>
+      <m:oMath>
+        <m:r>
+          <w:rPr>
+            <w:rFonts w:ascii="Cambria Math" w:eastAsiaTheme="minorEastAsia" w:hAnsi="Cambria Math" w:cs="Times New Roman"/>
+            <w:sz w:val="24"/>
+            <w:szCs w:val="24"/>
+          </w:rPr>
+          <m:t>f(σ)</m:t>
+        </m:r>
+      </m:oMath>
+      <w:r>
+        <w:rPr>
+          <w:rFonts w:ascii="Times New Roman" w:eastAsiaTheme="minorEastAsia" w:hAnsi="Times New Roman" w:cs="Times New Roman"/>
+          <w:sz w:val="24"/>
+          <w:szCs w:val="24"/>
+        </w:rPr>
+        <w:t xml:space="preserve">, and a tensor variable representing </w:t>
+      </w:r>
+      <w:r>
+        <w:rPr>
+          <w:rFonts w:ascii="Times New Roman" w:eastAsiaTheme="minorEastAsia" w:hAnsi="Times New Roman" w:cs="Times New Roman"/>
+          <w:sz w:val="24"/>
+          <w:szCs w:val="24"/>
+        </w:rPr>
+        <w:t xml:space="preserve">likelihood </w:t>
+      </w:r>
+      <m:oMath>
+        <m:r>
+          <w:rPr>
+            <w:rFonts w:ascii="Cambria Math" w:eastAsiaTheme="minorEastAsia" w:hAnsi="Cambria Math" w:cs="Times New Roman"/>
+            <w:sz w:val="24"/>
+            <w:szCs w:val="24"/>
+          </w:rPr>
+          <m:t>f(y | μ, σ)</m:t>
+        </m:r>
+      </m:oMath>
+      <w:r>
+        <w:rPr>
+          <w:rFonts w:ascii="Times New Roman" w:eastAsiaTheme="minorEastAsia" w:hAnsi="Times New Roman" w:cs="Times New Roman"/>
+          <w:sz w:val="24"/>
+          <w:szCs w:val="24"/>
+        </w:rPr>
+        <w:t>.</w:t>
+      </w:r>
+    </w:p>
+    <w:p>
+      <w:pPr>
+        <w:pStyle w:val="NoSpacing"/>
+        <w:rPr>
+          <w:rFonts w:ascii="Times New Roman" w:eastAsiaTheme="minorEastAsia" w:hAnsi="Times New Roman" w:cs="Times New Roman"/>
+          <w:sz w:val="24"/>
+          <w:szCs w:val="24"/>
+        </w:rPr>
+      </w:pPr>
+    </w:p>
+    <w:p>
+      <w:pPr>
+        <w:pStyle w:val="NoSpacing"/>
+        <w:rPr>
+          <w:rFonts w:ascii="Times New Roman" w:eastAsiaTheme="minorEastAsia" w:hAnsi="Times New Roman" w:cs="Times New Roman"/>
+          <w:sz w:val="24"/>
+          <w:szCs w:val="24"/>
+        </w:rPr>
+      </w:pPr>
+      <w:r>
+        <w:rPr>
+          <w:rFonts w:ascii="Times New Roman" w:eastAsiaTheme="minorEastAsia" w:hAnsi="Times New Roman" w:cs="Times New Roman"/>
+          <w:sz w:val="24"/>
+          <w:szCs w:val="24"/>
+        </w:rPr>
+        <w:t xml:space="preserve">We use </w:t>
+      </w:r>
+      <w:proofErr w:type="spellStart"/>
+      <w:r>
+        <w:rPr>
+          <w:rFonts w:ascii="Courier New" w:eastAsiaTheme="minorEastAsia" w:hAnsi="Courier New" w:cs="Courier New"/>
+          <w:sz w:val="24"/>
+          <w:szCs w:val="24"/>
+        </w:rPr>
+        <w:t>pymc</w:t>
+      </w:r>
+      <w:proofErr w:type="spellEnd"/>
+      <w:r>
+        <w:rPr>
+          <w:rFonts w:ascii="Times New Roman" w:eastAsiaTheme="minorEastAsia" w:hAnsi="Times New Roman" w:cs="Times New Roman"/>
+          <w:sz w:val="24"/>
+          <w:szCs w:val="24"/>
+        </w:rPr>
+        <w:t xml:space="preserve"> </w:t>
+      </w:r>
+      <w:r>
+        <w:rPr>
+          <w:rFonts w:ascii="Times New Roman" w:eastAsiaTheme="minorEastAsia" w:hAnsi="Times New Roman" w:cs="Times New Roman"/>
+          <w:sz w:val="24"/>
+          <w:szCs w:val="24"/>
+        </w:rPr>
+        <w:t xml:space="preserve">to sample </w:t>
+      </w:r>
+      <w:r>
+        <w:rPr>
+          <w:rFonts w:ascii="Times New Roman" w:eastAsiaTheme="minorEastAsia" w:hAnsi="Times New Roman" w:cs="Times New Roman"/>
+          <w:sz w:val="24"/>
+          <w:szCs w:val="24"/>
+        </w:rPr>
+        <w:t xml:space="preserve">testing </w:t>
+      </w:r>
+      <w:r>
+        <w:rPr>
+          <w:rFonts w:ascii="Times New Roman" w:eastAsiaTheme="minorEastAsia" w:hAnsi="Times New Roman" w:cs="Times New Roman"/>
+          <w:sz w:val="24"/>
+          <w:szCs w:val="24"/>
+        </w:rPr>
+        <w:t xml:space="preserve">values of </w:t>
+      </w:r>
+      <m:oMath>
+        <m:acc>
+          <m:accPr>
+            <m:ctrlPr>
+              <w:rPr>
+                <w:rFonts w:ascii="Cambria Math" w:eastAsiaTheme="minorEastAsia" w:hAnsi="Cambria Math" w:cs="Times New Roman"/>
+                <w:i/>
+                <w:sz w:val="24"/>
+                <w:szCs w:val="24"/>
+              </w:rPr>
+            </m:ctrlPr>
+          </m:accPr>
+          <m:e>
+            <m:r>
+              <w:rPr>
+                <w:rFonts w:ascii="Cambria Math" w:eastAsiaTheme="minorEastAsia" w:hAnsi="Cambria Math" w:cs="Times New Roman"/>
+                <w:sz w:val="24"/>
+                <w:szCs w:val="24"/>
+              </w:rPr>
+              <m:t>y</m:t>
+            </m:r>
+          </m:e>
+        </m:acc>
+      </m:oMath>
+      <w:r>
+        <w:rPr>
+          <w:rFonts w:ascii="Times New Roman" w:eastAsiaTheme="minorEastAsia" w:hAnsi="Times New Roman" w:cs="Times New Roman"/>
+          <w:sz w:val="24"/>
+          <w:szCs w:val="24"/>
+        </w:rPr>
+        <w:t xml:space="preserve"> from the posterior predictive probability density distribution</w:t>
+      </w:r>
+    </w:p>
+    <w:p>
+      <w:pPr>
+        <w:pStyle w:val="NoSpacing"/>
+        <w:rPr>
+          <w:rFonts w:ascii="Times New Roman" w:eastAsiaTheme="minorEastAsia" w:hAnsi="Times New Roman" w:cs="Times New Roman"/>
+          <w:sz w:val="24"/>
+          <w:szCs w:val="24"/>
+        </w:rPr>
+      </w:pPr>
+      <m:oMathPara>
+        <m:oMath>
+          <m:r>
+            <w:rPr>
+              <w:rFonts w:ascii="Cambria Math" w:eastAsiaTheme="minorEastAsia" w:hAnsi="Cambria Math" w:cs="Times New Roman"/>
+              <w:sz w:val="24"/>
+              <w:szCs w:val="24"/>
+            </w:rPr>
+            <m:t>f</m:t>
+          </m:r>
+          <m:d>
+            <m:dPr>
+              <m:endChr m:val="|"/>
+              <m:ctrlPr>
                 <w:rPr>
                   <w:rFonts w:ascii="Cambria Math" w:eastAsiaTheme="minorEastAsia" w:hAnsi="Cambria Math" w:cs="Times New Roman"/>
+                  <w:i/>
                   <w:sz w:val="24"/>
                   <w:szCs w:val="24"/>
                 </w:rPr>
-                <m:t xml:space="preserve"> μ</m:t>
-              </m:r>
-              <m:r>
-                <w:rPr>
-                  <w:rFonts w:ascii="Cambria Math" w:eastAsiaTheme="minorEastAsia" w:hAnsi="Cambria Math" w:cs="Times New Roman"/>
-                  <w:sz w:val="24"/>
-                  <w:szCs w:val="24"/>
-                </w:rPr>
-                <m:t>=</m:t>
-              </m:r>
-              <m:sSub>
-                <m:sSubPr>
+              </m:ctrlPr>
+            </m:dPr>
+            <m:e>
+              <m:acc>
+                <m:accPr>
                   <m:ctrlPr>
                     <w:rPr>
-                      <w:rFonts w:ascii="Cambria Math" w:hAnsi="Cambria Math"/>
+                      <w:rFonts w:ascii="Cambria Math" w:eastAsiaTheme="minorEastAsia" w:hAnsi="Cambria Math" w:cs="Times New Roman"/>
                       <w:i/>
+                      <w:sz w:val="24"/>
+                      <w:szCs w:val="24"/>
                     </w:rPr>
                   </m:ctrlPr>
-                </m:sSubPr>
+                </m:accPr>
                 <m:e>
                   <m:r>
                     <w:rPr>
-                      <w:rFonts w:ascii="Cambria Math" w:hAnsi="Cambria Math"/>
+                      <w:rFonts w:ascii="Cambria Math" w:eastAsiaTheme="minorEastAsia" w:hAnsi="Cambria Math" w:cs="Times New Roman"/>
+                      <w:sz w:val="24"/>
+                      <w:szCs w:val="24"/>
                     </w:rPr>
-                    <m:t>μ</m:t>
+                    <m:t>y</m:t>
                   </m:r>
                 </m:e>
-                <m:sub>
-                  <m:r>
-                    <w:rPr>
-                      <w:rFonts w:ascii="Cambria Math" w:hAnsi="Cambria Math"/>
-                    </w:rPr>
-                    <m:t>BART</m:t>
-                  </m:r>
-                </m:sub>
-              </m:sSub>
-              <m:r>
-                <w:rPr>
-                  <w:rFonts w:ascii="Cambria Math" w:eastAsiaTheme="minorEastAsia" w:hAnsi="Cambria Math" w:cs="Times New Roman"/>
-                  <w:sz w:val="24"/>
-                  <w:szCs w:val="24"/>
-                </w:rPr>
-                <m:t>, σ)</m:t>
-              </m:r>
+              </m:acc>
               <m:r>
                 <w:rPr>
                   <w:rFonts w:ascii="Cambria Math" w:eastAsiaTheme="minorEastAsia" w:hAnsi="Cambria Math" w:cs="Times New Roman"/>
@@ -2378,16 +2904,73 @@
                 </w:rPr>
                 <m:t xml:space="preserve"> </m:t>
               </m:r>
+            </m:e>
+          </m:d>
+          <m:r>
+            <w:rPr>
+              <w:rFonts w:ascii="Cambria Math" w:eastAsiaTheme="minorEastAsia" w:hAnsi="Cambria Math" w:cs="Times New Roman"/>
+              <w:sz w:val="24"/>
+              <w:szCs w:val="24"/>
+            </w:rPr>
+            <m:t xml:space="preserve"> </m:t>
+          </m:r>
+          <m:r>
+            <w:rPr>
+              <w:rFonts w:ascii="Cambria Math" w:eastAsiaTheme="minorEastAsia" w:hAnsi="Cambria Math" w:cs="Times New Roman"/>
+              <w:sz w:val="24"/>
+              <w:szCs w:val="24"/>
+            </w:rPr>
+            <m:t>y</m:t>
+          </m:r>
+          <m:r>
+            <w:rPr>
+              <w:rFonts w:ascii="Cambria Math" w:eastAsiaTheme="minorEastAsia" w:hAnsi="Cambria Math" w:cs="Times New Roman"/>
+              <w:sz w:val="24"/>
+              <w:szCs w:val="24"/>
+            </w:rPr>
+            <m:t>)=</m:t>
+          </m:r>
+          <m:nary>
+            <m:naryPr>
+              <m:limLoc m:val="subSup"/>
+              <m:ctrlPr>
+                <w:rPr>
+                  <w:rFonts w:ascii="Cambria Math" w:eastAsiaTheme="minorEastAsia" w:hAnsi="Cambria Math" w:cs="Times New Roman"/>
+                  <w:i/>
+                  <w:sz w:val="24"/>
+                  <w:szCs w:val="24"/>
+                </w:rPr>
+              </m:ctrlPr>
+            </m:naryPr>
+            <m:sub>
               <m:r>
                 <w:rPr>
                   <w:rFonts w:ascii="Cambria Math" w:eastAsiaTheme="minorEastAsia" w:hAnsi="Cambria Math" w:cs="Times New Roman"/>
                   <w:sz w:val="24"/>
                   <w:szCs w:val="24"/>
                 </w:rPr>
-                <m:t>f(σ)</m:t>
+                <m:t>μ</m:t>
               </m:r>
-            </m:num>
-            <m:den>
+              <m:r>
+                <w:rPr>
+                  <w:rFonts w:ascii="Cambria Math" w:eastAsiaTheme="minorEastAsia" w:hAnsi="Cambria Math" w:cs="Times New Roman"/>
+                  <w:sz w:val="24"/>
+                  <w:szCs w:val="24"/>
+                </w:rPr>
+                <m:t>=-∞</m:t>
+              </m:r>
+            </m:sub>
+            <m:sup>
+              <m:r>
+                <w:rPr>
+                  <w:rFonts w:ascii="Cambria Math" w:eastAsiaTheme="minorEastAsia" w:hAnsi="Cambria Math" w:cs="Times New Roman"/>
+                  <w:sz w:val="24"/>
+                  <w:szCs w:val="24"/>
+                </w:rPr>
+                <m:t>∞</m:t>
+              </m:r>
+            </m:sup>
+            <m:e>
               <m:nary>
                 <m:naryPr>
                   <m:limLoc m:val="subSup"/>
@@ -2407,7 +2990,15 @@
                       <w:sz w:val="24"/>
                       <w:szCs w:val="24"/>
                     </w:rPr>
-                    <m:t>σ=-∞</m:t>
+                    <m:t>σ</m:t>
+                  </m:r>
+                  <m:r>
+                    <w:rPr>
+                      <w:rFonts w:ascii="Cambria Math" w:eastAsiaTheme="minorEastAsia" w:hAnsi="Cambria Math" w:cs="Times New Roman"/>
+                      <w:sz w:val="24"/>
+                      <w:szCs w:val="24"/>
+                    </w:rPr>
+                    <m:t>=-∞</m:t>
                   </m:r>
                 </m:sub>
                 <m:sup>
@@ -2454,14 +3045,28 @@
                           </m:ctrlPr>
                         </m:sSubPr>
                         <m:e>
-                          <m:r>
-                            <w:rPr>
-                              <w:rFonts w:ascii="Cambria Math" w:eastAsiaTheme="minorEastAsia" w:hAnsi="Cambria Math" w:cs="Times New Roman"/>
-                              <w:sz w:val="24"/>
-                              <w:szCs w:val="24"/>
-                            </w:rPr>
-                            <m:t>y</m:t>
-                          </m:r>
+                          <m:acc>
+                            <m:accPr>
+                              <m:ctrlPr>
+                                <w:rPr>
+                                  <w:rFonts w:ascii="Cambria Math" w:eastAsiaTheme="minorEastAsia" w:hAnsi="Cambria Math" w:cs="Times New Roman"/>
+                                  <w:i/>
+                                  <w:sz w:val="24"/>
+                                  <w:szCs w:val="24"/>
+                                </w:rPr>
+                              </m:ctrlPr>
+                            </m:accPr>
+                            <m:e>
+                              <m:r>
+                                <w:rPr>
+                                  <w:rFonts w:ascii="Cambria Math" w:eastAsiaTheme="minorEastAsia" w:hAnsi="Cambria Math" w:cs="Times New Roman"/>
+                                  <w:sz w:val="24"/>
+                                  <w:szCs w:val="24"/>
+                                </w:rPr>
+                                <m:t>y</m:t>
+                              </m:r>
+                            </m:e>
+                          </m:acc>
                         </m:e>
                         <m:sub>
                           <m:r>
@@ -2470,7 +3075,7 @@
                               <w:sz w:val="24"/>
                               <w:szCs w:val="24"/>
                             </w:rPr>
-                            <m:t>train</m:t>
+                            <m:t>test</m:t>
                           </m:r>
                         </m:sub>
                       </m:sSub>
@@ -2490,41 +3095,70 @@
                       <w:sz w:val="24"/>
                       <w:szCs w:val="24"/>
                     </w:rPr>
-                    <m:t xml:space="preserve"> μ=</m:t>
+                    <m:t xml:space="preserve"> μ, σ) f</m:t>
                   </m:r>
-                  <m:sSub>
-                    <m:sSubPr>
+                  <m:d>
+                    <m:dPr>
+                      <m:endChr m:val="|"/>
                       <m:ctrlPr>
                         <w:rPr>
-                          <w:rFonts w:ascii="Cambria Math" w:hAnsi="Cambria Math"/>
+                          <w:rFonts w:ascii="Cambria Math" w:eastAsiaTheme="minorEastAsia" w:hAnsi="Cambria Math" w:cs="Times New Roman"/>
                           <w:i/>
+                          <w:sz w:val="24"/>
+                          <w:szCs w:val="24"/>
                         </w:rPr>
                       </m:ctrlPr>
-                    </m:sSubPr>
+                    </m:dPr>
                     <m:e>
+                      <m:sSub>
+                        <m:sSubPr>
+                          <m:ctrlPr>
+                            <w:rPr>
+                              <w:rFonts w:ascii="Cambria Math" w:eastAsiaTheme="minorEastAsia" w:hAnsi="Cambria Math" w:cs="Times New Roman"/>
+                              <w:i/>
+                              <w:sz w:val="24"/>
+                              <w:szCs w:val="24"/>
+                            </w:rPr>
+                          </m:ctrlPr>
+                        </m:sSubPr>
+                        <m:e>
+                          <m:r>
+                            <w:rPr>
+                              <w:rFonts w:ascii="Cambria Math" w:eastAsiaTheme="minorEastAsia" w:hAnsi="Cambria Math" w:cs="Times New Roman"/>
+                              <w:sz w:val="24"/>
+                              <w:szCs w:val="24"/>
+                            </w:rPr>
+                            <m:t>y</m:t>
+                          </m:r>
+                        </m:e>
+                        <m:sub>
+                          <m:r>
+                            <w:rPr>
+                              <w:rFonts w:ascii="Cambria Math" w:eastAsiaTheme="minorEastAsia" w:hAnsi="Cambria Math" w:cs="Times New Roman"/>
+                              <w:sz w:val="24"/>
+                              <w:szCs w:val="24"/>
+                            </w:rPr>
+                            <m:t>test</m:t>
+                          </m:r>
+                        </m:sub>
+                      </m:sSub>
                       <m:r>
                         <w:rPr>
-                          <w:rFonts w:ascii="Cambria Math" w:hAnsi="Cambria Math"/>
+                          <w:rFonts w:ascii="Cambria Math" w:eastAsiaTheme="minorEastAsia" w:hAnsi="Cambria Math" w:cs="Times New Roman"/>
+                          <w:sz w:val="24"/>
+                          <w:szCs w:val="24"/>
                         </w:rPr>
-                        <m:t>μ</m:t>
+                        <m:t xml:space="preserve"> </m:t>
                       </m:r>
                     </m:e>
-                    <m:sub>
-                      <m:r>
-                        <w:rPr>
-                          <w:rFonts w:ascii="Cambria Math" w:hAnsi="Cambria Math"/>
-                        </w:rPr>
-                        <m:t>BART</m:t>
-                      </m:r>
-                    </m:sub>
-                  </m:sSub>
+                  </m:d>
                   <m:r>
                     <w:rPr>
                       <w:rFonts w:ascii="Cambria Math" w:eastAsiaTheme="minorEastAsia" w:hAnsi="Cambria Math" w:cs="Times New Roman"/>
                       <w:sz w:val="24"/>
                       <w:szCs w:val="24"/>
                     </w:rPr>
-                    <m:t>, σ) f</m:t>
+                    <m:t xml:space="preserve"> μ, σ) f</m:t>
                   </m:r>
                   <m:d>
                     <m:dPr>
@@ -2544,7 +3178,7 @@
                           <w:sz w:val="24"/>
                           <w:szCs w:val="24"/>
                         </w:rPr>
-                        <m:t>σ</m:t>
+                        <m:t>μ, σ</m:t>
                       </m:r>
                     </m:e>
                   </m:d>
@@ -2558,8 +3192,24 @@
                   </m:r>
                 </m:e>
               </m:nary>
-            </m:den>
-          </m:f>
+              <m:r>
+                <w:rPr>
+                  <w:rFonts w:ascii="Cambria Math" w:eastAsiaTheme="minorEastAsia" w:hAnsi="Cambria Math" w:cs="Times New Roman"/>
+                  <w:sz w:val="24"/>
+                  <w:szCs w:val="24"/>
+                </w:rPr>
+                <m:t>d</m:t>
+              </m:r>
+              <m:r>
+                <w:rPr>
+                  <w:rFonts w:ascii="Cambria Math" w:eastAsiaTheme="minorEastAsia" w:hAnsi="Cambria Math" w:cs="Times New Roman"/>
+                  <w:sz w:val="24"/>
+                  <w:szCs w:val="24"/>
+                </w:rPr>
+                <m:t>μ</m:t>
+              </m:r>
+            </m:e>
+          </m:nary>
         </m:oMath>
       </m:oMathPara>
     </w:p>
@@ -2578,35 +3228,27 @@
           <w:sz w:val="24"/>
           <w:szCs w:val="24"/>
         </w:rPr>
-        <w:t xml:space="preserve">We use </w:t>
-      </w:r>
-      <w:r>
-        <w:rPr>
-          <w:rFonts w:ascii="Courier New" w:eastAsiaTheme="minorEastAsia" w:hAnsi="Courier New" w:cs="Courier New"/>
-          <w:sz w:val="24"/>
-          <w:szCs w:val="24"/>
-        </w:rPr>
-        <w:t>PyMC</w:t>
-      </w:r>
-      <w:r>
-        <w:rPr>
-          <w:rFonts w:ascii="Times New Roman" w:eastAsiaTheme="minorEastAsia" w:hAnsi="Times New Roman" w:cs="Times New Roman"/>
-          <w:sz w:val="24"/>
-          <w:szCs w:val="24"/>
-        </w:rPr>
-        <w:t xml:space="preserve"> </w:t>
-      </w:r>
-      <w:r>
-        <w:rPr>
-          <w:rFonts w:ascii="Times New Roman" w:eastAsiaTheme="minorEastAsia" w:hAnsi="Times New Roman" w:cs="Times New Roman"/>
-          <w:sz w:val="24"/>
-          <w:szCs w:val="24"/>
-        </w:rPr>
-        <w:t xml:space="preserve">to sample values of </w:t>
+        <w:t>The number of</w:t>
+      </w:r>
+      <w:r>
+        <w:rPr>
+          <w:rFonts w:ascii="Times New Roman" w:eastAsiaTheme="minorEastAsia" w:hAnsi="Times New Roman" w:cs="Times New Roman"/>
+          <w:sz w:val="24"/>
+          <w:szCs w:val="24"/>
+        </w:rPr>
+        <w:t xml:space="preserve"> testing</w:t>
+      </w:r>
+      <w:r>
+        <w:rPr>
+          <w:rFonts w:ascii="Times New Roman" w:eastAsiaTheme="minorEastAsia" w:hAnsi="Times New Roman" w:cs="Times New Roman"/>
+          <w:sz w:val="24"/>
+          <w:szCs w:val="24"/>
+        </w:rPr>
+        <w:t xml:space="preserve"> values of </w:t>
       </w:r>
       <m:oMath>
-        <m:sSub>
-          <m:sSubPr>
+        <m:acc>
+          <m:accPr>
             <m:ctrlPr>
               <w:rPr>
                 <w:rFonts w:ascii="Cambria Math" w:eastAsiaTheme="minorEastAsia" w:hAnsi="Cambria Math" w:cs="Times New Roman"/>
@@ -2615,604 +3257,18 @@
                 <w:szCs w:val="24"/>
               </w:rPr>
             </m:ctrlPr>
-          </m:sSubPr>
+          </m:accPr>
           <m:e>
-            <m:acc>
-              <m:accPr>
-                <m:ctrlPr>
-                  <w:rPr>
-                    <w:rFonts w:ascii="Cambria Math" w:eastAsiaTheme="minorEastAsia" w:hAnsi="Cambria Math" w:cs="Times New Roman"/>
-                    <w:i/>
-                    <w:sz w:val="24"/>
-                    <w:szCs w:val="24"/>
-                  </w:rPr>
-                </m:ctrlPr>
-              </m:accPr>
-              <m:e>
-                <m:r>
-                  <w:rPr>
-                    <w:rFonts w:ascii="Cambria Math" w:eastAsiaTheme="minorEastAsia" w:hAnsi="Cambria Math" w:cs="Times New Roman"/>
-                    <w:sz w:val="24"/>
-                    <w:szCs w:val="24"/>
-                  </w:rPr>
-                  <m:t>y</m:t>
-                </m:r>
-              </m:e>
-            </m:acc>
-          </m:e>
-          <m:sub>
             <m:r>
               <w:rPr>
                 <w:rFonts w:ascii="Cambria Math" w:eastAsiaTheme="minorEastAsia" w:hAnsi="Cambria Math" w:cs="Times New Roman"/>
                 <w:sz w:val="24"/>
                 <w:szCs w:val="24"/>
               </w:rPr>
-              <m:t>test</m:t>
+              <m:t>y</m:t>
             </m:r>
-          </m:sub>
-        </m:sSub>
-      </m:oMath>
-      <w:r>
-        <w:rPr>
-          <w:rFonts w:ascii="Times New Roman" w:eastAsiaTheme="minorEastAsia" w:hAnsi="Times New Roman" w:cs="Times New Roman"/>
-          <w:sz w:val="24"/>
-          <w:szCs w:val="24"/>
-        </w:rPr>
-        <w:t xml:space="preserve"> from the posterior predictive probability density distribution</w:t>
-      </w:r>
-    </w:p>
-    <w:p>
-      <w:pPr>
-        <w:pStyle w:val="NoSpacing"/>
-        <w:rPr>
-          <w:rFonts w:ascii="Times New Roman" w:eastAsiaTheme="minorEastAsia" w:hAnsi="Times New Roman" w:cs="Times New Roman"/>
-          <w:sz w:val="24"/>
-          <w:szCs w:val="24"/>
-        </w:rPr>
-      </w:pPr>
-      <m:oMathPara>
-        <m:oMath>
-          <m:r>
-            <w:rPr>
-              <w:rFonts w:ascii="Cambria Math" w:eastAsiaTheme="minorEastAsia" w:hAnsi="Cambria Math" w:cs="Times New Roman"/>
-              <w:sz w:val="24"/>
-              <w:szCs w:val="24"/>
-            </w:rPr>
-            <m:t>f</m:t>
-          </m:r>
-          <m:d>
-            <m:dPr>
-              <m:endChr m:val="|"/>
-              <m:ctrlPr>
-                <w:rPr>
-                  <w:rFonts w:ascii="Cambria Math" w:eastAsiaTheme="minorEastAsia" w:hAnsi="Cambria Math" w:cs="Times New Roman"/>
-                  <w:i/>
-                  <w:sz w:val="24"/>
-                  <w:szCs w:val="24"/>
-                </w:rPr>
-              </m:ctrlPr>
-            </m:dPr>
-            <m:e>
-              <m:sSub>
-                <m:sSubPr>
-                  <m:ctrlPr>
-                    <w:rPr>
-                      <w:rFonts w:ascii="Cambria Math" w:eastAsiaTheme="minorEastAsia" w:hAnsi="Cambria Math" w:cs="Times New Roman"/>
-                      <w:i/>
-                      <w:sz w:val="24"/>
-                      <w:szCs w:val="24"/>
-                    </w:rPr>
-                  </m:ctrlPr>
-                </m:sSubPr>
-                <m:e>
-                  <m:acc>
-                    <m:accPr>
-                      <m:ctrlPr>
-                        <w:rPr>
-                          <w:rFonts w:ascii="Cambria Math" w:eastAsiaTheme="minorEastAsia" w:hAnsi="Cambria Math" w:cs="Times New Roman"/>
-                          <w:i/>
-                          <w:sz w:val="24"/>
-                          <w:szCs w:val="24"/>
-                        </w:rPr>
-                      </m:ctrlPr>
-                    </m:accPr>
-                    <m:e>
-                      <m:r>
-                        <w:rPr>
-                          <w:rFonts w:ascii="Cambria Math" w:eastAsiaTheme="minorEastAsia" w:hAnsi="Cambria Math" w:cs="Times New Roman"/>
-                          <w:sz w:val="24"/>
-                          <w:szCs w:val="24"/>
-                        </w:rPr>
-                        <m:t>y</m:t>
-                      </m:r>
-                    </m:e>
-                  </m:acc>
-                </m:e>
-                <m:sub>
-                  <m:r>
-                    <w:rPr>
-                      <w:rFonts w:ascii="Cambria Math" w:eastAsiaTheme="minorEastAsia" w:hAnsi="Cambria Math" w:cs="Times New Roman"/>
-                      <w:sz w:val="24"/>
-                      <w:szCs w:val="24"/>
-                    </w:rPr>
-                    <m:t>t</m:t>
-                  </m:r>
-                  <m:r>
-                    <w:rPr>
-                      <w:rFonts w:ascii="Cambria Math" w:eastAsiaTheme="minorEastAsia" w:hAnsi="Cambria Math" w:cs="Times New Roman"/>
-                      <w:sz w:val="24"/>
-                      <w:szCs w:val="24"/>
-                    </w:rPr>
-                    <m:t>est</m:t>
-                  </m:r>
-                </m:sub>
-              </m:sSub>
-              <m:r>
-                <w:rPr>
-                  <w:rFonts w:ascii="Cambria Math" w:eastAsiaTheme="minorEastAsia" w:hAnsi="Cambria Math" w:cs="Times New Roman"/>
-                  <w:sz w:val="24"/>
-                  <w:szCs w:val="24"/>
-                </w:rPr>
-                <m:t xml:space="preserve"> </m:t>
-              </m:r>
-            </m:e>
-          </m:d>
-          <m:r>
-            <w:rPr>
-              <w:rFonts w:ascii="Cambria Math" w:eastAsiaTheme="minorEastAsia" w:hAnsi="Cambria Math" w:cs="Times New Roman"/>
-              <w:sz w:val="24"/>
-              <w:szCs w:val="24"/>
-            </w:rPr>
-            <m:t xml:space="preserve"> </m:t>
-          </m:r>
-          <m:sSub>
-            <m:sSubPr>
-              <m:ctrlPr>
-                <w:rPr>
-                  <w:rFonts w:ascii="Cambria Math" w:eastAsiaTheme="minorEastAsia" w:hAnsi="Cambria Math" w:cs="Times New Roman"/>
-                  <w:i/>
-                  <w:sz w:val="24"/>
-                  <w:szCs w:val="24"/>
-                </w:rPr>
-              </m:ctrlPr>
-            </m:sSubPr>
-            <m:e>
-              <m:r>
-                <w:rPr>
-                  <w:rFonts w:ascii="Cambria Math" w:eastAsiaTheme="minorEastAsia" w:hAnsi="Cambria Math" w:cs="Times New Roman"/>
-                  <w:sz w:val="24"/>
-                  <w:szCs w:val="24"/>
-                </w:rPr>
-                <m:t>y</m:t>
-              </m:r>
-            </m:e>
-            <m:sub>
-              <m:r>
-                <w:rPr>
-                  <w:rFonts w:ascii="Cambria Math" w:eastAsiaTheme="minorEastAsia" w:hAnsi="Cambria Math" w:cs="Times New Roman"/>
-                  <w:sz w:val="24"/>
-                  <w:szCs w:val="24"/>
-                </w:rPr>
-                <m:t>test</m:t>
-              </m:r>
-            </m:sub>
-          </m:sSub>
-          <m:r>
-            <w:rPr>
-              <w:rFonts w:ascii="Cambria Math" w:eastAsiaTheme="minorEastAsia" w:hAnsi="Cambria Math" w:cs="Times New Roman"/>
-              <w:sz w:val="24"/>
-              <w:szCs w:val="24"/>
-            </w:rPr>
-            <m:t>)</m:t>
-          </m:r>
-          <m:r>
-            <w:rPr>
-              <w:rFonts w:ascii="Cambria Math" w:eastAsiaTheme="minorEastAsia" w:hAnsi="Cambria Math" w:cs="Times New Roman"/>
-              <w:sz w:val="24"/>
-              <w:szCs w:val="24"/>
-            </w:rPr>
-            <m:t>=</m:t>
-          </m:r>
-          <m:nary>
-            <m:naryPr>
-              <m:limLoc m:val="subSup"/>
-              <m:ctrlPr>
-                <w:rPr>
-                  <w:rFonts w:ascii="Cambria Math" w:eastAsiaTheme="minorEastAsia" w:hAnsi="Cambria Math" w:cs="Times New Roman"/>
-                  <w:i/>
-                  <w:sz w:val="24"/>
-                  <w:szCs w:val="24"/>
-                </w:rPr>
-              </m:ctrlPr>
-            </m:naryPr>
-            <m:sub>
-              <m:r>
-                <w:rPr>
-                  <w:rFonts w:ascii="Cambria Math" w:eastAsiaTheme="minorEastAsia" w:hAnsi="Cambria Math" w:cs="Times New Roman"/>
-                  <w:sz w:val="24"/>
-                  <w:szCs w:val="24"/>
-                </w:rPr>
-                <m:t>σ=-∞</m:t>
-              </m:r>
-            </m:sub>
-            <m:sup>
-              <m:r>
-                <w:rPr>
-                  <w:rFonts w:ascii="Cambria Math" w:eastAsiaTheme="minorEastAsia" w:hAnsi="Cambria Math" w:cs="Times New Roman"/>
-                  <w:sz w:val="24"/>
-                  <w:szCs w:val="24"/>
-                </w:rPr>
-                <m:t>∞</m:t>
-              </m:r>
-            </m:sup>
-            <m:e>
-              <m:r>
-                <w:rPr>
-                  <w:rFonts w:ascii="Cambria Math" w:eastAsiaTheme="minorEastAsia" w:hAnsi="Cambria Math" w:cs="Times New Roman"/>
-                  <w:sz w:val="24"/>
-                  <w:szCs w:val="24"/>
-                </w:rPr>
-                <m:t>f</m:t>
-              </m:r>
-              <m:d>
-                <m:dPr>
-                  <m:endChr m:val="|"/>
-                  <m:ctrlPr>
-                    <w:rPr>
-                      <w:rFonts w:ascii="Cambria Math" w:eastAsiaTheme="minorEastAsia" w:hAnsi="Cambria Math" w:cs="Times New Roman"/>
-                      <w:i/>
-                      <w:sz w:val="24"/>
-                      <w:szCs w:val="24"/>
-                    </w:rPr>
-                  </m:ctrlPr>
-                </m:dPr>
-                <m:e>
-                  <m:sSub>
-                    <m:sSubPr>
-                      <m:ctrlPr>
-                        <w:rPr>
-                          <w:rFonts w:ascii="Cambria Math" w:eastAsiaTheme="minorEastAsia" w:hAnsi="Cambria Math" w:cs="Times New Roman"/>
-                          <w:i/>
-                          <w:sz w:val="24"/>
-                          <w:szCs w:val="24"/>
-                        </w:rPr>
-                      </m:ctrlPr>
-                    </m:sSubPr>
-                    <m:e>
-                      <m:acc>
-                        <m:accPr>
-                          <m:ctrlPr>
-                            <w:rPr>
-                              <w:rFonts w:ascii="Cambria Math" w:eastAsiaTheme="minorEastAsia" w:hAnsi="Cambria Math" w:cs="Times New Roman"/>
-                              <w:i/>
-                              <w:sz w:val="24"/>
-                              <w:szCs w:val="24"/>
-                            </w:rPr>
-                          </m:ctrlPr>
-                        </m:accPr>
-                        <m:e>
-                          <m:r>
-                            <w:rPr>
-                              <w:rFonts w:ascii="Cambria Math" w:eastAsiaTheme="minorEastAsia" w:hAnsi="Cambria Math" w:cs="Times New Roman"/>
-                              <w:sz w:val="24"/>
-                              <w:szCs w:val="24"/>
-                            </w:rPr>
-                            <m:t>y</m:t>
-                          </m:r>
-                        </m:e>
-                      </m:acc>
-                    </m:e>
-                    <m:sub>
-                      <m:r>
-                        <w:rPr>
-                          <w:rFonts w:ascii="Cambria Math" w:eastAsiaTheme="minorEastAsia" w:hAnsi="Cambria Math" w:cs="Times New Roman"/>
-                          <w:sz w:val="24"/>
-                          <w:szCs w:val="24"/>
-                        </w:rPr>
-                        <m:t>test</m:t>
-                      </m:r>
-                    </m:sub>
-                  </m:sSub>
-                  <m:r>
-                    <w:rPr>
-                      <w:rFonts w:ascii="Cambria Math" w:eastAsiaTheme="minorEastAsia" w:hAnsi="Cambria Math" w:cs="Times New Roman"/>
-                      <w:sz w:val="24"/>
-                      <w:szCs w:val="24"/>
-                    </w:rPr>
-                    <m:t xml:space="preserve"> </m:t>
-                  </m:r>
-                </m:e>
-              </m:d>
-              <m:r>
-                <w:rPr>
-                  <w:rFonts w:ascii="Cambria Math" w:eastAsiaTheme="minorEastAsia" w:hAnsi="Cambria Math" w:cs="Times New Roman"/>
-                  <w:sz w:val="24"/>
-                  <w:szCs w:val="24"/>
-                </w:rPr>
-                <m:t xml:space="preserve"> μ=</m:t>
-              </m:r>
-              <m:sSub>
-                <m:sSubPr>
-                  <m:ctrlPr>
-                    <w:rPr>
-                      <w:rFonts w:ascii="Cambria Math" w:hAnsi="Cambria Math"/>
-                      <w:i/>
-                      <w:sz w:val="24"/>
-                      <w:szCs w:val="24"/>
-                    </w:rPr>
-                  </m:ctrlPr>
-                </m:sSubPr>
-                <m:e>
-                  <m:r>
-                    <w:rPr>
-                      <w:rFonts w:ascii="Cambria Math" w:hAnsi="Cambria Math"/>
-                      <w:sz w:val="24"/>
-                      <w:szCs w:val="24"/>
-                    </w:rPr>
-                    <m:t>μ</m:t>
-                  </m:r>
-                </m:e>
-                <m:sub>
-                  <m:r>
-                    <w:rPr>
-                      <w:rFonts w:ascii="Cambria Math" w:hAnsi="Cambria Math"/>
-                      <w:sz w:val="24"/>
-                      <w:szCs w:val="24"/>
-                    </w:rPr>
-                    <m:t>BART</m:t>
-                  </m:r>
-                </m:sub>
-              </m:sSub>
-              <m:r>
-                <w:rPr>
-                  <w:rFonts w:ascii="Cambria Math" w:eastAsiaTheme="minorEastAsia" w:hAnsi="Cambria Math" w:cs="Times New Roman"/>
-                  <w:sz w:val="24"/>
-                  <w:szCs w:val="24"/>
-                </w:rPr>
-                <m:t>, σ) f</m:t>
-              </m:r>
-              <m:d>
-                <m:dPr>
-                  <m:endChr m:val="|"/>
-                  <m:ctrlPr>
-                    <w:rPr>
-                      <w:rFonts w:ascii="Cambria Math" w:eastAsiaTheme="minorEastAsia" w:hAnsi="Cambria Math" w:cs="Times New Roman"/>
-                      <w:i/>
-                      <w:sz w:val="24"/>
-                      <w:szCs w:val="24"/>
-                    </w:rPr>
-                  </m:ctrlPr>
-                </m:dPr>
-                <m:e>
-                  <m:sSub>
-                    <m:sSubPr>
-                      <m:ctrlPr>
-                        <w:rPr>
-                          <w:rFonts w:ascii="Cambria Math" w:eastAsiaTheme="minorEastAsia" w:hAnsi="Cambria Math" w:cs="Times New Roman"/>
-                          <w:i/>
-                          <w:sz w:val="24"/>
-                          <w:szCs w:val="24"/>
-                        </w:rPr>
-                      </m:ctrlPr>
-                    </m:sSubPr>
-                    <m:e>
-                      <m:r>
-                        <w:rPr>
-                          <w:rFonts w:ascii="Cambria Math" w:eastAsiaTheme="minorEastAsia" w:hAnsi="Cambria Math" w:cs="Times New Roman"/>
-                          <w:sz w:val="24"/>
-                          <w:szCs w:val="24"/>
-                        </w:rPr>
-                        <m:t>y</m:t>
-                      </m:r>
-                    </m:e>
-                    <m:sub>
-                      <m:r>
-                        <w:rPr>
-                          <w:rFonts w:ascii="Cambria Math" w:eastAsiaTheme="minorEastAsia" w:hAnsi="Cambria Math" w:cs="Times New Roman"/>
-                          <w:sz w:val="24"/>
-                          <w:szCs w:val="24"/>
-                        </w:rPr>
-                        <m:t>test</m:t>
-                      </m:r>
-                    </m:sub>
-                  </m:sSub>
-                  <m:r>
-                    <w:rPr>
-                      <w:rFonts w:ascii="Cambria Math" w:eastAsiaTheme="minorEastAsia" w:hAnsi="Cambria Math" w:cs="Times New Roman"/>
-                      <w:sz w:val="24"/>
-                      <w:szCs w:val="24"/>
-                    </w:rPr>
-                    <m:t xml:space="preserve"> </m:t>
-                  </m:r>
-                </m:e>
-              </m:d>
-              <m:r>
-                <w:rPr>
-                  <w:rFonts w:ascii="Cambria Math" w:eastAsiaTheme="minorEastAsia" w:hAnsi="Cambria Math" w:cs="Times New Roman"/>
-                  <w:sz w:val="24"/>
-                  <w:szCs w:val="24"/>
-                </w:rPr>
-                <m:t xml:space="preserve"> μ=</m:t>
-              </m:r>
-              <m:sSub>
-                <m:sSubPr>
-                  <m:ctrlPr>
-                    <w:rPr>
-                      <w:rFonts w:ascii="Cambria Math" w:hAnsi="Cambria Math"/>
-                      <w:i/>
-                      <w:sz w:val="24"/>
-                      <w:szCs w:val="24"/>
-                    </w:rPr>
-                  </m:ctrlPr>
-                </m:sSubPr>
-                <m:e>
-                  <m:r>
-                    <w:rPr>
-                      <w:rFonts w:ascii="Cambria Math" w:hAnsi="Cambria Math"/>
-                      <w:sz w:val="24"/>
-                      <w:szCs w:val="24"/>
-                    </w:rPr>
-                    <m:t>μ</m:t>
-                  </m:r>
-                </m:e>
-                <m:sub>
-                  <m:r>
-                    <w:rPr>
-                      <w:rFonts w:ascii="Cambria Math" w:hAnsi="Cambria Math"/>
-                      <w:sz w:val="24"/>
-                      <w:szCs w:val="24"/>
-                    </w:rPr>
-                    <m:t>BART</m:t>
-                  </m:r>
-                </m:sub>
-              </m:sSub>
-              <m:r>
-                <w:rPr>
-                  <w:rFonts w:ascii="Cambria Math" w:eastAsiaTheme="minorEastAsia" w:hAnsi="Cambria Math" w:cs="Times New Roman"/>
-                  <w:sz w:val="24"/>
-                  <w:szCs w:val="24"/>
-                </w:rPr>
-                <m:t>, σ) f</m:t>
-              </m:r>
-              <m:d>
-                <m:dPr>
-                  <m:ctrlPr>
-                    <w:rPr>
-                      <w:rFonts w:ascii="Cambria Math" w:eastAsiaTheme="minorEastAsia" w:hAnsi="Cambria Math" w:cs="Times New Roman"/>
-                      <w:i/>
-                      <w:sz w:val="24"/>
-                      <w:szCs w:val="24"/>
-                    </w:rPr>
-                  </m:ctrlPr>
-                </m:dPr>
-                <m:e>
-                  <m:r>
-                    <w:rPr>
-                      <w:rFonts w:ascii="Cambria Math" w:eastAsiaTheme="minorEastAsia" w:hAnsi="Cambria Math" w:cs="Times New Roman"/>
-                      <w:sz w:val="24"/>
-                      <w:szCs w:val="24"/>
-                    </w:rPr>
-                    <m:t>μ=</m:t>
-                  </m:r>
-                  <m:sSub>
-                    <m:sSubPr>
-                      <m:ctrlPr>
-                        <w:rPr>
-                          <w:rFonts w:ascii="Cambria Math" w:hAnsi="Cambria Math"/>
-                          <w:i/>
-                          <w:sz w:val="24"/>
-                          <w:szCs w:val="24"/>
-                        </w:rPr>
-                      </m:ctrlPr>
-                    </m:sSubPr>
-                    <m:e>
-                      <m:r>
-                        <w:rPr>
-                          <w:rFonts w:ascii="Cambria Math" w:hAnsi="Cambria Math"/>
-                          <w:sz w:val="24"/>
-                          <w:szCs w:val="24"/>
-                        </w:rPr>
-                        <m:t>μ</m:t>
-                      </m:r>
-                    </m:e>
-                    <m:sub>
-                      <m:r>
-                        <w:rPr>
-                          <w:rFonts w:ascii="Cambria Math" w:hAnsi="Cambria Math"/>
-                          <w:sz w:val="24"/>
-                          <w:szCs w:val="24"/>
-                        </w:rPr>
-                        <m:t>BART</m:t>
-                      </m:r>
-                    </m:sub>
-                  </m:sSub>
-                  <m:r>
-                    <w:rPr>
-                      <w:rFonts w:ascii="Cambria Math" w:eastAsiaTheme="minorEastAsia" w:hAnsi="Cambria Math" w:cs="Times New Roman"/>
-                      <w:sz w:val="24"/>
-                      <w:szCs w:val="24"/>
-                    </w:rPr>
-                    <m:t>, σ</m:t>
-                  </m:r>
-                </m:e>
-              </m:d>
-              <m:r>
-                <w:rPr>
-                  <w:rFonts w:ascii="Cambria Math" w:eastAsiaTheme="minorEastAsia" w:hAnsi="Cambria Math" w:cs="Times New Roman"/>
-                  <w:sz w:val="24"/>
-                  <w:szCs w:val="24"/>
-                </w:rPr>
-                <m:t xml:space="preserve"> dσ</m:t>
-              </m:r>
-            </m:e>
-          </m:nary>
-        </m:oMath>
-      </m:oMathPara>
-    </w:p>
-    <w:p>
-      <w:pPr>
-        <w:pStyle w:val="NoSpacing"/>
-        <w:rPr>
-          <w:rFonts w:ascii="Times New Roman" w:eastAsiaTheme="minorEastAsia" w:hAnsi="Times New Roman" w:cs="Times New Roman"/>
-          <w:sz w:val="24"/>
-          <w:szCs w:val="24"/>
-        </w:rPr>
-      </w:pPr>
-      <w:r>
-        <w:rPr>
-          <w:rFonts w:ascii="Times New Roman" w:eastAsiaTheme="minorEastAsia" w:hAnsi="Times New Roman" w:cs="Times New Roman"/>
-          <w:sz w:val="24"/>
-          <w:szCs w:val="24"/>
-        </w:rPr>
-        <w:t xml:space="preserve">The number of values of </w:t>
-      </w:r>
-      <m:oMath>
-        <m:sSub>
-          <m:sSubPr>
-            <m:ctrlPr>
-              <w:rPr>
-                <w:rFonts w:ascii="Cambria Math" w:eastAsiaTheme="minorEastAsia" w:hAnsi="Cambria Math" w:cs="Times New Roman"/>
-                <w:i/>
-                <w:sz w:val="24"/>
-                <w:szCs w:val="24"/>
-              </w:rPr>
-            </m:ctrlPr>
-          </m:sSubPr>
-          <m:e>
-            <m:acc>
-              <m:accPr>
-                <m:ctrlPr>
-                  <w:rPr>
-                    <w:rFonts w:ascii="Cambria Math" w:eastAsiaTheme="minorEastAsia" w:hAnsi="Cambria Math" w:cs="Times New Roman"/>
-                    <w:i/>
-                    <w:sz w:val="24"/>
-                    <w:szCs w:val="24"/>
-                  </w:rPr>
-                </m:ctrlPr>
-              </m:accPr>
-              <m:e>
-                <m:r>
-                  <w:rPr>
-                    <w:rFonts w:ascii="Cambria Math" w:eastAsiaTheme="minorEastAsia" w:hAnsi="Cambria Math" w:cs="Times New Roman"/>
-                    <w:sz w:val="24"/>
-                    <w:szCs w:val="24"/>
-                  </w:rPr>
-                  <m:t>y</m:t>
-                </m:r>
-              </m:e>
-            </m:acc>
           </m:e>
-          <m:sub>
-            <m:r>
-              <w:rPr>
-                <w:rFonts w:ascii="Cambria Math" w:eastAsiaTheme="minorEastAsia" w:hAnsi="Cambria Math" w:cs="Times New Roman"/>
-                <w:sz w:val="24"/>
-                <w:szCs w:val="24"/>
-              </w:rPr>
-              <m:t>test</m:t>
-            </m:r>
-          </m:sub>
-        </m:sSub>
+        </m:acc>
       </m:oMath>
       <w:r>
         <w:rPr>
@@ -3276,21 +3332,31 @@
         </w:rPr>
         <w:t xml:space="preserve">). The number of chains is equal to the number of cores on </w:t>
       </w:r>
+      <w:proofErr w:type="spellStart"/>
       <w:r>
         <w:rPr>
           <w:rFonts w:ascii="Courier New" w:eastAsiaTheme="minorEastAsia" w:hAnsi="Courier New" w:cs="Courier New"/>
           <w:sz w:val="24"/>
           <w:szCs w:val="24"/>
         </w:rPr>
-        <w:t>PyMC</w:t>
-      </w:r>
-      <w:r>
-        <w:rPr>
-          <w:rFonts w:ascii="Times New Roman" w:eastAsiaTheme="minorEastAsia" w:hAnsi="Times New Roman" w:cs="Times New Roman"/>
-          <w:sz w:val="24"/>
-          <w:szCs w:val="24"/>
-        </w:rPr>
-        <w:t>’s host machine.</w:t>
+        <w:t>pymc</w:t>
+      </w:r>
+      <w:r>
+        <w:rPr>
+          <w:rFonts w:ascii="Times New Roman" w:eastAsiaTheme="minorEastAsia" w:hAnsi="Times New Roman" w:cs="Times New Roman"/>
+          <w:sz w:val="24"/>
+          <w:szCs w:val="24"/>
+        </w:rPr>
+        <w:t>’s</w:t>
+      </w:r>
+      <w:proofErr w:type="spellEnd"/>
+      <w:r>
+        <w:rPr>
+          <w:rFonts w:ascii="Times New Roman" w:eastAsiaTheme="minorEastAsia" w:hAnsi="Times New Roman" w:cs="Times New Roman"/>
+          <w:sz w:val="24"/>
+          <w:szCs w:val="24"/>
+        </w:rPr>
+        <w:t xml:space="preserve"> host machine.</w:t>
       </w:r>
       <w:r>
         <w:rPr>
@@ -3306,11 +3372,27 @@
           <w:sz w:val="24"/>
           <w:szCs w:val="24"/>
         </w:rPr>
-        <w:t xml:space="preserve">vectors of averages and standard deviations of values of </w:t>
+        <w:t xml:space="preserve">vectors of averages and standard deviations of </w:t>
+      </w:r>
+      <w:r>
+        <w:rPr>
+          <w:rFonts w:ascii="Times New Roman" w:eastAsiaTheme="minorEastAsia" w:hAnsi="Times New Roman" w:cs="Times New Roman"/>
+          <w:sz w:val="24"/>
+          <w:szCs w:val="24"/>
+        </w:rPr>
+        <w:t xml:space="preserve">testing </w:t>
+      </w:r>
+      <w:r>
+        <w:rPr>
+          <w:rFonts w:ascii="Times New Roman" w:eastAsiaTheme="minorEastAsia" w:hAnsi="Times New Roman" w:cs="Times New Roman"/>
+          <w:sz w:val="24"/>
+          <w:szCs w:val="24"/>
+        </w:rPr>
+        <w:t xml:space="preserve">values of </w:t>
       </w:r>
       <m:oMath>
-        <m:sSub>
-          <m:sSubPr>
+        <m:acc>
+          <m:accPr>
             <m:ctrlPr>
               <w:rPr>
                 <w:rFonts w:ascii="Cambria Math" w:eastAsiaTheme="minorEastAsia" w:hAnsi="Cambria Math" w:cs="Times New Roman"/>
@@ -3319,42 +3401,18 @@
                 <w:szCs w:val="24"/>
               </w:rPr>
             </m:ctrlPr>
-          </m:sSubPr>
+          </m:accPr>
           <m:e>
-            <m:acc>
-              <m:accPr>
-                <m:ctrlPr>
-                  <w:rPr>
-                    <w:rFonts w:ascii="Cambria Math" w:eastAsiaTheme="minorEastAsia" w:hAnsi="Cambria Math" w:cs="Times New Roman"/>
-                    <w:i/>
-                    <w:sz w:val="24"/>
-                    <w:szCs w:val="24"/>
-                  </w:rPr>
-                </m:ctrlPr>
-              </m:accPr>
-              <m:e>
-                <m:r>
-                  <w:rPr>
-                    <w:rFonts w:ascii="Cambria Math" w:eastAsiaTheme="minorEastAsia" w:hAnsi="Cambria Math" w:cs="Times New Roman"/>
-                    <w:sz w:val="24"/>
-                    <w:szCs w:val="24"/>
-                  </w:rPr>
-                  <m:t>y</m:t>
-                </m:r>
-              </m:e>
-            </m:acc>
-          </m:e>
-          <m:sub>
             <m:r>
               <w:rPr>
                 <w:rFonts w:ascii="Cambria Math" w:eastAsiaTheme="minorEastAsia" w:hAnsi="Cambria Math" w:cs="Times New Roman"/>
                 <w:sz w:val="24"/>
                 <w:szCs w:val="24"/>
               </w:rPr>
-              <m:t>test</m:t>
+              <m:t>y</m:t>
             </m:r>
-          </m:sub>
-        </m:sSub>
+          </m:e>
+        </m:acc>
       </m:oMath>
       <w:r>
         <w:rPr>
@@ -3712,6 +3770,7 @@
           <w:sz w:val="24"/>
           <w:szCs w:val="24"/>
         </w:rPr>
+        <w:lastRenderedPageBreak/>
         <w:t>A trained Bayesian Docking-Score Predictor could be used for developing a training data set of SMILES’s and docking scores of ligands for another predictor.</w:t>
       </w:r>
     </w:p>
@@ -4007,7 +4066,31 @@
           <w:szCs w:val="24"/>
           <w:u w:val="single"/>
         </w:rPr>
-        <w:t>Exploring Change In Molar Gibbs Free Energy</w:t>
+        <w:t xml:space="preserve">Exploring Change </w:t>
+      </w:r>
+      <w:proofErr w:type="gramStart"/>
+      <w:r>
+        <w:rPr>
+          <w:rFonts w:ascii="Times New Roman" w:eastAsiaTheme="minorEastAsia" w:hAnsi="Times New Roman" w:cs="Times New Roman"/>
+          <w:b/>
+          <w:bCs/>
+          <w:sz w:val="24"/>
+          <w:szCs w:val="24"/>
+          <w:u w:val="single"/>
+        </w:rPr>
+        <w:t>In</w:t>
+      </w:r>
+      <w:proofErr w:type="gramEnd"/>
+      <w:r>
+        <w:rPr>
+          <w:rFonts w:ascii="Times New Roman" w:eastAsiaTheme="minorEastAsia" w:hAnsi="Times New Roman" w:cs="Times New Roman"/>
+          <w:b/>
+          <w:bCs/>
+          <w:sz w:val="24"/>
+          <w:szCs w:val="24"/>
+          <w:u w:val="single"/>
+        </w:rPr>
+        <w:t xml:space="preserve"> Molar Gibbs Free Energy</w:t>
       </w:r>
     </w:p>
     <w:p>
@@ -4941,7 +5024,25 @@
           <w:sz w:val="24"/>
           <w:szCs w:val="24"/>
         </w:rPr>
-        <w:t>The entropy of a compound is a measure of uncertainty, disorder, or mixedupness of the compound. The entropy measures the degree to which the probability of the compound being in a particular microstate is spread out over different microstates. A microstate specifies all molecular details about the system including the position and velocity of every molecule. The more such states are available to the compound with appreciable probability, the greater the entropy.</w:t>
+        <w:t xml:space="preserve">The entropy of a compound is a measure of uncertainty, disorder, or </w:t>
+      </w:r>
+      <w:proofErr w:type="spellStart"/>
+      <w:r>
+        <w:rPr>
+          <w:rFonts w:ascii="Times New Roman" w:eastAsiaTheme="minorEastAsia" w:hAnsi="Times New Roman" w:cs="Times New Roman"/>
+          <w:sz w:val="24"/>
+          <w:szCs w:val="24"/>
+        </w:rPr>
+        <w:t>mixedupness</w:t>
+      </w:r>
+      <w:proofErr w:type="spellEnd"/>
+      <w:r>
+        <w:rPr>
+          <w:rFonts w:ascii="Times New Roman" w:eastAsiaTheme="minorEastAsia" w:hAnsi="Times New Roman" w:cs="Times New Roman"/>
+          <w:sz w:val="24"/>
+          <w:szCs w:val="24"/>
+        </w:rPr>
+        <w:t xml:space="preserve"> of the compound. The entropy measures the degree to which the probability of the compound being in a particular microstate is spread out over different microstates. A microstate specifies all molecular details about the system including the position and velocity of every molecule. The more such states are available to the compound with appreciable probability, the greater the entropy.</w:t>
       </w:r>
     </w:p>
     <w:p>
@@ -4961,6 +5062,7 @@
               <w:sz w:val="24"/>
               <w:szCs w:val="24"/>
             </w:rPr>
+            <w:lastRenderedPageBreak/>
             <m:t>S=-</m:t>
           </m:r>
           <m:sSub>
@@ -7050,6 +7152,7 @@
   <w:style w:type="character" w:default="1" w:styleId="DefaultParagraphFont">
     <w:name w:val="Default Paragraph Font"/>
     <w:uiPriority w:val="1"/>
+    <w:semiHidden/>
     <w:unhideWhenUsed/>
   </w:style>
   <w:style w:type="table" w:default="1" w:styleId="TableNormal">

</xml_diff>

<commit_message>
Added Trace Plots, Plots Of Posterior Predictive Check, and Data Frames for BNN to report
</commit_message>
<xml_diff>
--- a/Report.docx
+++ b/Report.docx
@@ -123,7 +123,15 @@
           <w:sz w:val="24"/>
           <w:szCs w:val="24"/>
         </w:rPr>
-        <w:t>15</w:t>
+        <w:t>1</w:t>
+      </w:r>
+      <w:r>
+        <w:rPr>
+          <w:rFonts w:ascii="Times New Roman" w:hAnsi="Times New Roman" w:cs="Times New Roman"/>
+          <w:sz w:val="24"/>
+          <w:szCs w:val="24"/>
+        </w:rPr>
+        <w:t>7</w:t>
       </w:r>
       <w:r>
         <w:rPr>
@@ -1327,6 +1335,14 @@
         </w:rPr>
         <w:t>.</w:t>
       </w:r>
+      <w:r>
+        <w:rPr>
+          <w:rFonts w:ascii="Times New Roman" w:eastAsiaTheme="minorEastAsia" w:hAnsi="Times New Roman" w:cs="Times New Roman"/>
+          <w:sz w:val="24"/>
+          <w:szCs w:val="24"/>
+        </w:rPr>
+        <w:t xml:space="preserve"> Our feature matrix has 1,060,613 observations.</w:t>
+      </w:r>
     </w:p>
     <w:p>
       <w:pPr>
@@ -1411,15 +1427,7 @@
           <w:sz w:val="24"/>
           <w:szCs w:val="24"/>
         </w:rPr>
-        <w:t xml:space="preserve"> </w:t>
-      </w:r>
-      <w:r>
-        <w:rPr>
-          <w:rFonts w:ascii="Times New Roman" w:eastAsiaTheme="minorEastAsia" w:hAnsi="Times New Roman" w:cs="Times New Roman"/>
-          <w:sz w:val="24"/>
-          <w:szCs w:val="24"/>
-        </w:rPr>
-        <w:t xml:space="preserve">In this model, </w:t>
+        <w:t xml:space="preserve"> In this model, </w:t>
       </w:r>
       <w:r>
         <w:rPr>
@@ -1835,25 +1843,7 @@
           <w:sz w:val="24"/>
           <w:szCs w:val="24"/>
         </w:rPr>
-        <w:t xml:space="preserve"> is a</w:t>
-      </w:r>
-      <w:proofErr w:type="spellStart"/>
-      <w:r>
-        <w:rPr>
-          <w:rFonts w:ascii="Times New Roman" w:eastAsiaTheme="minorEastAsia" w:hAnsi="Times New Roman" w:cs="Times New Roman"/>
-          <w:sz w:val="24"/>
-          <w:szCs w:val="24"/>
-        </w:rPr>
-        <w:t>n</w:t>
-      </w:r>
-      <w:proofErr w:type="spellEnd"/>
-      <w:r>
-        <w:rPr>
-          <w:rFonts w:ascii="Times New Roman" w:eastAsiaTheme="minorEastAsia" w:hAnsi="Times New Roman" w:cs="Times New Roman"/>
-          <w:sz w:val="24"/>
-          <w:szCs w:val="24"/>
-        </w:rPr>
-        <w:t xml:space="preserve"> error. We assume that </w:t>
+        <w:t xml:space="preserve"> is an error. We assume that </w:t>
       </w:r>
       <m:oMath>
         <m:r>
@@ -2283,15 +2273,7 @@
               <w:sz w:val="24"/>
               <w:szCs w:val="24"/>
             </w:rPr>
-            <m:t xml:space="preserve"> y)</m:t>
-          </m:r>
-          <m:r>
-            <w:rPr>
-              <w:rFonts w:ascii="Cambria Math" w:eastAsiaTheme="minorEastAsia" w:hAnsi="Cambria Math" w:cs="Times New Roman"/>
-              <w:sz w:val="24"/>
-              <w:szCs w:val="24"/>
-            </w:rPr>
-            <m:t>=</m:t>
+            <m:t xml:space="preserve"> y)=</m:t>
           </m:r>
           <m:f>
             <m:fPr>
@@ -2311,63 +2293,7 @@
                   <w:sz w:val="24"/>
                   <w:szCs w:val="24"/>
                 </w:rPr>
-                <m:t>f</m:t>
-              </m:r>
-              <m:r>
-                <w:rPr>
-                  <w:rFonts w:ascii="Cambria Math" w:eastAsiaTheme="minorEastAsia" w:hAnsi="Cambria Math" w:cs="Times New Roman"/>
-                  <w:sz w:val="24"/>
-                  <w:szCs w:val="24"/>
-                </w:rPr>
-                <m:t>(</m:t>
-              </m:r>
-              <m:r>
-                <w:rPr>
-                  <w:rFonts w:ascii="Cambria Math" w:eastAsiaTheme="minorEastAsia" w:hAnsi="Cambria Math" w:cs="Times New Roman"/>
-                  <w:sz w:val="24"/>
-                  <w:szCs w:val="24"/>
-                </w:rPr>
-                <m:t>y</m:t>
-              </m:r>
-              <m:r>
-                <w:rPr>
-                  <w:rFonts w:ascii="Cambria Math" w:eastAsiaTheme="minorEastAsia" w:hAnsi="Cambria Math" w:cs="Times New Roman"/>
-                  <w:sz w:val="24"/>
-                  <w:szCs w:val="24"/>
-                </w:rPr>
-                <m:t xml:space="preserve"> | μ, σ</m:t>
-              </m:r>
-              <m:r>
-                <w:rPr>
-                  <w:rFonts w:ascii="Cambria Math" w:eastAsiaTheme="minorEastAsia" w:hAnsi="Cambria Math" w:cs="Times New Roman"/>
-                  <w:sz w:val="24"/>
-                  <w:szCs w:val="24"/>
-                </w:rPr>
-                <m:t>)</m:t>
-              </m:r>
-              <m:r>
-                <w:rPr>
-                  <w:rFonts w:ascii="Cambria Math" w:eastAsiaTheme="minorEastAsia" w:hAnsi="Cambria Math" w:cs="Times New Roman"/>
-                  <w:sz w:val="24"/>
-                  <w:szCs w:val="24"/>
-                </w:rPr>
-                <m:t>f(</m:t>
-              </m:r>
-              <m:r>
-                <w:rPr>
-                  <w:rFonts w:ascii="Cambria Math" w:eastAsiaTheme="minorEastAsia" w:hAnsi="Cambria Math" w:cs="Times New Roman"/>
-                  <w:sz w:val="24"/>
-                  <w:szCs w:val="24"/>
-                </w:rPr>
-                <m:t>μ, σ</m:t>
-              </m:r>
-              <m:r>
-                <w:rPr>
-                  <w:rFonts w:ascii="Cambria Math" w:eastAsiaTheme="minorEastAsia" w:hAnsi="Cambria Math" w:cs="Times New Roman"/>
-                  <w:sz w:val="24"/>
-                  <w:szCs w:val="24"/>
-                </w:rPr>
-                <m:t>)</m:t>
+                <m:t>f(y | μ, σ)f(μ, σ)</m:t>
               </m:r>
             </m:num>
             <m:den>
@@ -2443,15 +2369,7 @@
                           <w:sz w:val="24"/>
                           <w:szCs w:val="24"/>
                         </w:rPr>
-                        <m:t>f(y | μ, σ)f(μ, σ)</m:t>
-                      </m:r>
-                      <m:r>
-                        <w:rPr>
-                          <w:rFonts w:ascii="Cambria Math" w:eastAsiaTheme="minorEastAsia" w:hAnsi="Cambria Math" w:cs="Times New Roman"/>
-                          <w:sz w:val="24"/>
-                          <w:szCs w:val="24"/>
-                        </w:rPr>
-                        <m:t xml:space="preserve"> dσ</m:t>
+                        <m:t>f(y | μ, σ)f(μ, σ) dσ</m:t>
                       </m:r>
                     </m:e>
                   </m:nary>
@@ -2711,15 +2629,7 @@
           <w:sz w:val="24"/>
           <w:szCs w:val="24"/>
         </w:rPr>
-        <w:t xml:space="preserve">, and a tensor variable representing </w:t>
-      </w:r>
-      <w:r>
-        <w:rPr>
-          <w:rFonts w:ascii="Times New Roman" w:eastAsiaTheme="minorEastAsia" w:hAnsi="Times New Roman" w:cs="Times New Roman"/>
-          <w:sz w:val="24"/>
-          <w:szCs w:val="24"/>
-        </w:rPr>
-        <w:t xml:space="preserve">likelihood </w:t>
+        <w:t xml:space="preserve">, and a tensor variable representing likelihood </w:t>
       </w:r>
       <m:oMath>
         <m:r>
@@ -2912,23 +2822,7 @@
               <w:sz w:val="24"/>
               <w:szCs w:val="24"/>
             </w:rPr>
-            <m:t xml:space="preserve"> </m:t>
-          </m:r>
-          <m:r>
-            <w:rPr>
-              <w:rFonts w:ascii="Cambria Math" w:eastAsiaTheme="minorEastAsia" w:hAnsi="Cambria Math" w:cs="Times New Roman"/>
-              <w:sz w:val="24"/>
-              <w:szCs w:val="24"/>
-            </w:rPr>
-            <m:t>y</m:t>
-          </m:r>
-          <m:r>
-            <w:rPr>
-              <w:rFonts w:ascii="Cambria Math" w:eastAsiaTheme="minorEastAsia" w:hAnsi="Cambria Math" w:cs="Times New Roman"/>
-              <w:sz w:val="24"/>
-              <w:szCs w:val="24"/>
-            </w:rPr>
-            <m:t>)=</m:t>
+            <m:t xml:space="preserve"> y)=</m:t>
           </m:r>
           <m:nary>
             <m:naryPr>
@@ -2949,15 +2843,7 @@
                   <w:sz w:val="24"/>
                   <w:szCs w:val="24"/>
                 </w:rPr>
-                <m:t>μ</m:t>
-              </m:r>
-              <m:r>
-                <w:rPr>
-                  <w:rFonts w:ascii="Cambria Math" w:eastAsiaTheme="minorEastAsia" w:hAnsi="Cambria Math" w:cs="Times New Roman"/>
-                  <w:sz w:val="24"/>
-                  <w:szCs w:val="24"/>
-                </w:rPr>
-                <m:t>=-∞</m:t>
+                <m:t>μ=-∞</m:t>
               </m:r>
             </m:sub>
             <m:sup>
@@ -2990,15 +2876,7 @@
                       <w:sz w:val="24"/>
                       <w:szCs w:val="24"/>
                     </w:rPr>
-                    <m:t>σ</m:t>
-                  </m:r>
-                  <m:r>
-                    <w:rPr>
-                      <w:rFonts w:ascii="Cambria Math" w:eastAsiaTheme="minorEastAsia" w:hAnsi="Cambria Math" w:cs="Times New Roman"/>
-                      <w:sz w:val="24"/>
-                      <w:szCs w:val="24"/>
-                    </w:rPr>
-                    <m:t>=-∞</m:t>
+                    <m:t>σ=-∞</m:t>
                   </m:r>
                 </m:sub>
                 <m:sup>
@@ -3198,15 +3076,7 @@
                   <w:sz w:val="24"/>
                   <w:szCs w:val="24"/>
                 </w:rPr>
-                <m:t>d</m:t>
-              </m:r>
-              <m:r>
-                <w:rPr>
-                  <w:rFonts w:ascii="Cambria Math" w:eastAsiaTheme="minorEastAsia" w:hAnsi="Cambria Math" w:cs="Times New Roman"/>
-                  <w:sz w:val="24"/>
-                  <w:szCs w:val="24"/>
-                </w:rPr>
-                <m:t>μ</m:t>
+                <m:t>dμ</m:t>
               </m:r>
             </m:e>
           </m:nary>
@@ -3720,6 +3590,1121 @@
           <w:szCs w:val="24"/>
         </w:rPr>
       </w:pPr>
+      <w:r>
+        <w:rPr>
+          <w:rFonts w:ascii="Times New Roman" w:eastAsiaTheme="minorEastAsia" w:hAnsi="Times New Roman" w:cs="Times New Roman"/>
+          <w:sz w:val="24"/>
+          <w:szCs w:val="24"/>
+        </w:rPr>
+        <w:t>We also train and predict with a Bayesian Neural Network</w:t>
+      </w:r>
+      <w:r>
+        <w:rPr>
+          <w:rFonts w:ascii="Times New Roman" w:eastAsiaTheme="minorEastAsia" w:hAnsi="Times New Roman" w:cs="Times New Roman"/>
+          <w:sz w:val="24"/>
+          <w:szCs w:val="24"/>
+        </w:rPr>
+        <w:t xml:space="preserve"> (BNN)</w:t>
+      </w:r>
+      <w:r>
+        <w:rPr>
+          <w:rFonts w:ascii="Times New Roman" w:eastAsiaTheme="minorEastAsia" w:hAnsi="Times New Roman" w:cs="Times New Roman"/>
+          <w:sz w:val="24"/>
+          <w:szCs w:val="24"/>
+        </w:rPr>
+        <w:t xml:space="preserve"> with two hidden layers. The first hidden layer has five neurons. The second hidden layer has three neurons. Each neuron has an activation function that is the hyperbolic tangent.</w:t>
+      </w:r>
+    </w:p>
+    <w:p>
+      <w:pPr>
+        <w:pStyle w:val="NoSpacing"/>
+        <w:rPr>
+          <w:rFonts w:ascii="Times New Roman" w:eastAsiaTheme="minorEastAsia" w:hAnsi="Times New Roman" w:cs="Times New Roman"/>
+          <w:sz w:val="24"/>
+          <w:szCs w:val="24"/>
+        </w:rPr>
+      </w:pPr>
+      <w:r>
+        <w:rPr>
+          <w:rFonts w:ascii="Times New Roman" w:eastAsiaTheme="minorEastAsia" w:hAnsi="Times New Roman" w:cs="Times New Roman"/>
+          <w:sz w:val="24"/>
+          <w:szCs w:val="24"/>
+        </w:rPr>
+        <w:lastRenderedPageBreak/>
+        <w:t xml:space="preserve">When we </w:t>
+      </w:r>
+      <w:r>
+        <w:rPr>
+          <w:rFonts w:ascii="Times New Roman" w:eastAsiaTheme="minorEastAsia" w:hAnsi="Times New Roman" w:cs="Times New Roman"/>
+          <w:sz w:val="24"/>
+          <w:szCs w:val="24"/>
+        </w:rPr>
+        <w:t>estimate a joint posterior probability density distribution for training data</w:t>
+      </w:r>
+      <w:r>
+        <w:rPr>
+          <w:rFonts w:ascii="Times New Roman" w:eastAsiaTheme="minorEastAsia" w:hAnsi="Times New Roman" w:cs="Times New Roman"/>
+          <w:sz w:val="24"/>
+          <w:szCs w:val="24"/>
+        </w:rPr>
+        <w:t xml:space="preserve">, </w:t>
+      </w:r>
+      <w:r>
+        <w:rPr>
+          <w:rFonts w:ascii="Times New Roman" w:eastAsiaTheme="minorEastAsia" w:hAnsi="Times New Roman" w:cs="Times New Roman"/>
+          <w:sz w:val="24"/>
+          <w:szCs w:val="24"/>
+        </w:rPr>
+        <w:t xml:space="preserve">we may </w:t>
+      </w:r>
+      <w:r>
+        <w:rPr>
+          <w:rFonts w:ascii="Times New Roman" w:eastAsiaTheme="minorEastAsia" w:hAnsi="Times New Roman" w:cs="Times New Roman"/>
+          <w:sz w:val="24"/>
+          <w:szCs w:val="24"/>
+        </w:rPr>
+        <w:t>generate a Trace Plot</w:t>
+      </w:r>
+      <w:r>
+        <w:rPr>
+          <w:rFonts w:ascii="Times New Roman" w:eastAsiaTheme="minorEastAsia" w:hAnsi="Times New Roman" w:cs="Times New Roman"/>
+          <w:sz w:val="24"/>
+          <w:szCs w:val="24"/>
+        </w:rPr>
+        <w:t xml:space="preserve"> </w:t>
+      </w:r>
+      <w:r>
+        <w:rPr>
+          <w:rFonts w:ascii="Times New Roman" w:eastAsiaTheme="minorEastAsia" w:hAnsi="Times New Roman" w:cs="Times New Roman"/>
+          <w:sz w:val="24"/>
+          <w:szCs w:val="24"/>
+        </w:rPr>
+        <w:t xml:space="preserve">of </w:t>
+      </w:r>
+      <w:r>
+        <w:rPr>
+          <w:rFonts w:ascii="Times New Roman" w:eastAsiaTheme="minorEastAsia" w:hAnsi="Times New Roman" w:cs="Times New Roman"/>
+          <w:sz w:val="24"/>
+          <w:szCs w:val="24"/>
+        </w:rPr>
+        <w:t xml:space="preserve">distributions each of values of a parameter in a parameter vector estimated as No U-Turn Sampling (NUTS) progress. Below we visualize such distributions for our Bayesian Neural Network when the BNN is trained with </w:t>
+      </w:r>
+      <w:r>
+        <w:rPr>
+          <w:rFonts w:ascii="Times New Roman" w:eastAsiaTheme="minorEastAsia" w:hAnsi="Times New Roman" w:cs="Times New Roman"/>
+          <w:sz w:val="24"/>
+          <w:szCs w:val="24"/>
+        </w:rPr>
+        <w:t>66,289</w:t>
+      </w:r>
+      <w:r>
+        <w:rPr>
+          <w:rFonts w:ascii="Times New Roman" w:eastAsiaTheme="minorEastAsia" w:hAnsi="Times New Roman" w:cs="Times New Roman"/>
+          <w:sz w:val="24"/>
+          <w:szCs w:val="24"/>
+        </w:rPr>
+        <w:t xml:space="preserve"> observations.</w:t>
+      </w:r>
+      <w:r>
+        <w:rPr>
+          <w:rFonts w:ascii="Times New Roman" w:eastAsiaTheme="minorEastAsia" w:hAnsi="Times New Roman" w:cs="Times New Roman"/>
+          <w:sz w:val="24"/>
+          <w:szCs w:val="24"/>
+        </w:rPr>
+        <w:t xml:space="preserve"> There is one distribution for each parameter and chain. There is one chain per core of the host machine.</w:t>
+      </w:r>
+      <w:r>
+        <w:rPr>
+          <w:rFonts w:ascii="Times New Roman" w:eastAsiaTheme="minorEastAsia" w:hAnsi="Times New Roman" w:cs="Times New Roman"/>
+          <w:sz w:val="24"/>
+          <w:szCs w:val="24"/>
+        </w:rPr>
+        <w:t xml:space="preserve"> For the below visualization, the host machine had 40 cores.</w:t>
+      </w:r>
+    </w:p>
+    <w:p>
+      <w:pPr>
+        <w:pStyle w:val="NoSpacing"/>
+        <w:rPr>
+          <w:rFonts w:ascii="Times New Roman" w:eastAsiaTheme="minorEastAsia" w:hAnsi="Times New Roman" w:cs="Times New Roman"/>
+          <w:sz w:val="24"/>
+          <w:szCs w:val="24"/>
+        </w:rPr>
+      </w:pPr>
+    </w:p>
+    <w:p>
+      <w:pPr>
+        <w:pStyle w:val="NoSpacing"/>
+        <w:rPr>
+          <w:rFonts w:ascii="Times New Roman" w:eastAsiaTheme="minorEastAsia" w:hAnsi="Times New Roman" w:cs="Times New Roman"/>
+          <w:sz w:val="24"/>
+          <w:szCs w:val="24"/>
+        </w:rPr>
+      </w:pPr>
+      <w:r>
+        <w:rPr>
+          <w:rFonts w:ascii="Times New Roman" w:eastAsiaTheme="minorEastAsia" w:hAnsi="Times New Roman" w:cs="Times New Roman"/>
+          <w:noProof/>
+          <w:sz w:val="24"/>
+          <w:szCs w:val="24"/>
+        </w:rPr>
+        <w:drawing>
+          <wp:inline distT="0" distB="0" distL="0" distR="0" wp14:anchorId="44BEB68C" wp14:editId="7A964710">
+            <wp:extent cx="5943600" cy="6217920"/>
+            <wp:effectExtent l="0" t="0" r="0" b="0"/>
+            <wp:docPr id="402271910" name="Picture 3"/>
+            <wp:cNvGraphicFramePr>
+              <a:graphicFrameLocks xmlns:a="http://schemas.openxmlformats.org/drawingml/2006/main" noChangeAspect="1"/>
+            </wp:cNvGraphicFramePr>
+            <a:graphic xmlns:a="http://schemas.openxmlformats.org/drawingml/2006/main">
+              <a:graphicData uri="http://schemas.openxmlformats.org/drawingml/2006/picture">
+                <pic:pic xmlns:pic="http://schemas.openxmlformats.org/drawingml/2006/picture">
+                  <pic:nvPicPr>
+                    <pic:cNvPr id="0" name="Picture 3"/>
+                    <pic:cNvPicPr>
+                      <a:picLocks noChangeAspect="1" noChangeArrowheads="1"/>
+                    </pic:cNvPicPr>
+                  </pic:nvPicPr>
+                  <pic:blipFill>
+                    <a:blip r:embed="rId4">
+                      <a:extLst>
+                        <a:ext uri="{28A0092B-C50C-407E-A947-70E740481C1C}">
+                          <a14:useLocalDpi xmlns:a14="http://schemas.microsoft.com/office/drawing/2010/main" val="0"/>
+                        </a:ext>
+                      </a:extLst>
+                    </a:blip>
+                    <a:srcRect/>
+                    <a:stretch>
+                      <a:fillRect/>
+                    </a:stretch>
+                  </pic:blipFill>
+                  <pic:spPr bwMode="auto">
+                    <a:xfrm>
+                      <a:off x="0" y="0"/>
+                      <a:ext cx="5943600" cy="6217920"/>
+                    </a:xfrm>
+                    <a:prstGeom prst="rect">
+                      <a:avLst/>
+                    </a:prstGeom>
+                    <a:noFill/>
+                    <a:ln>
+                      <a:noFill/>
+                    </a:ln>
+                  </pic:spPr>
+                </pic:pic>
+              </a:graphicData>
+            </a:graphic>
+          </wp:inline>
+        </w:drawing>
+      </w:r>
+    </w:p>
+    <w:p>
+      <w:pPr>
+        <w:pStyle w:val="NoSpacing"/>
+        <w:rPr>
+          <w:rFonts w:ascii="Times New Roman" w:eastAsiaTheme="minorEastAsia" w:hAnsi="Times New Roman" w:cs="Times New Roman"/>
+          <w:sz w:val="24"/>
+          <w:szCs w:val="24"/>
+        </w:rPr>
+      </w:pPr>
+    </w:p>
+    <w:p>
+      <w:pPr>
+        <w:pStyle w:val="NoSpacing"/>
+        <w:rPr>
+          <w:rFonts w:ascii="Times New Roman" w:eastAsiaTheme="minorEastAsia" w:hAnsi="Times New Roman" w:cs="Times New Roman"/>
+          <w:sz w:val="24"/>
+          <w:szCs w:val="24"/>
+        </w:rPr>
+      </w:pPr>
+      <w:r>
+        <w:rPr>
+          <w:rFonts w:ascii="Times New Roman" w:eastAsiaTheme="minorEastAsia" w:hAnsi="Times New Roman" w:cs="Times New Roman"/>
+          <w:sz w:val="24"/>
+          <w:szCs w:val="24"/>
+        </w:rPr>
+        <w:t xml:space="preserve">Interestingly, the </w:t>
+      </w:r>
+      <w:r>
+        <w:rPr>
+          <w:rFonts w:ascii="Times New Roman" w:eastAsiaTheme="minorEastAsia" w:hAnsi="Times New Roman" w:cs="Times New Roman"/>
+          <w:sz w:val="24"/>
+          <w:szCs w:val="24"/>
+        </w:rPr>
+        <w:t>Trace Plot</w:t>
+      </w:r>
+      <w:r>
+        <w:rPr>
+          <w:rFonts w:ascii="Times New Roman" w:eastAsiaTheme="minorEastAsia" w:hAnsi="Times New Roman" w:cs="Times New Roman"/>
+          <w:sz w:val="24"/>
+          <w:szCs w:val="24"/>
+        </w:rPr>
+        <w:t xml:space="preserve"> is noisier when our BNN is trained with 132,577 observations.</w:t>
+      </w:r>
+    </w:p>
+    <w:p>
+      <w:pPr>
+        <w:pStyle w:val="NoSpacing"/>
+        <w:rPr>
+          <w:rFonts w:ascii="Times New Roman" w:eastAsiaTheme="minorEastAsia" w:hAnsi="Times New Roman" w:cs="Times New Roman"/>
+          <w:sz w:val="24"/>
+          <w:szCs w:val="24"/>
+        </w:rPr>
+      </w:pPr>
+    </w:p>
+    <w:p>
+      <w:pPr>
+        <w:pStyle w:val="NoSpacing"/>
+        <w:rPr>
+          <w:rFonts w:ascii="Times New Roman" w:eastAsiaTheme="minorEastAsia" w:hAnsi="Times New Roman" w:cs="Times New Roman"/>
+          <w:sz w:val="24"/>
+          <w:szCs w:val="24"/>
+        </w:rPr>
+      </w:pPr>
+      <w:r>
+        <w:rPr>
+          <w:rFonts w:ascii="Times New Roman" w:eastAsiaTheme="minorEastAsia" w:hAnsi="Times New Roman" w:cs="Times New Roman"/>
+          <w:noProof/>
+          <w:sz w:val="24"/>
+          <w:szCs w:val="24"/>
+        </w:rPr>
+        <w:lastRenderedPageBreak/>
+        <w:drawing>
+          <wp:inline distT="0" distB="0" distL="0" distR="0" wp14:anchorId="0C2CB73E" wp14:editId="78C49050">
+            <wp:extent cx="5935980" cy="6202680"/>
+            <wp:effectExtent l="0" t="0" r="7620" b="7620"/>
+            <wp:docPr id="174445098" name="Picture 4"/>
+            <wp:cNvGraphicFramePr>
+              <a:graphicFrameLocks xmlns:a="http://schemas.openxmlformats.org/drawingml/2006/main" noChangeAspect="1"/>
+            </wp:cNvGraphicFramePr>
+            <a:graphic xmlns:a="http://schemas.openxmlformats.org/drawingml/2006/main">
+              <a:graphicData uri="http://schemas.openxmlformats.org/drawingml/2006/picture">
+                <pic:pic xmlns:pic="http://schemas.openxmlformats.org/drawingml/2006/picture">
+                  <pic:nvPicPr>
+                    <pic:cNvPr id="0" name="Picture 4"/>
+                    <pic:cNvPicPr>
+                      <a:picLocks noChangeAspect="1" noChangeArrowheads="1"/>
+                    </pic:cNvPicPr>
+                  </pic:nvPicPr>
+                  <pic:blipFill>
+                    <a:blip r:embed="rId5">
+                      <a:extLst>
+                        <a:ext uri="{28A0092B-C50C-407E-A947-70E740481C1C}">
+                          <a14:useLocalDpi xmlns:a14="http://schemas.microsoft.com/office/drawing/2010/main" val="0"/>
+                        </a:ext>
+                      </a:extLst>
+                    </a:blip>
+                    <a:srcRect/>
+                    <a:stretch>
+                      <a:fillRect/>
+                    </a:stretch>
+                  </pic:blipFill>
+                  <pic:spPr bwMode="auto">
+                    <a:xfrm>
+                      <a:off x="0" y="0"/>
+                      <a:ext cx="5935980" cy="6202680"/>
+                    </a:xfrm>
+                    <a:prstGeom prst="rect">
+                      <a:avLst/>
+                    </a:prstGeom>
+                    <a:noFill/>
+                    <a:ln>
+                      <a:noFill/>
+                    </a:ln>
+                  </pic:spPr>
+                </pic:pic>
+              </a:graphicData>
+            </a:graphic>
+          </wp:inline>
+        </w:drawing>
+      </w:r>
+    </w:p>
+    <w:p>
+      <w:pPr>
+        <w:pStyle w:val="NoSpacing"/>
+        <w:rPr>
+          <w:rFonts w:ascii="Times New Roman" w:eastAsiaTheme="minorEastAsia" w:hAnsi="Times New Roman" w:cs="Times New Roman"/>
+          <w:sz w:val="24"/>
+          <w:szCs w:val="24"/>
+        </w:rPr>
+      </w:pPr>
+    </w:p>
+    <w:p>
+      <w:pPr>
+        <w:pStyle w:val="NoSpacing"/>
+        <w:rPr>
+          <w:rFonts w:ascii="Times New Roman" w:eastAsiaTheme="minorEastAsia" w:hAnsi="Times New Roman" w:cs="Times New Roman"/>
+          <w:sz w:val="24"/>
+          <w:szCs w:val="24"/>
+        </w:rPr>
+      </w:pPr>
+      <w:r>
+        <w:rPr>
+          <w:rFonts w:ascii="Times New Roman" w:eastAsiaTheme="minorEastAsia" w:hAnsi="Times New Roman" w:cs="Times New Roman"/>
+          <w:sz w:val="24"/>
+          <w:szCs w:val="24"/>
+        </w:rPr>
+        <w:t>W</w:t>
+      </w:r>
+      <w:r>
+        <w:rPr>
+          <w:rFonts w:ascii="Times New Roman" w:eastAsiaTheme="minorEastAsia" w:hAnsi="Times New Roman" w:cs="Times New Roman"/>
+          <w:sz w:val="24"/>
+          <w:szCs w:val="24"/>
+        </w:rPr>
+        <w:t>hen we</w:t>
+      </w:r>
+      <w:r>
+        <w:rPr>
+          <w:rFonts w:ascii="Times New Roman" w:eastAsiaTheme="minorEastAsia" w:hAnsi="Times New Roman" w:cs="Times New Roman"/>
+          <w:sz w:val="24"/>
+          <w:szCs w:val="24"/>
+        </w:rPr>
+        <w:t xml:space="preserve"> sample</w:t>
+      </w:r>
+      <w:r>
+        <w:rPr>
+          <w:rFonts w:ascii="Times New Roman" w:eastAsiaTheme="minorEastAsia" w:hAnsi="Times New Roman" w:cs="Times New Roman"/>
+          <w:sz w:val="24"/>
+          <w:szCs w:val="24"/>
+        </w:rPr>
+        <w:t xml:space="preserve"> training and</w:t>
+      </w:r>
+      <w:r>
+        <w:rPr>
+          <w:rFonts w:ascii="Times New Roman" w:eastAsiaTheme="minorEastAsia" w:hAnsi="Times New Roman" w:cs="Times New Roman"/>
+          <w:sz w:val="24"/>
+          <w:szCs w:val="24"/>
+        </w:rPr>
+        <w:t xml:space="preserve"> testing values of </w:t>
+      </w:r>
+      <m:oMath>
+        <m:acc>
+          <m:accPr>
+            <m:ctrlPr>
+              <w:rPr>
+                <w:rFonts w:ascii="Cambria Math" w:eastAsiaTheme="minorEastAsia" w:hAnsi="Cambria Math" w:cs="Times New Roman"/>
+                <w:i/>
+                <w:sz w:val="24"/>
+                <w:szCs w:val="24"/>
+              </w:rPr>
+            </m:ctrlPr>
+          </m:accPr>
+          <m:e>
+            <m:r>
+              <w:rPr>
+                <w:rFonts w:ascii="Cambria Math" w:eastAsiaTheme="minorEastAsia" w:hAnsi="Cambria Math" w:cs="Times New Roman"/>
+                <w:sz w:val="24"/>
+                <w:szCs w:val="24"/>
+              </w:rPr>
+              <m:t>y</m:t>
+            </m:r>
+          </m:e>
+        </m:acc>
+      </m:oMath>
+      <w:r>
+        <w:rPr>
+          <w:rFonts w:ascii="Times New Roman" w:eastAsiaTheme="minorEastAsia" w:hAnsi="Times New Roman" w:cs="Times New Roman"/>
+          <w:sz w:val="24"/>
+          <w:szCs w:val="24"/>
+        </w:rPr>
+        <w:t xml:space="preserve"> from posterior predictive probability density distribution</w:t>
+      </w:r>
+      <w:r>
+        <w:rPr>
+          <w:rFonts w:ascii="Times New Roman" w:eastAsiaTheme="minorEastAsia" w:hAnsi="Times New Roman" w:cs="Times New Roman"/>
+          <w:sz w:val="24"/>
+          <w:szCs w:val="24"/>
+        </w:rPr>
+        <w:t>s</w:t>
+      </w:r>
+      <w:r>
+        <w:rPr>
+          <w:rFonts w:ascii="Times New Roman" w:eastAsiaTheme="minorEastAsia" w:hAnsi="Times New Roman" w:cs="Times New Roman"/>
+          <w:sz w:val="24"/>
+          <w:szCs w:val="24"/>
+        </w:rPr>
+        <w:t xml:space="preserve"> for our BNN,</w:t>
+      </w:r>
+      <w:r>
+        <w:rPr>
+          <w:rFonts w:ascii="Times New Roman" w:eastAsiaTheme="minorEastAsia" w:hAnsi="Times New Roman" w:cs="Times New Roman"/>
+          <w:sz w:val="24"/>
+          <w:szCs w:val="24"/>
+        </w:rPr>
+        <w:t xml:space="preserve"> we may</w:t>
+      </w:r>
+      <w:r>
+        <w:rPr>
+          <w:rFonts w:ascii="Times New Roman" w:eastAsiaTheme="minorEastAsia" w:hAnsi="Times New Roman" w:cs="Times New Roman"/>
+          <w:sz w:val="24"/>
+          <w:szCs w:val="24"/>
+        </w:rPr>
+        <w:t xml:space="preserve"> generate a Plot </w:t>
+      </w:r>
+      <w:proofErr w:type="gramStart"/>
+      <w:r>
+        <w:rPr>
+          <w:rFonts w:ascii="Times New Roman" w:eastAsiaTheme="minorEastAsia" w:hAnsi="Times New Roman" w:cs="Times New Roman"/>
+          <w:sz w:val="24"/>
+          <w:szCs w:val="24"/>
+        </w:rPr>
+        <w:t>Of</w:t>
+      </w:r>
+      <w:proofErr w:type="gramEnd"/>
+      <w:r>
+        <w:rPr>
+          <w:rFonts w:ascii="Times New Roman" w:eastAsiaTheme="minorEastAsia" w:hAnsi="Times New Roman" w:cs="Times New Roman"/>
+          <w:sz w:val="24"/>
+          <w:szCs w:val="24"/>
+        </w:rPr>
+        <w:t xml:space="preserve"> </w:t>
+      </w:r>
+      <w:r>
+        <w:rPr>
+          <w:rFonts w:ascii="Times New Roman" w:eastAsiaTheme="minorEastAsia" w:hAnsi="Times New Roman" w:cs="Times New Roman"/>
+          <w:sz w:val="24"/>
+          <w:szCs w:val="24"/>
+        </w:rPr>
+        <w:t>Posterior Predictive Check.</w:t>
+      </w:r>
+      <w:r>
+        <w:rPr>
+          <w:rFonts w:ascii="Times New Roman" w:eastAsiaTheme="minorEastAsia" w:hAnsi="Times New Roman" w:cs="Times New Roman"/>
+          <w:sz w:val="24"/>
+          <w:szCs w:val="24"/>
+        </w:rPr>
+        <w:t xml:space="preserve"> A Plot </w:t>
+      </w:r>
+      <w:proofErr w:type="gramStart"/>
+      <w:r>
+        <w:rPr>
+          <w:rFonts w:ascii="Times New Roman" w:eastAsiaTheme="minorEastAsia" w:hAnsi="Times New Roman" w:cs="Times New Roman"/>
+          <w:sz w:val="24"/>
+          <w:szCs w:val="24"/>
+        </w:rPr>
+        <w:t>Of</w:t>
+      </w:r>
+      <w:proofErr w:type="gramEnd"/>
+      <w:r>
+        <w:rPr>
+          <w:rFonts w:ascii="Times New Roman" w:eastAsiaTheme="minorEastAsia" w:hAnsi="Times New Roman" w:cs="Times New Roman"/>
+          <w:sz w:val="24"/>
+          <w:szCs w:val="24"/>
+        </w:rPr>
+        <w:t xml:space="preserve"> Posterior Predictive Check consists of a Rug Plot of </w:t>
+      </w:r>
+      <w:r>
+        <w:rPr>
+          <w:rFonts w:ascii="Times New Roman" w:eastAsiaTheme="minorEastAsia" w:hAnsi="Times New Roman" w:cs="Times New Roman"/>
+          <w:sz w:val="24"/>
+          <w:szCs w:val="24"/>
+        </w:rPr>
+        <w:t xml:space="preserve">observed </w:t>
+      </w:r>
+      <w:r>
+        <w:rPr>
+          <w:rFonts w:ascii="Times New Roman" w:eastAsiaTheme="minorEastAsia" w:hAnsi="Times New Roman" w:cs="Times New Roman"/>
+          <w:sz w:val="24"/>
+          <w:szCs w:val="24"/>
+        </w:rPr>
+        <w:t>docking scores along the horizontal axis</w:t>
+      </w:r>
+      <w:r>
+        <w:rPr>
+          <w:rFonts w:ascii="Times New Roman" w:eastAsiaTheme="minorEastAsia" w:hAnsi="Times New Roman" w:cs="Times New Roman"/>
+          <w:sz w:val="24"/>
+          <w:szCs w:val="24"/>
+        </w:rPr>
+        <w:t xml:space="preserve">, a black </w:t>
+      </w:r>
+      <w:r>
+        <w:rPr>
+          <w:rFonts w:ascii="Times New Roman" w:eastAsiaTheme="minorEastAsia" w:hAnsi="Times New Roman" w:cs="Times New Roman"/>
+          <w:sz w:val="24"/>
+          <w:szCs w:val="24"/>
+        </w:rPr>
+        <w:t>probability density distribution</w:t>
+      </w:r>
+      <w:r>
+        <w:rPr>
+          <w:rFonts w:ascii="Times New Roman" w:eastAsiaTheme="minorEastAsia" w:hAnsi="Times New Roman" w:cs="Times New Roman"/>
+          <w:sz w:val="24"/>
+          <w:szCs w:val="24"/>
+        </w:rPr>
+        <w:t xml:space="preserve"> of observed docking scores, one blue </w:t>
+      </w:r>
+      <w:r>
+        <w:rPr>
+          <w:rFonts w:ascii="Times New Roman" w:eastAsiaTheme="minorEastAsia" w:hAnsi="Times New Roman" w:cs="Times New Roman"/>
+          <w:sz w:val="24"/>
+          <w:szCs w:val="24"/>
+        </w:rPr>
+        <w:t>probability density distribution</w:t>
+      </w:r>
+      <w:r>
+        <w:rPr>
+          <w:rFonts w:ascii="Times New Roman" w:eastAsiaTheme="minorEastAsia" w:hAnsi="Times New Roman" w:cs="Times New Roman"/>
+          <w:sz w:val="24"/>
+          <w:szCs w:val="24"/>
+        </w:rPr>
+        <w:t xml:space="preserve"> of predicted docking scores for each chain, and an orange average </w:t>
+      </w:r>
+      <w:r>
+        <w:rPr>
+          <w:rFonts w:ascii="Times New Roman" w:eastAsiaTheme="minorEastAsia" w:hAnsi="Times New Roman" w:cs="Times New Roman"/>
+          <w:sz w:val="24"/>
+          <w:szCs w:val="24"/>
+        </w:rPr>
+        <w:t>probability density distribution</w:t>
+      </w:r>
+      <w:r>
+        <w:rPr>
+          <w:rFonts w:ascii="Times New Roman" w:eastAsiaTheme="minorEastAsia" w:hAnsi="Times New Roman" w:cs="Times New Roman"/>
+          <w:sz w:val="24"/>
+          <w:szCs w:val="24"/>
+        </w:rPr>
+        <w:t xml:space="preserve"> of predicted docking scores</w:t>
+      </w:r>
+      <w:r>
+        <w:rPr>
+          <w:rFonts w:ascii="Times New Roman" w:eastAsiaTheme="minorEastAsia" w:hAnsi="Times New Roman" w:cs="Times New Roman"/>
+          <w:sz w:val="24"/>
+          <w:szCs w:val="24"/>
+        </w:rPr>
+        <w:t>.</w:t>
+      </w:r>
+      <w:r>
+        <w:rPr>
+          <w:rFonts w:ascii="Times New Roman" w:eastAsiaTheme="minorEastAsia" w:hAnsi="Times New Roman" w:cs="Times New Roman"/>
+          <w:sz w:val="24"/>
+          <w:szCs w:val="24"/>
+        </w:rPr>
+        <w:t xml:space="preserve"> </w:t>
+      </w:r>
+      <w:r>
+        <w:rPr>
+          <w:rFonts w:ascii="Times New Roman" w:eastAsiaTheme="minorEastAsia" w:hAnsi="Times New Roman" w:cs="Times New Roman"/>
+          <w:sz w:val="24"/>
+          <w:szCs w:val="24"/>
+        </w:rPr>
+        <w:t>The</w:t>
+      </w:r>
+      <w:r>
+        <w:rPr>
+          <w:rFonts w:ascii="Times New Roman" w:eastAsiaTheme="minorEastAsia" w:hAnsi="Times New Roman" w:cs="Times New Roman"/>
+          <w:sz w:val="24"/>
+          <w:szCs w:val="24"/>
+        </w:rPr>
+        <w:t xml:space="preserve"> </w:t>
+      </w:r>
+      <w:r>
+        <w:rPr>
+          <w:rFonts w:ascii="Times New Roman" w:eastAsiaTheme="minorEastAsia" w:hAnsi="Times New Roman" w:cs="Times New Roman"/>
+          <w:sz w:val="24"/>
+          <w:szCs w:val="24"/>
+        </w:rPr>
+        <w:t xml:space="preserve">Plot </w:t>
+      </w:r>
+      <w:proofErr w:type="gramStart"/>
+      <w:r>
+        <w:rPr>
+          <w:rFonts w:ascii="Times New Roman" w:eastAsiaTheme="minorEastAsia" w:hAnsi="Times New Roman" w:cs="Times New Roman"/>
+          <w:sz w:val="24"/>
+          <w:szCs w:val="24"/>
+        </w:rPr>
+        <w:t>Of</w:t>
+      </w:r>
+      <w:proofErr w:type="gramEnd"/>
+      <w:r>
+        <w:rPr>
+          <w:rFonts w:ascii="Times New Roman" w:eastAsiaTheme="minorEastAsia" w:hAnsi="Times New Roman" w:cs="Times New Roman"/>
+          <w:sz w:val="24"/>
+          <w:szCs w:val="24"/>
+        </w:rPr>
+        <w:t xml:space="preserve"> Posterior Predictive Check displayed below corresponds to</w:t>
+      </w:r>
+      <w:r>
+        <w:rPr>
+          <w:rFonts w:ascii="Times New Roman" w:eastAsiaTheme="minorEastAsia" w:hAnsi="Times New Roman" w:cs="Times New Roman"/>
+          <w:sz w:val="24"/>
+          <w:szCs w:val="24"/>
+        </w:rPr>
+        <w:t xml:space="preserve"> training and</w:t>
+      </w:r>
+      <w:r>
+        <w:rPr>
+          <w:rFonts w:ascii="Times New Roman" w:eastAsiaTheme="minorEastAsia" w:hAnsi="Times New Roman" w:cs="Times New Roman"/>
+          <w:sz w:val="24"/>
+          <w:szCs w:val="24"/>
+        </w:rPr>
+        <w:t xml:space="preserve"> testing our</w:t>
+      </w:r>
+      <w:r>
+        <w:rPr>
+          <w:rFonts w:ascii="Times New Roman" w:eastAsiaTheme="minorEastAsia" w:hAnsi="Times New Roman" w:cs="Times New Roman"/>
+          <w:sz w:val="24"/>
+          <w:szCs w:val="24"/>
+        </w:rPr>
+        <w:t xml:space="preserve"> BNN on 66,289 observations</w:t>
+      </w:r>
+      <w:r>
+        <w:rPr>
+          <w:rFonts w:ascii="Times New Roman" w:eastAsiaTheme="minorEastAsia" w:hAnsi="Times New Roman" w:cs="Times New Roman"/>
+          <w:sz w:val="24"/>
+          <w:szCs w:val="24"/>
+        </w:rPr>
+        <w:t>.</w:t>
+      </w:r>
+      <w:r>
+        <w:rPr>
+          <w:rFonts w:ascii="Times New Roman" w:eastAsiaTheme="minorEastAsia" w:hAnsi="Times New Roman" w:cs="Times New Roman"/>
+          <w:sz w:val="24"/>
+          <w:szCs w:val="24"/>
+        </w:rPr>
+        <w:t xml:space="preserve"> The average </w:t>
+      </w:r>
+      <w:r>
+        <w:rPr>
+          <w:rFonts w:ascii="Times New Roman" w:eastAsiaTheme="minorEastAsia" w:hAnsi="Times New Roman" w:cs="Times New Roman"/>
+          <w:sz w:val="24"/>
+          <w:szCs w:val="24"/>
+        </w:rPr>
+        <w:t>probability density distribution</w:t>
+      </w:r>
+      <w:r>
+        <w:rPr>
+          <w:rFonts w:ascii="Times New Roman" w:eastAsiaTheme="minorEastAsia" w:hAnsi="Times New Roman" w:cs="Times New Roman"/>
+          <w:sz w:val="24"/>
+          <w:szCs w:val="24"/>
+        </w:rPr>
+        <w:t xml:space="preserve"> of predicted docking scores approximates the </w:t>
+      </w:r>
+      <w:r>
+        <w:rPr>
+          <w:rFonts w:ascii="Times New Roman" w:eastAsiaTheme="minorEastAsia" w:hAnsi="Times New Roman" w:cs="Times New Roman"/>
+          <w:sz w:val="24"/>
+          <w:szCs w:val="24"/>
+        </w:rPr>
+        <w:t>probability density distribution</w:t>
+      </w:r>
+      <w:r>
+        <w:rPr>
+          <w:rFonts w:ascii="Times New Roman" w:eastAsiaTheme="minorEastAsia" w:hAnsi="Times New Roman" w:cs="Times New Roman"/>
+          <w:sz w:val="24"/>
+          <w:szCs w:val="24"/>
+        </w:rPr>
+        <w:t xml:space="preserve"> of observed docking scores.</w:t>
+      </w:r>
+    </w:p>
+    <w:p>
+      <w:pPr>
+        <w:pStyle w:val="NoSpacing"/>
+        <w:rPr>
+          <w:rFonts w:ascii="Times New Roman" w:eastAsiaTheme="minorEastAsia" w:hAnsi="Times New Roman" w:cs="Times New Roman"/>
+          <w:sz w:val="24"/>
+          <w:szCs w:val="24"/>
+        </w:rPr>
+      </w:pPr>
+      <w:r>
+        <w:rPr>
+          <w:rFonts w:ascii="Times New Roman" w:eastAsiaTheme="minorEastAsia" w:hAnsi="Times New Roman" w:cs="Times New Roman"/>
+          <w:noProof/>
+          <w:sz w:val="24"/>
+          <w:szCs w:val="24"/>
+        </w:rPr>
+        <w:lastRenderedPageBreak/>
+        <w:drawing>
+          <wp:inline distT="0" distB="0" distL="0" distR="0" wp14:anchorId="1A291E59" wp14:editId="3B43D84C">
+            <wp:extent cx="5943600" cy="5196840"/>
+            <wp:effectExtent l="0" t="0" r="0" b="3810"/>
+            <wp:docPr id="2121249844" name="Picture 5"/>
+            <wp:cNvGraphicFramePr>
+              <a:graphicFrameLocks xmlns:a="http://schemas.openxmlformats.org/drawingml/2006/main" noChangeAspect="1"/>
+            </wp:cNvGraphicFramePr>
+            <a:graphic xmlns:a="http://schemas.openxmlformats.org/drawingml/2006/main">
+              <a:graphicData uri="http://schemas.openxmlformats.org/drawingml/2006/picture">
+                <pic:pic xmlns:pic="http://schemas.openxmlformats.org/drawingml/2006/picture">
+                  <pic:nvPicPr>
+                    <pic:cNvPr id="0" name="Picture 5"/>
+                    <pic:cNvPicPr>
+                      <a:picLocks noChangeAspect="1" noChangeArrowheads="1"/>
+                    </pic:cNvPicPr>
+                  </pic:nvPicPr>
+                  <pic:blipFill>
+                    <a:blip r:embed="rId6">
+                      <a:extLst>
+                        <a:ext uri="{28A0092B-C50C-407E-A947-70E740481C1C}">
+                          <a14:useLocalDpi xmlns:a14="http://schemas.microsoft.com/office/drawing/2010/main" val="0"/>
+                        </a:ext>
+                      </a:extLst>
+                    </a:blip>
+                    <a:srcRect/>
+                    <a:stretch>
+                      <a:fillRect/>
+                    </a:stretch>
+                  </pic:blipFill>
+                  <pic:spPr bwMode="auto">
+                    <a:xfrm>
+                      <a:off x="0" y="0"/>
+                      <a:ext cx="5943600" cy="5196840"/>
+                    </a:xfrm>
+                    <a:prstGeom prst="rect">
+                      <a:avLst/>
+                    </a:prstGeom>
+                    <a:noFill/>
+                    <a:ln>
+                      <a:noFill/>
+                    </a:ln>
+                  </pic:spPr>
+                </pic:pic>
+              </a:graphicData>
+            </a:graphic>
+          </wp:inline>
+        </w:drawing>
+      </w:r>
+    </w:p>
+    <w:p>
+      <w:pPr>
+        <w:pStyle w:val="NoSpacing"/>
+        <w:rPr>
+          <w:rFonts w:ascii="Times New Roman" w:eastAsiaTheme="minorEastAsia" w:hAnsi="Times New Roman" w:cs="Times New Roman"/>
+          <w:sz w:val="24"/>
+          <w:szCs w:val="24"/>
+        </w:rPr>
+      </w:pPr>
+    </w:p>
+    <w:p>
+      <w:pPr>
+        <w:pStyle w:val="NoSpacing"/>
+        <w:rPr>
+          <w:rFonts w:ascii="Times New Roman" w:eastAsiaTheme="minorEastAsia" w:hAnsi="Times New Roman" w:cs="Times New Roman"/>
+          <w:sz w:val="24"/>
+          <w:szCs w:val="24"/>
+        </w:rPr>
+      </w:pPr>
+      <w:r>
+        <w:rPr>
+          <w:rFonts w:ascii="Times New Roman" w:eastAsiaTheme="minorEastAsia" w:hAnsi="Times New Roman" w:cs="Times New Roman"/>
+          <w:sz w:val="24"/>
+          <w:szCs w:val="24"/>
+        </w:rPr>
+        <w:t>In accordance with our Trace Plots, t</w:t>
+      </w:r>
+      <w:r>
+        <w:rPr>
+          <w:rFonts w:ascii="Times New Roman" w:eastAsiaTheme="minorEastAsia" w:hAnsi="Times New Roman" w:cs="Times New Roman"/>
+          <w:sz w:val="24"/>
+          <w:szCs w:val="24"/>
+        </w:rPr>
+        <w:t>he average probability density distribution of predicted docking scores approximates the probability density distribution of observed docking scores</w:t>
+      </w:r>
+      <w:r>
+        <w:rPr>
+          <w:rFonts w:ascii="Times New Roman" w:eastAsiaTheme="minorEastAsia" w:hAnsi="Times New Roman" w:cs="Times New Roman"/>
+          <w:sz w:val="24"/>
+          <w:szCs w:val="24"/>
+        </w:rPr>
+        <w:t xml:space="preserve"> less well when our BNN is trained and tested on 132,577 observations.</w:t>
+      </w:r>
+    </w:p>
+    <w:p>
+      <w:pPr>
+        <w:pStyle w:val="NoSpacing"/>
+        <w:rPr>
+          <w:rFonts w:ascii="Times New Roman" w:eastAsiaTheme="minorEastAsia" w:hAnsi="Times New Roman" w:cs="Times New Roman"/>
+          <w:sz w:val="24"/>
+          <w:szCs w:val="24"/>
+        </w:rPr>
+      </w:pPr>
+      <w:r>
+        <w:rPr>
+          <w:rFonts w:ascii="Times New Roman" w:eastAsiaTheme="minorEastAsia" w:hAnsi="Times New Roman" w:cs="Times New Roman"/>
+          <w:noProof/>
+          <w:sz w:val="24"/>
+          <w:szCs w:val="24"/>
+        </w:rPr>
+        <w:lastRenderedPageBreak/>
+        <w:drawing>
+          <wp:inline distT="0" distB="0" distL="0" distR="0" wp14:anchorId="5F2FD5FB" wp14:editId="440660D1">
+            <wp:extent cx="5943600" cy="5196840"/>
+            <wp:effectExtent l="0" t="0" r="0" b="3810"/>
+            <wp:docPr id="1412788104" name="Picture 6"/>
+            <wp:cNvGraphicFramePr>
+              <a:graphicFrameLocks xmlns:a="http://schemas.openxmlformats.org/drawingml/2006/main" noChangeAspect="1"/>
+            </wp:cNvGraphicFramePr>
+            <a:graphic xmlns:a="http://schemas.openxmlformats.org/drawingml/2006/main">
+              <a:graphicData uri="http://schemas.openxmlformats.org/drawingml/2006/picture">
+                <pic:pic xmlns:pic="http://schemas.openxmlformats.org/drawingml/2006/picture">
+                  <pic:nvPicPr>
+                    <pic:cNvPr id="0" name="Picture 6"/>
+                    <pic:cNvPicPr>
+                      <a:picLocks noChangeAspect="1" noChangeArrowheads="1"/>
+                    </pic:cNvPicPr>
+                  </pic:nvPicPr>
+                  <pic:blipFill>
+                    <a:blip r:embed="rId7">
+                      <a:extLst>
+                        <a:ext uri="{28A0092B-C50C-407E-A947-70E740481C1C}">
+                          <a14:useLocalDpi xmlns:a14="http://schemas.microsoft.com/office/drawing/2010/main" val="0"/>
+                        </a:ext>
+                      </a:extLst>
+                    </a:blip>
+                    <a:srcRect/>
+                    <a:stretch>
+                      <a:fillRect/>
+                    </a:stretch>
+                  </pic:blipFill>
+                  <pic:spPr bwMode="auto">
+                    <a:xfrm>
+                      <a:off x="0" y="0"/>
+                      <a:ext cx="5943600" cy="5196840"/>
+                    </a:xfrm>
+                    <a:prstGeom prst="rect">
+                      <a:avLst/>
+                    </a:prstGeom>
+                    <a:noFill/>
+                    <a:ln>
+                      <a:noFill/>
+                    </a:ln>
+                  </pic:spPr>
+                </pic:pic>
+              </a:graphicData>
+            </a:graphic>
+          </wp:inline>
+        </w:drawing>
+      </w:r>
+    </w:p>
+    <w:p>
+      <w:pPr>
+        <w:pStyle w:val="NoSpacing"/>
+        <w:rPr>
+          <w:rFonts w:ascii="Times New Roman" w:eastAsiaTheme="minorEastAsia" w:hAnsi="Times New Roman" w:cs="Times New Roman"/>
+          <w:sz w:val="24"/>
+          <w:szCs w:val="24"/>
+        </w:rPr>
+      </w:pPr>
+    </w:p>
+    <w:p>
+      <w:pPr>
+        <w:pStyle w:val="NoSpacing"/>
+        <w:rPr>
+          <w:rFonts w:ascii="Times New Roman" w:eastAsiaTheme="minorEastAsia" w:hAnsi="Times New Roman" w:cs="Times New Roman"/>
+          <w:sz w:val="24"/>
+          <w:szCs w:val="24"/>
+        </w:rPr>
+      </w:pPr>
+      <w:r>
+        <w:rPr>
+          <w:rFonts w:ascii="Times New Roman" w:eastAsiaTheme="minorEastAsia" w:hAnsi="Times New Roman" w:cs="Times New Roman"/>
+          <w:sz w:val="24"/>
+          <w:szCs w:val="24"/>
+        </w:rPr>
+        <w:t>After</w:t>
+      </w:r>
+      <w:r>
+        <w:rPr>
+          <w:rFonts w:ascii="Times New Roman" w:eastAsiaTheme="minorEastAsia" w:hAnsi="Times New Roman" w:cs="Times New Roman"/>
+          <w:sz w:val="24"/>
+          <w:szCs w:val="24"/>
+        </w:rPr>
+        <w:t xml:space="preserve"> we sample testing values of </w:t>
+      </w:r>
+      <m:oMath>
+        <m:acc>
+          <m:accPr>
+            <m:ctrlPr>
+              <w:rPr>
+                <w:rFonts w:ascii="Cambria Math" w:eastAsiaTheme="minorEastAsia" w:hAnsi="Cambria Math" w:cs="Times New Roman"/>
+                <w:i/>
+                <w:sz w:val="24"/>
+                <w:szCs w:val="24"/>
+              </w:rPr>
+            </m:ctrlPr>
+          </m:accPr>
+          <m:e>
+            <m:r>
+              <w:rPr>
+                <w:rFonts w:ascii="Cambria Math" w:eastAsiaTheme="minorEastAsia" w:hAnsi="Cambria Math" w:cs="Times New Roman"/>
+                <w:sz w:val="24"/>
+                <w:szCs w:val="24"/>
+              </w:rPr>
+              <m:t>y</m:t>
+            </m:r>
+          </m:e>
+        </m:acc>
+      </m:oMath>
+      <w:r>
+        <w:rPr>
+          <w:rFonts w:ascii="Times New Roman" w:eastAsiaTheme="minorEastAsia" w:hAnsi="Times New Roman" w:cs="Times New Roman"/>
+          <w:sz w:val="24"/>
+          <w:szCs w:val="24"/>
+        </w:rPr>
+        <w:t xml:space="preserve"> from posterior predictive probability density distributions for our BNN, we may generate a </w:t>
+      </w:r>
+      <w:r>
+        <w:rPr>
+          <w:rFonts w:ascii="Times New Roman" w:eastAsiaTheme="minorEastAsia" w:hAnsi="Times New Roman" w:cs="Times New Roman"/>
+          <w:sz w:val="24"/>
+          <w:szCs w:val="24"/>
+        </w:rPr>
+        <w:t>data frame of observed docking scores and averages and standard deviations of docking scores predicted by the BNN based on numbers of occurrences of substructures. Such data frames generated after training and testing our BNN on 66,289 and 132,577 observations are displayed below.</w:t>
+      </w:r>
+    </w:p>
+    <w:p>
+      <w:pPr>
+        <w:pStyle w:val="NoSpacing"/>
+        <w:rPr>
+          <w:rFonts w:ascii="Times New Roman" w:eastAsiaTheme="minorEastAsia" w:hAnsi="Times New Roman" w:cs="Times New Roman"/>
+          <w:sz w:val="24"/>
+          <w:szCs w:val="24"/>
+        </w:rPr>
+      </w:pPr>
+    </w:p>
+    <w:p>
+      <w:pPr>
+        <w:pStyle w:val="NoSpacing"/>
+        <w:rPr>
+          <w:rFonts w:ascii="Times New Roman" w:eastAsiaTheme="minorEastAsia" w:hAnsi="Times New Roman" w:cs="Times New Roman"/>
+          <w:sz w:val="24"/>
+          <w:szCs w:val="24"/>
+        </w:rPr>
+      </w:pPr>
+      <w:r>
+        <w:rPr>
+          <w:rFonts w:ascii="Times New Roman" w:eastAsiaTheme="minorEastAsia" w:hAnsi="Times New Roman" w:cs="Times New Roman"/>
+          <w:sz w:val="24"/>
+          <w:szCs w:val="24"/>
+        </w:rPr>
+        <w:lastRenderedPageBreak/>
+        <w:drawing>
+          <wp:inline distT="0" distB="0" distL="0" distR="0" wp14:anchorId="4259C27F" wp14:editId="79FF7B18">
+            <wp:extent cx="5943600" cy="2481580"/>
+            <wp:effectExtent l="0" t="0" r="0" b="0"/>
+            <wp:docPr id="114147545" name="Picture 1"/>
+            <wp:cNvGraphicFramePr>
+              <a:graphicFrameLocks xmlns:a="http://schemas.openxmlformats.org/drawingml/2006/main" noChangeAspect="1"/>
+            </wp:cNvGraphicFramePr>
+            <a:graphic xmlns:a="http://schemas.openxmlformats.org/drawingml/2006/main">
+              <a:graphicData uri="http://schemas.openxmlformats.org/drawingml/2006/picture">
+                <pic:pic xmlns:pic="http://schemas.openxmlformats.org/drawingml/2006/picture">
+                  <pic:nvPicPr>
+                    <pic:cNvPr id="114147545" name=""/>
+                    <pic:cNvPicPr/>
+                  </pic:nvPicPr>
+                  <pic:blipFill>
+                    <a:blip r:embed="rId8"/>
+                    <a:stretch>
+                      <a:fillRect/>
+                    </a:stretch>
+                  </pic:blipFill>
+                  <pic:spPr>
+                    <a:xfrm>
+                      <a:off x="0" y="0"/>
+                      <a:ext cx="5943600" cy="2481580"/>
+                    </a:xfrm>
+                    <a:prstGeom prst="rect">
+                      <a:avLst/>
+                    </a:prstGeom>
+                  </pic:spPr>
+                </pic:pic>
+              </a:graphicData>
+            </a:graphic>
+          </wp:inline>
+        </w:drawing>
+      </w:r>
+    </w:p>
+    <w:p>
+      <w:pPr>
+        <w:pStyle w:val="NoSpacing"/>
+        <w:rPr>
+          <w:rFonts w:ascii="Times New Roman" w:eastAsiaTheme="minorEastAsia" w:hAnsi="Times New Roman" w:cs="Times New Roman"/>
+          <w:sz w:val="24"/>
+          <w:szCs w:val="24"/>
+        </w:rPr>
+      </w:pPr>
+    </w:p>
+    <w:p>
+      <w:pPr>
+        <w:pStyle w:val="NoSpacing"/>
+        <w:rPr>
+          <w:rFonts w:ascii="Times New Roman" w:eastAsiaTheme="minorEastAsia" w:hAnsi="Times New Roman" w:cs="Times New Roman"/>
+          <w:sz w:val="24"/>
+          <w:szCs w:val="24"/>
+        </w:rPr>
+      </w:pPr>
+      <w:r>
+        <w:rPr>
+          <w:rFonts w:ascii="Times New Roman" w:eastAsiaTheme="minorEastAsia" w:hAnsi="Times New Roman" w:cs="Times New Roman"/>
+          <w:sz w:val="24"/>
+          <w:szCs w:val="24"/>
+        </w:rPr>
+        <w:drawing>
+          <wp:inline distT="0" distB="0" distL="0" distR="0" wp14:anchorId="68BDBAA3" wp14:editId="7ACFEB52">
+            <wp:extent cx="5943600" cy="2453640"/>
+            <wp:effectExtent l="0" t="0" r="0" b="3810"/>
+            <wp:docPr id="678381395" name="Picture 1"/>
+            <wp:cNvGraphicFramePr>
+              <a:graphicFrameLocks xmlns:a="http://schemas.openxmlformats.org/drawingml/2006/main" noChangeAspect="1"/>
+            </wp:cNvGraphicFramePr>
+            <a:graphic xmlns:a="http://schemas.openxmlformats.org/drawingml/2006/main">
+              <a:graphicData uri="http://schemas.openxmlformats.org/drawingml/2006/picture">
+                <pic:pic xmlns:pic="http://schemas.openxmlformats.org/drawingml/2006/picture">
+                  <pic:nvPicPr>
+                    <pic:cNvPr id="678381395" name=""/>
+                    <pic:cNvPicPr/>
+                  </pic:nvPicPr>
+                  <pic:blipFill>
+                    <a:blip r:embed="rId9"/>
+                    <a:stretch>
+                      <a:fillRect/>
+                    </a:stretch>
+                  </pic:blipFill>
+                  <pic:spPr>
+                    <a:xfrm>
+                      <a:off x="0" y="0"/>
+                      <a:ext cx="5943600" cy="2453640"/>
+                    </a:xfrm>
+                    <a:prstGeom prst="rect">
+                      <a:avLst/>
+                    </a:prstGeom>
+                  </pic:spPr>
+                </pic:pic>
+              </a:graphicData>
+            </a:graphic>
+          </wp:inline>
+        </w:drawing>
+      </w:r>
+    </w:p>
+    <w:p>
+      <w:pPr>
+        <w:pStyle w:val="NoSpacing"/>
+        <w:rPr>
+          <w:rFonts w:ascii="Times New Roman" w:eastAsiaTheme="minorEastAsia" w:hAnsi="Times New Roman" w:cs="Times New Roman"/>
+          <w:sz w:val="24"/>
+          <w:szCs w:val="24"/>
+        </w:rPr>
+      </w:pPr>
+    </w:p>
+    <w:p>
+      <w:pPr>
+        <w:pStyle w:val="NoSpacing"/>
+        <w:rPr>
+          <w:rFonts w:ascii="Times New Roman" w:eastAsiaTheme="minorEastAsia" w:hAnsi="Times New Roman" w:cs="Times New Roman"/>
+          <w:sz w:val="24"/>
+          <w:szCs w:val="24"/>
+        </w:rPr>
+      </w:pPr>
+    </w:p>
+    <w:p>
+      <w:pPr>
+        <w:pStyle w:val="NoSpacing"/>
+        <w:rPr>
+          <w:rFonts w:ascii="Times New Roman" w:eastAsiaTheme="minorEastAsia" w:hAnsi="Times New Roman" w:cs="Times New Roman"/>
+          <w:sz w:val="24"/>
+          <w:szCs w:val="24"/>
+        </w:rPr>
+      </w:pPr>
     </w:p>
     <w:p>
       <w:pPr>
@@ -3770,7 +4755,6 @@
           <w:sz w:val="24"/>
           <w:szCs w:val="24"/>
         </w:rPr>
-        <w:lastRenderedPageBreak/>
         <w:t>A trained Bayesian Docking-Score Predictor could be used for developing a training data set of SMILES’s and docking scores of ligands for another predictor.</w:t>
       </w:r>
     </w:p>
@@ -5062,7 +6046,6 @@
               <w:sz w:val="24"/>
               <w:szCs w:val="24"/>
             </w:rPr>
-            <w:lastRenderedPageBreak/>
             <m:t>S=-</m:t>
           </m:r>
           <m:sSub>
@@ -5677,6 +6660,7 @@
               <w:sz w:val="24"/>
               <w:szCs w:val="24"/>
             </w:rPr>
+            <w:lastRenderedPageBreak/>
             <m:t>∆S=</m:t>
           </m:r>
           <m:nary>

</xml_diff>

<commit_message>
Compared types of models and models trained and tested with different numbers of observations. Described Bayesian Neural Network.
</commit_message>
<xml_diff>
--- a/Report.docx
+++ b/Report.docx
@@ -131,7 +131,7 @@
           <w:sz w:val="24"/>
           <w:szCs w:val="24"/>
         </w:rPr>
-        <w:t>7</w:t>
+        <w:t>8</w:t>
       </w:r>
       <w:r>
         <w:rPr>
@@ -183,7 +183,7 @@
           <w:szCs w:val="24"/>
           <w:u w:val="single"/>
         </w:rPr>
-        <w:t>Goal</w:t>
+        <w:t>Introduction</w:t>
       </w:r>
     </w:p>
     <w:p>
@@ -1411,7 +1411,27 @@
           <w:sz w:val="24"/>
           <w:szCs w:val="24"/>
         </w:rPr>
-        <w:t xml:space="preserve"> Bayesian Additive Regression Trees Model</w:t>
+        <w:t xml:space="preserve"> Bayesian Additive Regression Trees</w:t>
+      </w:r>
+      <w:r>
+        <w:rPr>
+          <w:rFonts w:ascii="Times New Roman" w:eastAsiaTheme="minorEastAsia" w:hAnsi="Times New Roman" w:cs="Times New Roman"/>
+          <w:i/>
+          <w:iCs/>
+          <w:sz w:val="24"/>
+          <w:szCs w:val="24"/>
+        </w:rPr>
+        <w:t xml:space="preserve"> (BART)</w:t>
+      </w:r>
+      <w:r>
+        <w:rPr>
+          <w:rFonts w:ascii="Times New Roman" w:eastAsiaTheme="minorEastAsia" w:hAnsi="Times New Roman" w:cs="Times New Roman"/>
+          <w:i/>
+          <w:iCs/>
+          <w:sz w:val="24"/>
+          <w:szCs w:val="24"/>
+        </w:rPr>
+        <w:t xml:space="preserve"> Model</w:t>
       </w:r>
       <w:r>
         <w:rPr>
@@ -2611,7 +2631,23 @@
           <w:sz w:val="24"/>
           <w:szCs w:val="24"/>
         </w:rPr>
-        <w:t xml:space="preserve">, a tensor variable representing prior probability density distribution </w:t>
+        <w:t>, a tensor variable representing</w:t>
+      </w:r>
+      <w:r>
+        <w:rPr>
+          <w:rFonts w:ascii="Times New Roman" w:eastAsiaTheme="minorEastAsia" w:hAnsi="Times New Roman" w:cs="Times New Roman"/>
+          <w:sz w:val="24"/>
+          <w:szCs w:val="24"/>
+        </w:rPr>
+        <w:t xml:space="preserve"> a </w:t>
+      </w:r>
+      <w:r>
+        <w:rPr>
+          <w:rFonts w:ascii="Times New Roman" w:eastAsiaTheme="minorEastAsia" w:hAnsi="Times New Roman" w:cs="Times New Roman"/>
+          <w:sz w:val="24"/>
+          <w:szCs w:val="24"/>
+        </w:rPr>
+        <w:t xml:space="preserve">prior probability density distribution </w:t>
       </w:r>
       <m:oMath>
         <m:r>
@@ -2621,6 +2657,24 @@
             <w:szCs w:val="24"/>
           </w:rPr>
           <m:t>f(σ)</m:t>
+        </m:r>
+      </m:oMath>
+      <w:r>
+        <w:rPr>
+          <w:rFonts w:ascii="Times New Roman" w:eastAsiaTheme="minorEastAsia" w:hAnsi="Times New Roman" w:cs="Times New Roman"/>
+          <w:sz w:val="24"/>
+          <w:szCs w:val="24"/>
+        </w:rPr>
+        <w:t xml:space="preserve"> that is half normal with standard deviation </w:t>
+      </w:r>
+      <m:oMath>
+        <m:r>
+          <w:rPr>
+            <w:rFonts w:ascii="Cambria Math" w:eastAsiaTheme="minorEastAsia" w:hAnsi="Cambria Math" w:cs="Times New Roman"/>
+            <w:sz w:val="24"/>
+            <w:szCs w:val="24"/>
+          </w:rPr>
+          <m:t>100</m:t>
         </m:r>
       </m:oMath>
       <w:r>
@@ -3200,33 +3254,23 @@
           <w:sz w:val="24"/>
           <w:szCs w:val="24"/>
         </w:rPr>
-        <w:t xml:space="preserve">). The number of chains is equal to the number of cores on </w:t>
-      </w:r>
-      <w:proofErr w:type="spellStart"/>
-      <w:r>
-        <w:rPr>
-          <w:rFonts w:ascii="Courier New" w:eastAsiaTheme="minorEastAsia" w:hAnsi="Courier New" w:cs="Courier New"/>
-          <w:sz w:val="24"/>
-          <w:szCs w:val="24"/>
-        </w:rPr>
-        <w:t>pymc</w:t>
-      </w:r>
-      <w:r>
-        <w:rPr>
-          <w:rFonts w:ascii="Times New Roman" w:eastAsiaTheme="minorEastAsia" w:hAnsi="Times New Roman" w:cs="Times New Roman"/>
-          <w:sz w:val="24"/>
-          <w:szCs w:val="24"/>
-        </w:rPr>
-        <w:t>’s</w:t>
-      </w:r>
-      <w:proofErr w:type="spellEnd"/>
-      <w:r>
-        <w:rPr>
-          <w:rFonts w:ascii="Times New Roman" w:eastAsiaTheme="minorEastAsia" w:hAnsi="Times New Roman" w:cs="Times New Roman"/>
-          <w:sz w:val="24"/>
-          <w:szCs w:val="24"/>
-        </w:rPr>
-        <w:t xml:space="preserve"> host machine.</w:t>
+        <w:t xml:space="preserve">). </w:t>
+      </w:r>
+      <w:r>
+        <w:rPr>
+          <w:rFonts w:ascii="Times New Roman" w:eastAsiaTheme="minorEastAsia" w:hAnsi="Times New Roman" w:cs="Times New Roman"/>
+          <w:sz w:val="24"/>
+          <w:szCs w:val="24"/>
+        </w:rPr>
+        <w:t>4 chains were sampled by default</w:t>
+      </w:r>
+      <w:r>
+        <w:rPr>
+          <w:rFonts w:ascii="Times New Roman" w:eastAsiaTheme="minorEastAsia" w:hAnsi="Times New Roman" w:cs="Times New Roman"/>
+          <w:sz w:val="24"/>
+          <w:szCs w:val="24"/>
+        </w:rPr>
+        <w:t>.</w:t>
       </w:r>
       <w:r>
         <w:rPr>
@@ -3596,6 +3640,7 @@
           <w:sz w:val="24"/>
           <w:szCs w:val="24"/>
         </w:rPr>
+        <w:lastRenderedPageBreak/>
         <w:t>We also train and predict with a Bayesian Neural Network</w:t>
       </w:r>
       <w:r>
@@ -3612,142 +3657,2549 @@
           <w:sz w:val="24"/>
           <w:szCs w:val="24"/>
         </w:rPr>
-        <w:t xml:space="preserve"> with two hidden layers. The first hidden layer has five neurons. The second hidden layer has three neurons. Each neuron has an activation function that is the hyperbolic tangent.</w:t>
-      </w:r>
-    </w:p>
-    <w:p>
-      <w:pPr>
-        <w:pStyle w:val="NoSpacing"/>
-        <w:rPr>
-          <w:rFonts w:ascii="Times New Roman" w:eastAsiaTheme="minorEastAsia" w:hAnsi="Times New Roman" w:cs="Times New Roman"/>
-          <w:sz w:val="24"/>
-          <w:szCs w:val="24"/>
-        </w:rPr>
-      </w:pPr>
-      <w:r>
-        <w:rPr>
-          <w:rFonts w:ascii="Times New Roman" w:eastAsiaTheme="minorEastAsia" w:hAnsi="Times New Roman" w:cs="Times New Roman"/>
+        <w:t xml:space="preserve">. </w:t>
+      </w:r>
+      <w:r>
+        <w:rPr>
+          <w:rFonts w:ascii="Times New Roman" w:eastAsiaTheme="minorEastAsia" w:hAnsi="Times New Roman" w:cs="Times New Roman"/>
+          <w:sz w:val="24"/>
+          <w:szCs w:val="24"/>
+        </w:rPr>
+        <w:t xml:space="preserve">In this model, </w:t>
+      </w:r>
+      <w:r>
+        <w:rPr>
+          <w:rFonts w:ascii="Times New Roman" w:eastAsiaTheme="minorEastAsia" w:hAnsi="Times New Roman" w:cs="Times New Roman"/>
+          <w:sz w:val="24"/>
+          <w:szCs w:val="24"/>
+        </w:rPr>
+        <w:t xml:space="preserve">a </w:t>
+      </w:r>
+      <w:r>
+        <w:rPr>
+          <w:rFonts w:ascii="Times New Roman" w:eastAsiaTheme="minorEastAsia" w:hAnsi="Times New Roman" w:cs="Times New Roman"/>
+          <w:sz w:val="24"/>
+          <w:szCs w:val="24"/>
+        </w:rPr>
+        <w:t>neural network</w:t>
+      </w:r>
+      <w:r>
+        <w:rPr>
+          <w:rFonts w:ascii="Times New Roman" w:eastAsiaTheme="minorEastAsia" w:hAnsi="Times New Roman" w:cs="Times New Roman"/>
+          <w:sz w:val="24"/>
+          <w:szCs w:val="24"/>
+        </w:rPr>
+        <w:t xml:space="preserve"> </w:t>
+      </w:r>
+      <w:r>
+        <w:rPr>
+          <w:rFonts w:ascii="Times New Roman" w:eastAsiaTheme="minorEastAsia" w:hAnsi="Times New Roman" w:cs="Times New Roman"/>
+          <w:sz w:val="24"/>
+          <w:szCs w:val="24"/>
+        </w:rPr>
+        <w:t xml:space="preserve">is trained to map a vector </w:t>
+      </w:r>
+      <m:oMath>
+        <m:acc>
+          <m:accPr>
+            <m:chr m:val="⃑"/>
+            <m:ctrlPr>
+              <w:rPr>
+                <w:rFonts w:ascii="Cambria Math" w:eastAsiaTheme="minorEastAsia" w:hAnsi="Cambria Math" w:cs="Times New Roman"/>
+                <w:i/>
+                <w:sz w:val="24"/>
+                <w:szCs w:val="24"/>
+              </w:rPr>
+            </m:ctrlPr>
+          </m:accPr>
+          <m:e>
+            <m:r>
+              <w:rPr>
+                <w:rFonts w:ascii="Cambria Math" w:eastAsiaTheme="minorEastAsia" w:hAnsi="Cambria Math" w:cs="Times New Roman"/>
+                <w:sz w:val="24"/>
+                <w:szCs w:val="24"/>
+              </w:rPr>
+              <m:t>x</m:t>
+            </m:r>
+          </m:e>
+        </m:acc>
+      </m:oMath>
+      <w:r>
+        <w:rPr>
+          <w:rFonts w:ascii="Times New Roman" w:eastAsiaTheme="minorEastAsia" w:hAnsi="Times New Roman" w:cs="Times New Roman"/>
+          <w:sz w:val="24"/>
+          <w:szCs w:val="24"/>
+        </w:rPr>
+        <w:t xml:space="preserve"> of random variables </w:t>
+      </w:r>
+      <m:oMath>
+        <m:sSub>
+          <m:sSubPr>
+            <m:ctrlPr>
+              <w:rPr>
+                <w:rFonts w:ascii="Cambria Math" w:eastAsiaTheme="minorEastAsia" w:hAnsi="Cambria Math" w:cs="Times New Roman"/>
+                <w:i/>
+                <w:sz w:val="24"/>
+                <w:szCs w:val="24"/>
+              </w:rPr>
+            </m:ctrlPr>
+          </m:sSubPr>
+          <m:e>
+            <m:r>
+              <w:rPr>
+                <w:rFonts w:ascii="Cambria Math" w:eastAsiaTheme="minorEastAsia" w:hAnsi="Cambria Math" w:cs="Times New Roman"/>
+                <w:sz w:val="24"/>
+                <w:szCs w:val="24"/>
+              </w:rPr>
+              <m:t>x</m:t>
+            </m:r>
+          </m:e>
+          <m:sub>
+            <m:r>
+              <w:rPr>
+                <w:rFonts w:ascii="Cambria Math" w:eastAsiaTheme="minorEastAsia" w:hAnsi="Cambria Math" w:cs="Times New Roman"/>
+                <w:sz w:val="24"/>
+                <w:szCs w:val="24"/>
+              </w:rPr>
+              <m:t>i</m:t>
+            </m:r>
+          </m:sub>
+        </m:sSub>
+      </m:oMath>
+      <w:r>
+        <w:rPr>
+          <w:rFonts w:ascii="Times New Roman" w:eastAsiaTheme="minorEastAsia" w:hAnsi="Times New Roman" w:cs="Times New Roman"/>
+          <w:sz w:val="24"/>
+          <w:szCs w:val="24"/>
+        </w:rPr>
+        <w:t xml:space="preserve"> to a response variable </w:t>
+      </w:r>
+      <m:oMath>
+        <m:acc>
+          <m:accPr>
+            <m:ctrlPr>
+              <w:rPr>
+                <w:rFonts w:ascii="Cambria Math" w:eastAsiaTheme="minorEastAsia" w:hAnsi="Cambria Math" w:cs="Times New Roman"/>
+                <w:i/>
+                <w:sz w:val="24"/>
+                <w:szCs w:val="24"/>
+              </w:rPr>
+            </m:ctrlPr>
+          </m:accPr>
+          <m:e>
+            <m:r>
+              <w:rPr>
+                <w:rFonts w:ascii="Cambria Math" w:eastAsiaTheme="minorEastAsia" w:hAnsi="Cambria Math" w:cs="Times New Roman"/>
+                <w:sz w:val="24"/>
+                <w:szCs w:val="24"/>
+              </w:rPr>
+              <m:t>y</m:t>
+            </m:r>
+          </m:e>
+        </m:acc>
+      </m:oMath>
+      <w:r>
+        <w:rPr>
+          <w:rFonts w:ascii="Times New Roman" w:eastAsiaTheme="minorEastAsia" w:hAnsi="Times New Roman" w:cs="Times New Roman"/>
+          <w:sz w:val="24"/>
+          <w:szCs w:val="24"/>
+        </w:rPr>
+        <w:t>.</w:t>
+      </w:r>
+      <w:r>
+        <w:rPr>
+          <w:rFonts w:ascii="Times New Roman" w:eastAsiaTheme="minorEastAsia" w:hAnsi="Times New Roman" w:cs="Times New Roman"/>
+          <w:sz w:val="24"/>
+          <w:szCs w:val="24"/>
+        </w:rPr>
+        <w:t xml:space="preserve"> </w:t>
+      </w:r>
+      <m:oMath>
+        <m:acc>
+          <m:accPr>
+            <m:ctrlPr>
+              <w:rPr>
+                <w:rFonts w:ascii="Cambria Math" w:eastAsiaTheme="minorEastAsia" w:hAnsi="Cambria Math" w:cs="Times New Roman"/>
+                <w:i/>
+                <w:sz w:val="24"/>
+                <w:szCs w:val="24"/>
+              </w:rPr>
+            </m:ctrlPr>
+          </m:accPr>
+          <m:e>
+            <m:r>
+              <w:rPr>
+                <w:rFonts w:ascii="Cambria Math" w:eastAsiaTheme="minorEastAsia" w:hAnsi="Cambria Math" w:cs="Times New Roman"/>
+                <w:sz w:val="24"/>
+                <w:szCs w:val="24"/>
+              </w:rPr>
+              <m:t>y</m:t>
+            </m:r>
+          </m:e>
+        </m:acc>
+      </m:oMath>
+      <w:r>
+        <w:rPr>
+          <w:rFonts w:ascii="Times New Roman" w:eastAsiaTheme="minorEastAsia" w:hAnsi="Times New Roman" w:cs="Times New Roman"/>
+          <w:sz w:val="24"/>
+          <w:szCs w:val="24"/>
+        </w:rPr>
+        <w:t xml:space="preserve"> is multiplied by the range of observed response values </w:t>
+      </w:r>
+      <m:oMath>
+        <m:r>
+          <w:rPr>
+            <w:rFonts w:ascii="Cambria Math" w:eastAsiaTheme="minorEastAsia" w:hAnsi="Cambria Math" w:cs="Times New Roman"/>
+            <w:sz w:val="24"/>
+            <w:szCs w:val="24"/>
+          </w:rPr>
+          <m:t>y</m:t>
+        </m:r>
+      </m:oMath>
+      <w:r>
+        <w:rPr>
+          <w:rFonts w:ascii="Times New Roman" w:eastAsiaTheme="minorEastAsia" w:hAnsi="Times New Roman" w:cs="Times New Roman"/>
+          <w:sz w:val="24"/>
+          <w:szCs w:val="24"/>
+        </w:rPr>
+        <w:t xml:space="preserve">. </w:t>
+      </w:r>
+      <w:r>
+        <w:rPr>
+          <w:rFonts w:ascii="Times New Roman" w:eastAsiaTheme="minorEastAsia" w:hAnsi="Times New Roman" w:cs="Times New Roman"/>
+          <w:sz w:val="24"/>
+          <w:szCs w:val="24"/>
+        </w:rPr>
+        <w:t>Our BNN</w:t>
+      </w:r>
+      <w:r>
+        <w:rPr>
+          <w:rFonts w:ascii="Times New Roman" w:eastAsiaTheme="minorEastAsia" w:hAnsi="Times New Roman" w:cs="Times New Roman"/>
+          <w:sz w:val="24"/>
+          <w:szCs w:val="24"/>
+        </w:rPr>
+        <w:t xml:space="preserve"> has:</w:t>
+      </w:r>
+    </w:p>
+    <w:p>
+      <w:pPr>
+        <w:pStyle w:val="NoSpacing"/>
+        <w:numPr>
+          <w:ilvl w:val="0"/>
+          <w:numId w:val="1"/>
+        </w:numPr>
+        <w:rPr>
+          <w:rFonts w:ascii="Times New Roman" w:eastAsiaTheme="minorEastAsia" w:hAnsi="Times New Roman" w:cs="Times New Roman"/>
+          <w:sz w:val="24"/>
+          <w:szCs w:val="24"/>
+        </w:rPr>
+      </w:pPr>
+      <w:r>
+        <w:rPr>
+          <w:rFonts w:ascii="Times New Roman" w:eastAsiaTheme="minorEastAsia" w:hAnsi="Times New Roman" w:cs="Times New Roman"/>
+          <w:sz w:val="24"/>
+          <w:szCs w:val="24"/>
+        </w:rPr>
+        <w:t xml:space="preserve">An input layer through which the BNN </w:t>
+      </w:r>
+      <w:r>
+        <w:rPr>
+          <w:rFonts w:ascii="Times New Roman" w:eastAsiaTheme="minorEastAsia" w:hAnsi="Times New Roman" w:cs="Times New Roman"/>
+          <w:sz w:val="24"/>
+          <w:szCs w:val="24"/>
+        </w:rPr>
+        <w:t xml:space="preserve">receives an input </w:t>
+      </w:r>
+      <w:r>
+        <w:rPr>
+          <w:rFonts w:ascii="Times New Roman" w:eastAsiaTheme="minorEastAsia" w:hAnsi="Times New Roman" w:cs="Times New Roman"/>
+          <w:sz w:val="24"/>
+          <w:szCs w:val="24"/>
+        </w:rPr>
+        <w:t>matrix</w:t>
+      </w:r>
+      <w:r>
+        <w:rPr>
+          <w:rFonts w:ascii="Times New Roman" w:eastAsiaTheme="minorEastAsia" w:hAnsi="Times New Roman" w:cs="Times New Roman"/>
+          <w:sz w:val="24"/>
+          <w:szCs w:val="24"/>
+        </w:rPr>
+        <w:t xml:space="preserve"> </w:t>
+      </w:r>
+      <m:oMath>
+        <m:r>
+          <m:rPr>
+            <m:sty m:val="bi"/>
+          </m:rPr>
+          <w:rPr>
+            <w:rFonts w:ascii="Cambria Math" w:eastAsiaTheme="minorEastAsia" w:hAnsi="Cambria Math" w:cs="Times New Roman"/>
+            <w:sz w:val="24"/>
+            <w:szCs w:val="24"/>
+          </w:rPr>
+          <m:t>X</m:t>
+        </m:r>
+        <m:r>
+          <w:rPr>
+            <w:rFonts w:ascii="Cambria Math" w:eastAsiaTheme="minorEastAsia" w:hAnsi="Cambria Math" w:cs="Times New Roman"/>
+            <w:sz w:val="24"/>
+            <w:szCs w:val="24"/>
+          </w:rPr>
+          <m:t>∈</m:t>
+        </m:r>
+        <m:sSup>
+          <m:sSupPr>
+            <m:ctrlPr>
+              <w:rPr>
+                <w:rFonts w:ascii="Cambria Math" w:eastAsiaTheme="minorEastAsia" w:hAnsi="Cambria Math" w:cs="Times New Roman"/>
+                <w:i/>
+                <w:sz w:val="24"/>
+                <w:szCs w:val="24"/>
+              </w:rPr>
+            </m:ctrlPr>
+          </m:sSupPr>
+          <m:e>
+            <m:r>
+              <m:rPr>
+                <m:sty m:val="bi"/>
+              </m:rPr>
+              <w:rPr>
+                <w:rFonts w:ascii="Cambria Math" w:eastAsiaTheme="minorEastAsia" w:hAnsi="Cambria Math" w:cs="Times New Roman"/>
+                <w:sz w:val="24"/>
+                <w:szCs w:val="24"/>
+              </w:rPr>
+              <m:t>R</m:t>
+            </m:r>
+          </m:e>
+          <m:sup>
+            <m:r>
+              <w:rPr>
+                <w:rFonts w:ascii="Cambria Math" w:eastAsiaTheme="minorEastAsia" w:hAnsi="Cambria Math" w:cs="Times New Roman"/>
+                <w:sz w:val="24"/>
+                <w:szCs w:val="24"/>
+              </w:rPr>
+              <m:t>m</m:t>
+            </m:r>
+            <m:r>
+              <w:rPr>
+                <w:rFonts w:ascii="Cambria Math" w:eastAsiaTheme="minorEastAsia" w:hAnsi="Cambria Math" w:cs="Times New Roman"/>
+                <w:sz w:val="24"/>
+                <w:szCs w:val="24"/>
+              </w:rPr>
+              <m:t>×1024</m:t>
+            </m:r>
+          </m:sup>
+        </m:sSup>
+      </m:oMath>
+    </w:p>
+    <w:p>
+      <w:pPr>
+        <w:pStyle w:val="NoSpacing"/>
+        <w:numPr>
+          <w:ilvl w:val="0"/>
+          <w:numId w:val="1"/>
+        </w:numPr>
+        <w:rPr>
+          <w:rFonts w:ascii="Times New Roman" w:eastAsiaTheme="minorEastAsia" w:hAnsi="Times New Roman" w:cs="Times New Roman"/>
+          <w:sz w:val="24"/>
+          <w:szCs w:val="24"/>
+        </w:rPr>
+      </w:pPr>
+      <w:r>
+        <w:rPr>
+          <w:rFonts w:ascii="Times New Roman" w:eastAsiaTheme="minorEastAsia" w:hAnsi="Times New Roman" w:cs="Times New Roman"/>
+          <w:sz w:val="24"/>
+          <w:szCs w:val="24"/>
+        </w:rPr>
+        <w:t>A first hidden layer with</w:t>
+      </w:r>
+      <w:r>
+        <w:rPr>
+          <w:rFonts w:ascii="Times New Roman" w:eastAsiaTheme="minorEastAsia" w:hAnsi="Times New Roman" w:cs="Times New Roman"/>
+          <w:sz w:val="24"/>
+          <w:szCs w:val="24"/>
+        </w:rPr>
+        <w:t>:</w:t>
+      </w:r>
+    </w:p>
+    <w:p>
+      <w:pPr>
+        <w:pStyle w:val="NoSpacing"/>
+        <w:numPr>
+          <w:ilvl w:val="1"/>
+          <w:numId w:val="1"/>
+        </w:numPr>
+        <w:ind w:left="720"/>
+        <w:rPr>
+          <w:rFonts w:ascii="Times New Roman" w:eastAsiaTheme="minorEastAsia" w:hAnsi="Times New Roman" w:cs="Times New Roman"/>
+          <w:sz w:val="24"/>
+          <w:szCs w:val="24"/>
+        </w:rPr>
+      </w:pPr>
+      <w:r>
+        <w:rPr>
+          <w:rFonts w:ascii="Times New Roman" w:eastAsiaTheme="minorEastAsia" w:hAnsi="Times New Roman" w:cs="Times New Roman"/>
+          <w:sz w:val="24"/>
+          <w:szCs w:val="24"/>
+        </w:rPr>
+        <w:t>A</w:t>
+      </w:r>
+      <w:r>
+        <w:rPr>
+          <w:rFonts w:ascii="Times New Roman" w:eastAsiaTheme="minorEastAsia" w:hAnsi="Times New Roman" w:cs="Times New Roman"/>
+          <w:sz w:val="24"/>
+          <w:szCs w:val="24"/>
+        </w:rPr>
+        <w:t xml:space="preserve">n </w:t>
+      </w:r>
+      <w:r>
+        <w:rPr>
+          <w:rFonts w:ascii="Times New Roman" w:eastAsiaTheme="minorEastAsia" w:hAnsi="Times New Roman" w:cs="Times New Roman"/>
+          <w:sz w:val="24"/>
+          <w:szCs w:val="24"/>
+        </w:rPr>
+        <w:t>initial weights matrix</w:t>
+      </w:r>
+      <w:r>
+        <w:rPr>
+          <w:rFonts w:ascii="Times New Roman" w:eastAsiaTheme="minorEastAsia" w:hAnsi="Times New Roman" w:cs="Times New Roman"/>
+          <w:sz w:val="24"/>
+          <w:szCs w:val="24"/>
+        </w:rPr>
+        <w:t xml:space="preserve"> </w:t>
+      </w:r>
+      <m:oMath>
+        <m:sSub>
+          <m:sSubPr>
+            <m:ctrlPr>
+              <w:rPr>
+                <w:rFonts w:ascii="Cambria Math" w:eastAsiaTheme="minorEastAsia" w:hAnsi="Cambria Math" w:cs="Times New Roman"/>
+                <w:b/>
+                <w:bCs/>
+                <w:i/>
+                <w:sz w:val="24"/>
+                <w:szCs w:val="24"/>
+              </w:rPr>
+            </m:ctrlPr>
+          </m:sSubPr>
+          <m:e>
+            <m:r>
+              <m:rPr>
+                <m:sty m:val="bi"/>
+              </m:rPr>
+              <w:rPr>
+                <w:rFonts w:ascii="Cambria Math" w:eastAsiaTheme="minorEastAsia" w:hAnsi="Cambria Math" w:cs="Times New Roman"/>
+                <w:sz w:val="24"/>
+                <w:szCs w:val="24"/>
+              </w:rPr>
+              <m:t>W</m:t>
+            </m:r>
+          </m:e>
+          <m:sub>
+            <m:sSub>
+              <m:sSubPr>
+                <m:ctrlPr>
+                  <w:rPr>
+                    <w:rFonts w:ascii="Cambria Math" w:eastAsiaTheme="minorEastAsia" w:hAnsi="Cambria Math" w:cs="Times New Roman"/>
+                    <w:i/>
+                    <w:sz w:val="24"/>
+                    <w:szCs w:val="24"/>
+                  </w:rPr>
+                </m:ctrlPr>
+              </m:sSubPr>
+              <m:e>
+                <m:r>
+                  <w:rPr>
+                    <w:rFonts w:ascii="Cambria Math" w:eastAsiaTheme="minorEastAsia" w:hAnsi="Cambria Math" w:cs="Times New Roman"/>
+                    <w:sz w:val="24"/>
+                    <w:szCs w:val="24"/>
+                  </w:rPr>
+                  <m:t>h</m:t>
+                </m:r>
+              </m:e>
+              <m:sub>
+                <m:r>
+                  <w:rPr>
+                    <w:rFonts w:ascii="Cambria Math" w:eastAsiaTheme="minorEastAsia" w:hAnsi="Cambria Math" w:cs="Times New Roman"/>
+                    <w:sz w:val="24"/>
+                    <w:szCs w:val="24"/>
+                  </w:rPr>
+                  <m:t>1</m:t>
+                </m:r>
+              </m:sub>
+            </m:sSub>
+            <m:r>
+              <w:rPr>
+                <w:rFonts w:ascii="Cambria Math" w:eastAsiaTheme="minorEastAsia" w:hAnsi="Cambria Math" w:cs="Times New Roman"/>
+                <w:sz w:val="24"/>
+                <w:szCs w:val="24"/>
+              </w:rPr>
+              <m:t>,</m:t>
+            </m:r>
+            <m:r>
+              <w:rPr>
+                <w:rFonts w:ascii="Cambria Math" w:eastAsiaTheme="minorEastAsia" w:hAnsi="Cambria Math" w:cs="Times New Roman"/>
+                <w:sz w:val="24"/>
+                <w:szCs w:val="24"/>
+              </w:rPr>
+              <m:t>0</m:t>
+            </m:r>
+          </m:sub>
+        </m:sSub>
+        <m:r>
+          <m:rPr>
+            <m:sty m:val="bi"/>
+          </m:rPr>
+          <w:rPr>
+            <w:rFonts w:ascii="Cambria Math" w:eastAsiaTheme="minorEastAsia" w:hAnsi="Cambria Math" w:cs="Times New Roman"/>
+            <w:sz w:val="24"/>
+            <w:szCs w:val="24"/>
+          </w:rPr>
+          <m:t>∈</m:t>
+        </m:r>
+        <m:sSup>
+          <m:sSupPr>
+            <m:ctrlPr>
+              <w:rPr>
+                <w:rFonts w:ascii="Cambria Math" w:eastAsiaTheme="minorEastAsia" w:hAnsi="Cambria Math" w:cs="Times New Roman"/>
+                <w:b/>
+                <w:bCs/>
+                <w:i/>
+                <w:sz w:val="24"/>
+                <w:szCs w:val="24"/>
+              </w:rPr>
+            </m:ctrlPr>
+          </m:sSupPr>
+          <m:e>
+            <m:r>
+              <m:rPr>
+                <m:sty m:val="bi"/>
+              </m:rPr>
+              <w:rPr>
+                <w:rFonts w:ascii="Cambria Math" w:eastAsiaTheme="minorEastAsia" w:hAnsi="Cambria Math" w:cs="Times New Roman"/>
+                <w:sz w:val="24"/>
+                <w:szCs w:val="24"/>
+              </w:rPr>
+              <m:t>R</m:t>
+            </m:r>
+          </m:e>
+          <m:sup>
+            <m:r>
+              <w:rPr>
+                <w:rFonts w:ascii="Cambria Math" w:eastAsiaTheme="minorEastAsia" w:hAnsi="Cambria Math" w:cs="Times New Roman"/>
+                <w:sz w:val="24"/>
+                <w:szCs w:val="24"/>
+              </w:rPr>
+              <m:t>1024×5</m:t>
+            </m:r>
+          </m:sup>
+        </m:sSup>
+      </m:oMath>
+      <w:r>
+        <w:rPr>
+          <w:rFonts w:ascii="Times New Roman" w:eastAsiaTheme="minorEastAsia" w:hAnsi="Times New Roman" w:cs="Times New Roman"/>
+          <w:sz w:val="24"/>
+          <w:szCs w:val="24"/>
+        </w:rPr>
+        <w:t xml:space="preserve"> of random numbers sampled from the standard normal distribution</w:t>
+      </w:r>
+    </w:p>
+    <w:p>
+      <w:pPr>
+        <w:pStyle w:val="NoSpacing"/>
+        <w:numPr>
+          <w:ilvl w:val="1"/>
+          <w:numId w:val="1"/>
+        </w:numPr>
+        <w:ind w:left="720"/>
+        <w:rPr>
+          <w:rFonts w:ascii="Times New Roman" w:eastAsiaTheme="minorEastAsia" w:hAnsi="Times New Roman" w:cs="Times New Roman"/>
+          <w:sz w:val="24"/>
+          <w:szCs w:val="24"/>
+        </w:rPr>
+      </w:pPr>
+      <w:r>
+        <w:rPr>
+          <w:rFonts w:ascii="Times New Roman" w:eastAsiaTheme="minorEastAsia" w:hAnsi="Times New Roman" w:cs="Times New Roman"/>
+          <w:sz w:val="24"/>
+          <w:szCs w:val="24"/>
+        </w:rPr>
+        <w:t xml:space="preserve">A normal distribution </w:t>
+      </w:r>
+      <w:r>
+        <w:rPr>
+          <w:rFonts w:ascii="Times New Roman" w:eastAsiaTheme="minorEastAsia" w:hAnsi="Times New Roman" w:cs="Times New Roman"/>
+          <w:sz w:val="24"/>
+          <w:szCs w:val="24"/>
+        </w:rPr>
+        <w:t xml:space="preserve">from which weight matrices </w:t>
+      </w:r>
+      <m:oMath>
+        <m:sSub>
+          <m:sSubPr>
+            <m:ctrlPr>
+              <w:rPr>
+                <w:rFonts w:ascii="Cambria Math" w:eastAsiaTheme="minorEastAsia" w:hAnsi="Cambria Math" w:cs="Times New Roman"/>
+                <w:b/>
+                <w:bCs/>
+                <w:i/>
+                <w:sz w:val="24"/>
+                <w:szCs w:val="24"/>
+              </w:rPr>
+            </m:ctrlPr>
+          </m:sSubPr>
+          <m:e>
+            <m:r>
+              <m:rPr>
+                <m:sty m:val="bi"/>
+              </m:rPr>
+              <w:rPr>
+                <w:rFonts w:ascii="Cambria Math" w:eastAsiaTheme="minorEastAsia" w:hAnsi="Cambria Math" w:cs="Times New Roman"/>
+                <w:sz w:val="24"/>
+                <w:szCs w:val="24"/>
+              </w:rPr>
+              <m:t>W</m:t>
+            </m:r>
+          </m:e>
+          <m:sub>
+            <m:sSub>
+              <m:sSubPr>
+                <m:ctrlPr>
+                  <w:rPr>
+                    <w:rFonts w:ascii="Cambria Math" w:eastAsiaTheme="minorEastAsia" w:hAnsi="Cambria Math" w:cs="Times New Roman"/>
+                    <w:i/>
+                    <w:sz w:val="24"/>
+                    <w:szCs w:val="24"/>
+                  </w:rPr>
+                </m:ctrlPr>
+              </m:sSubPr>
+              <m:e>
+                <m:r>
+                  <w:rPr>
+                    <w:rFonts w:ascii="Cambria Math" w:eastAsiaTheme="minorEastAsia" w:hAnsi="Cambria Math" w:cs="Times New Roman"/>
+                    <w:sz w:val="24"/>
+                    <w:szCs w:val="24"/>
+                  </w:rPr>
+                  <m:t>h</m:t>
+                </m:r>
+              </m:e>
+              <m:sub>
+                <m:r>
+                  <w:rPr>
+                    <w:rFonts w:ascii="Cambria Math" w:eastAsiaTheme="minorEastAsia" w:hAnsi="Cambria Math" w:cs="Times New Roman"/>
+                    <w:sz w:val="24"/>
+                    <w:szCs w:val="24"/>
+                  </w:rPr>
+                  <m:t>1</m:t>
+                </m:r>
+              </m:sub>
+            </m:sSub>
+          </m:sub>
+        </m:sSub>
+      </m:oMath>
+      <w:r>
+        <w:rPr>
+          <w:rFonts w:ascii="Times New Roman" w:eastAsiaTheme="minorEastAsia" w:hAnsi="Times New Roman" w:cs="Times New Roman"/>
+          <w:sz w:val="24"/>
+          <w:szCs w:val="24"/>
+        </w:rPr>
+        <w:t xml:space="preserve"> are sampled. The normal distribution</w:t>
+      </w:r>
+      <w:r>
+        <w:rPr>
+          <w:rFonts w:ascii="Times New Roman" w:eastAsiaTheme="minorEastAsia" w:hAnsi="Times New Roman" w:cs="Times New Roman"/>
+          <w:sz w:val="24"/>
+          <w:szCs w:val="24"/>
+        </w:rPr>
+        <w:t xml:space="preserve"> </w:t>
+      </w:r>
+      <w:r>
+        <w:rPr>
+          <w:rFonts w:ascii="Times New Roman" w:eastAsiaTheme="minorEastAsia" w:hAnsi="Times New Roman" w:cs="Times New Roman"/>
+          <w:sz w:val="24"/>
+          <w:szCs w:val="24"/>
+        </w:rPr>
+        <w:t>has</w:t>
+      </w:r>
+      <w:r>
+        <w:rPr>
+          <w:rFonts w:ascii="Times New Roman" w:eastAsiaTheme="minorEastAsia" w:hAnsi="Times New Roman" w:cs="Times New Roman"/>
+          <w:sz w:val="24"/>
+          <w:szCs w:val="24"/>
+        </w:rPr>
+        <w:t xml:space="preserve"> shape </w:t>
+      </w:r>
+      <m:oMath>
+        <m:r>
+          <w:rPr>
+            <w:rFonts w:ascii="Cambria Math" w:eastAsiaTheme="minorEastAsia" w:hAnsi="Cambria Math" w:cs="Times New Roman"/>
+            <w:sz w:val="24"/>
+            <w:szCs w:val="24"/>
+          </w:rPr>
+          <m:t>(1024, 5)</m:t>
+        </m:r>
+      </m:oMath>
+      <w:r>
+        <w:rPr>
+          <w:rFonts w:ascii="Times New Roman" w:eastAsiaTheme="minorEastAsia" w:hAnsi="Times New Roman" w:cs="Times New Roman"/>
+          <w:sz w:val="24"/>
+          <w:szCs w:val="24"/>
+        </w:rPr>
+        <w:t xml:space="preserve">, mean </w:t>
+      </w:r>
+      <m:oMath>
+        <m:r>
+          <w:rPr>
+            <w:rFonts w:ascii="Cambria Math" w:eastAsiaTheme="minorEastAsia" w:hAnsi="Cambria Math" w:cs="Times New Roman"/>
+            <w:sz w:val="24"/>
+            <w:szCs w:val="24"/>
+          </w:rPr>
+          <m:t>0</m:t>
+        </m:r>
+        <m:r>
+          <m:rPr>
+            <m:sty m:val="bi"/>
+          </m:rPr>
+          <w:rPr>
+            <w:rFonts w:ascii="Cambria Math" w:eastAsiaTheme="minorEastAsia" w:hAnsi="Cambria Math" w:cs="Times New Roman"/>
+            <w:sz w:val="24"/>
+            <w:szCs w:val="24"/>
+          </w:rPr>
+          <m:t>I</m:t>
+        </m:r>
+      </m:oMath>
+      <w:r>
+        <w:rPr>
+          <w:rFonts w:ascii="Times New Roman" w:eastAsiaTheme="minorEastAsia" w:hAnsi="Times New Roman" w:cs="Times New Roman"/>
+          <w:sz w:val="24"/>
+          <w:szCs w:val="24"/>
+        </w:rPr>
+        <w:t>,</w:t>
+      </w:r>
+      <w:r>
+        <w:rPr>
+          <w:rFonts w:ascii="Times New Roman" w:eastAsiaTheme="minorEastAsia" w:hAnsi="Times New Roman" w:cs="Times New Roman"/>
+          <w:sz w:val="24"/>
+          <w:szCs w:val="24"/>
+        </w:rPr>
+        <w:t xml:space="preserve"> and</w:t>
+      </w:r>
+      <w:r>
+        <w:rPr>
+          <w:rFonts w:ascii="Times New Roman" w:eastAsiaTheme="minorEastAsia" w:hAnsi="Times New Roman" w:cs="Times New Roman"/>
+          <w:sz w:val="24"/>
+          <w:szCs w:val="24"/>
+        </w:rPr>
+        <w:t xml:space="preserve"> standard deviation </w:t>
+      </w:r>
+      <m:oMath>
+        <m:r>
+          <w:rPr>
+            <w:rFonts w:ascii="Cambria Math" w:eastAsiaTheme="minorEastAsia" w:hAnsi="Cambria Math" w:cs="Times New Roman"/>
+            <w:sz w:val="24"/>
+            <w:szCs w:val="24"/>
+          </w:rPr>
+          <m:t>1</m:t>
+        </m:r>
+        <m:r>
+          <m:rPr>
+            <m:sty m:val="bi"/>
+          </m:rPr>
+          <w:rPr>
+            <w:rFonts w:ascii="Cambria Math" w:eastAsiaTheme="minorEastAsia" w:hAnsi="Cambria Math" w:cs="Times New Roman"/>
+            <w:sz w:val="24"/>
+            <w:szCs w:val="24"/>
+          </w:rPr>
+          <m:t>I</m:t>
+        </m:r>
+      </m:oMath>
+      <w:r>
+        <w:rPr>
+          <w:rFonts w:ascii="Times New Roman" w:eastAsiaTheme="minorEastAsia" w:hAnsi="Times New Roman" w:cs="Times New Roman"/>
+          <w:sz w:val="24"/>
+          <w:szCs w:val="24"/>
+        </w:rPr>
+        <w:t>.</w:t>
+      </w:r>
+    </w:p>
+    <w:p>
+      <w:pPr>
+        <w:pStyle w:val="NoSpacing"/>
+        <w:numPr>
+          <w:ilvl w:val="1"/>
+          <w:numId w:val="1"/>
+        </w:numPr>
+        <w:ind w:left="720"/>
+        <w:rPr>
+          <w:rFonts w:ascii="Times New Roman" w:eastAsiaTheme="minorEastAsia" w:hAnsi="Times New Roman" w:cs="Times New Roman"/>
+          <w:sz w:val="24"/>
+          <w:szCs w:val="24"/>
+        </w:rPr>
+      </w:pPr>
+      <w:r>
+        <w:rPr>
+          <w:rFonts w:ascii="Times New Roman" w:eastAsiaTheme="minorEastAsia" w:hAnsi="Times New Roman" w:cs="Times New Roman"/>
+          <w:sz w:val="24"/>
+          <w:szCs w:val="24"/>
+        </w:rPr>
+        <w:t xml:space="preserve">An initial </w:t>
+      </w:r>
+      <w:r>
+        <w:rPr>
+          <w:rFonts w:ascii="Times New Roman" w:eastAsiaTheme="minorEastAsia" w:hAnsi="Times New Roman" w:cs="Times New Roman"/>
+          <w:sz w:val="24"/>
+          <w:szCs w:val="24"/>
+        </w:rPr>
+        <w:t>bias vector</w:t>
+      </w:r>
+      <w:r>
+        <w:rPr>
+          <w:rFonts w:ascii="Times New Roman" w:eastAsiaTheme="minorEastAsia" w:hAnsi="Times New Roman" w:cs="Times New Roman"/>
+          <w:sz w:val="24"/>
+          <w:szCs w:val="24"/>
+        </w:rPr>
+        <w:t xml:space="preserve"> </w:t>
+      </w:r>
+      <m:oMath>
+        <m:sSub>
+          <m:sSubPr>
+            <m:ctrlPr>
+              <w:rPr>
+                <w:rFonts w:ascii="Cambria Math" w:eastAsiaTheme="minorEastAsia" w:hAnsi="Cambria Math" w:cs="Times New Roman"/>
+                <w:b/>
+                <w:bCs/>
+                <w:i/>
+                <w:sz w:val="24"/>
+                <w:szCs w:val="24"/>
+              </w:rPr>
+            </m:ctrlPr>
+          </m:sSubPr>
+          <m:e>
+            <m:r>
+              <m:rPr>
+                <m:sty m:val="bi"/>
+              </m:rPr>
+              <w:rPr>
+                <w:rFonts w:ascii="Cambria Math" w:eastAsiaTheme="minorEastAsia" w:hAnsi="Cambria Math" w:cs="Times New Roman"/>
+                <w:sz w:val="24"/>
+                <w:szCs w:val="24"/>
+              </w:rPr>
+              <m:t>b</m:t>
+            </m:r>
+          </m:e>
+          <m:sub>
+            <m:sSub>
+              <m:sSubPr>
+                <m:ctrlPr>
+                  <w:rPr>
+                    <w:rFonts w:ascii="Cambria Math" w:eastAsiaTheme="minorEastAsia" w:hAnsi="Cambria Math" w:cs="Times New Roman"/>
+                    <w:i/>
+                    <w:sz w:val="24"/>
+                    <w:szCs w:val="24"/>
+                  </w:rPr>
+                </m:ctrlPr>
+              </m:sSubPr>
+              <m:e>
+                <m:r>
+                  <w:rPr>
+                    <w:rFonts w:ascii="Cambria Math" w:eastAsiaTheme="minorEastAsia" w:hAnsi="Cambria Math" w:cs="Times New Roman"/>
+                    <w:sz w:val="24"/>
+                    <w:szCs w:val="24"/>
+                  </w:rPr>
+                  <m:t>h</m:t>
+                </m:r>
+              </m:e>
+              <m:sub>
+                <m:r>
+                  <w:rPr>
+                    <w:rFonts w:ascii="Cambria Math" w:eastAsiaTheme="minorEastAsia" w:hAnsi="Cambria Math" w:cs="Times New Roman"/>
+                    <w:sz w:val="24"/>
+                    <w:szCs w:val="24"/>
+                  </w:rPr>
+                  <m:t>1</m:t>
+                </m:r>
+              </m:sub>
+            </m:sSub>
+            <m:r>
+              <w:rPr>
+                <w:rFonts w:ascii="Cambria Math" w:eastAsiaTheme="minorEastAsia" w:hAnsi="Cambria Math" w:cs="Times New Roman"/>
+                <w:sz w:val="24"/>
+                <w:szCs w:val="24"/>
+              </w:rPr>
+              <m:t>,</m:t>
+            </m:r>
+            <m:r>
+              <w:rPr>
+                <w:rFonts w:ascii="Cambria Math" w:eastAsiaTheme="minorEastAsia" w:hAnsi="Cambria Math" w:cs="Times New Roman"/>
+                <w:sz w:val="24"/>
+                <w:szCs w:val="24"/>
+              </w:rPr>
+              <m:t>0</m:t>
+            </m:r>
+          </m:sub>
+        </m:sSub>
+        <m:r>
+          <m:rPr>
+            <m:sty m:val="bi"/>
+          </m:rPr>
+          <w:rPr>
+            <w:rFonts w:ascii="Cambria Math" w:eastAsiaTheme="minorEastAsia" w:hAnsi="Cambria Math" w:cs="Times New Roman"/>
+            <w:sz w:val="24"/>
+            <w:szCs w:val="24"/>
+          </w:rPr>
+          <m:t>∈</m:t>
+        </m:r>
+        <m:sSup>
+          <m:sSupPr>
+            <m:ctrlPr>
+              <w:rPr>
+                <w:rFonts w:ascii="Cambria Math" w:eastAsiaTheme="minorEastAsia" w:hAnsi="Cambria Math" w:cs="Times New Roman"/>
+                <w:b/>
+                <w:bCs/>
+                <w:i/>
+                <w:sz w:val="24"/>
+                <w:szCs w:val="24"/>
+              </w:rPr>
+            </m:ctrlPr>
+          </m:sSupPr>
+          <m:e>
+            <m:r>
+              <m:rPr>
+                <m:sty m:val="bi"/>
+              </m:rPr>
+              <w:rPr>
+                <w:rFonts w:ascii="Cambria Math" w:eastAsiaTheme="minorEastAsia" w:hAnsi="Cambria Math" w:cs="Times New Roman"/>
+                <w:sz w:val="24"/>
+                <w:szCs w:val="24"/>
+              </w:rPr>
+              <m:t>R</m:t>
+            </m:r>
+          </m:e>
+          <m:sup>
+            <m:r>
+              <w:rPr>
+                <w:rFonts w:ascii="Cambria Math" w:eastAsiaTheme="minorEastAsia" w:hAnsi="Cambria Math" w:cs="Times New Roman"/>
+                <w:sz w:val="24"/>
+                <w:szCs w:val="24"/>
+              </w:rPr>
+              <m:t>1×5</m:t>
+            </m:r>
+          </m:sup>
+        </m:sSup>
+      </m:oMath>
+      <w:r>
+        <w:rPr>
+          <w:rFonts w:ascii="Times New Roman" w:eastAsiaTheme="minorEastAsia" w:hAnsi="Times New Roman" w:cs="Times New Roman"/>
+          <w:sz w:val="24"/>
+          <w:szCs w:val="24"/>
+        </w:rPr>
+        <w:t xml:space="preserve"> of random numbers sampled from the standard normal distribution</w:t>
+      </w:r>
+      <w:r>
+        <w:rPr>
+          <w:rFonts w:ascii="Times New Roman" w:eastAsiaTheme="minorEastAsia" w:hAnsi="Times New Roman" w:cs="Times New Roman"/>
+          <w:sz w:val="24"/>
+          <w:szCs w:val="24"/>
+        </w:rPr>
+        <w:t xml:space="preserve">. Biases </w:t>
+      </w:r>
+      <w:r>
+        <w:rPr>
+          <w:rFonts w:ascii="Times New Roman" w:eastAsiaTheme="minorEastAsia" w:hAnsi="Times New Roman" w:cs="Times New Roman"/>
+          <w:sz w:val="24"/>
+          <w:szCs w:val="24"/>
+        </w:rPr>
+        <w:t>are</w:t>
+      </w:r>
+      <w:r>
+        <w:rPr>
+          <w:rFonts w:ascii="Times New Roman" w:eastAsiaTheme="minorEastAsia" w:hAnsi="Times New Roman" w:cs="Times New Roman"/>
+          <w:sz w:val="24"/>
+          <w:szCs w:val="24"/>
+        </w:rPr>
+        <w:t xml:space="preserve"> added to each row of </w:t>
+      </w:r>
+      <m:oMath>
+        <m:r>
+          <m:rPr>
+            <m:sty m:val="bi"/>
+          </m:rPr>
+          <w:rPr>
+            <w:rFonts w:ascii="Cambria Math" w:eastAsiaTheme="minorEastAsia" w:hAnsi="Cambria Math" w:cs="Times New Roman"/>
+            <w:sz w:val="24"/>
+            <w:szCs w:val="24"/>
+          </w:rPr>
+          <m:t>X</m:t>
+        </m:r>
+        <m:sSub>
+          <m:sSubPr>
+            <m:ctrlPr>
+              <w:rPr>
+                <w:rFonts w:ascii="Cambria Math" w:eastAsiaTheme="minorEastAsia" w:hAnsi="Cambria Math" w:cs="Times New Roman"/>
+                <w:b/>
+                <w:bCs/>
+                <w:i/>
+                <w:sz w:val="24"/>
+                <w:szCs w:val="24"/>
+              </w:rPr>
+            </m:ctrlPr>
+          </m:sSubPr>
+          <m:e>
+            <m:r>
+              <m:rPr>
+                <m:sty m:val="bi"/>
+              </m:rPr>
+              <w:rPr>
+                <w:rFonts w:ascii="Cambria Math" w:eastAsiaTheme="minorEastAsia" w:hAnsi="Cambria Math" w:cs="Times New Roman"/>
+                <w:sz w:val="24"/>
+                <w:szCs w:val="24"/>
+              </w:rPr>
+              <m:t>W</m:t>
+            </m:r>
+          </m:e>
+          <m:sub>
+            <m:sSub>
+              <m:sSubPr>
+                <m:ctrlPr>
+                  <w:rPr>
+                    <w:rFonts w:ascii="Cambria Math" w:eastAsiaTheme="minorEastAsia" w:hAnsi="Cambria Math" w:cs="Times New Roman"/>
+                    <w:i/>
+                    <w:sz w:val="24"/>
+                    <w:szCs w:val="24"/>
+                  </w:rPr>
+                </m:ctrlPr>
+              </m:sSubPr>
+              <m:e>
+                <m:r>
+                  <w:rPr>
+                    <w:rFonts w:ascii="Cambria Math" w:eastAsiaTheme="minorEastAsia" w:hAnsi="Cambria Math" w:cs="Times New Roman"/>
+                    <w:sz w:val="24"/>
+                    <w:szCs w:val="24"/>
+                  </w:rPr>
+                  <m:t>h</m:t>
+                </m:r>
+              </m:e>
+              <m:sub>
+                <m:r>
+                  <w:rPr>
+                    <w:rFonts w:ascii="Cambria Math" w:eastAsiaTheme="minorEastAsia" w:hAnsi="Cambria Math" w:cs="Times New Roman"/>
+                    <w:sz w:val="24"/>
+                    <w:szCs w:val="24"/>
+                  </w:rPr>
+                  <m:t>1</m:t>
+                </m:r>
+              </m:sub>
+            </m:sSub>
+          </m:sub>
+        </m:sSub>
+      </m:oMath>
+      <w:r>
+        <w:rPr>
+          <w:rFonts w:ascii="Times New Roman" w:eastAsiaTheme="minorEastAsia" w:hAnsi="Times New Roman" w:cs="Times New Roman"/>
+          <w:sz w:val="24"/>
+          <w:szCs w:val="24"/>
+        </w:rPr>
+        <w:t>.</w:t>
+      </w:r>
+    </w:p>
+    <w:p>
+      <w:pPr>
+        <w:pStyle w:val="NoSpacing"/>
+        <w:numPr>
+          <w:ilvl w:val="1"/>
+          <w:numId w:val="1"/>
+        </w:numPr>
+        <w:ind w:left="720"/>
+        <w:rPr>
+          <w:rFonts w:ascii="Times New Roman" w:eastAsiaTheme="minorEastAsia" w:hAnsi="Times New Roman" w:cs="Times New Roman"/>
+          <w:sz w:val="24"/>
+          <w:szCs w:val="24"/>
+        </w:rPr>
+      </w:pPr>
+      <w:r>
+        <w:rPr>
+          <w:rFonts w:ascii="Times New Roman" w:eastAsiaTheme="minorEastAsia" w:hAnsi="Times New Roman" w:cs="Times New Roman"/>
+          <w:sz w:val="24"/>
+          <w:szCs w:val="24"/>
+        </w:rPr>
+        <w:t xml:space="preserve">A normal distribution from which weight matrices </w:t>
+      </w:r>
+      <m:oMath>
+        <m:sSub>
+          <m:sSubPr>
+            <m:ctrlPr>
+              <w:rPr>
+                <w:rFonts w:ascii="Cambria Math" w:eastAsiaTheme="minorEastAsia" w:hAnsi="Cambria Math" w:cs="Times New Roman"/>
+                <w:b/>
+                <w:bCs/>
+                <w:i/>
+                <w:sz w:val="24"/>
+                <w:szCs w:val="24"/>
+              </w:rPr>
+            </m:ctrlPr>
+          </m:sSubPr>
+          <m:e>
+            <m:r>
+              <m:rPr>
+                <m:sty m:val="bi"/>
+              </m:rPr>
+              <w:rPr>
+                <w:rFonts w:ascii="Cambria Math" w:eastAsiaTheme="minorEastAsia" w:hAnsi="Cambria Math" w:cs="Times New Roman"/>
+                <w:sz w:val="24"/>
+                <w:szCs w:val="24"/>
+              </w:rPr>
+              <m:t>b</m:t>
+            </m:r>
+          </m:e>
+          <m:sub>
+            <m:sSub>
+              <m:sSubPr>
+                <m:ctrlPr>
+                  <w:rPr>
+                    <w:rFonts w:ascii="Cambria Math" w:eastAsiaTheme="minorEastAsia" w:hAnsi="Cambria Math" w:cs="Times New Roman"/>
+                    <w:i/>
+                    <w:sz w:val="24"/>
+                    <w:szCs w:val="24"/>
+                  </w:rPr>
+                </m:ctrlPr>
+              </m:sSubPr>
+              <m:e>
+                <m:r>
+                  <w:rPr>
+                    <w:rFonts w:ascii="Cambria Math" w:eastAsiaTheme="minorEastAsia" w:hAnsi="Cambria Math" w:cs="Times New Roman"/>
+                    <w:sz w:val="24"/>
+                    <w:szCs w:val="24"/>
+                  </w:rPr>
+                  <m:t>h</m:t>
+                </m:r>
+              </m:e>
+              <m:sub>
+                <m:r>
+                  <w:rPr>
+                    <w:rFonts w:ascii="Cambria Math" w:eastAsiaTheme="minorEastAsia" w:hAnsi="Cambria Math" w:cs="Times New Roman"/>
+                    <w:sz w:val="24"/>
+                    <w:szCs w:val="24"/>
+                  </w:rPr>
+                  <m:t>1</m:t>
+                </m:r>
+              </m:sub>
+            </m:sSub>
+          </m:sub>
+        </m:sSub>
+      </m:oMath>
+      <w:r>
+        <w:rPr>
+          <w:rFonts w:ascii="Times New Roman" w:eastAsiaTheme="minorEastAsia" w:hAnsi="Times New Roman" w:cs="Times New Roman"/>
+          <w:sz w:val="24"/>
+          <w:szCs w:val="24"/>
+        </w:rPr>
+        <w:t xml:space="preserve"> </w:t>
+      </w:r>
+      <w:r>
+        <w:rPr>
+          <w:rFonts w:ascii="Times New Roman" w:eastAsiaTheme="minorEastAsia" w:hAnsi="Times New Roman" w:cs="Times New Roman"/>
+          <w:sz w:val="24"/>
+          <w:szCs w:val="24"/>
+        </w:rPr>
+        <w:t xml:space="preserve">are sampled. The normal distribution has shape </w:t>
+      </w:r>
+      <m:oMath>
+        <m:r>
+          <w:rPr>
+            <w:rFonts w:ascii="Cambria Math" w:eastAsiaTheme="minorEastAsia" w:hAnsi="Cambria Math" w:cs="Times New Roman"/>
+            <w:sz w:val="24"/>
+            <w:szCs w:val="24"/>
+          </w:rPr>
+          <m:t>(1, 5)</m:t>
+        </m:r>
+      </m:oMath>
+      <w:r>
+        <w:rPr>
+          <w:rFonts w:ascii="Times New Roman" w:eastAsiaTheme="minorEastAsia" w:hAnsi="Times New Roman" w:cs="Times New Roman"/>
+          <w:sz w:val="24"/>
+          <w:szCs w:val="24"/>
+        </w:rPr>
+        <w:t xml:space="preserve">, mean </w:t>
+      </w:r>
+      <m:oMath>
+        <m:r>
+          <w:rPr>
+            <w:rFonts w:ascii="Cambria Math" w:eastAsiaTheme="minorEastAsia" w:hAnsi="Cambria Math" w:cs="Times New Roman"/>
+            <w:sz w:val="24"/>
+            <w:szCs w:val="24"/>
+          </w:rPr>
+          <m:t>0</m:t>
+        </m:r>
+        <m:r>
+          <m:rPr>
+            <m:sty m:val="bi"/>
+          </m:rPr>
+          <w:rPr>
+            <w:rFonts w:ascii="Cambria Math" w:eastAsiaTheme="minorEastAsia" w:hAnsi="Cambria Math" w:cs="Times New Roman"/>
+            <w:sz w:val="24"/>
+            <w:szCs w:val="24"/>
+          </w:rPr>
+          <m:t>I</m:t>
+        </m:r>
+      </m:oMath>
+      <w:r>
+        <w:rPr>
+          <w:rFonts w:ascii="Times New Roman" w:eastAsiaTheme="minorEastAsia" w:hAnsi="Times New Roman" w:cs="Times New Roman"/>
+          <w:sz w:val="24"/>
+          <w:szCs w:val="24"/>
+        </w:rPr>
+        <w:t xml:space="preserve">, and standard deviation </w:t>
+      </w:r>
+      <m:oMath>
+        <m:r>
+          <w:rPr>
+            <w:rFonts w:ascii="Cambria Math" w:eastAsiaTheme="minorEastAsia" w:hAnsi="Cambria Math" w:cs="Times New Roman"/>
+            <w:sz w:val="24"/>
+            <w:szCs w:val="24"/>
+          </w:rPr>
+          <m:t>1</m:t>
+        </m:r>
+        <m:r>
+          <m:rPr>
+            <m:sty m:val="bi"/>
+          </m:rPr>
+          <w:rPr>
+            <w:rFonts w:ascii="Cambria Math" w:eastAsiaTheme="minorEastAsia" w:hAnsi="Cambria Math" w:cs="Times New Roman"/>
+            <w:sz w:val="24"/>
+            <w:szCs w:val="24"/>
+          </w:rPr>
+          <m:t>I</m:t>
+        </m:r>
+      </m:oMath>
+      <w:r>
+        <w:rPr>
+          <w:rFonts w:ascii="Times New Roman" w:eastAsiaTheme="minorEastAsia" w:hAnsi="Times New Roman" w:cs="Times New Roman"/>
+          <w:sz w:val="24"/>
+          <w:szCs w:val="24"/>
+        </w:rPr>
+        <w:t>.</w:t>
+      </w:r>
+    </w:p>
+    <w:p>
+      <w:pPr>
+        <w:pStyle w:val="NoSpacing"/>
+        <w:numPr>
+          <w:ilvl w:val="1"/>
+          <w:numId w:val="1"/>
+        </w:numPr>
+        <w:ind w:left="720"/>
+        <w:rPr>
+          <w:rFonts w:ascii="Times New Roman" w:eastAsiaTheme="minorEastAsia" w:hAnsi="Times New Roman" w:cs="Times New Roman"/>
+          <w:sz w:val="24"/>
+          <w:szCs w:val="24"/>
+        </w:rPr>
+      </w:pPr>
+      <w:r>
+        <w:rPr>
+          <w:rFonts w:ascii="Times New Roman" w:eastAsiaTheme="minorEastAsia" w:hAnsi="Times New Roman" w:cs="Times New Roman"/>
+          <w:sz w:val="24"/>
+          <w:szCs w:val="24"/>
+        </w:rPr>
+        <w:t>A hyperbolic-tangent activation function</w:t>
+      </w:r>
+    </w:p>
+    <w:p>
+      <w:pPr>
+        <w:pStyle w:val="NoSpacing"/>
+        <w:numPr>
+          <w:ilvl w:val="0"/>
+          <w:numId w:val="1"/>
+        </w:numPr>
+        <w:rPr>
+          <w:rFonts w:ascii="Times New Roman" w:eastAsiaTheme="minorEastAsia" w:hAnsi="Times New Roman" w:cs="Times New Roman"/>
+          <w:sz w:val="24"/>
+          <w:szCs w:val="24"/>
+        </w:rPr>
+      </w:pPr>
+      <w:r>
+        <w:rPr>
+          <w:rFonts w:ascii="Times New Roman" w:eastAsiaTheme="minorEastAsia" w:hAnsi="Times New Roman" w:cs="Times New Roman"/>
+          <w:sz w:val="24"/>
+          <w:szCs w:val="24"/>
+        </w:rPr>
+        <w:t xml:space="preserve">A </w:t>
+      </w:r>
+      <w:r>
+        <w:rPr>
+          <w:rFonts w:ascii="Times New Roman" w:eastAsiaTheme="minorEastAsia" w:hAnsi="Times New Roman" w:cs="Times New Roman"/>
+          <w:sz w:val="24"/>
+          <w:szCs w:val="24"/>
+        </w:rPr>
+        <w:t>second</w:t>
+      </w:r>
+      <w:r>
+        <w:rPr>
+          <w:rFonts w:ascii="Times New Roman" w:eastAsiaTheme="minorEastAsia" w:hAnsi="Times New Roman" w:cs="Times New Roman"/>
+          <w:sz w:val="24"/>
+          <w:szCs w:val="24"/>
+        </w:rPr>
+        <w:t xml:space="preserve"> hidden layer with:</w:t>
+      </w:r>
+    </w:p>
+    <w:p>
+      <w:pPr>
+        <w:pStyle w:val="NoSpacing"/>
+        <w:numPr>
+          <w:ilvl w:val="1"/>
+          <w:numId w:val="1"/>
+        </w:numPr>
+        <w:ind w:left="720"/>
+        <w:rPr>
+          <w:rFonts w:ascii="Times New Roman" w:eastAsiaTheme="minorEastAsia" w:hAnsi="Times New Roman" w:cs="Times New Roman"/>
+          <w:sz w:val="24"/>
+          <w:szCs w:val="24"/>
+        </w:rPr>
+      </w:pPr>
+      <w:r>
+        <w:rPr>
+          <w:rFonts w:ascii="Times New Roman" w:eastAsiaTheme="minorEastAsia" w:hAnsi="Times New Roman" w:cs="Times New Roman"/>
+          <w:sz w:val="24"/>
+          <w:szCs w:val="24"/>
+        </w:rPr>
+        <w:t xml:space="preserve">An initial weights matrix </w:t>
+      </w:r>
+      <m:oMath>
+        <m:sSub>
+          <m:sSubPr>
+            <m:ctrlPr>
+              <w:rPr>
+                <w:rFonts w:ascii="Cambria Math" w:eastAsiaTheme="minorEastAsia" w:hAnsi="Cambria Math" w:cs="Times New Roman"/>
+                <w:b/>
+                <w:bCs/>
+                <w:i/>
+                <w:sz w:val="24"/>
+                <w:szCs w:val="24"/>
+              </w:rPr>
+            </m:ctrlPr>
+          </m:sSubPr>
+          <m:e>
+            <m:r>
+              <m:rPr>
+                <m:sty m:val="bi"/>
+              </m:rPr>
+              <w:rPr>
+                <w:rFonts w:ascii="Cambria Math" w:eastAsiaTheme="minorEastAsia" w:hAnsi="Cambria Math" w:cs="Times New Roman"/>
+                <w:sz w:val="24"/>
+                <w:szCs w:val="24"/>
+              </w:rPr>
+              <m:t>W</m:t>
+            </m:r>
+          </m:e>
+          <m:sub>
+            <m:sSub>
+              <m:sSubPr>
+                <m:ctrlPr>
+                  <w:rPr>
+                    <w:rFonts w:ascii="Cambria Math" w:eastAsiaTheme="minorEastAsia" w:hAnsi="Cambria Math" w:cs="Times New Roman"/>
+                    <w:i/>
+                    <w:sz w:val="24"/>
+                    <w:szCs w:val="24"/>
+                  </w:rPr>
+                </m:ctrlPr>
+              </m:sSubPr>
+              <m:e>
+                <m:r>
+                  <w:rPr>
+                    <w:rFonts w:ascii="Cambria Math" w:eastAsiaTheme="minorEastAsia" w:hAnsi="Cambria Math" w:cs="Times New Roman"/>
+                    <w:sz w:val="24"/>
+                    <w:szCs w:val="24"/>
+                  </w:rPr>
+                  <m:t>h</m:t>
+                </m:r>
+              </m:e>
+              <m:sub>
+                <m:r>
+                  <w:rPr>
+                    <w:rFonts w:ascii="Cambria Math" w:eastAsiaTheme="minorEastAsia" w:hAnsi="Cambria Math" w:cs="Times New Roman"/>
+                    <w:sz w:val="24"/>
+                    <w:szCs w:val="24"/>
+                  </w:rPr>
+                  <m:t>2</m:t>
+                </m:r>
+              </m:sub>
+            </m:sSub>
+            <m:r>
+              <w:rPr>
+                <w:rFonts w:ascii="Cambria Math" w:eastAsiaTheme="minorEastAsia" w:hAnsi="Cambria Math" w:cs="Times New Roman"/>
+                <w:sz w:val="24"/>
+                <w:szCs w:val="24"/>
+              </w:rPr>
+              <m:t>,</m:t>
+            </m:r>
+            <m:r>
+              <w:rPr>
+                <w:rFonts w:ascii="Cambria Math" w:eastAsiaTheme="minorEastAsia" w:hAnsi="Cambria Math" w:cs="Times New Roman"/>
+                <w:sz w:val="24"/>
+                <w:szCs w:val="24"/>
+              </w:rPr>
+              <m:t>0</m:t>
+            </m:r>
+          </m:sub>
+        </m:sSub>
+        <m:r>
+          <m:rPr>
+            <m:sty m:val="bi"/>
+          </m:rPr>
+          <w:rPr>
+            <w:rFonts w:ascii="Cambria Math" w:eastAsiaTheme="minorEastAsia" w:hAnsi="Cambria Math" w:cs="Times New Roman"/>
+            <w:sz w:val="24"/>
+            <w:szCs w:val="24"/>
+          </w:rPr>
+          <m:t>∈</m:t>
+        </m:r>
+        <m:sSup>
+          <m:sSupPr>
+            <m:ctrlPr>
+              <w:rPr>
+                <w:rFonts w:ascii="Cambria Math" w:eastAsiaTheme="minorEastAsia" w:hAnsi="Cambria Math" w:cs="Times New Roman"/>
+                <w:b/>
+                <w:bCs/>
+                <w:i/>
+                <w:sz w:val="24"/>
+                <w:szCs w:val="24"/>
+              </w:rPr>
+            </m:ctrlPr>
+          </m:sSupPr>
+          <m:e>
+            <m:r>
+              <m:rPr>
+                <m:sty m:val="bi"/>
+              </m:rPr>
+              <w:rPr>
+                <w:rFonts w:ascii="Cambria Math" w:eastAsiaTheme="minorEastAsia" w:hAnsi="Cambria Math" w:cs="Times New Roman"/>
+                <w:sz w:val="24"/>
+                <w:szCs w:val="24"/>
+              </w:rPr>
+              <m:t>R</m:t>
+            </m:r>
+          </m:e>
+          <m:sup>
+            <m:r>
+              <w:rPr>
+                <w:rFonts w:ascii="Cambria Math" w:eastAsiaTheme="minorEastAsia" w:hAnsi="Cambria Math" w:cs="Times New Roman"/>
+                <w:sz w:val="24"/>
+                <w:szCs w:val="24"/>
+              </w:rPr>
+              <m:t>5</m:t>
+            </m:r>
+            <m:r>
+              <w:rPr>
+                <w:rFonts w:ascii="Cambria Math" w:eastAsiaTheme="minorEastAsia" w:hAnsi="Cambria Math" w:cs="Times New Roman"/>
+                <w:sz w:val="24"/>
+                <w:szCs w:val="24"/>
+              </w:rPr>
+              <m:t>×</m:t>
+            </m:r>
+            <m:r>
+              <w:rPr>
+                <w:rFonts w:ascii="Cambria Math" w:eastAsiaTheme="minorEastAsia" w:hAnsi="Cambria Math" w:cs="Times New Roman"/>
+                <w:sz w:val="24"/>
+                <w:szCs w:val="24"/>
+              </w:rPr>
+              <m:t>3</m:t>
+            </m:r>
+          </m:sup>
+        </m:sSup>
+      </m:oMath>
+      <w:r>
+        <w:rPr>
+          <w:rFonts w:ascii="Times New Roman" w:eastAsiaTheme="minorEastAsia" w:hAnsi="Times New Roman" w:cs="Times New Roman"/>
+          <w:sz w:val="24"/>
+          <w:szCs w:val="24"/>
+        </w:rPr>
+        <w:t xml:space="preserve"> of random numbers sampled from the standard normal distribution</w:t>
+      </w:r>
+    </w:p>
+    <w:p>
+      <w:pPr>
+        <w:pStyle w:val="NoSpacing"/>
+        <w:numPr>
+          <w:ilvl w:val="1"/>
+          <w:numId w:val="1"/>
+        </w:numPr>
+        <w:ind w:left="720"/>
+        <w:rPr>
+          <w:rFonts w:ascii="Times New Roman" w:eastAsiaTheme="minorEastAsia" w:hAnsi="Times New Roman" w:cs="Times New Roman"/>
+          <w:sz w:val="24"/>
+          <w:szCs w:val="24"/>
+        </w:rPr>
+      </w:pPr>
+      <w:r>
+        <w:rPr>
+          <w:rFonts w:ascii="Times New Roman" w:eastAsiaTheme="minorEastAsia" w:hAnsi="Times New Roman" w:cs="Times New Roman"/>
+          <w:sz w:val="24"/>
+          <w:szCs w:val="24"/>
+        </w:rPr>
+        <w:t xml:space="preserve">A normal distribution from which weight matrices </w:t>
+      </w:r>
+      <m:oMath>
+        <m:sSub>
+          <m:sSubPr>
+            <m:ctrlPr>
+              <w:rPr>
+                <w:rFonts w:ascii="Cambria Math" w:eastAsiaTheme="minorEastAsia" w:hAnsi="Cambria Math" w:cs="Times New Roman"/>
+                <w:b/>
+                <w:bCs/>
+                <w:i/>
+                <w:sz w:val="24"/>
+                <w:szCs w:val="24"/>
+              </w:rPr>
+            </m:ctrlPr>
+          </m:sSubPr>
+          <m:e>
+            <m:r>
+              <m:rPr>
+                <m:sty m:val="bi"/>
+              </m:rPr>
+              <w:rPr>
+                <w:rFonts w:ascii="Cambria Math" w:eastAsiaTheme="minorEastAsia" w:hAnsi="Cambria Math" w:cs="Times New Roman"/>
+                <w:sz w:val="24"/>
+                <w:szCs w:val="24"/>
+              </w:rPr>
+              <m:t>W</m:t>
+            </m:r>
+          </m:e>
+          <m:sub>
+            <m:sSub>
+              <m:sSubPr>
+                <m:ctrlPr>
+                  <w:rPr>
+                    <w:rFonts w:ascii="Cambria Math" w:eastAsiaTheme="minorEastAsia" w:hAnsi="Cambria Math" w:cs="Times New Roman"/>
+                    <w:i/>
+                    <w:sz w:val="24"/>
+                    <w:szCs w:val="24"/>
+                  </w:rPr>
+                </m:ctrlPr>
+              </m:sSubPr>
+              <m:e>
+                <m:r>
+                  <w:rPr>
+                    <w:rFonts w:ascii="Cambria Math" w:eastAsiaTheme="minorEastAsia" w:hAnsi="Cambria Math" w:cs="Times New Roman"/>
+                    <w:sz w:val="24"/>
+                    <w:szCs w:val="24"/>
+                  </w:rPr>
+                  <m:t>h</m:t>
+                </m:r>
+              </m:e>
+              <m:sub>
+                <m:r>
+                  <w:rPr>
+                    <w:rFonts w:ascii="Cambria Math" w:eastAsiaTheme="minorEastAsia" w:hAnsi="Cambria Math" w:cs="Times New Roman"/>
+                    <w:sz w:val="24"/>
+                    <w:szCs w:val="24"/>
+                  </w:rPr>
+                  <m:t>2</m:t>
+                </m:r>
+              </m:sub>
+            </m:sSub>
+          </m:sub>
+        </m:sSub>
+      </m:oMath>
+      <w:r>
+        <w:rPr>
+          <w:rFonts w:ascii="Times New Roman" w:eastAsiaTheme="minorEastAsia" w:hAnsi="Times New Roman" w:cs="Times New Roman"/>
+          <w:sz w:val="24"/>
+          <w:szCs w:val="24"/>
+        </w:rPr>
+        <w:t xml:space="preserve"> are sampled. The normal distribution has shape </w:t>
+      </w:r>
+      <m:oMath>
+        <m:r>
+          <w:rPr>
+            <w:rFonts w:ascii="Cambria Math" w:eastAsiaTheme="minorEastAsia" w:hAnsi="Cambria Math" w:cs="Times New Roman"/>
+            <w:sz w:val="24"/>
+            <w:szCs w:val="24"/>
+          </w:rPr>
+          <m:t>(</m:t>
+        </m:r>
+        <m:r>
+          <w:rPr>
+            <w:rFonts w:ascii="Cambria Math" w:eastAsiaTheme="minorEastAsia" w:hAnsi="Cambria Math" w:cs="Times New Roman"/>
+            <w:sz w:val="24"/>
+            <w:szCs w:val="24"/>
+          </w:rPr>
+          <m:t>5</m:t>
+        </m:r>
+        <m:r>
+          <w:rPr>
+            <w:rFonts w:ascii="Cambria Math" w:eastAsiaTheme="minorEastAsia" w:hAnsi="Cambria Math" w:cs="Times New Roman"/>
+            <w:sz w:val="24"/>
+            <w:szCs w:val="24"/>
+          </w:rPr>
+          <m:t xml:space="preserve">, </m:t>
+        </m:r>
+        <m:r>
+          <w:rPr>
+            <w:rFonts w:ascii="Cambria Math" w:eastAsiaTheme="minorEastAsia" w:hAnsi="Cambria Math" w:cs="Times New Roman"/>
+            <w:sz w:val="24"/>
+            <w:szCs w:val="24"/>
+          </w:rPr>
+          <m:t>3</m:t>
+        </m:r>
+        <m:r>
+          <w:rPr>
+            <w:rFonts w:ascii="Cambria Math" w:eastAsiaTheme="minorEastAsia" w:hAnsi="Cambria Math" w:cs="Times New Roman"/>
+            <w:sz w:val="24"/>
+            <w:szCs w:val="24"/>
+          </w:rPr>
+          <m:t>)</m:t>
+        </m:r>
+      </m:oMath>
+      <w:r>
+        <w:rPr>
+          <w:rFonts w:ascii="Times New Roman" w:eastAsiaTheme="minorEastAsia" w:hAnsi="Times New Roman" w:cs="Times New Roman"/>
+          <w:sz w:val="24"/>
+          <w:szCs w:val="24"/>
+        </w:rPr>
+        <w:t xml:space="preserve">, mean </w:t>
+      </w:r>
+      <m:oMath>
+        <m:r>
+          <w:rPr>
+            <w:rFonts w:ascii="Cambria Math" w:eastAsiaTheme="minorEastAsia" w:hAnsi="Cambria Math" w:cs="Times New Roman"/>
+            <w:sz w:val="24"/>
+            <w:szCs w:val="24"/>
+          </w:rPr>
+          <m:t>0</m:t>
+        </m:r>
+        <m:r>
+          <m:rPr>
+            <m:sty m:val="bi"/>
+          </m:rPr>
+          <w:rPr>
+            <w:rFonts w:ascii="Cambria Math" w:eastAsiaTheme="minorEastAsia" w:hAnsi="Cambria Math" w:cs="Times New Roman"/>
+            <w:sz w:val="24"/>
+            <w:szCs w:val="24"/>
+          </w:rPr>
+          <m:t>I</m:t>
+        </m:r>
+      </m:oMath>
+      <w:r>
+        <w:rPr>
+          <w:rFonts w:ascii="Times New Roman" w:eastAsiaTheme="minorEastAsia" w:hAnsi="Times New Roman" w:cs="Times New Roman"/>
+          <w:sz w:val="24"/>
+          <w:szCs w:val="24"/>
+        </w:rPr>
+        <w:t xml:space="preserve">, and standard deviation </w:t>
+      </w:r>
+      <m:oMath>
+        <m:r>
+          <w:rPr>
+            <w:rFonts w:ascii="Cambria Math" w:eastAsiaTheme="minorEastAsia" w:hAnsi="Cambria Math" w:cs="Times New Roman"/>
+            <w:sz w:val="24"/>
+            <w:szCs w:val="24"/>
+          </w:rPr>
+          <m:t>1</m:t>
+        </m:r>
+        <m:r>
+          <m:rPr>
+            <m:sty m:val="bi"/>
+          </m:rPr>
+          <w:rPr>
+            <w:rFonts w:ascii="Cambria Math" w:eastAsiaTheme="minorEastAsia" w:hAnsi="Cambria Math" w:cs="Times New Roman"/>
+            <w:sz w:val="24"/>
+            <w:szCs w:val="24"/>
+          </w:rPr>
+          <m:t>I</m:t>
+        </m:r>
+      </m:oMath>
+      <w:r>
+        <w:rPr>
+          <w:rFonts w:ascii="Times New Roman" w:eastAsiaTheme="minorEastAsia" w:hAnsi="Times New Roman" w:cs="Times New Roman"/>
+          <w:sz w:val="24"/>
+          <w:szCs w:val="24"/>
+        </w:rPr>
+        <w:t>.</w:t>
+      </w:r>
+    </w:p>
+    <w:p>
+      <w:pPr>
+        <w:pStyle w:val="NoSpacing"/>
+        <w:numPr>
+          <w:ilvl w:val="1"/>
+          <w:numId w:val="1"/>
+        </w:numPr>
+        <w:ind w:left="720"/>
+        <w:rPr>
+          <w:rFonts w:ascii="Times New Roman" w:eastAsiaTheme="minorEastAsia" w:hAnsi="Times New Roman" w:cs="Times New Roman"/>
+          <w:sz w:val="24"/>
+          <w:szCs w:val="24"/>
+        </w:rPr>
+      </w:pPr>
+      <w:r>
+        <w:rPr>
+          <w:rFonts w:ascii="Times New Roman" w:eastAsiaTheme="minorEastAsia" w:hAnsi="Times New Roman" w:cs="Times New Roman"/>
+          <w:sz w:val="24"/>
+          <w:szCs w:val="24"/>
+        </w:rPr>
+        <w:t xml:space="preserve">An initial bias vector </w:t>
+      </w:r>
+      <m:oMath>
+        <m:sSub>
+          <m:sSubPr>
+            <m:ctrlPr>
+              <w:rPr>
+                <w:rFonts w:ascii="Cambria Math" w:eastAsiaTheme="minorEastAsia" w:hAnsi="Cambria Math" w:cs="Times New Roman"/>
+                <w:b/>
+                <w:bCs/>
+                <w:i/>
+                <w:sz w:val="24"/>
+                <w:szCs w:val="24"/>
+              </w:rPr>
+            </m:ctrlPr>
+          </m:sSubPr>
+          <m:e>
+            <m:r>
+              <m:rPr>
+                <m:sty m:val="bi"/>
+              </m:rPr>
+              <w:rPr>
+                <w:rFonts w:ascii="Cambria Math" w:eastAsiaTheme="minorEastAsia" w:hAnsi="Cambria Math" w:cs="Times New Roman"/>
+                <w:sz w:val="24"/>
+                <w:szCs w:val="24"/>
+              </w:rPr>
+              <m:t>b</m:t>
+            </m:r>
+          </m:e>
+          <m:sub>
+            <m:sSub>
+              <m:sSubPr>
+                <m:ctrlPr>
+                  <w:rPr>
+                    <w:rFonts w:ascii="Cambria Math" w:eastAsiaTheme="minorEastAsia" w:hAnsi="Cambria Math" w:cs="Times New Roman"/>
+                    <w:i/>
+                    <w:sz w:val="24"/>
+                    <w:szCs w:val="24"/>
+                  </w:rPr>
+                </m:ctrlPr>
+              </m:sSubPr>
+              <m:e>
+                <m:r>
+                  <w:rPr>
+                    <w:rFonts w:ascii="Cambria Math" w:eastAsiaTheme="minorEastAsia" w:hAnsi="Cambria Math" w:cs="Times New Roman"/>
+                    <w:sz w:val="24"/>
+                    <w:szCs w:val="24"/>
+                  </w:rPr>
+                  <m:t>h</m:t>
+                </m:r>
+              </m:e>
+              <m:sub>
+                <m:r>
+                  <w:rPr>
+                    <w:rFonts w:ascii="Cambria Math" w:eastAsiaTheme="minorEastAsia" w:hAnsi="Cambria Math" w:cs="Times New Roman"/>
+                    <w:sz w:val="24"/>
+                    <w:szCs w:val="24"/>
+                  </w:rPr>
+                  <m:t>2</m:t>
+                </m:r>
+              </m:sub>
+            </m:sSub>
+            <m:r>
+              <w:rPr>
+                <w:rFonts w:ascii="Cambria Math" w:eastAsiaTheme="minorEastAsia" w:hAnsi="Cambria Math" w:cs="Times New Roman"/>
+                <w:sz w:val="24"/>
+                <w:szCs w:val="24"/>
+              </w:rPr>
+              <m:t>,</m:t>
+            </m:r>
+            <m:r>
+              <w:rPr>
+                <w:rFonts w:ascii="Cambria Math" w:eastAsiaTheme="minorEastAsia" w:hAnsi="Cambria Math" w:cs="Times New Roman"/>
+                <w:sz w:val="24"/>
+                <w:szCs w:val="24"/>
+              </w:rPr>
+              <m:t>0</m:t>
+            </m:r>
+          </m:sub>
+        </m:sSub>
+        <m:r>
+          <m:rPr>
+            <m:sty m:val="bi"/>
+          </m:rPr>
+          <w:rPr>
+            <w:rFonts w:ascii="Cambria Math" w:eastAsiaTheme="minorEastAsia" w:hAnsi="Cambria Math" w:cs="Times New Roman"/>
+            <w:sz w:val="24"/>
+            <w:szCs w:val="24"/>
+          </w:rPr>
+          <m:t>∈</m:t>
+        </m:r>
+        <m:sSup>
+          <m:sSupPr>
+            <m:ctrlPr>
+              <w:rPr>
+                <w:rFonts w:ascii="Cambria Math" w:eastAsiaTheme="minorEastAsia" w:hAnsi="Cambria Math" w:cs="Times New Roman"/>
+                <w:b/>
+                <w:bCs/>
+                <w:i/>
+                <w:sz w:val="24"/>
+                <w:szCs w:val="24"/>
+              </w:rPr>
+            </m:ctrlPr>
+          </m:sSupPr>
+          <m:e>
+            <m:r>
+              <m:rPr>
+                <m:sty m:val="bi"/>
+              </m:rPr>
+              <w:rPr>
+                <w:rFonts w:ascii="Cambria Math" w:eastAsiaTheme="minorEastAsia" w:hAnsi="Cambria Math" w:cs="Times New Roman"/>
+                <w:sz w:val="24"/>
+                <w:szCs w:val="24"/>
+              </w:rPr>
+              <m:t>R</m:t>
+            </m:r>
+          </m:e>
+          <m:sup>
+            <m:r>
+              <w:rPr>
+                <w:rFonts w:ascii="Cambria Math" w:eastAsiaTheme="minorEastAsia" w:hAnsi="Cambria Math" w:cs="Times New Roman"/>
+                <w:sz w:val="24"/>
+                <w:szCs w:val="24"/>
+              </w:rPr>
+              <m:t>1×</m:t>
+            </m:r>
+            <m:r>
+              <w:rPr>
+                <w:rFonts w:ascii="Cambria Math" w:eastAsiaTheme="minorEastAsia" w:hAnsi="Cambria Math" w:cs="Times New Roman"/>
+                <w:sz w:val="24"/>
+                <w:szCs w:val="24"/>
+              </w:rPr>
+              <m:t>3</m:t>
+            </m:r>
+          </m:sup>
+        </m:sSup>
+      </m:oMath>
+      <w:r>
+        <w:rPr>
+          <w:rFonts w:ascii="Times New Roman" w:eastAsiaTheme="minorEastAsia" w:hAnsi="Times New Roman" w:cs="Times New Roman"/>
+          <w:sz w:val="24"/>
+          <w:szCs w:val="24"/>
+        </w:rPr>
+        <w:t xml:space="preserve"> of random numbers sampled from the standard normal distribution</w:t>
+      </w:r>
+    </w:p>
+    <w:p>
+      <w:pPr>
+        <w:pStyle w:val="NoSpacing"/>
+        <w:numPr>
+          <w:ilvl w:val="1"/>
+          <w:numId w:val="1"/>
+        </w:numPr>
+        <w:ind w:left="720"/>
+        <w:rPr>
+          <w:rFonts w:ascii="Times New Roman" w:eastAsiaTheme="minorEastAsia" w:hAnsi="Times New Roman" w:cs="Times New Roman"/>
+          <w:sz w:val="24"/>
+          <w:szCs w:val="24"/>
+        </w:rPr>
+      </w:pPr>
+      <w:r>
+        <w:rPr>
+          <w:rFonts w:ascii="Times New Roman" w:eastAsiaTheme="minorEastAsia" w:hAnsi="Times New Roman" w:cs="Times New Roman"/>
+          <w:sz w:val="24"/>
+          <w:szCs w:val="24"/>
+        </w:rPr>
+        <w:t xml:space="preserve">A normal distribution from which weight matrices </w:t>
+      </w:r>
+      <m:oMath>
+        <m:sSub>
+          <m:sSubPr>
+            <m:ctrlPr>
+              <w:rPr>
+                <w:rFonts w:ascii="Cambria Math" w:eastAsiaTheme="minorEastAsia" w:hAnsi="Cambria Math" w:cs="Times New Roman"/>
+                <w:b/>
+                <w:bCs/>
+                <w:i/>
+                <w:sz w:val="24"/>
+                <w:szCs w:val="24"/>
+              </w:rPr>
+            </m:ctrlPr>
+          </m:sSubPr>
+          <m:e>
+            <m:r>
+              <m:rPr>
+                <m:sty m:val="bi"/>
+              </m:rPr>
+              <w:rPr>
+                <w:rFonts w:ascii="Cambria Math" w:eastAsiaTheme="minorEastAsia" w:hAnsi="Cambria Math" w:cs="Times New Roman"/>
+                <w:sz w:val="24"/>
+                <w:szCs w:val="24"/>
+              </w:rPr>
+              <m:t>b</m:t>
+            </m:r>
+          </m:e>
+          <m:sub>
+            <m:sSub>
+              <m:sSubPr>
+                <m:ctrlPr>
+                  <w:rPr>
+                    <w:rFonts w:ascii="Cambria Math" w:eastAsiaTheme="minorEastAsia" w:hAnsi="Cambria Math" w:cs="Times New Roman"/>
+                    <w:i/>
+                    <w:sz w:val="24"/>
+                    <w:szCs w:val="24"/>
+                  </w:rPr>
+                </m:ctrlPr>
+              </m:sSubPr>
+              <m:e>
+                <m:r>
+                  <w:rPr>
+                    <w:rFonts w:ascii="Cambria Math" w:eastAsiaTheme="minorEastAsia" w:hAnsi="Cambria Math" w:cs="Times New Roman"/>
+                    <w:sz w:val="24"/>
+                    <w:szCs w:val="24"/>
+                  </w:rPr>
+                  <m:t>h</m:t>
+                </m:r>
+              </m:e>
+              <m:sub>
+                <m:r>
+                  <w:rPr>
+                    <w:rFonts w:ascii="Cambria Math" w:eastAsiaTheme="minorEastAsia" w:hAnsi="Cambria Math" w:cs="Times New Roman"/>
+                    <w:sz w:val="24"/>
+                    <w:szCs w:val="24"/>
+                  </w:rPr>
+                  <m:t>2</m:t>
+                </m:r>
+              </m:sub>
+            </m:sSub>
+          </m:sub>
+        </m:sSub>
+      </m:oMath>
+      <w:r>
+        <w:rPr>
+          <w:rFonts w:ascii="Times New Roman" w:eastAsiaTheme="minorEastAsia" w:hAnsi="Times New Roman" w:cs="Times New Roman"/>
+          <w:sz w:val="24"/>
+          <w:szCs w:val="24"/>
+        </w:rPr>
+        <w:t xml:space="preserve"> are sampled. The normal distribution has shape </w:t>
+      </w:r>
+      <m:oMath>
+        <m:r>
+          <w:rPr>
+            <w:rFonts w:ascii="Cambria Math" w:eastAsiaTheme="minorEastAsia" w:hAnsi="Cambria Math" w:cs="Times New Roman"/>
+            <w:sz w:val="24"/>
+            <w:szCs w:val="24"/>
+          </w:rPr>
+          <m:t>(1, 5)</m:t>
+        </m:r>
+      </m:oMath>
+      <w:r>
+        <w:rPr>
+          <w:rFonts w:ascii="Times New Roman" w:eastAsiaTheme="minorEastAsia" w:hAnsi="Times New Roman" w:cs="Times New Roman"/>
+          <w:sz w:val="24"/>
+          <w:szCs w:val="24"/>
+        </w:rPr>
+        <w:t xml:space="preserve">, mean </w:t>
+      </w:r>
+      <m:oMath>
+        <m:r>
+          <w:rPr>
+            <w:rFonts w:ascii="Cambria Math" w:eastAsiaTheme="minorEastAsia" w:hAnsi="Cambria Math" w:cs="Times New Roman"/>
+            <w:sz w:val="24"/>
+            <w:szCs w:val="24"/>
+          </w:rPr>
+          <m:t>0</m:t>
+        </m:r>
+        <m:r>
+          <m:rPr>
+            <m:sty m:val="bi"/>
+          </m:rPr>
+          <w:rPr>
+            <w:rFonts w:ascii="Cambria Math" w:eastAsiaTheme="minorEastAsia" w:hAnsi="Cambria Math" w:cs="Times New Roman"/>
+            <w:sz w:val="24"/>
+            <w:szCs w:val="24"/>
+          </w:rPr>
+          <m:t>I</m:t>
+        </m:r>
+      </m:oMath>
+      <w:r>
+        <w:rPr>
+          <w:rFonts w:ascii="Times New Roman" w:eastAsiaTheme="minorEastAsia" w:hAnsi="Times New Roman" w:cs="Times New Roman"/>
+          <w:sz w:val="24"/>
+          <w:szCs w:val="24"/>
+        </w:rPr>
+        <w:t xml:space="preserve">, and standard deviation </w:t>
+      </w:r>
+      <m:oMath>
+        <m:r>
+          <w:rPr>
+            <w:rFonts w:ascii="Cambria Math" w:eastAsiaTheme="minorEastAsia" w:hAnsi="Cambria Math" w:cs="Times New Roman"/>
+            <w:sz w:val="24"/>
+            <w:szCs w:val="24"/>
+          </w:rPr>
+          <m:t>1</m:t>
+        </m:r>
+        <m:r>
+          <m:rPr>
+            <m:sty m:val="bi"/>
+          </m:rPr>
+          <w:rPr>
+            <w:rFonts w:ascii="Cambria Math" w:eastAsiaTheme="minorEastAsia" w:hAnsi="Cambria Math" w:cs="Times New Roman"/>
+            <w:sz w:val="24"/>
+            <w:szCs w:val="24"/>
+          </w:rPr>
+          <m:t>I</m:t>
+        </m:r>
+      </m:oMath>
+      <w:r>
+        <w:rPr>
+          <w:rFonts w:ascii="Times New Roman" w:eastAsiaTheme="minorEastAsia" w:hAnsi="Times New Roman" w:cs="Times New Roman"/>
+          <w:sz w:val="24"/>
+          <w:szCs w:val="24"/>
+        </w:rPr>
+        <w:t>.</w:t>
+      </w:r>
+    </w:p>
+    <w:p>
+      <w:pPr>
+        <w:pStyle w:val="NoSpacing"/>
+        <w:numPr>
+          <w:ilvl w:val="1"/>
+          <w:numId w:val="1"/>
+        </w:numPr>
+        <w:ind w:left="720"/>
+        <w:rPr>
+          <w:rFonts w:ascii="Times New Roman" w:eastAsiaTheme="minorEastAsia" w:hAnsi="Times New Roman" w:cs="Times New Roman"/>
+          <w:sz w:val="24"/>
+          <w:szCs w:val="24"/>
+        </w:rPr>
+      </w:pPr>
+      <w:r>
+        <w:rPr>
+          <w:rFonts w:ascii="Times New Roman" w:eastAsiaTheme="minorEastAsia" w:hAnsi="Times New Roman" w:cs="Times New Roman"/>
+          <w:sz w:val="24"/>
+          <w:szCs w:val="24"/>
+        </w:rPr>
+        <w:t>A hyperbolic-tangent activation function</w:t>
+      </w:r>
+    </w:p>
+    <w:p>
+      <w:pPr>
+        <w:pStyle w:val="NoSpacing"/>
+        <w:numPr>
+          <w:ilvl w:val="0"/>
+          <w:numId w:val="1"/>
+        </w:numPr>
+        <w:rPr>
+          <w:rFonts w:ascii="Times New Roman" w:eastAsiaTheme="minorEastAsia" w:hAnsi="Times New Roman" w:cs="Times New Roman"/>
+          <w:sz w:val="24"/>
+          <w:szCs w:val="24"/>
+        </w:rPr>
+      </w:pPr>
+      <w:r>
+        <w:rPr>
+          <w:rFonts w:ascii="Times New Roman" w:eastAsiaTheme="minorEastAsia" w:hAnsi="Times New Roman" w:cs="Times New Roman"/>
+          <w:sz w:val="24"/>
+          <w:szCs w:val="24"/>
+        </w:rPr>
+        <w:t>A</w:t>
+      </w:r>
+      <w:r>
+        <w:rPr>
+          <w:rFonts w:ascii="Times New Roman" w:eastAsiaTheme="minorEastAsia" w:hAnsi="Times New Roman" w:cs="Times New Roman"/>
+          <w:sz w:val="24"/>
+          <w:szCs w:val="24"/>
+        </w:rPr>
+        <w:t>n</w:t>
+      </w:r>
+      <w:r>
+        <w:rPr>
+          <w:rFonts w:ascii="Times New Roman" w:eastAsiaTheme="minorEastAsia" w:hAnsi="Times New Roman" w:cs="Times New Roman"/>
+          <w:sz w:val="24"/>
+          <w:szCs w:val="24"/>
+        </w:rPr>
+        <w:t xml:space="preserve"> </w:t>
+      </w:r>
+      <w:r>
+        <w:rPr>
+          <w:rFonts w:ascii="Times New Roman" w:eastAsiaTheme="minorEastAsia" w:hAnsi="Times New Roman" w:cs="Times New Roman"/>
+          <w:sz w:val="24"/>
+          <w:szCs w:val="24"/>
+        </w:rPr>
+        <w:t xml:space="preserve">output </w:t>
+      </w:r>
+      <w:r>
+        <w:rPr>
+          <w:rFonts w:ascii="Times New Roman" w:eastAsiaTheme="minorEastAsia" w:hAnsi="Times New Roman" w:cs="Times New Roman"/>
+          <w:sz w:val="24"/>
+          <w:szCs w:val="24"/>
+        </w:rPr>
+        <w:t>layer with:</w:t>
+      </w:r>
+    </w:p>
+    <w:p>
+      <w:pPr>
+        <w:pStyle w:val="NoSpacing"/>
+        <w:numPr>
+          <w:ilvl w:val="1"/>
+          <w:numId w:val="1"/>
+        </w:numPr>
+        <w:ind w:left="720"/>
+        <w:rPr>
+          <w:rFonts w:ascii="Times New Roman" w:eastAsiaTheme="minorEastAsia" w:hAnsi="Times New Roman" w:cs="Times New Roman"/>
+          <w:sz w:val="24"/>
+          <w:szCs w:val="24"/>
+        </w:rPr>
+      </w:pPr>
+      <w:r>
+        <w:rPr>
+          <w:rFonts w:ascii="Times New Roman" w:eastAsiaTheme="minorEastAsia" w:hAnsi="Times New Roman" w:cs="Times New Roman"/>
+          <w:sz w:val="24"/>
+          <w:szCs w:val="24"/>
+        </w:rPr>
+        <w:t xml:space="preserve">An initial weights matrix </w:t>
+      </w:r>
+      <m:oMath>
+        <m:sSub>
+          <m:sSubPr>
+            <m:ctrlPr>
+              <w:rPr>
+                <w:rFonts w:ascii="Cambria Math" w:eastAsiaTheme="minorEastAsia" w:hAnsi="Cambria Math" w:cs="Times New Roman"/>
+                <w:b/>
+                <w:bCs/>
+                <w:i/>
+                <w:sz w:val="24"/>
+                <w:szCs w:val="24"/>
+              </w:rPr>
+            </m:ctrlPr>
+          </m:sSubPr>
+          <m:e>
+            <m:r>
+              <m:rPr>
+                <m:sty m:val="bi"/>
+              </m:rPr>
+              <w:rPr>
+                <w:rFonts w:ascii="Cambria Math" w:eastAsiaTheme="minorEastAsia" w:hAnsi="Cambria Math" w:cs="Times New Roman"/>
+                <w:sz w:val="24"/>
+                <w:szCs w:val="24"/>
+              </w:rPr>
+              <m:t>W</m:t>
+            </m:r>
+          </m:e>
+          <m:sub>
+            <m:r>
+              <w:rPr>
+                <w:rFonts w:ascii="Cambria Math" w:eastAsiaTheme="minorEastAsia" w:hAnsi="Cambria Math" w:cs="Times New Roman"/>
+                <w:sz w:val="24"/>
+                <w:szCs w:val="24"/>
+              </w:rPr>
+              <m:t>o</m:t>
+            </m:r>
+            <m:r>
+              <w:rPr>
+                <w:rFonts w:ascii="Cambria Math" w:eastAsiaTheme="minorEastAsia" w:hAnsi="Cambria Math" w:cs="Times New Roman"/>
+                <w:sz w:val="24"/>
+                <w:szCs w:val="24"/>
+              </w:rPr>
+              <m:t>,</m:t>
+            </m:r>
+            <m:r>
+              <w:rPr>
+                <w:rFonts w:ascii="Cambria Math" w:eastAsiaTheme="minorEastAsia" w:hAnsi="Cambria Math" w:cs="Times New Roman"/>
+                <w:sz w:val="24"/>
+                <w:szCs w:val="24"/>
+              </w:rPr>
+              <m:t>0</m:t>
+            </m:r>
+          </m:sub>
+        </m:sSub>
+        <m:r>
+          <m:rPr>
+            <m:sty m:val="bi"/>
+          </m:rPr>
+          <w:rPr>
+            <w:rFonts w:ascii="Cambria Math" w:eastAsiaTheme="minorEastAsia" w:hAnsi="Cambria Math" w:cs="Times New Roman"/>
+            <w:sz w:val="24"/>
+            <w:szCs w:val="24"/>
+          </w:rPr>
+          <m:t>∈</m:t>
+        </m:r>
+        <m:sSup>
+          <m:sSupPr>
+            <m:ctrlPr>
+              <w:rPr>
+                <w:rFonts w:ascii="Cambria Math" w:eastAsiaTheme="minorEastAsia" w:hAnsi="Cambria Math" w:cs="Times New Roman"/>
+                <w:b/>
+                <w:bCs/>
+                <w:i/>
+                <w:sz w:val="24"/>
+                <w:szCs w:val="24"/>
+              </w:rPr>
+            </m:ctrlPr>
+          </m:sSupPr>
+          <m:e>
+            <m:r>
+              <m:rPr>
+                <m:sty m:val="bi"/>
+              </m:rPr>
+              <w:rPr>
+                <w:rFonts w:ascii="Cambria Math" w:eastAsiaTheme="minorEastAsia" w:hAnsi="Cambria Math" w:cs="Times New Roman"/>
+                <w:sz w:val="24"/>
+                <w:szCs w:val="24"/>
+              </w:rPr>
+              <m:t>R</m:t>
+            </m:r>
+          </m:e>
+          <m:sup>
+            <m:r>
+              <w:rPr>
+                <w:rFonts w:ascii="Cambria Math" w:eastAsiaTheme="minorEastAsia" w:hAnsi="Cambria Math" w:cs="Times New Roman"/>
+                <w:sz w:val="24"/>
+                <w:szCs w:val="24"/>
+              </w:rPr>
+              <m:t>3</m:t>
+            </m:r>
+            <m:r>
+              <w:rPr>
+                <w:rFonts w:ascii="Cambria Math" w:eastAsiaTheme="minorEastAsia" w:hAnsi="Cambria Math" w:cs="Times New Roman"/>
+                <w:sz w:val="24"/>
+                <w:szCs w:val="24"/>
+              </w:rPr>
+              <m:t>×</m:t>
+            </m:r>
+            <m:r>
+              <w:rPr>
+                <w:rFonts w:ascii="Cambria Math" w:eastAsiaTheme="minorEastAsia" w:hAnsi="Cambria Math" w:cs="Times New Roman"/>
+                <w:sz w:val="24"/>
+                <w:szCs w:val="24"/>
+              </w:rPr>
+              <m:t>1</m:t>
+            </m:r>
+          </m:sup>
+        </m:sSup>
+      </m:oMath>
+      <w:r>
+        <w:rPr>
+          <w:rFonts w:ascii="Times New Roman" w:eastAsiaTheme="minorEastAsia" w:hAnsi="Times New Roman" w:cs="Times New Roman"/>
+          <w:sz w:val="24"/>
+          <w:szCs w:val="24"/>
+        </w:rPr>
+        <w:t xml:space="preserve"> of random numbers sampled from the standard normal distribution</w:t>
+      </w:r>
+    </w:p>
+    <w:p>
+      <w:pPr>
+        <w:pStyle w:val="NoSpacing"/>
+        <w:numPr>
+          <w:ilvl w:val="1"/>
+          <w:numId w:val="1"/>
+        </w:numPr>
+        <w:ind w:left="720"/>
+        <w:rPr>
+          <w:rFonts w:ascii="Times New Roman" w:eastAsiaTheme="minorEastAsia" w:hAnsi="Times New Roman" w:cs="Times New Roman"/>
+          <w:sz w:val="24"/>
+          <w:szCs w:val="24"/>
+        </w:rPr>
+      </w:pPr>
+      <w:r>
+        <w:rPr>
+          <w:rFonts w:ascii="Times New Roman" w:eastAsiaTheme="minorEastAsia" w:hAnsi="Times New Roman" w:cs="Times New Roman"/>
+          <w:sz w:val="24"/>
+          <w:szCs w:val="24"/>
+        </w:rPr>
+        <w:t xml:space="preserve">A normal distribution from which weight matrices </w:t>
+      </w:r>
+      <m:oMath>
+        <m:sSub>
+          <m:sSubPr>
+            <m:ctrlPr>
+              <w:rPr>
+                <w:rFonts w:ascii="Cambria Math" w:eastAsiaTheme="minorEastAsia" w:hAnsi="Cambria Math" w:cs="Times New Roman"/>
+                <w:b/>
+                <w:bCs/>
+                <w:i/>
+                <w:sz w:val="24"/>
+                <w:szCs w:val="24"/>
+              </w:rPr>
+            </m:ctrlPr>
+          </m:sSubPr>
+          <m:e>
+            <m:r>
+              <m:rPr>
+                <m:sty m:val="bi"/>
+              </m:rPr>
+              <w:rPr>
+                <w:rFonts w:ascii="Cambria Math" w:eastAsiaTheme="minorEastAsia" w:hAnsi="Cambria Math" w:cs="Times New Roman"/>
+                <w:sz w:val="24"/>
+                <w:szCs w:val="24"/>
+              </w:rPr>
+              <m:t>W</m:t>
+            </m:r>
+          </m:e>
+          <m:sub>
+            <m:r>
+              <w:rPr>
+                <w:rFonts w:ascii="Cambria Math" w:eastAsiaTheme="minorEastAsia" w:hAnsi="Cambria Math" w:cs="Times New Roman"/>
+                <w:sz w:val="24"/>
+                <w:szCs w:val="24"/>
+              </w:rPr>
+              <m:t>o</m:t>
+            </m:r>
+          </m:sub>
+        </m:sSub>
+      </m:oMath>
+      <w:r>
+        <w:rPr>
+          <w:rFonts w:ascii="Times New Roman" w:eastAsiaTheme="minorEastAsia" w:hAnsi="Times New Roman" w:cs="Times New Roman"/>
+          <w:sz w:val="24"/>
+          <w:szCs w:val="24"/>
+        </w:rPr>
+        <w:t xml:space="preserve"> are sampled. The normal distribution has shape </w:t>
+      </w:r>
+      <m:oMath>
+        <m:r>
+          <w:rPr>
+            <w:rFonts w:ascii="Cambria Math" w:eastAsiaTheme="minorEastAsia" w:hAnsi="Cambria Math" w:cs="Times New Roman"/>
+            <w:sz w:val="24"/>
+            <w:szCs w:val="24"/>
+          </w:rPr>
+          <m:t>(</m:t>
+        </m:r>
+        <m:r>
+          <w:rPr>
+            <w:rFonts w:ascii="Cambria Math" w:eastAsiaTheme="minorEastAsia" w:hAnsi="Cambria Math" w:cs="Times New Roman"/>
+            <w:sz w:val="24"/>
+            <w:szCs w:val="24"/>
+          </w:rPr>
+          <m:t>3</m:t>
+        </m:r>
+        <m:r>
+          <w:rPr>
+            <w:rFonts w:ascii="Cambria Math" w:eastAsiaTheme="minorEastAsia" w:hAnsi="Cambria Math" w:cs="Times New Roman"/>
+            <w:sz w:val="24"/>
+            <w:szCs w:val="24"/>
+          </w:rPr>
+          <m:t xml:space="preserve">, </m:t>
+        </m:r>
+        <m:r>
+          <w:rPr>
+            <w:rFonts w:ascii="Cambria Math" w:eastAsiaTheme="minorEastAsia" w:hAnsi="Cambria Math" w:cs="Times New Roman"/>
+            <w:sz w:val="24"/>
+            <w:szCs w:val="24"/>
+          </w:rPr>
+          <m:t>1</m:t>
+        </m:r>
+        <m:r>
+          <w:rPr>
+            <w:rFonts w:ascii="Cambria Math" w:eastAsiaTheme="minorEastAsia" w:hAnsi="Cambria Math" w:cs="Times New Roman"/>
+            <w:sz w:val="24"/>
+            <w:szCs w:val="24"/>
+          </w:rPr>
+          <m:t>)</m:t>
+        </m:r>
+      </m:oMath>
+      <w:r>
+        <w:rPr>
+          <w:rFonts w:ascii="Times New Roman" w:eastAsiaTheme="minorEastAsia" w:hAnsi="Times New Roman" w:cs="Times New Roman"/>
+          <w:sz w:val="24"/>
+          <w:szCs w:val="24"/>
+        </w:rPr>
+        <w:t xml:space="preserve">, mean </w:t>
+      </w:r>
+      <m:oMath>
+        <m:r>
+          <w:rPr>
+            <w:rFonts w:ascii="Cambria Math" w:eastAsiaTheme="minorEastAsia" w:hAnsi="Cambria Math" w:cs="Times New Roman"/>
+            <w:sz w:val="24"/>
+            <w:szCs w:val="24"/>
+          </w:rPr>
+          <m:t>0</m:t>
+        </m:r>
+        <m:r>
+          <m:rPr>
+            <m:sty m:val="bi"/>
+          </m:rPr>
+          <w:rPr>
+            <w:rFonts w:ascii="Cambria Math" w:eastAsiaTheme="minorEastAsia" w:hAnsi="Cambria Math" w:cs="Times New Roman"/>
+            <w:sz w:val="24"/>
+            <w:szCs w:val="24"/>
+          </w:rPr>
+          <m:t>I</m:t>
+        </m:r>
+      </m:oMath>
+      <w:r>
+        <w:rPr>
+          <w:rFonts w:ascii="Times New Roman" w:eastAsiaTheme="minorEastAsia" w:hAnsi="Times New Roman" w:cs="Times New Roman"/>
+          <w:sz w:val="24"/>
+          <w:szCs w:val="24"/>
+        </w:rPr>
+        <w:t xml:space="preserve">, and standard deviation </w:t>
+      </w:r>
+      <m:oMath>
+        <m:r>
+          <w:rPr>
+            <w:rFonts w:ascii="Cambria Math" w:eastAsiaTheme="minorEastAsia" w:hAnsi="Cambria Math" w:cs="Times New Roman"/>
+            <w:sz w:val="24"/>
+            <w:szCs w:val="24"/>
+          </w:rPr>
+          <m:t>1</m:t>
+        </m:r>
+        <m:r>
+          <m:rPr>
+            <m:sty m:val="bi"/>
+          </m:rPr>
+          <w:rPr>
+            <w:rFonts w:ascii="Cambria Math" w:eastAsiaTheme="minorEastAsia" w:hAnsi="Cambria Math" w:cs="Times New Roman"/>
+            <w:sz w:val="24"/>
+            <w:szCs w:val="24"/>
+          </w:rPr>
+          <m:t>I</m:t>
+        </m:r>
+      </m:oMath>
+      <w:r>
+        <w:rPr>
+          <w:rFonts w:ascii="Times New Roman" w:eastAsiaTheme="minorEastAsia" w:hAnsi="Times New Roman" w:cs="Times New Roman"/>
+          <w:sz w:val="24"/>
+          <w:szCs w:val="24"/>
+        </w:rPr>
+        <w:t>.</w:t>
+      </w:r>
+    </w:p>
+    <w:p>
+      <w:pPr>
+        <w:pStyle w:val="NoSpacing"/>
+        <w:rPr>
+          <w:rFonts w:ascii="Times New Roman" w:eastAsiaTheme="minorEastAsia" w:hAnsi="Times New Roman" w:cs="Times New Roman"/>
+          <w:sz w:val="24"/>
+          <w:szCs w:val="24"/>
+        </w:rPr>
+      </w:pPr>
+    </w:p>
+    <w:p>
+      <w:pPr>
+        <w:pStyle w:val="NoSpacing"/>
+        <w:rPr>
+          <w:rFonts w:ascii="Times New Roman" w:eastAsiaTheme="minorEastAsia" w:hAnsi="Times New Roman" w:cs="Times New Roman"/>
+          <w:sz w:val="24"/>
+          <w:szCs w:val="24"/>
+        </w:rPr>
+      </w:pPr>
+      <w:r>
+        <w:rPr>
+          <w:rFonts w:ascii="Times New Roman" w:eastAsiaTheme="minorEastAsia" w:hAnsi="Times New Roman" w:cs="Times New Roman"/>
+          <w:sz w:val="24"/>
+          <w:szCs w:val="24"/>
+        </w:rPr>
+        <w:t xml:space="preserve">When we estimate a joint posterior probability density distribution for training data, </w:t>
+      </w:r>
+      <w:r>
+        <w:rPr>
+          <w:rFonts w:ascii="Times New Roman" w:eastAsiaTheme="minorEastAsia" w:hAnsi="Times New Roman" w:cs="Times New Roman"/>
+          <w:sz w:val="24"/>
+          <w:szCs w:val="24"/>
+        </w:rPr>
+        <w:t xml:space="preserve">we may </w:t>
+      </w:r>
+      <w:r>
+        <w:rPr>
+          <w:rFonts w:ascii="Times New Roman" w:eastAsiaTheme="minorEastAsia" w:hAnsi="Times New Roman" w:cs="Times New Roman"/>
+          <w:sz w:val="24"/>
+          <w:szCs w:val="24"/>
+        </w:rPr>
+        <w:t>generate a Trace Plot</w:t>
+      </w:r>
+      <w:r>
+        <w:rPr>
+          <w:rFonts w:ascii="Times New Roman" w:eastAsiaTheme="minorEastAsia" w:hAnsi="Times New Roman" w:cs="Times New Roman"/>
+          <w:sz w:val="24"/>
+          <w:szCs w:val="24"/>
+        </w:rPr>
+        <w:t xml:space="preserve"> </w:t>
+      </w:r>
+      <w:r>
+        <w:rPr>
+          <w:rFonts w:ascii="Times New Roman" w:eastAsiaTheme="minorEastAsia" w:hAnsi="Times New Roman" w:cs="Times New Roman"/>
+          <w:sz w:val="24"/>
+          <w:szCs w:val="24"/>
+        </w:rPr>
+        <w:t xml:space="preserve">of </w:t>
+      </w:r>
+      <w:r>
+        <w:rPr>
+          <w:rFonts w:ascii="Times New Roman" w:eastAsiaTheme="minorEastAsia" w:hAnsi="Times New Roman" w:cs="Times New Roman"/>
+          <w:sz w:val="24"/>
+          <w:szCs w:val="24"/>
+        </w:rPr>
+        <w:t xml:space="preserve">distributions each of values of a parameter in a parameter vector estimated as No U-Turn Sampling (NUTS) progress. Below we visualize such distributions for our Bayesian Neural Network when the BNN is trained with </w:t>
+      </w:r>
+      <w:r>
+        <w:rPr>
+          <w:rFonts w:ascii="Times New Roman" w:eastAsiaTheme="minorEastAsia" w:hAnsi="Times New Roman" w:cs="Times New Roman"/>
+          <w:sz w:val="24"/>
+          <w:szCs w:val="24"/>
+        </w:rPr>
+        <w:t>66,289</w:t>
+      </w:r>
+      <w:r>
+        <w:rPr>
+          <w:rFonts w:ascii="Times New Roman" w:eastAsiaTheme="minorEastAsia" w:hAnsi="Times New Roman" w:cs="Times New Roman"/>
+          <w:sz w:val="24"/>
+          <w:szCs w:val="24"/>
+        </w:rPr>
+        <w:t xml:space="preserve"> observations.</w:t>
+      </w:r>
+      <w:r>
+        <w:rPr>
+          <w:rFonts w:ascii="Times New Roman" w:eastAsiaTheme="minorEastAsia" w:hAnsi="Times New Roman" w:cs="Times New Roman"/>
+          <w:sz w:val="24"/>
+          <w:szCs w:val="24"/>
+        </w:rPr>
+        <w:t xml:space="preserve"> There is one distribution for each parameter and chain. </w:t>
+      </w:r>
+      <w:r>
+        <w:rPr>
+          <w:rFonts w:ascii="Times New Roman" w:eastAsiaTheme="minorEastAsia" w:hAnsi="Times New Roman" w:cs="Times New Roman"/>
+          <w:sz w:val="24"/>
+          <w:szCs w:val="24"/>
+        </w:rPr>
+        <w:t>4 chains</w:t>
+      </w:r>
+      <w:r>
+        <w:rPr>
+          <w:rFonts w:ascii="Times New Roman" w:eastAsiaTheme="minorEastAsia" w:hAnsi="Times New Roman" w:cs="Times New Roman"/>
+          <w:sz w:val="24"/>
+          <w:szCs w:val="24"/>
+        </w:rPr>
+        <w:t xml:space="preserve"> were sampled by default</w:t>
+      </w:r>
+      <w:r>
+        <w:rPr>
+          <w:rFonts w:ascii="Times New Roman" w:eastAsiaTheme="minorEastAsia" w:hAnsi="Times New Roman" w:cs="Times New Roman"/>
+          <w:sz w:val="24"/>
+          <w:szCs w:val="24"/>
+        </w:rPr>
+        <w:t>.</w:t>
+      </w:r>
+    </w:p>
+    <w:p>
+      <w:pPr>
+        <w:pStyle w:val="NoSpacing"/>
+        <w:rPr>
+          <w:rFonts w:ascii="Times New Roman" w:eastAsiaTheme="minorEastAsia" w:hAnsi="Times New Roman" w:cs="Times New Roman"/>
+          <w:sz w:val="24"/>
+          <w:szCs w:val="24"/>
+        </w:rPr>
+      </w:pPr>
+    </w:p>
+    <w:p>
+      <w:pPr>
+        <w:pStyle w:val="NoSpacing"/>
+        <w:rPr>
+          <w:rFonts w:ascii="Times New Roman" w:eastAsiaTheme="minorEastAsia" w:hAnsi="Times New Roman" w:cs="Times New Roman"/>
+          <w:sz w:val="24"/>
+          <w:szCs w:val="24"/>
+        </w:rPr>
+      </w:pPr>
+      <w:r>
+        <w:rPr>
+          <w:rFonts w:ascii="Times New Roman" w:eastAsiaTheme="minorEastAsia" w:hAnsi="Times New Roman" w:cs="Times New Roman"/>
+          <w:noProof/>
           <w:sz w:val="24"/>
           <w:szCs w:val="24"/>
         </w:rPr>
         <w:lastRenderedPageBreak/>
-        <w:t xml:space="preserve">When we </w:t>
-      </w:r>
-      <w:r>
-        <w:rPr>
-          <w:rFonts w:ascii="Times New Roman" w:eastAsiaTheme="minorEastAsia" w:hAnsi="Times New Roman" w:cs="Times New Roman"/>
-          <w:sz w:val="24"/>
-          <w:szCs w:val="24"/>
-        </w:rPr>
-        <w:t>estimate a joint posterior probability density distribution for training data</w:t>
-      </w:r>
-      <w:r>
-        <w:rPr>
-          <w:rFonts w:ascii="Times New Roman" w:eastAsiaTheme="minorEastAsia" w:hAnsi="Times New Roman" w:cs="Times New Roman"/>
-          <w:sz w:val="24"/>
-          <w:szCs w:val="24"/>
-        </w:rPr>
-        <w:t xml:space="preserve">, </w:t>
-      </w:r>
-      <w:r>
-        <w:rPr>
-          <w:rFonts w:ascii="Times New Roman" w:eastAsiaTheme="minorEastAsia" w:hAnsi="Times New Roman" w:cs="Times New Roman"/>
-          <w:sz w:val="24"/>
-          <w:szCs w:val="24"/>
-        </w:rPr>
-        <w:t xml:space="preserve">we may </w:t>
-      </w:r>
-      <w:r>
-        <w:rPr>
-          <w:rFonts w:ascii="Times New Roman" w:eastAsiaTheme="minorEastAsia" w:hAnsi="Times New Roman" w:cs="Times New Roman"/>
-          <w:sz w:val="24"/>
-          <w:szCs w:val="24"/>
-        </w:rPr>
-        <w:t>generate a Trace Plot</w:t>
-      </w:r>
-      <w:r>
-        <w:rPr>
-          <w:rFonts w:ascii="Times New Roman" w:eastAsiaTheme="minorEastAsia" w:hAnsi="Times New Roman" w:cs="Times New Roman"/>
-          <w:sz w:val="24"/>
-          <w:szCs w:val="24"/>
-        </w:rPr>
-        <w:t xml:space="preserve"> </w:t>
-      </w:r>
-      <w:r>
-        <w:rPr>
-          <w:rFonts w:ascii="Times New Roman" w:eastAsiaTheme="minorEastAsia" w:hAnsi="Times New Roman" w:cs="Times New Roman"/>
-          <w:sz w:val="24"/>
-          <w:szCs w:val="24"/>
-        </w:rPr>
-        <w:t xml:space="preserve">of </w:t>
-      </w:r>
-      <w:r>
-        <w:rPr>
-          <w:rFonts w:ascii="Times New Roman" w:eastAsiaTheme="minorEastAsia" w:hAnsi="Times New Roman" w:cs="Times New Roman"/>
-          <w:sz w:val="24"/>
-          <w:szCs w:val="24"/>
-        </w:rPr>
-        <w:t xml:space="preserve">distributions each of values of a parameter in a parameter vector estimated as No U-Turn Sampling (NUTS) progress. Below we visualize such distributions for our Bayesian Neural Network when the BNN is trained with </w:t>
-      </w:r>
-      <w:r>
-        <w:rPr>
-          <w:rFonts w:ascii="Times New Roman" w:eastAsiaTheme="minorEastAsia" w:hAnsi="Times New Roman" w:cs="Times New Roman"/>
-          <w:sz w:val="24"/>
-          <w:szCs w:val="24"/>
-        </w:rPr>
-        <w:t>66,289</w:t>
-      </w:r>
-      <w:r>
-        <w:rPr>
-          <w:rFonts w:ascii="Times New Roman" w:eastAsiaTheme="minorEastAsia" w:hAnsi="Times New Roman" w:cs="Times New Roman"/>
-          <w:sz w:val="24"/>
-          <w:szCs w:val="24"/>
-        </w:rPr>
-        <w:t xml:space="preserve"> observations.</w:t>
-      </w:r>
-      <w:r>
-        <w:rPr>
-          <w:rFonts w:ascii="Times New Roman" w:eastAsiaTheme="minorEastAsia" w:hAnsi="Times New Roman" w:cs="Times New Roman"/>
-          <w:sz w:val="24"/>
-          <w:szCs w:val="24"/>
-        </w:rPr>
-        <w:t xml:space="preserve"> There is one distribution for each parameter and chain. There is one chain per core of the host machine.</w:t>
-      </w:r>
-      <w:r>
-        <w:rPr>
-          <w:rFonts w:ascii="Times New Roman" w:eastAsiaTheme="minorEastAsia" w:hAnsi="Times New Roman" w:cs="Times New Roman"/>
-          <w:sz w:val="24"/>
-          <w:szCs w:val="24"/>
-        </w:rPr>
-        <w:t xml:space="preserve"> For the below visualization, the host machine had 40 cores.</w:t>
-      </w:r>
-    </w:p>
-    <w:p>
-      <w:pPr>
-        <w:pStyle w:val="NoSpacing"/>
-        <w:rPr>
-          <w:rFonts w:ascii="Times New Roman" w:eastAsiaTheme="minorEastAsia" w:hAnsi="Times New Roman" w:cs="Times New Roman"/>
-          <w:sz w:val="24"/>
-          <w:szCs w:val="24"/>
-        </w:rPr>
-      </w:pPr>
-    </w:p>
-    <w:p>
-      <w:pPr>
-        <w:pStyle w:val="NoSpacing"/>
-        <w:rPr>
-          <w:rFonts w:ascii="Times New Roman" w:eastAsiaTheme="minorEastAsia" w:hAnsi="Times New Roman" w:cs="Times New Roman"/>
-          <w:sz w:val="24"/>
-          <w:szCs w:val="24"/>
-        </w:rPr>
-      </w:pPr>
-      <w:r>
-        <w:rPr>
-          <w:rFonts w:ascii="Times New Roman" w:eastAsiaTheme="minorEastAsia" w:hAnsi="Times New Roman" w:cs="Times New Roman"/>
-          <w:noProof/>
-          <w:sz w:val="24"/>
-          <w:szCs w:val="24"/>
-        </w:rPr>
         <w:drawing>
           <wp:inline distT="0" distB="0" distL="0" distR="0" wp14:anchorId="44BEB68C" wp14:editId="7A964710">
             <wp:extent cx="5943600" cy="6217920"/>
@@ -3766,7 +6218,7 @@
                     </pic:cNvPicPr>
                   </pic:nvPicPr>
                   <pic:blipFill>
-                    <a:blip r:embed="rId4">
+                    <a:blip r:embed="rId5">
                       <a:extLst>
                         <a:ext uri="{28A0092B-C50C-407E-A947-70E740481C1C}">
                           <a14:useLocalDpi xmlns:a14="http://schemas.microsoft.com/office/drawing/2010/main" val="0"/>
@@ -3887,7 +6339,7 @@
                     </pic:cNvPicPr>
                   </pic:nvPicPr>
                   <pic:blipFill>
-                    <a:blip r:embed="rId5">
+                    <a:blip r:embed="rId6">
                       <a:extLst>
                         <a:ext uri="{28A0092B-C50C-407E-A947-70E740481C1C}">
                           <a14:useLocalDpi xmlns:a14="http://schemas.microsoft.com/office/drawing/2010/main" val="0"/>
@@ -3944,23 +6396,7 @@
           <w:sz w:val="24"/>
           <w:szCs w:val="24"/>
         </w:rPr>
-        <w:t>W</w:t>
-      </w:r>
-      <w:r>
-        <w:rPr>
-          <w:rFonts w:ascii="Times New Roman" w:eastAsiaTheme="minorEastAsia" w:hAnsi="Times New Roman" w:cs="Times New Roman"/>
-          <w:sz w:val="24"/>
-          <w:szCs w:val="24"/>
-        </w:rPr>
-        <w:t>hen we</w:t>
-      </w:r>
-      <w:r>
-        <w:rPr>
-          <w:rFonts w:ascii="Times New Roman" w:eastAsiaTheme="minorEastAsia" w:hAnsi="Times New Roman" w:cs="Times New Roman"/>
-          <w:sz w:val="24"/>
-          <w:szCs w:val="24"/>
-        </w:rPr>
-        <w:t xml:space="preserve"> sample</w:t>
+        <w:t>When we sample</w:t>
       </w:r>
       <w:r>
         <w:rPr>
@@ -4156,15 +6592,7 @@
           <w:sz w:val="24"/>
           <w:szCs w:val="24"/>
         </w:rPr>
-        <w:t>probability density distribution</w:t>
-      </w:r>
-      <w:r>
-        <w:rPr>
-          <w:rFonts w:ascii="Times New Roman" w:eastAsiaTheme="minorEastAsia" w:hAnsi="Times New Roman" w:cs="Times New Roman"/>
-          <w:sz w:val="24"/>
-          <w:szCs w:val="24"/>
-        </w:rPr>
-        <w:t xml:space="preserve"> of predicted docking scores</w:t>
+        <w:t>probability density distribution of predicted docking scores</w:t>
       </w:r>
       <w:r>
         <w:rPr>
@@ -4238,63 +6666,15 @@
           <w:sz w:val="24"/>
           <w:szCs w:val="24"/>
         </w:rPr>
-        <w:t xml:space="preserve"> testing our</w:t>
-      </w:r>
-      <w:r>
-        <w:rPr>
-          <w:rFonts w:ascii="Times New Roman" w:eastAsiaTheme="minorEastAsia" w:hAnsi="Times New Roman" w:cs="Times New Roman"/>
-          <w:sz w:val="24"/>
-          <w:szCs w:val="24"/>
-        </w:rPr>
-        <w:t xml:space="preserve"> BNN on 66,289 observations</w:t>
-      </w:r>
-      <w:r>
-        <w:rPr>
-          <w:rFonts w:ascii="Times New Roman" w:eastAsiaTheme="minorEastAsia" w:hAnsi="Times New Roman" w:cs="Times New Roman"/>
-          <w:sz w:val="24"/>
-          <w:szCs w:val="24"/>
-        </w:rPr>
-        <w:t>.</w:t>
-      </w:r>
-      <w:r>
-        <w:rPr>
-          <w:rFonts w:ascii="Times New Roman" w:eastAsiaTheme="minorEastAsia" w:hAnsi="Times New Roman" w:cs="Times New Roman"/>
-          <w:sz w:val="24"/>
-          <w:szCs w:val="24"/>
-        </w:rPr>
-        <w:t xml:space="preserve"> The average </w:t>
-      </w:r>
-      <w:r>
-        <w:rPr>
-          <w:rFonts w:ascii="Times New Roman" w:eastAsiaTheme="minorEastAsia" w:hAnsi="Times New Roman" w:cs="Times New Roman"/>
-          <w:sz w:val="24"/>
-          <w:szCs w:val="24"/>
-        </w:rPr>
-        <w:t>probability density distribution</w:t>
-      </w:r>
-      <w:r>
-        <w:rPr>
-          <w:rFonts w:ascii="Times New Roman" w:eastAsiaTheme="minorEastAsia" w:hAnsi="Times New Roman" w:cs="Times New Roman"/>
-          <w:sz w:val="24"/>
-          <w:szCs w:val="24"/>
-        </w:rPr>
-        <w:t xml:space="preserve"> of predicted docking scores approximates the </w:t>
-      </w:r>
-      <w:r>
-        <w:rPr>
-          <w:rFonts w:ascii="Times New Roman" w:eastAsiaTheme="minorEastAsia" w:hAnsi="Times New Roman" w:cs="Times New Roman"/>
-          <w:sz w:val="24"/>
-          <w:szCs w:val="24"/>
-        </w:rPr>
-        <w:t>probability density distribution</w:t>
-      </w:r>
-      <w:r>
-        <w:rPr>
-          <w:rFonts w:ascii="Times New Roman" w:eastAsiaTheme="minorEastAsia" w:hAnsi="Times New Roman" w:cs="Times New Roman"/>
-          <w:sz w:val="24"/>
-          <w:szCs w:val="24"/>
-        </w:rPr>
-        <w:t xml:space="preserve"> of observed docking scores.</w:t>
+        <w:t xml:space="preserve"> testing our BNN on 66,289 observations.</w:t>
+      </w:r>
+      <w:r>
+        <w:rPr>
+          <w:rFonts w:ascii="Times New Roman" w:eastAsiaTheme="minorEastAsia" w:hAnsi="Times New Roman" w:cs="Times New Roman"/>
+          <w:sz w:val="24"/>
+          <w:szCs w:val="24"/>
+        </w:rPr>
+        <w:t xml:space="preserve"> The average probability density distribution of predicted docking scores approximates the probability density distribution of observed docking scores.</w:t>
       </w:r>
     </w:p>
     <w:p>
@@ -4327,117 +6707,6 @@
                 <pic:pic xmlns:pic="http://schemas.openxmlformats.org/drawingml/2006/picture">
                   <pic:nvPicPr>
                     <pic:cNvPr id="0" name="Picture 5"/>
-                    <pic:cNvPicPr>
-                      <a:picLocks noChangeAspect="1" noChangeArrowheads="1"/>
-                    </pic:cNvPicPr>
-                  </pic:nvPicPr>
-                  <pic:blipFill>
-                    <a:blip r:embed="rId6">
-                      <a:extLst>
-                        <a:ext uri="{28A0092B-C50C-407E-A947-70E740481C1C}">
-                          <a14:useLocalDpi xmlns:a14="http://schemas.microsoft.com/office/drawing/2010/main" val="0"/>
-                        </a:ext>
-                      </a:extLst>
-                    </a:blip>
-                    <a:srcRect/>
-                    <a:stretch>
-                      <a:fillRect/>
-                    </a:stretch>
-                  </pic:blipFill>
-                  <pic:spPr bwMode="auto">
-                    <a:xfrm>
-                      <a:off x="0" y="0"/>
-                      <a:ext cx="5943600" cy="5196840"/>
-                    </a:xfrm>
-                    <a:prstGeom prst="rect">
-                      <a:avLst/>
-                    </a:prstGeom>
-                    <a:noFill/>
-                    <a:ln>
-                      <a:noFill/>
-                    </a:ln>
-                  </pic:spPr>
-                </pic:pic>
-              </a:graphicData>
-            </a:graphic>
-          </wp:inline>
-        </w:drawing>
-      </w:r>
-    </w:p>
-    <w:p>
-      <w:pPr>
-        <w:pStyle w:val="NoSpacing"/>
-        <w:rPr>
-          <w:rFonts w:ascii="Times New Roman" w:eastAsiaTheme="minorEastAsia" w:hAnsi="Times New Roman" w:cs="Times New Roman"/>
-          <w:sz w:val="24"/>
-          <w:szCs w:val="24"/>
-        </w:rPr>
-      </w:pPr>
-    </w:p>
-    <w:p>
-      <w:pPr>
-        <w:pStyle w:val="NoSpacing"/>
-        <w:rPr>
-          <w:rFonts w:ascii="Times New Roman" w:eastAsiaTheme="minorEastAsia" w:hAnsi="Times New Roman" w:cs="Times New Roman"/>
-          <w:sz w:val="24"/>
-          <w:szCs w:val="24"/>
-        </w:rPr>
-      </w:pPr>
-      <w:r>
-        <w:rPr>
-          <w:rFonts w:ascii="Times New Roman" w:eastAsiaTheme="minorEastAsia" w:hAnsi="Times New Roman" w:cs="Times New Roman"/>
-          <w:sz w:val="24"/>
-          <w:szCs w:val="24"/>
-        </w:rPr>
-        <w:t>In accordance with our Trace Plots, t</w:t>
-      </w:r>
-      <w:r>
-        <w:rPr>
-          <w:rFonts w:ascii="Times New Roman" w:eastAsiaTheme="minorEastAsia" w:hAnsi="Times New Roman" w:cs="Times New Roman"/>
-          <w:sz w:val="24"/>
-          <w:szCs w:val="24"/>
-        </w:rPr>
-        <w:t>he average probability density distribution of predicted docking scores approximates the probability density distribution of observed docking scores</w:t>
-      </w:r>
-      <w:r>
-        <w:rPr>
-          <w:rFonts w:ascii="Times New Roman" w:eastAsiaTheme="minorEastAsia" w:hAnsi="Times New Roman" w:cs="Times New Roman"/>
-          <w:sz w:val="24"/>
-          <w:szCs w:val="24"/>
-        </w:rPr>
-        <w:t xml:space="preserve"> less well when our BNN is trained and tested on 132,577 observations.</w:t>
-      </w:r>
-    </w:p>
-    <w:p>
-      <w:pPr>
-        <w:pStyle w:val="NoSpacing"/>
-        <w:rPr>
-          <w:rFonts w:ascii="Times New Roman" w:eastAsiaTheme="minorEastAsia" w:hAnsi="Times New Roman" w:cs="Times New Roman"/>
-          <w:sz w:val="24"/>
-          <w:szCs w:val="24"/>
-        </w:rPr>
-      </w:pPr>
-      <w:r>
-        <w:rPr>
-          <w:rFonts w:ascii="Times New Roman" w:eastAsiaTheme="minorEastAsia" w:hAnsi="Times New Roman" w:cs="Times New Roman"/>
-          <w:noProof/>
-          <w:sz w:val="24"/>
-          <w:szCs w:val="24"/>
-        </w:rPr>
-        <w:lastRenderedPageBreak/>
-        <w:drawing>
-          <wp:inline distT="0" distB="0" distL="0" distR="0" wp14:anchorId="5F2FD5FB" wp14:editId="440660D1">
-            <wp:extent cx="5943600" cy="5196840"/>
-            <wp:effectExtent l="0" t="0" r="0" b="3810"/>
-            <wp:docPr id="1412788104" name="Picture 6"/>
-            <wp:cNvGraphicFramePr>
-              <a:graphicFrameLocks xmlns:a="http://schemas.openxmlformats.org/drawingml/2006/main" noChangeAspect="1"/>
-            </wp:cNvGraphicFramePr>
-            <a:graphic xmlns:a="http://schemas.openxmlformats.org/drawingml/2006/main">
-              <a:graphicData uri="http://schemas.openxmlformats.org/drawingml/2006/picture">
-                <pic:pic xmlns:pic="http://schemas.openxmlformats.org/drawingml/2006/picture">
-                  <pic:nvPicPr>
-                    <pic:cNvPr id="0" name="Picture 6"/>
                     <pic:cNvPicPr>
                       <a:picLocks noChangeAspect="1" noChangeArrowheads="1"/>
                     </pic:cNvPicPr>
@@ -4500,15 +6769,102 @@
           <w:sz w:val="24"/>
           <w:szCs w:val="24"/>
         </w:rPr>
-        <w:t>After</w:t>
-      </w:r>
-      <w:r>
-        <w:rPr>
-          <w:rFonts w:ascii="Times New Roman" w:eastAsiaTheme="minorEastAsia" w:hAnsi="Times New Roman" w:cs="Times New Roman"/>
-          <w:sz w:val="24"/>
-          <w:szCs w:val="24"/>
-        </w:rPr>
-        <w:t xml:space="preserve"> we sample testing values of </w:t>
+        <w:t>In accordance with our Trace Plots, the average probability density distribution of predicted docking scores approximates the probability density distribution of observed docking scores less well when our BNN is trained and tested on 132,577 observations.</w:t>
+      </w:r>
+    </w:p>
+    <w:p>
+      <w:pPr>
+        <w:pStyle w:val="NoSpacing"/>
+        <w:rPr>
+          <w:rFonts w:ascii="Times New Roman" w:eastAsiaTheme="minorEastAsia" w:hAnsi="Times New Roman" w:cs="Times New Roman"/>
+          <w:sz w:val="24"/>
+          <w:szCs w:val="24"/>
+        </w:rPr>
+      </w:pPr>
+      <w:r>
+        <w:rPr>
+          <w:rFonts w:ascii="Times New Roman" w:eastAsiaTheme="minorEastAsia" w:hAnsi="Times New Roman" w:cs="Times New Roman"/>
+          <w:noProof/>
+          <w:sz w:val="24"/>
+          <w:szCs w:val="24"/>
+        </w:rPr>
+        <w:lastRenderedPageBreak/>
+        <w:drawing>
+          <wp:inline distT="0" distB="0" distL="0" distR="0" wp14:anchorId="5F2FD5FB" wp14:editId="440660D1">
+            <wp:extent cx="5943600" cy="5196840"/>
+            <wp:effectExtent l="0" t="0" r="0" b="3810"/>
+            <wp:docPr id="1412788104" name="Picture 6"/>
+            <wp:cNvGraphicFramePr>
+              <a:graphicFrameLocks xmlns:a="http://schemas.openxmlformats.org/drawingml/2006/main" noChangeAspect="1"/>
+            </wp:cNvGraphicFramePr>
+            <a:graphic xmlns:a="http://schemas.openxmlformats.org/drawingml/2006/main">
+              <a:graphicData uri="http://schemas.openxmlformats.org/drawingml/2006/picture">
+                <pic:pic xmlns:pic="http://schemas.openxmlformats.org/drawingml/2006/picture">
+                  <pic:nvPicPr>
+                    <pic:cNvPr id="0" name="Picture 6"/>
+                    <pic:cNvPicPr>
+                      <a:picLocks noChangeAspect="1" noChangeArrowheads="1"/>
+                    </pic:cNvPicPr>
+                  </pic:nvPicPr>
+                  <pic:blipFill>
+                    <a:blip r:embed="rId8">
+                      <a:extLst>
+                        <a:ext uri="{28A0092B-C50C-407E-A947-70E740481C1C}">
+                          <a14:useLocalDpi xmlns:a14="http://schemas.microsoft.com/office/drawing/2010/main" val="0"/>
+                        </a:ext>
+                      </a:extLst>
+                    </a:blip>
+                    <a:srcRect/>
+                    <a:stretch>
+                      <a:fillRect/>
+                    </a:stretch>
+                  </pic:blipFill>
+                  <pic:spPr bwMode="auto">
+                    <a:xfrm>
+                      <a:off x="0" y="0"/>
+                      <a:ext cx="5943600" cy="5196840"/>
+                    </a:xfrm>
+                    <a:prstGeom prst="rect">
+                      <a:avLst/>
+                    </a:prstGeom>
+                    <a:noFill/>
+                    <a:ln>
+                      <a:noFill/>
+                    </a:ln>
+                  </pic:spPr>
+                </pic:pic>
+              </a:graphicData>
+            </a:graphic>
+          </wp:inline>
+        </w:drawing>
+      </w:r>
+    </w:p>
+    <w:p>
+      <w:pPr>
+        <w:pStyle w:val="NoSpacing"/>
+        <w:rPr>
+          <w:rFonts w:ascii="Times New Roman" w:eastAsiaTheme="minorEastAsia" w:hAnsi="Times New Roman" w:cs="Times New Roman"/>
+          <w:sz w:val="24"/>
+          <w:szCs w:val="24"/>
+        </w:rPr>
+      </w:pPr>
+    </w:p>
+    <w:p>
+      <w:pPr>
+        <w:pStyle w:val="NoSpacing"/>
+        <w:rPr>
+          <w:rFonts w:ascii="Times New Roman" w:eastAsiaTheme="minorEastAsia" w:hAnsi="Times New Roman" w:cs="Times New Roman"/>
+          <w:sz w:val="24"/>
+          <w:szCs w:val="24"/>
+        </w:rPr>
+      </w:pPr>
+      <w:r>
+        <w:rPr>
+          <w:rFonts w:ascii="Times New Roman" w:eastAsiaTheme="minorEastAsia" w:hAnsi="Times New Roman" w:cs="Times New Roman"/>
+          <w:sz w:val="24"/>
+          <w:szCs w:val="24"/>
+        </w:rPr>
+        <w:t xml:space="preserve">After we sample testing values of </w:t>
       </w:r>
       <m:oMath>
         <m:acc>
@@ -4540,39 +6896,32 @@
           <w:sz w:val="24"/>
           <w:szCs w:val="24"/>
         </w:rPr>
-        <w:t xml:space="preserve"> from posterior predictive probability density distributions for our BNN, we may generate a </w:t>
-      </w:r>
-      <w:r>
-        <w:rPr>
-          <w:rFonts w:ascii="Times New Roman" w:eastAsiaTheme="minorEastAsia" w:hAnsi="Times New Roman" w:cs="Times New Roman"/>
-          <w:sz w:val="24"/>
-          <w:szCs w:val="24"/>
-        </w:rPr>
-        <w:t>data frame of observed docking scores and averages and standard deviations of docking scores predicted by the BNN based on numbers of occurrences of substructures. Such data frames generated after training and testing our BNN on 66,289 and 132,577 observations are displayed below.</w:t>
-      </w:r>
-    </w:p>
-    <w:p>
-      <w:pPr>
-        <w:pStyle w:val="NoSpacing"/>
-        <w:rPr>
-          <w:rFonts w:ascii="Times New Roman" w:eastAsiaTheme="minorEastAsia" w:hAnsi="Times New Roman" w:cs="Times New Roman"/>
-          <w:sz w:val="24"/>
-          <w:szCs w:val="24"/>
-        </w:rPr>
-      </w:pPr>
-    </w:p>
-    <w:p>
-      <w:pPr>
-        <w:pStyle w:val="NoSpacing"/>
-        <w:rPr>
-          <w:rFonts w:ascii="Times New Roman" w:eastAsiaTheme="minorEastAsia" w:hAnsi="Times New Roman" w:cs="Times New Roman"/>
-          <w:sz w:val="24"/>
-          <w:szCs w:val="24"/>
-        </w:rPr>
-      </w:pPr>
-      <w:r>
-        <w:rPr>
-          <w:rFonts w:ascii="Times New Roman" w:eastAsiaTheme="minorEastAsia" w:hAnsi="Times New Roman" w:cs="Times New Roman"/>
+        <w:t xml:space="preserve"> from posterior predictive probability density distributions for our BNN, we may generate a data frame of observed docking scores and averages and standard deviations of docking scores predicted by the BNN based on numbers of occurrences of substructures. Such data frames generated after training and testing our BNN on 66,289 and 132,577 observations are displayed below.</w:t>
+      </w:r>
+    </w:p>
+    <w:p>
+      <w:pPr>
+        <w:pStyle w:val="NoSpacing"/>
+        <w:rPr>
+          <w:rFonts w:ascii="Times New Roman" w:eastAsiaTheme="minorEastAsia" w:hAnsi="Times New Roman" w:cs="Times New Roman"/>
+          <w:sz w:val="24"/>
+          <w:szCs w:val="24"/>
+        </w:rPr>
+      </w:pPr>
+    </w:p>
+    <w:p>
+      <w:pPr>
+        <w:pStyle w:val="NoSpacing"/>
+        <w:rPr>
+          <w:rFonts w:ascii="Times New Roman" w:eastAsiaTheme="minorEastAsia" w:hAnsi="Times New Roman" w:cs="Times New Roman"/>
+          <w:sz w:val="24"/>
+          <w:szCs w:val="24"/>
+        </w:rPr>
+      </w:pPr>
+      <w:r>
+        <w:rPr>
+          <w:rFonts w:ascii="Times New Roman" w:eastAsiaTheme="minorEastAsia" w:hAnsi="Times New Roman" w:cs="Times New Roman"/>
+          <w:noProof/>
           <w:sz w:val="24"/>
           <w:szCs w:val="24"/>
         </w:rPr>
@@ -4593,7 +6942,7 @@
                     <pic:cNvPicPr/>
                   </pic:nvPicPr>
                   <pic:blipFill>
-                    <a:blip r:embed="rId8"/>
+                    <a:blip r:embed="rId9"/>
                     <a:stretch>
                       <a:fillRect/>
                     </a:stretch>
@@ -4636,6 +6985,7 @@
       <w:r>
         <w:rPr>
           <w:rFonts w:ascii="Times New Roman" w:eastAsiaTheme="minorEastAsia" w:hAnsi="Times New Roman" w:cs="Times New Roman"/>
+          <w:noProof/>
           <w:sz w:val="24"/>
           <w:szCs w:val="24"/>
         </w:rPr>
@@ -4655,7 +7005,7 @@
                     <pic:cNvPicPr/>
                   </pic:nvPicPr>
                   <pic:blipFill>
-                    <a:blip r:embed="rId9"/>
+                    <a:blip r:embed="rId10"/>
                     <a:stretch>
                       <a:fillRect/>
                     </a:stretch>
@@ -4685,6 +7035,935 @@
           <w:szCs w:val="24"/>
         </w:rPr>
       </w:pPr>
+    </w:p>
+    <w:p>
+      <w:pPr>
+        <w:pStyle w:val="NoSpacing"/>
+        <w:rPr>
+          <w:rFonts w:ascii="Times New Roman" w:eastAsiaTheme="minorEastAsia" w:hAnsi="Times New Roman" w:cs="Times New Roman"/>
+          <w:sz w:val="24"/>
+          <w:szCs w:val="24"/>
+        </w:rPr>
+      </w:pPr>
+      <w:r>
+        <w:rPr>
+          <w:rFonts w:ascii="Times New Roman" w:eastAsiaTheme="minorEastAsia" w:hAnsi="Times New Roman" w:cs="Times New Roman"/>
+          <w:sz w:val="24"/>
+          <w:szCs w:val="24"/>
+        </w:rPr>
+        <w:t>After we</w:t>
+      </w:r>
+      <w:r>
+        <w:rPr>
+          <w:rFonts w:ascii="Times New Roman" w:eastAsiaTheme="minorEastAsia" w:hAnsi="Times New Roman" w:cs="Times New Roman"/>
+          <w:sz w:val="24"/>
+          <w:szCs w:val="24"/>
+        </w:rPr>
+        <w:t xml:space="preserve"> generate a data frame of observed docking scores and averages of docking scores predicted by our BNN based on numbers of occurrences of substructures,</w:t>
+      </w:r>
+      <w:r>
+        <w:rPr>
+          <w:rFonts w:ascii="Times New Roman" w:eastAsiaTheme="minorEastAsia" w:hAnsi="Times New Roman" w:cs="Times New Roman"/>
+          <w:sz w:val="24"/>
+          <w:szCs w:val="24"/>
+        </w:rPr>
+        <w:t xml:space="preserve"> we may generate a Plot </w:t>
+      </w:r>
+      <w:proofErr w:type="gramStart"/>
+      <w:r>
+        <w:rPr>
+          <w:rFonts w:ascii="Times New Roman" w:eastAsiaTheme="minorEastAsia" w:hAnsi="Times New Roman" w:cs="Times New Roman"/>
+          <w:sz w:val="24"/>
+          <w:szCs w:val="24"/>
+        </w:rPr>
+        <w:t>Of</w:t>
+      </w:r>
+      <w:proofErr w:type="gramEnd"/>
+      <w:r>
+        <w:rPr>
+          <w:rFonts w:ascii="Times New Roman" w:eastAsiaTheme="minorEastAsia" w:hAnsi="Times New Roman" w:cs="Times New Roman"/>
+          <w:sz w:val="24"/>
+          <w:szCs w:val="24"/>
+        </w:rPr>
+        <w:t xml:space="preserve"> Gains Curves / Enrichment-Factor Plot.</w:t>
+      </w:r>
+      <w:r>
+        <w:rPr>
+          <w:rFonts w:ascii="Times New Roman" w:eastAsiaTheme="minorEastAsia" w:hAnsi="Times New Roman" w:cs="Times New Roman"/>
+          <w:sz w:val="24"/>
+          <w:szCs w:val="24"/>
+        </w:rPr>
+        <w:t xml:space="preserve"> A Gains Curve is a plot of</w:t>
+      </w:r>
+    </w:p>
+    <w:p>
+      <w:pPr>
+        <w:pStyle w:val="NoSpacing"/>
+        <w:rPr>
+          <w:rFonts w:ascii="Times New Roman" w:eastAsiaTheme="minorEastAsia" w:hAnsi="Times New Roman" w:cs="Times New Roman"/>
+          <w:sz w:val="24"/>
+          <w:szCs w:val="24"/>
+        </w:rPr>
+      </w:pPr>
+    </w:p>
+    <w:p>
+      <w:pPr>
+        <w:pStyle w:val="NoSpacing"/>
+        <w:rPr>
+          <w:rFonts w:ascii="Times New Roman" w:eastAsiaTheme="minorEastAsia" w:hAnsi="Times New Roman" w:cs="Times New Roman"/>
+          <w:sz w:val="24"/>
+          <w:szCs w:val="24"/>
+        </w:rPr>
+      </w:pPr>
+      <w:r>
+        <w:rPr>
+          <w:rFonts w:ascii="Times New Roman" w:eastAsiaTheme="minorEastAsia" w:hAnsi="Times New Roman" w:cs="Times New Roman"/>
+          <w:sz w:val="24"/>
+          <w:szCs w:val="24"/>
+        </w:rPr>
+        <w:t>cumulative relative frequency of positive indicators</w:t>
+      </w:r>
+    </w:p>
+    <w:p>
+      <w:pPr>
+        <w:pStyle w:val="NoSpacing"/>
+        <w:rPr>
+          <w:rFonts w:ascii="Times New Roman" w:eastAsiaTheme="minorEastAsia" w:hAnsi="Times New Roman" w:cs="Times New Roman"/>
+          <w:sz w:val="24"/>
+          <w:szCs w:val="24"/>
+        </w:rPr>
+      </w:pPr>
+      <w:r>
+        <w:rPr>
+          <w:rFonts w:ascii="Times New Roman" w:eastAsiaTheme="minorEastAsia" w:hAnsi="Times New Roman" w:cs="Times New Roman"/>
+          <w:sz w:val="24"/>
+          <w:szCs w:val="24"/>
+        </w:rPr>
+        <w:t xml:space="preserve">that an observed docking score is below a threshold determined by a user-defined </w:t>
+      </w:r>
+      <w:r>
+        <w:rPr>
+          <w:rFonts w:ascii="Times New Roman" w:eastAsiaTheme="minorEastAsia" w:hAnsi="Times New Roman" w:cs="Times New Roman"/>
+          <w:i/>
+          <w:iCs/>
+          <w:sz w:val="24"/>
+          <w:szCs w:val="24"/>
+        </w:rPr>
+        <w:t>z</w:t>
+      </w:r>
+      <w:r>
+        <w:rPr>
+          <w:rFonts w:ascii="Times New Roman" w:eastAsiaTheme="minorEastAsia" w:hAnsi="Times New Roman" w:cs="Times New Roman"/>
+          <w:sz w:val="24"/>
+          <w:szCs w:val="24"/>
+        </w:rPr>
+        <w:t xml:space="preserve"> score</w:t>
+      </w:r>
+    </w:p>
+    <w:p>
+      <w:pPr>
+        <w:pStyle w:val="NoSpacing"/>
+        <w:rPr>
+          <w:rFonts w:ascii="Times New Roman" w:eastAsiaTheme="minorEastAsia" w:hAnsi="Times New Roman" w:cs="Times New Roman"/>
+          <w:sz w:val="24"/>
+          <w:szCs w:val="24"/>
+        </w:rPr>
+      </w:pPr>
+      <w:r>
+        <w:rPr>
+          <w:rFonts w:ascii="Times New Roman" w:eastAsiaTheme="minorEastAsia" w:hAnsi="Times New Roman" w:cs="Times New Roman"/>
+          <w:sz w:val="24"/>
+          <w:szCs w:val="24"/>
+        </w:rPr>
+        <w:t>vs. index in a data frame of indicators</w:t>
+      </w:r>
+    </w:p>
+    <w:p>
+      <w:pPr>
+        <w:pStyle w:val="NoSpacing"/>
+        <w:rPr>
+          <w:rFonts w:ascii="Times New Roman" w:eastAsiaTheme="minorEastAsia" w:hAnsi="Times New Roman" w:cs="Times New Roman"/>
+          <w:sz w:val="24"/>
+          <w:szCs w:val="24"/>
+        </w:rPr>
+      </w:pPr>
+      <w:r>
+        <w:rPr>
+          <w:rFonts w:ascii="Times New Roman" w:eastAsiaTheme="minorEastAsia" w:hAnsi="Times New Roman" w:cs="Times New Roman"/>
+          <w:sz w:val="24"/>
+          <w:szCs w:val="24"/>
+        </w:rPr>
+        <w:t>sorted by a column of averages of predicted response values</w:t>
+      </w:r>
+    </w:p>
+    <w:p>
+      <w:pPr>
+        <w:pStyle w:val="NoSpacing"/>
+        <w:rPr>
+          <w:rFonts w:ascii="Times New Roman" w:eastAsiaTheme="minorEastAsia" w:hAnsi="Times New Roman" w:cs="Times New Roman"/>
+          <w:sz w:val="24"/>
+          <w:szCs w:val="24"/>
+        </w:rPr>
+      </w:pPr>
+      <w:r>
+        <w:rPr>
+          <w:rFonts w:ascii="Times New Roman" w:eastAsiaTheme="minorEastAsia" w:hAnsi="Times New Roman" w:cs="Times New Roman"/>
+          <w:sz w:val="24"/>
+          <w:szCs w:val="24"/>
+        </w:rPr>
+        <w:t>for a model.</w:t>
+      </w:r>
+    </w:p>
+    <w:p>
+      <w:pPr>
+        <w:pStyle w:val="NoSpacing"/>
+        <w:rPr>
+          <w:rFonts w:ascii="Times New Roman" w:eastAsiaTheme="minorEastAsia" w:hAnsi="Times New Roman" w:cs="Times New Roman"/>
+          <w:sz w:val="24"/>
+          <w:szCs w:val="24"/>
+        </w:rPr>
+      </w:pPr>
+    </w:p>
+    <w:p>
+      <w:pPr>
+        <w:pStyle w:val="NoSpacing"/>
+        <w:rPr>
+          <w:rFonts w:ascii="Times New Roman" w:eastAsiaTheme="minorEastAsia" w:hAnsi="Times New Roman" w:cs="Times New Roman"/>
+          <w:sz w:val="24"/>
+          <w:szCs w:val="24"/>
+        </w:rPr>
+      </w:pPr>
+      <w:r>
+        <w:rPr>
+          <w:rFonts w:ascii="Times New Roman" w:eastAsiaTheme="minorEastAsia" w:hAnsi="Times New Roman" w:cs="Times New Roman"/>
+          <w:sz w:val="24"/>
+          <w:szCs w:val="24"/>
+        </w:rPr>
+        <w:t xml:space="preserve">For small proportion of positive indicators, a Gains Curve resembles a Receiver Operator Characteristic (ROC) Curve. For a large proportion of positive indicators, the upper left corner of a Gains Curve for </w:t>
+      </w:r>
+      <w:proofErr w:type="gramStart"/>
+      <w:r>
+        <w:rPr>
+          <w:rFonts w:ascii="Times New Roman" w:eastAsiaTheme="minorEastAsia" w:hAnsi="Times New Roman" w:cs="Times New Roman"/>
+          <w:sz w:val="24"/>
+          <w:szCs w:val="24"/>
+        </w:rPr>
+        <w:t>an</w:t>
+      </w:r>
+      <w:proofErr w:type="gramEnd"/>
+      <w:r>
+        <w:rPr>
+          <w:rFonts w:ascii="Times New Roman" w:eastAsiaTheme="minorEastAsia" w:hAnsi="Times New Roman" w:cs="Times New Roman"/>
+          <w:sz w:val="24"/>
+          <w:szCs w:val="24"/>
+        </w:rPr>
+        <w:t xml:space="preserve"> perfect model is shifted right. </w:t>
+      </w:r>
+      <w:r>
+        <w:rPr>
+          <w:rFonts w:ascii="Times New Roman" w:eastAsiaTheme="minorEastAsia" w:hAnsi="Times New Roman" w:cs="Times New Roman"/>
+          <w:sz w:val="24"/>
+          <w:szCs w:val="24"/>
+        </w:rPr>
+        <w:t>Models may be compared by comparing their Gains Curves in a manner similar to comparing models according to their ROC Curves.</w:t>
+      </w:r>
+    </w:p>
+    <w:p>
+      <w:pPr>
+        <w:pStyle w:val="NoSpacing"/>
+        <w:rPr>
+          <w:rFonts w:ascii="Times New Roman" w:eastAsiaTheme="minorEastAsia" w:hAnsi="Times New Roman" w:cs="Times New Roman"/>
+          <w:sz w:val="24"/>
+          <w:szCs w:val="24"/>
+        </w:rPr>
+      </w:pPr>
+    </w:p>
+    <w:p>
+      <w:pPr>
+        <w:pStyle w:val="NoSpacing"/>
+        <w:rPr>
+          <w:rFonts w:ascii="Times New Roman" w:eastAsiaTheme="minorEastAsia" w:hAnsi="Times New Roman" w:cs="Times New Roman"/>
+          <w:sz w:val="24"/>
+          <w:szCs w:val="24"/>
+        </w:rPr>
+      </w:pPr>
+      <w:r>
+        <w:rPr>
+          <w:rFonts w:ascii="Times New Roman" w:eastAsiaTheme="minorEastAsia" w:hAnsi="Times New Roman" w:cs="Times New Roman"/>
+          <w:sz w:val="24"/>
+          <w:szCs w:val="24"/>
+        </w:rPr>
+        <w:lastRenderedPageBreak/>
+        <w:t xml:space="preserve">The Gains Curves for 66,289 and 132,577 observations and our BNN are presented below. In accordance with our Trace Plots and Plots </w:t>
+      </w:r>
+      <w:proofErr w:type="gramStart"/>
+      <w:r>
+        <w:rPr>
+          <w:rFonts w:ascii="Times New Roman" w:eastAsiaTheme="minorEastAsia" w:hAnsi="Times New Roman" w:cs="Times New Roman"/>
+          <w:sz w:val="24"/>
+          <w:szCs w:val="24"/>
+        </w:rPr>
+        <w:t>Of</w:t>
+      </w:r>
+      <w:proofErr w:type="gramEnd"/>
+      <w:r>
+        <w:rPr>
+          <w:rFonts w:ascii="Times New Roman" w:eastAsiaTheme="minorEastAsia" w:hAnsi="Times New Roman" w:cs="Times New Roman"/>
+          <w:sz w:val="24"/>
+          <w:szCs w:val="24"/>
+        </w:rPr>
+        <w:t xml:space="preserve"> Posterior Predictive Check,</w:t>
+      </w:r>
+      <w:r>
+        <w:rPr>
+          <w:rFonts w:ascii="Times New Roman" w:eastAsiaTheme="minorEastAsia" w:hAnsi="Times New Roman" w:cs="Times New Roman"/>
+          <w:sz w:val="24"/>
+          <w:szCs w:val="24"/>
+        </w:rPr>
+        <w:t xml:space="preserve"> for a user-defined </w:t>
+      </w:r>
+      <w:r>
+        <w:rPr>
+          <w:rFonts w:ascii="Times New Roman" w:eastAsiaTheme="minorEastAsia" w:hAnsi="Times New Roman" w:cs="Times New Roman"/>
+          <w:i/>
+          <w:iCs/>
+          <w:sz w:val="24"/>
+          <w:szCs w:val="24"/>
+        </w:rPr>
+        <w:t>z</w:t>
+      </w:r>
+      <w:r>
+        <w:rPr>
+          <w:rFonts w:ascii="Times New Roman" w:eastAsiaTheme="minorEastAsia" w:hAnsi="Times New Roman" w:cs="Times New Roman"/>
+          <w:sz w:val="24"/>
+          <w:szCs w:val="24"/>
+        </w:rPr>
+        <w:t xml:space="preserve"> score of </w:t>
+      </w:r>
+      <m:oMath>
+        <m:r>
+          <w:rPr>
+            <w:rFonts w:ascii="Cambria Math" w:eastAsiaTheme="minorEastAsia" w:hAnsi="Cambria Math" w:cs="Times New Roman"/>
+            <w:sz w:val="24"/>
+            <w:szCs w:val="24"/>
+          </w:rPr>
+          <m:t>-3</m:t>
+        </m:r>
+      </m:oMath>
+      <w:r>
+        <w:rPr>
+          <w:rFonts w:ascii="Times New Roman" w:eastAsiaTheme="minorEastAsia" w:hAnsi="Times New Roman" w:cs="Times New Roman"/>
+          <w:sz w:val="24"/>
+          <w:szCs w:val="24"/>
+        </w:rPr>
+        <w:t>,</w:t>
+      </w:r>
+      <w:r>
+        <w:rPr>
+          <w:rFonts w:ascii="Times New Roman" w:eastAsiaTheme="minorEastAsia" w:hAnsi="Times New Roman" w:cs="Times New Roman"/>
+          <w:sz w:val="24"/>
+          <w:szCs w:val="24"/>
+        </w:rPr>
+        <w:t xml:space="preserve"> our BNN performs better when trained and tested on 66,289 observations.</w:t>
+      </w:r>
+      <w:r>
+        <w:rPr>
+          <w:rFonts w:ascii="Times New Roman" w:eastAsiaTheme="minorEastAsia" w:hAnsi="Times New Roman" w:cs="Times New Roman"/>
+          <w:sz w:val="24"/>
+          <w:szCs w:val="24"/>
+        </w:rPr>
+        <w:t xml:space="preserve"> For a user-defined z score of </w:t>
+      </w:r>
+      <m:oMath>
+        <m:r>
+          <w:rPr>
+            <w:rFonts w:ascii="Cambria Math" w:eastAsiaTheme="minorEastAsia" w:hAnsi="Cambria Math" w:cs="Times New Roman"/>
+            <w:sz w:val="24"/>
+            <w:szCs w:val="24"/>
+          </w:rPr>
+          <m:t>-2.5</m:t>
+        </m:r>
+      </m:oMath>
+      <w:r>
+        <w:rPr>
+          <w:rFonts w:ascii="Times New Roman" w:eastAsiaTheme="minorEastAsia" w:hAnsi="Times New Roman" w:cs="Times New Roman"/>
+          <w:sz w:val="24"/>
+          <w:szCs w:val="24"/>
+        </w:rPr>
+        <w:t xml:space="preserve"> or </w:t>
+      </w:r>
+      <m:oMath>
+        <m:r>
+          <w:rPr>
+            <w:rFonts w:ascii="Cambria Math" w:eastAsiaTheme="minorEastAsia" w:hAnsi="Cambria Math" w:cs="Times New Roman"/>
+            <w:sz w:val="24"/>
+            <w:szCs w:val="24"/>
+          </w:rPr>
+          <m:t>-2.75</m:t>
+        </m:r>
+      </m:oMath>
+      <w:r>
+        <w:rPr>
+          <w:rFonts w:ascii="Times New Roman" w:eastAsiaTheme="minorEastAsia" w:hAnsi="Times New Roman" w:cs="Times New Roman"/>
+          <w:sz w:val="24"/>
+          <w:szCs w:val="24"/>
+        </w:rPr>
+        <w:t xml:space="preserve">, our BNN performs better </w:t>
+      </w:r>
+      <w:r>
+        <w:rPr>
+          <w:rFonts w:ascii="Times New Roman" w:eastAsiaTheme="minorEastAsia" w:hAnsi="Times New Roman" w:cs="Times New Roman"/>
+          <w:sz w:val="24"/>
+          <w:szCs w:val="24"/>
+        </w:rPr>
+        <w:t>when trained and tested on 132,577 observations</w:t>
+      </w:r>
+      <w:r>
+        <w:rPr>
+          <w:rFonts w:ascii="Times New Roman" w:eastAsiaTheme="minorEastAsia" w:hAnsi="Times New Roman" w:cs="Times New Roman"/>
+          <w:sz w:val="24"/>
+          <w:szCs w:val="24"/>
+        </w:rPr>
+        <w:t>.</w:t>
+      </w:r>
+    </w:p>
+    <w:p>
+      <w:pPr>
+        <w:pStyle w:val="NoSpacing"/>
+        <w:rPr>
+          <w:rFonts w:ascii="Times New Roman" w:eastAsiaTheme="minorEastAsia" w:hAnsi="Times New Roman" w:cs="Times New Roman"/>
+          <w:sz w:val="24"/>
+          <w:szCs w:val="24"/>
+        </w:rPr>
+      </w:pPr>
+    </w:p>
+    <w:p>
+      <w:pPr>
+        <w:pStyle w:val="NoSpacing"/>
+        <w:rPr>
+          <w:rFonts w:ascii="Times New Roman" w:eastAsiaTheme="minorEastAsia" w:hAnsi="Times New Roman" w:cs="Times New Roman"/>
+          <w:sz w:val="24"/>
+          <w:szCs w:val="24"/>
+        </w:rPr>
+      </w:pPr>
+      <w:r>
+        <w:rPr>
+          <w:rFonts w:ascii="Times New Roman" w:eastAsiaTheme="minorEastAsia" w:hAnsi="Times New Roman" w:cs="Times New Roman"/>
+          <w:noProof/>
+          <w:sz w:val="24"/>
+          <w:szCs w:val="24"/>
+        </w:rPr>
+        <w:drawing>
+          <wp:inline distT="0" distB="0" distL="0" distR="0" wp14:anchorId="219FA02C" wp14:editId="5D0C3738">
+            <wp:extent cx="5935980" cy="3406140"/>
+            <wp:effectExtent l="0" t="0" r="7620" b="3810"/>
+            <wp:docPr id="143328467" name="Picture 5"/>
+            <wp:cNvGraphicFramePr>
+              <a:graphicFrameLocks xmlns:a="http://schemas.openxmlformats.org/drawingml/2006/main" noChangeAspect="1"/>
+            </wp:cNvGraphicFramePr>
+            <a:graphic xmlns:a="http://schemas.openxmlformats.org/drawingml/2006/main">
+              <a:graphicData uri="http://schemas.openxmlformats.org/drawingml/2006/picture">
+                <pic:pic xmlns:pic="http://schemas.openxmlformats.org/drawingml/2006/picture">
+                  <pic:nvPicPr>
+                    <pic:cNvPr id="0" name="Picture 5"/>
+                    <pic:cNvPicPr>
+                      <a:picLocks noChangeAspect="1" noChangeArrowheads="1"/>
+                    </pic:cNvPicPr>
+                  </pic:nvPicPr>
+                  <pic:blipFill>
+                    <a:blip r:embed="rId11">
+                      <a:extLst>
+                        <a:ext uri="{28A0092B-C50C-407E-A947-70E740481C1C}">
+                          <a14:useLocalDpi xmlns:a14="http://schemas.microsoft.com/office/drawing/2010/main" val="0"/>
+                        </a:ext>
+                      </a:extLst>
+                    </a:blip>
+                    <a:srcRect/>
+                    <a:stretch>
+                      <a:fillRect/>
+                    </a:stretch>
+                  </pic:blipFill>
+                  <pic:spPr bwMode="auto">
+                    <a:xfrm>
+                      <a:off x="0" y="0"/>
+                      <a:ext cx="5935980" cy="3406140"/>
+                    </a:xfrm>
+                    <a:prstGeom prst="rect">
+                      <a:avLst/>
+                    </a:prstGeom>
+                    <a:noFill/>
+                    <a:ln>
+                      <a:noFill/>
+                    </a:ln>
+                  </pic:spPr>
+                </pic:pic>
+              </a:graphicData>
+            </a:graphic>
+          </wp:inline>
+        </w:drawing>
+      </w:r>
+    </w:p>
+    <w:p>
+      <w:pPr>
+        <w:pStyle w:val="NoSpacing"/>
+        <w:rPr>
+          <w:rFonts w:ascii="Times New Roman" w:eastAsiaTheme="minorEastAsia" w:hAnsi="Times New Roman" w:cs="Times New Roman"/>
+          <w:sz w:val="24"/>
+          <w:szCs w:val="24"/>
+        </w:rPr>
+      </w:pPr>
+    </w:p>
+    <w:p>
+      <w:pPr>
+        <w:pStyle w:val="NoSpacing"/>
+        <w:rPr>
+          <w:rFonts w:ascii="Times New Roman" w:eastAsiaTheme="minorEastAsia" w:hAnsi="Times New Roman" w:cs="Times New Roman"/>
+          <w:sz w:val="24"/>
+          <w:szCs w:val="24"/>
+        </w:rPr>
+      </w:pPr>
+      <w:r>
+        <w:rPr>
+          <w:rFonts w:ascii="Times New Roman" w:eastAsiaTheme="minorEastAsia" w:hAnsi="Times New Roman" w:cs="Times New Roman"/>
+          <w:noProof/>
+          <w:sz w:val="24"/>
+          <w:szCs w:val="24"/>
+        </w:rPr>
+        <w:drawing>
+          <wp:inline distT="0" distB="0" distL="0" distR="0" wp14:anchorId="32CB1FCA" wp14:editId="678571F1">
+            <wp:extent cx="5935980" cy="3390900"/>
+            <wp:effectExtent l="0" t="0" r="7620" b="0"/>
+            <wp:docPr id="391649110" name="Picture 6"/>
+            <wp:cNvGraphicFramePr>
+              <a:graphicFrameLocks xmlns:a="http://schemas.openxmlformats.org/drawingml/2006/main" noChangeAspect="1"/>
+            </wp:cNvGraphicFramePr>
+            <a:graphic xmlns:a="http://schemas.openxmlformats.org/drawingml/2006/main">
+              <a:graphicData uri="http://schemas.openxmlformats.org/drawingml/2006/picture">
+                <pic:pic xmlns:pic="http://schemas.openxmlformats.org/drawingml/2006/picture">
+                  <pic:nvPicPr>
+                    <pic:cNvPr id="0" name="Picture 6"/>
+                    <pic:cNvPicPr>
+                      <a:picLocks noChangeAspect="1" noChangeArrowheads="1"/>
+                    </pic:cNvPicPr>
+                  </pic:nvPicPr>
+                  <pic:blipFill>
+                    <a:blip r:embed="rId12">
+                      <a:extLst>
+                        <a:ext uri="{28A0092B-C50C-407E-A947-70E740481C1C}">
+                          <a14:useLocalDpi xmlns:a14="http://schemas.microsoft.com/office/drawing/2010/main" val="0"/>
+                        </a:ext>
+                      </a:extLst>
+                    </a:blip>
+                    <a:srcRect/>
+                    <a:stretch>
+                      <a:fillRect/>
+                    </a:stretch>
+                  </pic:blipFill>
+                  <pic:spPr bwMode="auto">
+                    <a:xfrm>
+                      <a:off x="0" y="0"/>
+                      <a:ext cx="5935980" cy="3390900"/>
+                    </a:xfrm>
+                    <a:prstGeom prst="rect">
+                      <a:avLst/>
+                    </a:prstGeom>
+                    <a:noFill/>
+                    <a:ln>
+                      <a:noFill/>
+                    </a:ln>
+                  </pic:spPr>
+                </pic:pic>
+              </a:graphicData>
+            </a:graphic>
+          </wp:inline>
+        </w:drawing>
+      </w:r>
+    </w:p>
+    <w:p>
+      <w:pPr>
+        <w:pStyle w:val="NoSpacing"/>
+        <w:rPr>
+          <w:rFonts w:ascii="Times New Roman" w:eastAsiaTheme="minorEastAsia" w:hAnsi="Times New Roman" w:cs="Times New Roman"/>
+          <w:sz w:val="24"/>
+          <w:szCs w:val="24"/>
+        </w:rPr>
+      </w:pPr>
+    </w:p>
+    <w:p>
+      <w:pPr>
+        <w:pStyle w:val="NoSpacing"/>
+        <w:rPr>
+          <w:rFonts w:ascii="Times New Roman" w:eastAsiaTheme="minorEastAsia" w:hAnsi="Times New Roman" w:cs="Times New Roman"/>
+          <w:sz w:val="24"/>
+          <w:szCs w:val="24"/>
+        </w:rPr>
+      </w:pPr>
+      <w:r>
+        <w:rPr>
+          <w:rFonts w:ascii="Times New Roman" w:eastAsiaTheme="minorEastAsia" w:hAnsi="Times New Roman" w:cs="Times New Roman"/>
+          <w:sz w:val="24"/>
+          <w:szCs w:val="24"/>
+        </w:rPr>
+        <w:lastRenderedPageBreak/>
+        <w:t xml:space="preserve">The Gains Curves for 66,289 and 132,577 observations and our </w:t>
+      </w:r>
+      <w:r>
+        <w:rPr>
+          <w:rFonts w:ascii="Times New Roman" w:eastAsiaTheme="minorEastAsia" w:hAnsi="Times New Roman" w:cs="Times New Roman"/>
+          <w:i/>
+          <w:iCs/>
+          <w:sz w:val="24"/>
+          <w:szCs w:val="24"/>
+        </w:rPr>
+        <w:t>Bayesian Model Using BART Model</w:t>
+      </w:r>
+      <w:r>
+        <w:rPr>
+          <w:rFonts w:ascii="Times New Roman" w:eastAsiaTheme="minorEastAsia" w:hAnsi="Times New Roman" w:cs="Times New Roman"/>
+          <w:sz w:val="24"/>
+          <w:szCs w:val="24"/>
+        </w:rPr>
+        <w:t xml:space="preserve"> are presented below.</w:t>
+      </w:r>
+      <w:r>
+        <w:rPr>
+          <w:rFonts w:ascii="Times New Roman" w:eastAsiaTheme="minorEastAsia" w:hAnsi="Times New Roman" w:cs="Times New Roman"/>
+          <w:sz w:val="24"/>
+          <w:szCs w:val="24"/>
+        </w:rPr>
+        <w:t xml:space="preserve"> </w:t>
+      </w:r>
+      <w:r>
+        <w:rPr>
+          <w:rFonts w:ascii="Times New Roman" w:eastAsiaTheme="minorEastAsia" w:hAnsi="Times New Roman" w:cs="Times New Roman"/>
+          <w:sz w:val="24"/>
+          <w:szCs w:val="24"/>
+        </w:rPr>
+        <w:t xml:space="preserve">For a user-defined z score of </w:t>
+      </w:r>
+      <m:oMath>
+        <m:r>
+          <w:rPr>
+            <w:rFonts w:ascii="Cambria Math" w:eastAsiaTheme="minorEastAsia" w:hAnsi="Cambria Math" w:cs="Times New Roman"/>
+            <w:sz w:val="24"/>
+            <w:szCs w:val="24"/>
+          </w:rPr>
+          <m:t>-2.</m:t>
+        </m:r>
+        <m:r>
+          <w:rPr>
+            <w:rFonts w:ascii="Cambria Math" w:eastAsiaTheme="minorEastAsia" w:hAnsi="Cambria Math" w:cs="Times New Roman"/>
+            <w:sz w:val="24"/>
+            <w:szCs w:val="24"/>
+          </w:rPr>
+          <m:t>75</m:t>
+        </m:r>
+      </m:oMath>
+      <w:r>
+        <w:rPr>
+          <w:rFonts w:ascii="Times New Roman" w:eastAsiaTheme="minorEastAsia" w:hAnsi="Times New Roman" w:cs="Times New Roman"/>
+          <w:sz w:val="24"/>
+          <w:szCs w:val="24"/>
+        </w:rPr>
+        <w:t xml:space="preserve"> or </w:t>
+      </w:r>
+      <m:oMath>
+        <m:r>
+          <w:rPr>
+            <w:rFonts w:ascii="Cambria Math" w:eastAsiaTheme="minorEastAsia" w:hAnsi="Cambria Math" w:cs="Times New Roman"/>
+            <w:sz w:val="24"/>
+            <w:szCs w:val="24"/>
+          </w:rPr>
+          <m:t>-</m:t>
+        </m:r>
+        <m:r>
+          <w:rPr>
+            <w:rFonts w:ascii="Cambria Math" w:eastAsiaTheme="minorEastAsia" w:hAnsi="Cambria Math" w:cs="Times New Roman"/>
+            <w:sz w:val="24"/>
+            <w:szCs w:val="24"/>
+          </w:rPr>
+          <m:t>3</m:t>
+        </m:r>
+      </m:oMath>
+      <w:r>
+        <w:rPr>
+          <w:rFonts w:ascii="Times New Roman" w:eastAsiaTheme="minorEastAsia" w:hAnsi="Times New Roman" w:cs="Times New Roman"/>
+          <w:sz w:val="24"/>
+          <w:szCs w:val="24"/>
+        </w:rPr>
+        <w:t>, our BNN performs better</w:t>
+      </w:r>
+      <w:r>
+        <w:rPr>
+          <w:rFonts w:ascii="Times New Roman" w:eastAsiaTheme="minorEastAsia" w:hAnsi="Times New Roman" w:cs="Times New Roman"/>
+          <w:sz w:val="24"/>
+          <w:szCs w:val="24"/>
+        </w:rPr>
+        <w:t xml:space="preserve"> than our </w:t>
+      </w:r>
+      <w:r>
+        <w:rPr>
+          <w:rFonts w:ascii="Times New Roman" w:eastAsiaTheme="minorEastAsia" w:hAnsi="Times New Roman" w:cs="Times New Roman"/>
+          <w:i/>
+          <w:iCs/>
+          <w:sz w:val="24"/>
+          <w:szCs w:val="24"/>
+        </w:rPr>
+        <w:t>Bayesian Model Using BART Model</w:t>
+      </w:r>
+      <w:r>
+        <w:rPr>
+          <w:rFonts w:ascii="Times New Roman" w:eastAsiaTheme="minorEastAsia" w:hAnsi="Times New Roman" w:cs="Times New Roman"/>
+          <w:sz w:val="24"/>
+          <w:szCs w:val="24"/>
+        </w:rPr>
+        <w:t xml:space="preserve"> when</w:t>
+      </w:r>
+      <w:r>
+        <w:rPr>
+          <w:rFonts w:ascii="Times New Roman" w:eastAsiaTheme="minorEastAsia" w:hAnsi="Times New Roman" w:cs="Times New Roman"/>
+          <w:sz w:val="24"/>
+          <w:szCs w:val="24"/>
+        </w:rPr>
+        <w:t xml:space="preserve"> each is</w:t>
+      </w:r>
+      <w:r>
+        <w:rPr>
+          <w:rFonts w:ascii="Times New Roman" w:eastAsiaTheme="minorEastAsia" w:hAnsi="Times New Roman" w:cs="Times New Roman"/>
+          <w:sz w:val="24"/>
+          <w:szCs w:val="24"/>
+        </w:rPr>
+        <w:t xml:space="preserve"> trained and tested on </w:t>
+      </w:r>
+      <w:r>
+        <w:rPr>
+          <w:rFonts w:ascii="Times New Roman" w:eastAsiaTheme="minorEastAsia" w:hAnsi="Times New Roman" w:cs="Times New Roman"/>
+          <w:sz w:val="24"/>
+          <w:szCs w:val="24"/>
+        </w:rPr>
+        <w:t>66,289</w:t>
+      </w:r>
+      <w:r>
+        <w:rPr>
+          <w:rFonts w:ascii="Times New Roman" w:eastAsiaTheme="minorEastAsia" w:hAnsi="Times New Roman" w:cs="Times New Roman"/>
+          <w:sz w:val="24"/>
+          <w:szCs w:val="24"/>
+        </w:rPr>
+        <w:t xml:space="preserve"> observations.</w:t>
+      </w:r>
+      <w:r>
+        <w:rPr>
+          <w:rFonts w:ascii="Times New Roman" w:eastAsiaTheme="minorEastAsia" w:hAnsi="Times New Roman" w:cs="Times New Roman"/>
+          <w:sz w:val="24"/>
+          <w:szCs w:val="24"/>
+        </w:rPr>
+        <w:t xml:space="preserve"> Considering the upper left points of the Gains Curves for our BNN and </w:t>
+      </w:r>
+      <w:r>
+        <w:rPr>
+          <w:rFonts w:ascii="Times New Roman" w:eastAsiaTheme="minorEastAsia" w:hAnsi="Times New Roman" w:cs="Times New Roman"/>
+          <w:i/>
+          <w:iCs/>
+          <w:sz w:val="24"/>
+          <w:szCs w:val="24"/>
+        </w:rPr>
+        <w:t>Bayesian Model Using BART Model</w:t>
+      </w:r>
+      <w:r>
+        <w:rPr>
+          <w:rFonts w:ascii="Times New Roman" w:eastAsiaTheme="minorEastAsia" w:hAnsi="Times New Roman" w:cs="Times New Roman"/>
+          <w:sz w:val="24"/>
+          <w:szCs w:val="24"/>
+        </w:rPr>
+        <w:t xml:space="preserve"> when each is trained and tested on 132,577 observations, our BNN performs better.</w:t>
+      </w:r>
+      <w:r>
+        <w:rPr>
+          <w:rFonts w:ascii="Times New Roman" w:eastAsiaTheme="minorEastAsia" w:hAnsi="Times New Roman" w:cs="Times New Roman"/>
+          <w:sz w:val="24"/>
+          <w:szCs w:val="24"/>
+        </w:rPr>
+        <w:t xml:space="preserve"> </w:t>
+      </w:r>
+      <w:r>
+        <w:rPr>
+          <w:rFonts w:ascii="Times New Roman" w:eastAsiaTheme="minorEastAsia" w:hAnsi="Times New Roman" w:cs="Times New Roman"/>
+          <w:sz w:val="24"/>
+          <w:szCs w:val="24"/>
+        </w:rPr>
+        <w:t xml:space="preserve">Both our BNN and our </w:t>
+      </w:r>
+      <w:r>
+        <w:rPr>
+          <w:rFonts w:ascii="Times New Roman" w:eastAsiaTheme="minorEastAsia" w:hAnsi="Times New Roman" w:cs="Times New Roman"/>
+          <w:i/>
+          <w:iCs/>
+          <w:sz w:val="24"/>
+          <w:szCs w:val="24"/>
+        </w:rPr>
+        <w:t>Bayesian Model Using BART Model</w:t>
+      </w:r>
+      <w:r>
+        <w:rPr>
+          <w:rFonts w:ascii="Times New Roman" w:eastAsiaTheme="minorEastAsia" w:hAnsi="Times New Roman" w:cs="Times New Roman"/>
+          <w:sz w:val="24"/>
+          <w:szCs w:val="24"/>
+        </w:rPr>
+        <w:t xml:space="preserve"> may be expanded and tuned.</w:t>
+      </w:r>
+    </w:p>
+    <w:p>
+      <w:pPr>
+        <w:pStyle w:val="NoSpacing"/>
+        <w:rPr>
+          <w:rFonts w:ascii="Times New Roman" w:eastAsiaTheme="minorEastAsia" w:hAnsi="Times New Roman" w:cs="Times New Roman"/>
+          <w:sz w:val="24"/>
+          <w:szCs w:val="24"/>
+        </w:rPr>
+      </w:pPr>
+    </w:p>
+    <w:p>
+      <w:pPr>
+        <w:pStyle w:val="NoSpacing"/>
+        <w:rPr>
+          <w:rFonts w:ascii="Times New Roman" w:eastAsiaTheme="minorEastAsia" w:hAnsi="Times New Roman" w:cs="Times New Roman"/>
+          <w:sz w:val="24"/>
+          <w:szCs w:val="24"/>
+        </w:rPr>
+      </w:pPr>
+      <w:r>
+        <w:rPr>
+          <w:rFonts w:ascii="Times New Roman" w:eastAsiaTheme="minorEastAsia" w:hAnsi="Times New Roman" w:cs="Times New Roman"/>
+          <w:noProof/>
+          <w:sz w:val="24"/>
+          <w:szCs w:val="24"/>
+        </w:rPr>
+        <w:drawing>
+          <wp:inline distT="0" distB="0" distL="0" distR="0" wp14:anchorId="14DC3BEC" wp14:editId="17E60F13">
+            <wp:extent cx="5943600" cy="3398520"/>
+            <wp:effectExtent l="0" t="0" r="0" b="0"/>
+            <wp:docPr id="1217971954" name="Picture 8"/>
+            <wp:cNvGraphicFramePr>
+              <a:graphicFrameLocks xmlns:a="http://schemas.openxmlformats.org/drawingml/2006/main" noChangeAspect="1"/>
+            </wp:cNvGraphicFramePr>
+            <a:graphic xmlns:a="http://schemas.openxmlformats.org/drawingml/2006/main">
+              <a:graphicData uri="http://schemas.openxmlformats.org/drawingml/2006/picture">
+                <pic:pic xmlns:pic="http://schemas.openxmlformats.org/drawingml/2006/picture">
+                  <pic:nvPicPr>
+                    <pic:cNvPr id="0" name="Picture 8"/>
+                    <pic:cNvPicPr>
+                      <a:picLocks noChangeAspect="1" noChangeArrowheads="1"/>
+                    </pic:cNvPicPr>
+                  </pic:nvPicPr>
+                  <pic:blipFill>
+                    <a:blip r:embed="rId13">
+                      <a:extLst>
+                        <a:ext uri="{28A0092B-C50C-407E-A947-70E740481C1C}">
+                          <a14:useLocalDpi xmlns:a14="http://schemas.microsoft.com/office/drawing/2010/main" val="0"/>
+                        </a:ext>
+                      </a:extLst>
+                    </a:blip>
+                    <a:srcRect/>
+                    <a:stretch>
+                      <a:fillRect/>
+                    </a:stretch>
+                  </pic:blipFill>
+                  <pic:spPr bwMode="auto">
+                    <a:xfrm>
+                      <a:off x="0" y="0"/>
+                      <a:ext cx="5943600" cy="3398520"/>
+                    </a:xfrm>
+                    <a:prstGeom prst="rect">
+                      <a:avLst/>
+                    </a:prstGeom>
+                    <a:noFill/>
+                    <a:ln>
+                      <a:noFill/>
+                    </a:ln>
+                  </pic:spPr>
+                </pic:pic>
+              </a:graphicData>
+            </a:graphic>
+          </wp:inline>
+        </w:drawing>
+      </w:r>
+    </w:p>
+    <w:p>
+      <w:pPr>
+        <w:pStyle w:val="NoSpacing"/>
+        <w:rPr>
+          <w:rFonts w:ascii="Times New Roman" w:eastAsiaTheme="minorEastAsia" w:hAnsi="Times New Roman" w:cs="Times New Roman"/>
+          <w:sz w:val="24"/>
+          <w:szCs w:val="24"/>
+        </w:rPr>
+      </w:pPr>
+    </w:p>
+    <w:p>
+      <w:pPr>
+        <w:pStyle w:val="NoSpacing"/>
+        <w:rPr>
+          <w:rFonts w:ascii="Times New Roman" w:eastAsiaTheme="minorEastAsia" w:hAnsi="Times New Roman" w:cs="Times New Roman"/>
+          <w:sz w:val="24"/>
+          <w:szCs w:val="24"/>
+        </w:rPr>
+      </w:pPr>
+      <w:r>
+        <w:rPr>
+          <w:rFonts w:ascii="Times New Roman" w:eastAsiaTheme="minorEastAsia" w:hAnsi="Times New Roman" w:cs="Times New Roman"/>
+          <w:noProof/>
+          <w:sz w:val="24"/>
+          <w:szCs w:val="24"/>
+        </w:rPr>
+        <w:lastRenderedPageBreak/>
+        <w:drawing>
+          <wp:inline distT="0" distB="0" distL="0" distR="0" wp14:anchorId="7B095049" wp14:editId="069AB3CB">
+            <wp:extent cx="5935980" cy="3390900"/>
+            <wp:effectExtent l="0" t="0" r="7620" b="0"/>
+            <wp:docPr id="1126317238" name="Picture 7"/>
+            <wp:cNvGraphicFramePr>
+              <a:graphicFrameLocks xmlns:a="http://schemas.openxmlformats.org/drawingml/2006/main" noChangeAspect="1"/>
+            </wp:cNvGraphicFramePr>
+            <a:graphic xmlns:a="http://schemas.openxmlformats.org/drawingml/2006/main">
+              <a:graphicData uri="http://schemas.openxmlformats.org/drawingml/2006/picture">
+                <pic:pic xmlns:pic="http://schemas.openxmlformats.org/drawingml/2006/picture">
+                  <pic:nvPicPr>
+                    <pic:cNvPr id="0" name="Picture 7"/>
+                    <pic:cNvPicPr>
+                      <a:picLocks noChangeAspect="1" noChangeArrowheads="1"/>
+                    </pic:cNvPicPr>
+                  </pic:nvPicPr>
+                  <pic:blipFill>
+                    <a:blip r:embed="rId14">
+                      <a:extLst>
+                        <a:ext uri="{28A0092B-C50C-407E-A947-70E740481C1C}">
+                          <a14:useLocalDpi xmlns:a14="http://schemas.microsoft.com/office/drawing/2010/main" val="0"/>
+                        </a:ext>
+                      </a:extLst>
+                    </a:blip>
+                    <a:srcRect/>
+                    <a:stretch>
+                      <a:fillRect/>
+                    </a:stretch>
+                  </pic:blipFill>
+                  <pic:spPr bwMode="auto">
+                    <a:xfrm>
+                      <a:off x="0" y="0"/>
+                      <a:ext cx="5935980" cy="3390900"/>
+                    </a:xfrm>
+                    <a:prstGeom prst="rect">
+                      <a:avLst/>
+                    </a:prstGeom>
+                    <a:noFill/>
+                    <a:ln>
+                      <a:noFill/>
+                    </a:ln>
+                  </pic:spPr>
+                </pic:pic>
+              </a:graphicData>
+            </a:graphic>
+          </wp:inline>
+        </w:drawing>
+      </w:r>
     </w:p>
     <w:p>
       <w:pPr>
@@ -5435,6 +8714,7 @@
           <w:sz w:val="24"/>
           <w:szCs w:val="24"/>
         </w:rPr>
+        <w:lastRenderedPageBreak/>
         <w:t xml:space="preserve">The molar enthalpy </w:t>
       </w:r>
       <m:oMath>
@@ -6660,7 +9940,6 @@
               <w:sz w:val="24"/>
               <w:szCs w:val="24"/>
             </w:rPr>
-            <w:lastRenderedPageBreak/>
             <m:t>∆S=</m:t>
           </m:r>
           <m:nary>
@@ -7283,6 +10562,7 @@
           <w:sz w:val="24"/>
           <w:szCs w:val="24"/>
         </w:rPr>
+        <w:lastRenderedPageBreak/>
         <w:t xml:space="preserve">The molar Gibbs free energy is </w:t>
       </w:r>
       <w:r>
@@ -7730,6 +11010,100 @@
     </w:sectPr>
   </w:body>
 </w:document>
+</file>
+
+<file path=word/numbering.xml><?xml version="1.0" encoding="utf-8"?>
+<w:numbering xmlns:wpc="http://schemas.microsoft.com/office/word/2010/wordprocessingCanvas" xmlns:cx="http://schemas.microsoft.com/office/drawing/2014/chartex" xmlns:cx1="http://schemas.microsoft.com/office/drawing/2015/9/8/chartex" xmlns:cx2="http://schemas.microsoft.com/office/drawing/2015/10/21/chartex" xmlns:cx3="http://schemas.microsoft.com/office/drawing/2016/5/9/chartex" xmlns:cx4="http://schemas.microsoft.com/office/drawing/2016/5/10/chartex" xmlns:cx5="http://schemas.microsoft.com/office/drawing/2016/5/11/chartex" xmlns:cx6="http://schemas.microsoft.com/office/drawing/2016/5/12/chartex" xmlns:cx7="http://schemas.microsoft.com/office/drawing/2016/5/13/chartex" xmlns:cx8="http://schemas.microsoft.com/office/drawing/2016/5/14/chartex" xmlns:mc="http://schemas.openxmlformats.org/markup-compatibility/2006" xmlns:aink="http://schemas.microsoft.com/office/drawing/2016/ink" xmlns:am3d="http://schemas.microsoft.com/office/drawing/2017/model3d" xmlns:o="urn:schemas-microsoft-com:office:office" xmlns:oel="http://schemas.microsoft.com/office/2019/extlst" xmlns:r="http://schemas.openxmlformats.org/officeDocument/2006/relationships" xmlns:m="http://schemas.openxmlformats.org/officeDocument/2006/math" xmlns:v="urn:schemas-microsoft-com:vml" xmlns:wp14="http://schemas.microsoft.com/office/word/2010/wordprocessingDrawing" xmlns:wp="http://schemas.openxmlformats.org/drawingml/2006/wordprocessingDrawing" xmlns:w10="urn:schemas-microsoft-com:office:word" xmlns:w="http://schemas.openxmlformats.org/wordprocessingml/2006/main" xmlns:w14="http://schemas.microsoft.com/office/word/2010/wordml" xmlns:w15="http://schemas.microsoft.com/office/word/2012/wordml" xmlns:w16cex="http://schemas.microsoft.com/office/word/2018/wordml/cex" xmlns:w16cid="http://schemas.microsoft.com/office/word/2016/wordml/cid" xmlns:w16="http://schemas.microsoft.com/office/word/2018/wordml" xmlns:w16sdtdh="http://schemas.microsoft.com/office/word/2020/wordml/sdtdatahash" xmlns:w16se="http://schemas.microsoft.com/office/word/2015/wordml/symex" xmlns:wpg="http://schemas.microsoft.com/office/word/2010/wordprocessingGroup" xmlns:wpi="http://schemas.microsoft.com/office/word/2010/wordprocessingInk" xmlns:wne="http://schemas.microsoft.com/office/word/2006/wordml" xmlns:wps="http://schemas.microsoft.com/office/word/2010/wordprocessingShape" mc:Ignorable="w14 w15 w16se w16cid w16 w16cex w16sdtdh wp14">
+  <w:abstractNum w:abstractNumId="0" w15:restartNumberingAfterBreak="0">
+    <w:nsid w:val="78EC4217"/>
+    <w:multiLevelType w:val="hybridMultilevel"/>
+    <w:tmpl w:val="41688C54"/>
+    <w:lvl w:ilvl="0" w:tplc="0409000F">
+      <w:start w:val="1"/>
+      <w:numFmt w:val="decimal"/>
+      <w:lvlText w:val="%1."/>
+      <w:lvlJc w:val="left"/>
+      <w:pPr>
+        <w:ind w:left="360" w:hanging="360"/>
+      </w:pPr>
+    </w:lvl>
+    <w:lvl w:ilvl="1" w:tplc="04090019">
+      <w:start w:val="1"/>
+      <w:numFmt w:val="lowerLetter"/>
+      <w:lvlText w:val="%2."/>
+      <w:lvlJc w:val="left"/>
+      <w:pPr>
+        <w:ind w:left="1080" w:hanging="360"/>
+      </w:pPr>
+    </w:lvl>
+    <w:lvl w:ilvl="2" w:tplc="0409001B" w:tentative="1">
+      <w:start w:val="1"/>
+      <w:numFmt w:val="lowerRoman"/>
+      <w:lvlText w:val="%3."/>
+      <w:lvlJc w:val="right"/>
+      <w:pPr>
+        <w:ind w:left="1800" w:hanging="180"/>
+      </w:pPr>
+    </w:lvl>
+    <w:lvl w:ilvl="3" w:tplc="0409000F" w:tentative="1">
+      <w:start w:val="1"/>
+      <w:numFmt w:val="decimal"/>
+      <w:lvlText w:val="%4."/>
+      <w:lvlJc w:val="left"/>
+      <w:pPr>
+        <w:ind w:left="2520" w:hanging="360"/>
+      </w:pPr>
+    </w:lvl>
+    <w:lvl w:ilvl="4" w:tplc="04090019" w:tentative="1">
+      <w:start w:val="1"/>
+      <w:numFmt w:val="lowerLetter"/>
+      <w:lvlText w:val="%5."/>
+      <w:lvlJc w:val="left"/>
+      <w:pPr>
+        <w:ind w:left="3240" w:hanging="360"/>
+      </w:pPr>
+    </w:lvl>
+    <w:lvl w:ilvl="5" w:tplc="0409001B" w:tentative="1">
+      <w:start w:val="1"/>
+      <w:numFmt w:val="lowerRoman"/>
+      <w:lvlText w:val="%6."/>
+      <w:lvlJc w:val="right"/>
+      <w:pPr>
+        <w:ind w:left="3960" w:hanging="180"/>
+      </w:pPr>
+    </w:lvl>
+    <w:lvl w:ilvl="6" w:tplc="0409000F" w:tentative="1">
+      <w:start w:val="1"/>
+      <w:numFmt w:val="decimal"/>
+      <w:lvlText w:val="%7."/>
+      <w:lvlJc w:val="left"/>
+      <w:pPr>
+        <w:ind w:left="4680" w:hanging="360"/>
+      </w:pPr>
+    </w:lvl>
+    <w:lvl w:ilvl="7" w:tplc="04090019" w:tentative="1">
+      <w:start w:val="1"/>
+      <w:numFmt w:val="lowerLetter"/>
+      <w:lvlText w:val="%8."/>
+      <w:lvlJc w:val="left"/>
+      <w:pPr>
+        <w:ind w:left="5400" w:hanging="360"/>
+      </w:pPr>
+    </w:lvl>
+    <w:lvl w:ilvl="8" w:tplc="0409001B" w:tentative="1">
+      <w:start w:val="1"/>
+      <w:numFmt w:val="lowerRoman"/>
+      <w:lvlText w:val="%9."/>
+      <w:lvlJc w:val="right"/>
+      <w:pPr>
+        <w:ind w:left="6120" w:hanging="180"/>
+      </w:pPr>
+    </w:lvl>
+  </w:abstractNum>
+  <w:num w:numId="1" w16cid:durableId="876772393">
+    <w:abstractNumId w:val="0"/>
+  </w:num>
+</w:numbering>
 </file>
 
 <file path=word/styles.xml><?xml version="1.0" encoding="utf-8"?>

</xml_diff>

<commit_message>
Added analysis of training and testing BNN and Bayesian Model Using BART Model on 33,145 observations
</commit_message>
<xml_diff>
--- a/Report.docx
+++ b/Report.docx
@@ -787,29 +787,7 @@
           <w:sz w:val="24"/>
           <w:szCs w:val="24"/>
         </w:rPr>
-        <w:t xml:space="preserve">Appendix 1: Exploring Change </w:t>
-      </w:r>
-      <w:proofErr w:type="gramStart"/>
-      <w:r>
-        <w:rPr>
-          <w:rFonts w:ascii="Times New Roman" w:eastAsiaTheme="minorEastAsia" w:hAnsi="Times New Roman" w:cs="Times New Roman"/>
-          <w:i/>
-          <w:iCs/>
-          <w:sz w:val="24"/>
-          <w:szCs w:val="24"/>
-        </w:rPr>
-        <w:t>In</w:t>
-      </w:r>
-      <w:proofErr w:type="gramEnd"/>
-      <w:r>
-        <w:rPr>
-          <w:rFonts w:ascii="Times New Roman" w:eastAsiaTheme="minorEastAsia" w:hAnsi="Times New Roman" w:cs="Times New Roman"/>
-          <w:i/>
-          <w:iCs/>
-          <w:sz w:val="24"/>
-          <w:szCs w:val="24"/>
-        </w:rPr>
-        <w:t xml:space="preserve"> Molar Gibbs Free Energy</w:t>
+        <w:t>Appendix 1: Exploring Change In Molar Gibbs Free Energy</w:t>
       </w:r>
       <w:r>
         <w:rPr>
@@ -1389,29 +1367,7 @@
           <w:sz w:val="24"/>
           <w:szCs w:val="24"/>
         </w:rPr>
-        <w:t xml:space="preserve"> Model Using </w:t>
-      </w:r>
-      <w:proofErr w:type="gramStart"/>
-      <w:r>
-        <w:rPr>
-          <w:rFonts w:ascii="Times New Roman" w:eastAsiaTheme="minorEastAsia" w:hAnsi="Times New Roman" w:cs="Times New Roman"/>
-          <w:i/>
-          <w:iCs/>
-          <w:sz w:val="24"/>
-          <w:szCs w:val="24"/>
-        </w:rPr>
-        <w:t>A</w:t>
-      </w:r>
-      <w:proofErr w:type="gramEnd"/>
-      <w:r>
-        <w:rPr>
-          <w:rFonts w:ascii="Times New Roman" w:eastAsiaTheme="minorEastAsia" w:hAnsi="Times New Roman" w:cs="Times New Roman"/>
-          <w:i/>
-          <w:iCs/>
-          <w:sz w:val="24"/>
-          <w:szCs w:val="24"/>
-        </w:rPr>
-        <w:t xml:space="preserve"> Bayesian Additive Regression Trees</w:t>
+        <w:t xml:space="preserve"> Model Using A Bayesian Additive Regression Trees</w:t>
       </w:r>
       <w:r>
         <w:rPr>
@@ -1481,25 +1437,7 @@
           <w:sz w:val="24"/>
           <w:szCs w:val="24"/>
         </w:rPr>
-        <w:t xml:space="preserve"> trees </w:t>
-      </w:r>
-      <w:proofErr w:type="gramStart"/>
-      <w:r>
-        <w:rPr>
-          <w:rFonts w:ascii="Times New Roman" w:eastAsiaTheme="minorEastAsia" w:hAnsi="Times New Roman" w:cs="Times New Roman"/>
-          <w:sz w:val="24"/>
-          <w:szCs w:val="24"/>
-        </w:rPr>
-        <w:t>is</w:t>
-      </w:r>
-      <w:proofErr w:type="gramEnd"/>
-      <w:r>
-        <w:rPr>
-          <w:rFonts w:ascii="Times New Roman" w:eastAsiaTheme="minorEastAsia" w:hAnsi="Times New Roman" w:cs="Times New Roman"/>
-          <w:sz w:val="24"/>
-          <w:szCs w:val="24"/>
-        </w:rPr>
-        <w:t xml:space="preserve"> trained to map a vector </w:t>
+        <w:t xml:space="preserve"> trees is trained to map a vector </w:t>
       </w:r>
       <m:oMath>
         <m:acc>
@@ -3657,15 +3595,7 @@
           <w:sz w:val="24"/>
           <w:szCs w:val="24"/>
         </w:rPr>
-        <w:t xml:space="preserve">. </w:t>
-      </w:r>
-      <w:r>
-        <w:rPr>
-          <w:rFonts w:ascii="Times New Roman" w:eastAsiaTheme="minorEastAsia" w:hAnsi="Times New Roman" w:cs="Times New Roman"/>
-          <w:sz w:val="24"/>
-          <w:szCs w:val="24"/>
-        </w:rPr>
-        <w:t xml:space="preserve">In this model, </w:t>
+        <w:t xml:space="preserve">. In this model, </w:t>
       </w:r>
       <w:r>
         <w:rPr>
@@ -3977,15 +3907,7 @@
                 <w:sz w:val="24"/>
                 <w:szCs w:val="24"/>
               </w:rPr>
-              <m:t>m</m:t>
-            </m:r>
-            <m:r>
-              <w:rPr>
-                <w:rFonts w:ascii="Cambria Math" w:eastAsiaTheme="minorEastAsia" w:hAnsi="Cambria Math" w:cs="Times New Roman"/>
-                <w:sz w:val="24"/>
-                <w:szCs w:val="24"/>
-              </w:rPr>
-              <m:t>×1024</m:t>
+              <m:t>m×1024</m:t>
             </m:r>
           </m:sup>
         </m:sSup>
@@ -4049,15 +3971,7 @@
           <w:sz w:val="24"/>
           <w:szCs w:val="24"/>
         </w:rPr>
-        <w:t xml:space="preserve">n </w:t>
-      </w:r>
-      <w:r>
-        <w:rPr>
-          <w:rFonts w:ascii="Times New Roman" w:eastAsiaTheme="minorEastAsia" w:hAnsi="Times New Roman" w:cs="Times New Roman"/>
-          <w:sz w:val="24"/>
-          <w:szCs w:val="24"/>
-        </w:rPr>
-        <w:t>initial weights matrix</w:t>
+        <w:t>n initial weights matrix</w:t>
       </w:r>
       <w:r>
         <w:rPr>
@@ -4133,15 +4047,7 @@
                 <w:sz w:val="24"/>
                 <w:szCs w:val="24"/>
               </w:rPr>
-              <m:t>,</m:t>
-            </m:r>
-            <m:r>
-              <w:rPr>
-                <w:rFonts w:ascii="Cambria Math" w:eastAsiaTheme="minorEastAsia" w:hAnsi="Cambria Math" w:cs="Times New Roman"/>
-                <w:sz w:val="24"/>
-                <w:szCs w:val="24"/>
-              </w:rPr>
-              <m:t>0</m:t>
+              <m:t>,0</m:t>
             </m:r>
           </m:sub>
         </m:sSub>
@@ -4441,23 +4347,7 @@
           <w:sz w:val="24"/>
           <w:szCs w:val="24"/>
         </w:rPr>
-        <w:t xml:space="preserve">An initial </w:t>
-      </w:r>
-      <w:r>
-        <w:rPr>
-          <w:rFonts w:ascii="Times New Roman" w:eastAsiaTheme="minorEastAsia" w:hAnsi="Times New Roman" w:cs="Times New Roman"/>
-          <w:sz w:val="24"/>
-          <w:szCs w:val="24"/>
-        </w:rPr>
-        <w:t>bias vector</w:t>
-      </w:r>
-      <w:r>
-        <w:rPr>
-          <w:rFonts w:ascii="Times New Roman" w:eastAsiaTheme="minorEastAsia" w:hAnsi="Times New Roman" w:cs="Times New Roman"/>
-          <w:sz w:val="24"/>
-          <w:szCs w:val="24"/>
-        </w:rPr>
-        <w:t xml:space="preserve"> </w:t>
+        <w:t xml:space="preserve">An initial bias vector </w:t>
       </w:r>
       <m:oMath>
         <m:sSub>
@@ -4525,15 +4415,7 @@
                 <w:sz w:val="24"/>
                 <w:szCs w:val="24"/>
               </w:rPr>
-              <m:t>,</m:t>
-            </m:r>
-            <m:r>
-              <w:rPr>
-                <w:rFonts w:ascii="Cambria Math" w:eastAsiaTheme="minorEastAsia" w:hAnsi="Cambria Math" w:cs="Times New Roman"/>
-                <w:sz w:val="24"/>
-                <w:szCs w:val="24"/>
-              </w:rPr>
-              <m:t>0</m:t>
+              <m:t>,0</m:t>
             </m:r>
           </m:sub>
         </m:sSub>
@@ -4792,15 +4674,7 @@
           <w:sz w:val="24"/>
           <w:szCs w:val="24"/>
         </w:rPr>
-        <w:t xml:space="preserve"> </w:t>
-      </w:r>
-      <w:r>
-        <w:rPr>
-          <w:rFonts w:ascii="Times New Roman" w:eastAsiaTheme="minorEastAsia" w:hAnsi="Times New Roman" w:cs="Times New Roman"/>
-          <w:sz w:val="24"/>
-          <w:szCs w:val="24"/>
-        </w:rPr>
-        <w:t xml:space="preserve">are sampled. The normal distribution has shape </w:t>
+        <w:t xml:space="preserve"> are sampled. The normal distribution has shape </w:t>
       </w:r>
       <m:oMath>
         <m:r>
@@ -4921,23 +4795,7 @@
           <w:sz w:val="24"/>
           <w:szCs w:val="24"/>
         </w:rPr>
-        <w:t xml:space="preserve">A </w:t>
-      </w:r>
-      <w:r>
-        <w:rPr>
-          <w:rFonts w:ascii="Times New Roman" w:eastAsiaTheme="minorEastAsia" w:hAnsi="Times New Roman" w:cs="Times New Roman"/>
-          <w:sz w:val="24"/>
-          <w:szCs w:val="24"/>
-        </w:rPr>
-        <w:t>second</w:t>
-      </w:r>
-      <w:r>
-        <w:rPr>
-          <w:rFonts w:ascii="Times New Roman" w:eastAsiaTheme="minorEastAsia" w:hAnsi="Times New Roman" w:cs="Times New Roman"/>
-          <w:sz w:val="24"/>
-          <w:szCs w:val="24"/>
-        </w:rPr>
-        <w:t xml:space="preserve"> hidden layer with:</w:t>
+        <w:t>A second hidden layer with:</w:t>
       </w:r>
     </w:p>
     <w:p>
@@ -5028,15 +4886,7 @@
                 <w:sz w:val="24"/>
                 <w:szCs w:val="24"/>
               </w:rPr>
-              <m:t>,</m:t>
-            </m:r>
-            <m:r>
-              <w:rPr>
-                <w:rFonts w:ascii="Cambria Math" w:eastAsiaTheme="minorEastAsia" w:hAnsi="Cambria Math" w:cs="Times New Roman"/>
-                <w:sz w:val="24"/>
-                <w:szCs w:val="24"/>
-              </w:rPr>
-              <m:t>0</m:t>
+              <m:t>,0</m:t>
             </m:r>
           </m:sub>
         </m:sSub>
@@ -5084,23 +4934,7 @@
                 <w:sz w:val="24"/>
                 <w:szCs w:val="24"/>
               </w:rPr>
-              <m:t>5</m:t>
-            </m:r>
-            <m:r>
-              <w:rPr>
-                <w:rFonts w:ascii="Cambria Math" w:eastAsiaTheme="minorEastAsia" w:hAnsi="Cambria Math" w:cs="Times New Roman"/>
-                <w:sz w:val="24"/>
-                <w:szCs w:val="24"/>
-              </w:rPr>
-              <m:t>×</m:t>
-            </m:r>
-            <m:r>
-              <w:rPr>
-                <w:rFonts w:ascii="Cambria Math" w:eastAsiaTheme="minorEastAsia" w:hAnsi="Cambria Math" w:cs="Times New Roman"/>
-                <w:sz w:val="24"/>
-                <w:szCs w:val="24"/>
-              </w:rPr>
-              <m:t>3</m:t>
+              <m:t>5×3</m:t>
             </m:r>
           </m:sup>
         </m:sSup>
@@ -5214,39 +5048,7 @@
             <w:sz w:val="24"/>
             <w:szCs w:val="24"/>
           </w:rPr>
-          <m:t>(</m:t>
-        </m:r>
-        <m:r>
-          <w:rPr>
-            <w:rFonts w:ascii="Cambria Math" w:eastAsiaTheme="minorEastAsia" w:hAnsi="Cambria Math" w:cs="Times New Roman"/>
-            <w:sz w:val="24"/>
-            <w:szCs w:val="24"/>
-          </w:rPr>
-          <m:t>5</m:t>
-        </m:r>
-        <m:r>
-          <w:rPr>
-            <w:rFonts w:ascii="Cambria Math" w:eastAsiaTheme="minorEastAsia" w:hAnsi="Cambria Math" w:cs="Times New Roman"/>
-            <w:sz w:val="24"/>
-            <w:szCs w:val="24"/>
-          </w:rPr>
-          <m:t xml:space="preserve">, </m:t>
-        </m:r>
-        <m:r>
-          <w:rPr>
-            <w:rFonts w:ascii="Cambria Math" w:eastAsiaTheme="minorEastAsia" w:hAnsi="Cambria Math" w:cs="Times New Roman"/>
-            <w:sz w:val="24"/>
-            <w:szCs w:val="24"/>
-          </w:rPr>
-          <m:t>3</m:t>
-        </m:r>
-        <m:r>
-          <w:rPr>
-            <w:rFonts w:ascii="Cambria Math" w:eastAsiaTheme="minorEastAsia" w:hAnsi="Cambria Math" w:cs="Times New Roman"/>
-            <w:sz w:val="24"/>
-            <w:szCs w:val="24"/>
-          </w:rPr>
-          <m:t>)</m:t>
+          <m:t>(5, 3)</m:t>
         </m:r>
       </m:oMath>
       <w:r>
@@ -5404,15 +5206,7 @@
                 <w:sz w:val="24"/>
                 <w:szCs w:val="24"/>
               </w:rPr>
-              <m:t>,</m:t>
-            </m:r>
-            <m:r>
-              <w:rPr>
-                <w:rFonts w:ascii="Cambria Math" w:eastAsiaTheme="minorEastAsia" w:hAnsi="Cambria Math" w:cs="Times New Roman"/>
-                <w:sz w:val="24"/>
-                <w:szCs w:val="24"/>
-              </w:rPr>
-              <m:t>0</m:t>
+              <m:t>,0</m:t>
             </m:r>
           </m:sub>
         </m:sSub>
@@ -5460,15 +5254,7 @@
                 <w:sz w:val="24"/>
                 <w:szCs w:val="24"/>
               </w:rPr>
-              <m:t>1×</m:t>
-            </m:r>
-            <m:r>
-              <w:rPr>
-                <w:rFonts w:ascii="Cambria Math" w:eastAsiaTheme="minorEastAsia" w:hAnsi="Cambria Math" w:cs="Times New Roman"/>
-                <w:sz w:val="24"/>
-                <w:szCs w:val="24"/>
-              </w:rPr>
-              <m:t>3</m:t>
+              <m:t>1×3</m:t>
             </m:r>
           </m:sup>
         </m:sSup>
@@ -5694,39 +5480,7 @@
           <w:sz w:val="24"/>
           <w:szCs w:val="24"/>
         </w:rPr>
-        <w:t>A</w:t>
-      </w:r>
-      <w:r>
-        <w:rPr>
-          <w:rFonts w:ascii="Times New Roman" w:eastAsiaTheme="minorEastAsia" w:hAnsi="Times New Roman" w:cs="Times New Roman"/>
-          <w:sz w:val="24"/>
-          <w:szCs w:val="24"/>
-        </w:rPr>
-        <w:t>n</w:t>
-      </w:r>
-      <w:r>
-        <w:rPr>
-          <w:rFonts w:ascii="Times New Roman" w:eastAsiaTheme="minorEastAsia" w:hAnsi="Times New Roman" w:cs="Times New Roman"/>
-          <w:sz w:val="24"/>
-          <w:szCs w:val="24"/>
-        </w:rPr>
-        <w:t xml:space="preserve"> </w:t>
-      </w:r>
-      <w:r>
-        <w:rPr>
-          <w:rFonts w:ascii="Times New Roman" w:eastAsiaTheme="minorEastAsia" w:hAnsi="Times New Roman" w:cs="Times New Roman"/>
-          <w:sz w:val="24"/>
-          <w:szCs w:val="24"/>
-        </w:rPr>
-        <w:t xml:space="preserve">output </w:t>
-      </w:r>
-      <w:r>
-        <w:rPr>
-          <w:rFonts w:ascii="Times New Roman" w:eastAsiaTheme="minorEastAsia" w:hAnsi="Times New Roman" w:cs="Times New Roman"/>
-          <w:sz w:val="24"/>
-          <w:szCs w:val="24"/>
-        </w:rPr>
-        <w:t>layer with:</w:t>
+        <w:t>An output layer with:</w:t>
       </w:r>
     </w:p>
     <w:p>
@@ -5785,23 +5539,7 @@
                 <w:sz w:val="24"/>
                 <w:szCs w:val="24"/>
               </w:rPr>
-              <m:t>o</m:t>
-            </m:r>
-            <m:r>
-              <w:rPr>
-                <w:rFonts w:ascii="Cambria Math" w:eastAsiaTheme="minorEastAsia" w:hAnsi="Cambria Math" w:cs="Times New Roman"/>
-                <w:sz w:val="24"/>
-                <w:szCs w:val="24"/>
-              </w:rPr>
-              <m:t>,</m:t>
-            </m:r>
-            <m:r>
-              <w:rPr>
-                <w:rFonts w:ascii="Cambria Math" w:eastAsiaTheme="minorEastAsia" w:hAnsi="Cambria Math" w:cs="Times New Roman"/>
-                <w:sz w:val="24"/>
-                <w:szCs w:val="24"/>
-              </w:rPr>
-              <m:t>0</m:t>
+              <m:t>o,0</m:t>
             </m:r>
           </m:sub>
         </m:sSub>
@@ -5849,23 +5587,7 @@
                 <w:sz w:val="24"/>
                 <w:szCs w:val="24"/>
               </w:rPr>
-              <m:t>3</m:t>
-            </m:r>
-            <m:r>
-              <w:rPr>
-                <w:rFonts w:ascii="Cambria Math" w:eastAsiaTheme="minorEastAsia" w:hAnsi="Cambria Math" w:cs="Times New Roman"/>
-                <w:sz w:val="24"/>
-                <w:szCs w:val="24"/>
-              </w:rPr>
-              <m:t>×</m:t>
-            </m:r>
-            <m:r>
-              <w:rPr>
-                <w:rFonts w:ascii="Cambria Math" w:eastAsiaTheme="minorEastAsia" w:hAnsi="Cambria Math" w:cs="Times New Roman"/>
-                <w:sz w:val="24"/>
-                <w:szCs w:val="24"/>
-              </w:rPr>
-              <m:t>1</m:t>
+              <m:t>3×1</m:t>
             </m:r>
           </m:sup>
         </m:sSup>
@@ -5955,39 +5677,7 @@
             <w:sz w:val="24"/>
             <w:szCs w:val="24"/>
           </w:rPr>
-          <m:t>(</m:t>
-        </m:r>
-        <m:r>
-          <w:rPr>
-            <w:rFonts w:ascii="Cambria Math" w:eastAsiaTheme="minorEastAsia" w:hAnsi="Cambria Math" w:cs="Times New Roman"/>
-            <w:sz w:val="24"/>
-            <w:szCs w:val="24"/>
-          </w:rPr>
-          <m:t>3</m:t>
-        </m:r>
-        <m:r>
-          <w:rPr>
-            <w:rFonts w:ascii="Cambria Math" w:eastAsiaTheme="minorEastAsia" w:hAnsi="Cambria Math" w:cs="Times New Roman"/>
-            <w:sz w:val="24"/>
-            <w:szCs w:val="24"/>
-          </w:rPr>
-          <m:t xml:space="preserve">, </m:t>
-        </m:r>
-        <m:r>
-          <w:rPr>
-            <w:rFonts w:ascii="Cambria Math" w:eastAsiaTheme="minorEastAsia" w:hAnsi="Cambria Math" w:cs="Times New Roman"/>
-            <w:sz w:val="24"/>
-            <w:szCs w:val="24"/>
-          </w:rPr>
-          <m:t>1</m:t>
-        </m:r>
-        <m:r>
-          <w:rPr>
-            <w:rFonts w:ascii="Cambria Math" w:eastAsiaTheme="minorEastAsia" w:hAnsi="Cambria Math" w:cs="Times New Roman"/>
-            <w:sz w:val="24"/>
-            <w:szCs w:val="24"/>
-          </w:rPr>
-          <m:t>)</m:t>
+          <m:t>(3, 1)</m:t>
         </m:r>
       </m:oMath>
       <w:r>
@@ -6122,7 +5812,23 @@
           <w:sz w:val="24"/>
           <w:szCs w:val="24"/>
         </w:rPr>
-        <w:t xml:space="preserve">distributions each of values of a parameter in a parameter vector estimated as No U-Turn Sampling (NUTS) progress. Below we visualize such distributions for our Bayesian Neural Network when the BNN is trained with </w:t>
+        <w:t>distributions each of values of a parameter in a parameter vector estimated as No U-Turn Sampling (NUTS) progress. Below we visualize such distributions for our Bayesian Neural Network when the BNN is trained with</w:t>
+      </w:r>
+      <w:r>
+        <w:rPr>
+          <w:rFonts w:ascii="Times New Roman" w:eastAsiaTheme="minorEastAsia" w:hAnsi="Times New Roman" w:cs="Times New Roman"/>
+          <w:sz w:val="24"/>
+          <w:szCs w:val="24"/>
+        </w:rPr>
+        <w:t xml:space="preserve"> 33,145,</w:t>
+      </w:r>
+      <w:r>
+        <w:rPr>
+          <w:rFonts w:ascii="Times New Roman" w:eastAsiaTheme="minorEastAsia" w:hAnsi="Times New Roman" w:cs="Times New Roman"/>
+          <w:sz w:val="24"/>
+          <w:szCs w:val="24"/>
+        </w:rPr>
+        <w:t xml:space="preserve"> </w:t>
       </w:r>
       <w:r>
         <w:rPr>
@@ -6138,6 +5844,22 @@
           <w:sz w:val="24"/>
           <w:szCs w:val="24"/>
         </w:rPr>
+        <w:t>,</w:t>
+      </w:r>
+      <w:r>
+        <w:rPr>
+          <w:rFonts w:ascii="Times New Roman" w:eastAsiaTheme="minorEastAsia" w:hAnsi="Times New Roman" w:cs="Times New Roman"/>
+          <w:sz w:val="24"/>
+          <w:szCs w:val="24"/>
+        </w:rPr>
+        <w:t xml:space="preserve"> and 132,577</w:t>
+      </w:r>
+      <w:r>
+        <w:rPr>
+          <w:rFonts w:ascii="Times New Roman" w:eastAsiaTheme="minorEastAsia" w:hAnsi="Times New Roman" w:cs="Times New Roman"/>
+          <w:sz w:val="24"/>
+          <w:szCs w:val="24"/>
+        </w:rPr>
         <w:t xml:space="preserve"> observations.</w:t>
       </w:r>
       <w:r>
@@ -6172,16 +5894,155 @@
         </w:rPr>
         <w:t>.</w:t>
       </w:r>
-    </w:p>
-    <w:p>
-      <w:pPr>
-        <w:pStyle w:val="NoSpacing"/>
-        <w:rPr>
-          <w:rFonts w:ascii="Times New Roman" w:eastAsiaTheme="minorEastAsia" w:hAnsi="Times New Roman" w:cs="Times New Roman"/>
-          <w:sz w:val="24"/>
-          <w:szCs w:val="24"/>
-        </w:rPr>
-      </w:pPr>
+      <w:r>
+        <w:rPr>
+          <w:rFonts w:ascii="Times New Roman" w:eastAsiaTheme="minorEastAsia" w:hAnsi="Times New Roman" w:cs="Times New Roman"/>
+          <w:sz w:val="24"/>
+          <w:szCs w:val="24"/>
+        </w:rPr>
+        <w:t xml:space="preserve"> </w:t>
+      </w:r>
+      <w:r>
+        <w:rPr>
+          <w:rFonts w:ascii="Times New Roman" w:eastAsiaTheme="minorEastAsia" w:hAnsi="Times New Roman" w:cs="Times New Roman"/>
+          <w:sz w:val="24"/>
+          <w:szCs w:val="24"/>
+        </w:rPr>
+        <w:t>T</w:t>
+      </w:r>
+      <w:r>
+        <w:rPr>
+          <w:rFonts w:ascii="Times New Roman" w:eastAsiaTheme="minorEastAsia" w:hAnsi="Times New Roman" w:cs="Times New Roman"/>
+          <w:sz w:val="24"/>
+          <w:szCs w:val="24"/>
+        </w:rPr>
+        <w:t>he Trace Plot is</w:t>
+      </w:r>
+      <w:r>
+        <w:rPr>
+          <w:rFonts w:ascii="Times New Roman" w:eastAsiaTheme="minorEastAsia" w:hAnsi="Times New Roman" w:cs="Times New Roman"/>
+          <w:sz w:val="24"/>
+          <w:szCs w:val="24"/>
+        </w:rPr>
+        <w:t xml:space="preserve"> least</w:t>
+      </w:r>
+      <w:r>
+        <w:rPr>
+          <w:rFonts w:ascii="Times New Roman" w:eastAsiaTheme="minorEastAsia" w:hAnsi="Times New Roman" w:cs="Times New Roman"/>
+          <w:sz w:val="24"/>
+          <w:szCs w:val="24"/>
+        </w:rPr>
+        <w:t xml:space="preserve"> nois</w:t>
+      </w:r>
+      <w:r>
+        <w:rPr>
+          <w:rFonts w:ascii="Times New Roman" w:eastAsiaTheme="minorEastAsia" w:hAnsi="Times New Roman" w:cs="Times New Roman"/>
+          <w:sz w:val="24"/>
+          <w:szCs w:val="24"/>
+        </w:rPr>
+        <w:t>y</w:t>
+      </w:r>
+      <w:r>
+        <w:rPr>
+          <w:rFonts w:ascii="Times New Roman" w:eastAsiaTheme="minorEastAsia" w:hAnsi="Times New Roman" w:cs="Times New Roman"/>
+          <w:sz w:val="24"/>
+          <w:szCs w:val="24"/>
+        </w:rPr>
+        <w:t xml:space="preserve"> when our BNN is trained with </w:t>
+      </w:r>
+      <w:r>
+        <w:rPr>
+          <w:rFonts w:ascii="Times New Roman" w:eastAsiaTheme="minorEastAsia" w:hAnsi="Times New Roman" w:cs="Times New Roman"/>
+          <w:sz w:val="24"/>
+          <w:szCs w:val="24"/>
+        </w:rPr>
+        <w:t>66,289</w:t>
+      </w:r>
+      <w:r>
+        <w:rPr>
+          <w:rFonts w:ascii="Times New Roman" w:eastAsiaTheme="minorEastAsia" w:hAnsi="Times New Roman" w:cs="Times New Roman"/>
+          <w:sz w:val="24"/>
+          <w:szCs w:val="24"/>
+        </w:rPr>
+        <w:t xml:space="preserve"> observations.</w:t>
+      </w:r>
+    </w:p>
+    <w:p>
+      <w:pPr>
+        <w:pStyle w:val="NoSpacing"/>
+        <w:rPr>
+          <w:rFonts w:ascii="Times New Roman" w:eastAsiaTheme="minorEastAsia" w:hAnsi="Times New Roman" w:cs="Times New Roman"/>
+          <w:sz w:val="24"/>
+          <w:szCs w:val="24"/>
+        </w:rPr>
+      </w:pPr>
+    </w:p>
+    <w:p>
+      <w:pPr>
+        <w:pStyle w:val="NoSpacing"/>
+        <w:rPr>
+          <w:rFonts w:ascii="Times New Roman" w:eastAsiaTheme="minorEastAsia" w:hAnsi="Times New Roman" w:cs="Times New Roman"/>
+          <w:sz w:val="24"/>
+          <w:szCs w:val="24"/>
+        </w:rPr>
+      </w:pPr>
+      <w:r>
+        <w:rPr>
+          <w:rFonts w:ascii="Times New Roman" w:eastAsiaTheme="minorEastAsia" w:hAnsi="Times New Roman" w:cs="Times New Roman"/>
+          <w:noProof/>
+          <w:sz w:val="24"/>
+          <w:szCs w:val="24"/>
+        </w:rPr>
+        <w:lastRenderedPageBreak/>
+        <w:drawing>
+          <wp:inline distT="0" distB="0" distL="0" distR="0" wp14:anchorId="345AD17C" wp14:editId="7FFC9DAC">
+            <wp:extent cx="5935980" cy="6202680"/>
+            <wp:effectExtent l="0" t="0" r="7620" b="7620"/>
+            <wp:docPr id="1309176053" name="Picture 2"/>
+            <wp:cNvGraphicFramePr>
+              <a:graphicFrameLocks xmlns:a="http://schemas.openxmlformats.org/drawingml/2006/main" noChangeAspect="1"/>
+            </wp:cNvGraphicFramePr>
+            <a:graphic xmlns:a="http://schemas.openxmlformats.org/drawingml/2006/main">
+              <a:graphicData uri="http://schemas.openxmlformats.org/drawingml/2006/picture">
+                <pic:pic xmlns:pic="http://schemas.openxmlformats.org/drawingml/2006/picture">
+                  <pic:nvPicPr>
+                    <pic:cNvPr id="0" name="Picture 2"/>
+                    <pic:cNvPicPr>
+                      <a:picLocks noChangeAspect="1" noChangeArrowheads="1"/>
+                    </pic:cNvPicPr>
+                  </pic:nvPicPr>
+                  <pic:blipFill>
+                    <a:blip r:embed="rId7">
+                      <a:extLst>
+                        <a:ext uri="{28A0092B-C50C-407E-A947-70E740481C1C}">
+                          <a14:useLocalDpi xmlns:a14="http://schemas.microsoft.com/office/drawing/2010/main" val="0"/>
+                        </a:ext>
+                      </a:extLst>
+                    </a:blip>
+                    <a:srcRect/>
+                    <a:stretch>
+                      <a:fillRect/>
+                    </a:stretch>
+                  </pic:blipFill>
+                  <pic:spPr bwMode="auto">
+                    <a:xfrm>
+                      <a:off x="0" y="0"/>
+                      <a:ext cx="5935980" cy="6202680"/>
+                    </a:xfrm>
+                    <a:prstGeom prst="rect">
+                      <a:avLst/>
+                    </a:prstGeom>
+                    <a:noFill/>
+                    <a:ln>
+                      <a:noFill/>
+                    </a:ln>
+                  </pic:spPr>
+                </pic:pic>
+              </a:graphicData>
+            </a:graphic>
+          </wp:inline>
+        </w:drawing>
+      </w:r>
     </w:p>
     <w:p>
       <w:pPr>
@@ -6218,7 +6079,7 @@
                     </pic:cNvPicPr>
                   </pic:nvPicPr>
                   <pic:blipFill>
-                    <a:blip r:embed="rId5">
+                    <a:blip r:embed="rId8">
                       <a:extLst>
                         <a:ext uri="{28A0092B-C50C-407E-A947-70E740481C1C}">
                           <a14:useLocalDpi xmlns:a14="http://schemas.microsoft.com/office/drawing/2010/main" val="0"/>
@@ -6272,50 +6133,6 @@
       <w:r>
         <w:rPr>
           <w:rFonts w:ascii="Times New Roman" w:eastAsiaTheme="minorEastAsia" w:hAnsi="Times New Roman" w:cs="Times New Roman"/>
-          <w:sz w:val="24"/>
-          <w:szCs w:val="24"/>
-        </w:rPr>
-        <w:t xml:space="preserve">Interestingly, the </w:t>
-      </w:r>
-      <w:r>
-        <w:rPr>
-          <w:rFonts w:ascii="Times New Roman" w:eastAsiaTheme="minorEastAsia" w:hAnsi="Times New Roman" w:cs="Times New Roman"/>
-          <w:sz w:val="24"/>
-          <w:szCs w:val="24"/>
-        </w:rPr>
-        <w:t>Trace Plot</w:t>
-      </w:r>
-      <w:r>
-        <w:rPr>
-          <w:rFonts w:ascii="Times New Roman" w:eastAsiaTheme="minorEastAsia" w:hAnsi="Times New Roman" w:cs="Times New Roman"/>
-          <w:sz w:val="24"/>
-          <w:szCs w:val="24"/>
-        </w:rPr>
-        <w:t xml:space="preserve"> is noisier when our BNN is trained with 132,577 observations.</w:t>
-      </w:r>
-    </w:p>
-    <w:p>
-      <w:pPr>
-        <w:pStyle w:val="NoSpacing"/>
-        <w:rPr>
-          <w:rFonts w:ascii="Times New Roman" w:eastAsiaTheme="minorEastAsia" w:hAnsi="Times New Roman" w:cs="Times New Roman"/>
-          <w:sz w:val="24"/>
-          <w:szCs w:val="24"/>
-        </w:rPr>
-      </w:pPr>
-    </w:p>
-    <w:p>
-      <w:pPr>
-        <w:pStyle w:val="NoSpacing"/>
-        <w:rPr>
-          <w:rFonts w:ascii="Times New Roman" w:eastAsiaTheme="minorEastAsia" w:hAnsi="Times New Roman" w:cs="Times New Roman"/>
-          <w:sz w:val="24"/>
-          <w:szCs w:val="24"/>
-        </w:rPr>
-      </w:pPr>
-      <w:r>
-        <w:rPr>
-          <w:rFonts w:ascii="Times New Roman" w:eastAsiaTheme="minorEastAsia" w:hAnsi="Times New Roman" w:cs="Times New Roman"/>
           <w:noProof/>
           <w:sz w:val="24"/>
           <w:szCs w:val="24"/>
@@ -6339,7 +6156,7 @@
                     </pic:cNvPicPr>
                   </pic:nvPicPr>
                   <pic:blipFill>
-                    <a:blip r:embed="rId6">
+                    <a:blip r:embed="rId9">
                       <a:extLst>
                         <a:ext uri="{28A0092B-C50C-407E-A947-70E740481C1C}">
                           <a14:useLocalDpi xmlns:a14="http://schemas.microsoft.com/office/drawing/2010/main" val="0"/>
@@ -6476,18 +6293,96 @@
           <w:sz w:val="24"/>
           <w:szCs w:val="24"/>
         </w:rPr>
-        <w:t xml:space="preserve"> generate a Plot </w:t>
-      </w:r>
-      <w:proofErr w:type="gramStart"/>
-      <w:r>
-        <w:rPr>
-          <w:rFonts w:ascii="Times New Roman" w:eastAsiaTheme="minorEastAsia" w:hAnsi="Times New Roman" w:cs="Times New Roman"/>
-          <w:sz w:val="24"/>
-          <w:szCs w:val="24"/>
-        </w:rPr>
-        <w:t>Of</w:t>
-      </w:r>
-      <w:proofErr w:type="gramEnd"/>
+        <w:t xml:space="preserve"> generate a Plot Of </w:t>
+      </w:r>
+      <w:r>
+        <w:rPr>
+          <w:rFonts w:ascii="Times New Roman" w:eastAsiaTheme="minorEastAsia" w:hAnsi="Times New Roman" w:cs="Times New Roman"/>
+          <w:sz w:val="24"/>
+          <w:szCs w:val="24"/>
+        </w:rPr>
+        <w:t>Posterior Predictive Check.</w:t>
+      </w:r>
+      <w:r>
+        <w:rPr>
+          <w:rFonts w:ascii="Times New Roman" w:eastAsiaTheme="minorEastAsia" w:hAnsi="Times New Roman" w:cs="Times New Roman"/>
+          <w:sz w:val="24"/>
+          <w:szCs w:val="24"/>
+        </w:rPr>
+        <w:t xml:space="preserve"> A Plot Of Posterior Predictive Check consists of a Rug Plot of </w:t>
+      </w:r>
+      <w:r>
+        <w:rPr>
+          <w:rFonts w:ascii="Times New Roman" w:eastAsiaTheme="minorEastAsia" w:hAnsi="Times New Roman" w:cs="Times New Roman"/>
+          <w:sz w:val="24"/>
+          <w:szCs w:val="24"/>
+        </w:rPr>
+        <w:t xml:space="preserve">observed </w:t>
+      </w:r>
+      <w:r>
+        <w:rPr>
+          <w:rFonts w:ascii="Times New Roman" w:eastAsiaTheme="minorEastAsia" w:hAnsi="Times New Roman" w:cs="Times New Roman"/>
+          <w:sz w:val="24"/>
+          <w:szCs w:val="24"/>
+        </w:rPr>
+        <w:t>docking scores along the horizontal axis</w:t>
+      </w:r>
+      <w:r>
+        <w:rPr>
+          <w:rFonts w:ascii="Times New Roman" w:eastAsiaTheme="minorEastAsia" w:hAnsi="Times New Roman" w:cs="Times New Roman"/>
+          <w:sz w:val="24"/>
+          <w:szCs w:val="24"/>
+        </w:rPr>
+        <w:t xml:space="preserve">, a black </w:t>
+      </w:r>
+      <w:r>
+        <w:rPr>
+          <w:rFonts w:ascii="Times New Roman" w:eastAsiaTheme="minorEastAsia" w:hAnsi="Times New Roman" w:cs="Times New Roman"/>
+          <w:sz w:val="24"/>
+          <w:szCs w:val="24"/>
+        </w:rPr>
+        <w:t>probability density distribution</w:t>
+      </w:r>
+      <w:r>
+        <w:rPr>
+          <w:rFonts w:ascii="Times New Roman" w:eastAsiaTheme="minorEastAsia" w:hAnsi="Times New Roman" w:cs="Times New Roman"/>
+          <w:sz w:val="24"/>
+          <w:szCs w:val="24"/>
+        </w:rPr>
+        <w:t xml:space="preserve"> of observed docking scores, one blue </w:t>
+      </w:r>
+      <w:r>
+        <w:rPr>
+          <w:rFonts w:ascii="Times New Roman" w:eastAsiaTheme="minorEastAsia" w:hAnsi="Times New Roman" w:cs="Times New Roman"/>
+          <w:sz w:val="24"/>
+          <w:szCs w:val="24"/>
+        </w:rPr>
+        <w:t>probability density distribution</w:t>
+      </w:r>
+      <w:r>
+        <w:rPr>
+          <w:rFonts w:ascii="Times New Roman" w:eastAsiaTheme="minorEastAsia" w:hAnsi="Times New Roman" w:cs="Times New Roman"/>
+          <w:sz w:val="24"/>
+          <w:szCs w:val="24"/>
+        </w:rPr>
+        <w:t xml:space="preserve"> of predicted docking scores for each chain, and an orange average </w:t>
+      </w:r>
+      <w:r>
+        <w:rPr>
+          <w:rFonts w:ascii="Times New Roman" w:eastAsiaTheme="minorEastAsia" w:hAnsi="Times New Roman" w:cs="Times New Roman"/>
+          <w:sz w:val="24"/>
+          <w:szCs w:val="24"/>
+        </w:rPr>
+        <w:t>probability density distribution of predicted docking scores</w:t>
+      </w:r>
+      <w:r>
+        <w:rPr>
+          <w:rFonts w:ascii="Times New Roman" w:eastAsiaTheme="minorEastAsia" w:hAnsi="Times New Roman" w:cs="Times New Roman"/>
+          <w:sz w:val="24"/>
+          <w:szCs w:val="24"/>
+        </w:rPr>
+        <w:t>.</w:t>
+      </w:r>
       <w:r>
         <w:rPr>
           <w:rFonts w:ascii="Times New Roman" w:eastAsiaTheme="minorEastAsia" w:hAnsi="Times New Roman" w:cs="Times New Roman"/>
@@ -6502,97 +6397,140 @@
           <w:sz w:val="24"/>
           <w:szCs w:val="24"/>
         </w:rPr>
-        <w:t>Posterior Predictive Check.</w:t>
-      </w:r>
-      <w:r>
-        <w:rPr>
-          <w:rFonts w:ascii="Times New Roman" w:eastAsiaTheme="minorEastAsia" w:hAnsi="Times New Roman" w:cs="Times New Roman"/>
-          <w:sz w:val="24"/>
-          <w:szCs w:val="24"/>
-        </w:rPr>
-        <w:t xml:space="preserve"> A Plot </w:t>
-      </w:r>
-      <w:proofErr w:type="gramStart"/>
-      <w:r>
-        <w:rPr>
-          <w:rFonts w:ascii="Times New Roman" w:eastAsiaTheme="minorEastAsia" w:hAnsi="Times New Roman" w:cs="Times New Roman"/>
-          <w:sz w:val="24"/>
-          <w:szCs w:val="24"/>
-        </w:rPr>
-        <w:t>Of</w:t>
-      </w:r>
-      <w:proofErr w:type="gramEnd"/>
-      <w:r>
-        <w:rPr>
-          <w:rFonts w:ascii="Times New Roman" w:eastAsiaTheme="minorEastAsia" w:hAnsi="Times New Roman" w:cs="Times New Roman"/>
-          <w:sz w:val="24"/>
-          <w:szCs w:val="24"/>
-        </w:rPr>
-        <w:t xml:space="preserve"> Posterior Predictive Check consists of a Rug Plot of </w:t>
-      </w:r>
-      <w:r>
-        <w:rPr>
-          <w:rFonts w:ascii="Times New Roman" w:eastAsiaTheme="minorEastAsia" w:hAnsi="Times New Roman" w:cs="Times New Roman"/>
-          <w:sz w:val="24"/>
-          <w:szCs w:val="24"/>
-        </w:rPr>
-        <w:t xml:space="preserve">observed </w:t>
-      </w:r>
-      <w:r>
-        <w:rPr>
-          <w:rFonts w:ascii="Times New Roman" w:eastAsiaTheme="minorEastAsia" w:hAnsi="Times New Roman" w:cs="Times New Roman"/>
-          <w:sz w:val="24"/>
-          <w:szCs w:val="24"/>
-        </w:rPr>
-        <w:t>docking scores along the horizontal axis</w:t>
-      </w:r>
-      <w:r>
-        <w:rPr>
-          <w:rFonts w:ascii="Times New Roman" w:eastAsiaTheme="minorEastAsia" w:hAnsi="Times New Roman" w:cs="Times New Roman"/>
-          <w:sz w:val="24"/>
-          <w:szCs w:val="24"/>
-        </w:rPr>
-        <w:t xml:space="preserve">, a black </w:t>
-      </w:r>
-      <w:r>
-        <w:rPr>
-          <w:rFonts w:ascii="Times New Roman" w:eastAsiaTheme="minorEastAsia" w:hAnsi="Times New Roman" w:cs="Times New Roman"/>
-          <w:sz w:val="24"/>
-          <w:szCs w:val="24"/>
-        </w:rPr>
-        <w:t>probability density distribution</w:t>
-      </w:r>
-      <w:r>
-        <w:rPr>
-          <w:rFonts w:ascii="Times New Roman" w:eastAsiaTheme="minorEastAsia" w:hAnsi="Times New Roman" w:cs="Times New Roman"/>
-          <w:sz w:val="24"/>
-          <w:szCs w:val="24"/>
-        </w:rPr>
-        <w:t xml:space="preserve"> of observed docking scores, one blue </w:t>
-      </w:r>
-      <w:r>
-        <w:rPr>
-          <w:rFonts w:ascii="Times New Roman" w:eastAsiaTheme="minorEastAsia" w:hAnsi="Times New Roman" w:cs="Times New Roman"/>
-          <w:sz w:val="24"/>
-          <w:szCs w:val="24"/>
-        </w:rPr>
-        <w:t>probability density distribution</w:t>
-      </w:r>
-      <w:r>
-        <w:rPr>
-          <w:rFonts w:ascii="Times New Roman" w:eastAsiaTheme="minorEastAsia" w:hAnsi="Times New Roman" w:cs="Times New Roman"/>
-          <w:sz w:val="24"/>
-          <w:szCs w:val="24"/>
-        </w:rPr>
-        <w:t xml:space="preserve"> of predicted docking scores for each chain, and an orange average </w:t>
-      </w:r>
-      <w:r>
-        <w:rPr>
-          <w:rFonts w:ascii="Times New Roman" w:eastAsiaTheme="minorEastAsia" w:hAnsi="Times New Roman" w:cs="Times New Roman"/>
-          <w:sz w:val="24"/>
-          <w:szCs w:val="24"/>
-        </w:rPr>
-        <w:t>probability density distribution of predicted docking scores</w:t>
+        <w:t>The</w:t>
+      </w:r>
+      <w:r>
+        <w:rPr>
+          <w:rFonts w:ascii="Times New Roman" w:eastAsiaTheme="minorEastAsia" w:hAnsi="Times New Roman" w:cs="Times New Roman"/>
+          <w:sz w:val="24"/>
+          <w:szCs w:val="24"/>
+        </w:rPr>
+        <w:t xml:space="preserve"> </w:t>
+      </w:r>
+      <w:r>
+        <w:rPr>
+          <w:rFonts w:ascii="Times New Roman" w:eastAsiaTheme="minorEastAsia" w:hAnsi="Times New Roman" w:cs="Times New Roman"/>
+          <w:sz w:val="24"/>
+          <w:szCs w:val="24"/>
+        </w:rPr>
+        <w:t>Plot</w:t>
+      </w:r>
+      <w:r>
+        <w:rPr>
+          <w:rFonts w:ascii="Times New Roman" w:eastAsiaTheme="minorEastAsia" w:hAnsi="Times New Roman" w:cs="Times New Roman"/>
+          <w:sz w:val="24"/>
+          <w:szCs w:val="24"/>
+        </w:rPr>
+        <w:t>s</w:t>
+      </w:r>
+      <w:r>
+        <w:rPr>
+          <w:rFonts w:ascii="Times New Roman" w:eastAsiaTheme="minorEastAsia" w:hAnsi="Times New Roman" w:cs="Times New Roman"/>
+          <w:sz w:val="24"/>
+          <w:szCs w:val="24"/>
+        </w:rPr>
+        <w:t xml:space="preserve"> Of</w:t>
+      </w:r>
+      <w:r>
+        <w:rPr>
+          <w:rFonts w:ascii="Times New Roman" w:eastAsiaTheme="minorEastAsia" w:hAnsi="Times New Roman" w:cs="Times New Roman"/>
+          <w:sz w:val="24"/>
+          <w:szCs w:val="24"/>
+        </w:rPr>
+        <w:t xml:space="preserve"> Posterior Predictive Check displayed below corresponds to</w:t>
+      </w:r>
+      <w:r>
+        <w:rPr>
+          <w:rFonts w:ascii="Times New Roman" w:eastAsiaTheme="minorEastAsia" w:hAnsi="Times New Roman" w:cs="Times New Roman"/>
+          <w:sz w:val="24"/>
+          <w:szCs w:val="24"/>
+        </w:rPr>
+        <w:t xml:space="preserve"> training and</w:t>
+      </w:r>
+      <w:r>
+        <w:rPr>
+          <w:rFonts w:ascii="Times New Roman" w:eastAsiaTheme="minorEastAsia" w:hAnsi="Times New Roman" w:cs="Times New Roman"/>
+          <w:sz w:val="24"/>
+          <w:szCs w:val="24"/>
+        </w:rPr>
+        <w:t xml:space="preserve"> testing our BNN on</w:t>
+      </w:r>
+      <w:r>
+        <w:rPr>
+          <w:rFonts w:ascii="Times New Roman" w:eastAsiaTheme="minorEastAsia" w:hAnsi="Times New Roman" w:cs="Times New Roman"/>
+          <w:sz w:val="24"/>
+          <w:szCs w:val="24"/>
+        </w:rPr>
+        <w:t xml:space="preserve"> 33,145,</w:t>
+      </w:r>
+      <w:r>
+        <w:rPr>
+          <w:rFonts w:ascii="Times New Roman" w:eastAsiaTheme="minorEastAsia" w:hAnsi="Times New Roman" w:cs="Times New Roman"/>
+          <w:sz w:val="24"/>
+          <w:szCs w:val="24"/>
+        </w:rPr>
+        <w:t xml:space="preserve"> 66,289</w:t>
+      </w:r>
+      <w:r>
+        <w:rPr>
+          <w:rFonts w:ascii="Times New Roman" w:eastAsiaTheme="minorEastAsia" w:hAnsi="Times New Roman" w:cs="Times New Roman"/>
+          <w:sz w:val="24"/>
+          <w:szCs w:val="24"/>
+        </w:rPr>
+        <w:t>, and 135,577</w:t>
+      </w:r>
+      <w:r>
+        <w:rPr>
+          <w:rFonts w:ascii="Times New Roman" w:eastAsiaTheme="minorEastAsia" w:hAnsi="Times New Roman" w:cs="Times New Roman"/>
+          <w:sz w:val="24"/>
+          <w:szCs w:val="24"/>
+        </w:rPr>
+        <w:t xml:space="preserve"> observations.</w:t>
+      </w:r>
+      <w:r>
+        <w:rPr>
+          <w:rFonts w:ascii="Times New Roman" w:eastAsiaTheme="minorEastAsia" w:hAnsi="Times New Roman" w:cs="Times New Roman"/>
+          <w:sz w:val="24"/>
+          <w:szCs w:val="24"/>
+        </w:rPr>
+        <w:t xml:space="preserve"> The average probability density distribution of predicted docking scores approximates the probability density distribution of observed docking scores.</w:t>
+      </w:r>
+    </w:p>
+    <w:p>
+      <w:pPr>
+        <w:pStyle w:val="NoSpacing"/>
+        <w:rPr>
+          <w:rFonts w:ascii="Times New Roman" w:eastAsiaTheme="minorEastAsia" w:hAnsi="Times New Roman" w:cs="Times New Roman"/>
+          <w:sz w:val="24"/>
+          <w:szCs w:val="24"/>
+        </w:rPr>
+      </w:pPr>
+    </w:p>
+    <w:p>
+      <w:pPr>
+        <w:pStyle w:val="NoSpacing"/>
+        <w:rPr>
+          <w:rFonts w:ascii="Times New Roman" w:eastAsiaTheme="minorEastAsia" w:hAnsi="Times New Roman" w:cs="Times New Roman"/>
+          <w:sz w:val="24"/>
+          <w:szCs w:val="24"/>
+        </w:rPr>
+      </w:pPr>
+      <w:r>
+        <w:rPr>
+          <w:rFonts w:ascii="Times New Roman" w:eastAsiaTheme="minorEastAsia" w:hAnsi="Times New Roman" w:cs="Times New Roman"/>
+          <w:sz w:val="24"/>
+          <w:szCs w:val="24"/>
+        </w:rPr>
+        <w:lastRenderedPageBreak/>
+        <w:t>In accordance with our Trace Plots, the average probability density distribution of predicted docking scores approximates the probability density distribution of observed docking scores less well when our BNN is trained and tested on 132,577 observations</w:t>
+      </w:r>
+      <w:r>
+        <w:rPr>
+          <w:rFonts w:ascii="Times New Roman" w:eastAsiaTheme="minorEastAsia" w:hAnsi="Times New Roman" w:cs="Times New Roman"/>
+          <w:sz w:val="24"/>
+          <w:szCs w:val="24"/>
+        </w:rPr>
+        <w:t xml:space="preserve"> than when our BNN is trained and tested on 66,289 observations</w:t>
       </w:r>
       <w:r>
         <w:rPr>
@@ -6608,74 +6546,18 @@
           <w:sz w:val="24"/>
           <w:szCs w:val="24"/>
         </w:rPr>
-        <w:t xml:space="preserve"> </w:t>
-      </w:r>
-      <w:r>
-        <w:rPr>
-          <w:rFonts w:ascii="Times New Roman" w:eastAsiaTheme="minorEastAsia" w:hAnsi="Times New Roman" w:cs="Times New Roman"/>
-          <w:sz w:val="24"/>
-          <w:szCs w:val="24"/>
-        </w:rPr>
-        <w:t>The</w:t>
-      </w:r>
-      <w:r>
-        <w:rPr>
-          <w:rFonts w:ascii="Times New Roman" w:eastAsiaTheme="minorEastAsia" w:hAnsi="Times New Roman" w:cs="Times New Roman"/>
-          <w:sz w:val="24"/>
-          <w:szCs w:val="24"/>
-        </w:rPr>
-        <w:t xml:space="preserve"> </w:t>
-      </w:r>
-      <w:r>
-        <w:rPr>
-          <w:rFonts w:ascii="Times New Roman" w:eastAsiaTheme="minorEastAsia" w:hAnsi="Times New Roman" w:cs="Times New Roman"/>
-          <w:sz w:val="24"/>
-          <w:szCs w:val="24"/>
-        </w:rPr>
-        <w:t xml:space="preserve">Plot </w:t>
-      </w:r>
-      <w:proofErr w:type="gramStart"/>
-      <w:r>
-        <w:rPr>
-          <w:rFonts w:ascii="Times New Roman" w:eastAsiaTheme="minorEastAsia" w:hAnsi="Times New Roman" w:cs="Times New Roman"/>
-          <w:sz w:val="24"/>
-          <w:szCs w:val="24"/>
-        </w:rPr>
-        <w:t>Of</w:t>
-      </w:r>
-      <w:proofErr w:type="gramEnd"/>
-      <w:r>
-        <w:rPr>
-          <w:rFonts w:ascii="Times New Roman" w:eastAsiaTheme="minorEastAsia" w:hAnsi="Times New Roman" w:cs="Times New Roman"/>
-          <w:sz w:val="24"/>
-          <w:szCs w:val="24"/>
-        </w:rPr>
-        <w:t xml:space="preserve"> Posterior Predictive Check displayed below corresponds to</w:t>
-      </w:r>
-      <w:r>
-        <w:rPr>
-          <w:rFonts w:ascii="Times New Roman" w:eastAsiaTheme="minorEastAsia" w:hAnsi="Times New Roman" w:cs="Times New Roman"/>
-          <w:sz w:val="24"/>
-          <w:szCs w:val="24"/>
-        </w:rPr>
-        <w:t xml:space="preserve"> training and</w:t>
-      </w:r>
-      <w:r>
-        <w:rPr>
-          <w:rFonts w:ascii="Times New Roman" w:eastAsiaTheme="minorEastAsia" w:hAnsi="Times New Roman" w:cs="Times New Roman"/>
-          <w:sz w:val="24"/>
-          <w:szCs w:val="24"/>
-        </w:rPr>
-        <w:t xml:space="preserve"> testing our BNN on 66,289 observations.</w:t>
-      </w:r>
-      <w:r>
-        <w:rPr>
-          <w:rFonts w:ascii="Times New Roman" w:eastAsiaTheme="minorEastAsia" w:hAnsi="Times New Roman" w:cs="Times New Roman"/>
-          <w:sz w:val="24"/>
-          <w:szCs w:val="24"/>
-        </w:rPr>
-        <w:t xml:space="preserve"> The average probability density distribution of predicted docking scores approximates the probability density distribution of observed docking scores.</w:t>
-      </w:r>
+        <w:t xml:space="preserve"> Our BNN performs best when the BNN is trained and tested on 33,145 observations.</w:t>
+      </w:r>
+    </w:p>
+    <w:p>
+      <w:pPr>
+        <w:pStyle w:val="NoSpacing"/>
+        <w:rPr>
+          <w:rFonts w:ascii="Times New Roman" w:eastAsiaTheme="minorEastAsia" w:hAnsi="Times New Roman" w:cs="Times New Roman"/>
+          <w:sz w:val="24"/>
+          <w:szCs w:val="24"/>
+        </w:rPr>
+      </w:pPr>
     </w:p>
     <w:p>
       <w:pPr>
@@ -6693,12 +6575,11 @@
           <w:sz w:val="24"/>
           <w:szCs w:val="24"/>
         </w:rPr>
-        <w:lastRenderedPageBreak/>
         <w:drawing>
-          <wp:inline distT="0" distB="0" distL="0" distR="0" wp14:anchorId="1A291E59" wp14:editId="3B43D84C">
+          <wp:inline distT="0" distB="0" distL="0" distR="0" wp14:anchorId="76A7B446" wp14:editId="4FCDC880">
             <wp:extent cx="5943600" cy="5196840"/>
             <wp:effectExtent l="0" t="0" r="0" b="3810"/>
-            <wp:docPr id="2121249844" name="Picture 5"/>
+            <wp:docPr id="1018307915" name="Picture 3"/>
             <wp:cNvGraphicFramePr>
               <a:graphicFrameLocks xmlns:a="http://schemas.openxmlformats.org/drawingml/2006/main" noChangeAspect="1"/>
             </wp:cNvGraphicFramePr>
@@ -6706,13 +6587,13 @@
               <a:graphicData uri="http://schemas.openxmlformats.org/drawingml/2006/picture">
                 <pic:pic xmlns:pic="http://schemas.openxmlformats.org/drawingml/2006/picture">
                   <pic:nvPicPr>
-                    <pic:cNvPr id="0" name="Picture 5"/>
+                    <pic:cNvPr id="0" name="Picture 3"/>
                     <pic:cNvPicPr>
                       <a:picLocks noChangeAspect="1" noChangeArrowheads="1"/>
                     </pic:cNvPicPr>
                   </pic:nvPicPr>
                   <pic:blipFill>
-                    <a:blip r:embed="rId7">
+                    <a:blip r:embed="rId10">
                       <a:extLst>
                         <a:ext uri="{28A0092B-C50C-407E-A947-70E740481C1C}">
                           <a14:useLocalDpi xmlns:a14="http://schemas.microsoft.com/office/drawing/2010/main" val="0"/>
@@ -6753,34 +6634,6 @@
           <w:szCs w:val="24"/>
         </w:rPr>
       </w:pPr>
-    </w:p>
-    <w:p>
-      <w:pPr>
-        <w:pStyle w:val="NoSpacing"/>
-        <w:rPr>
-          <w:rFonts w:ascii="Times New Roman" w:eastAsiaTheme="minorEastAsia" w:hAnsi="Times New Roman" w:cs="Times New Roman"/>
-          <w:sz w:val="24"/>
-          <w:szCs w:val="24"/>
-        </w:rPr>
-      </w:pPr>
-      <w:r>
-        <w:rPr>
-          <w:rFonts w:ascii="Times New Roman" w:eastAsiaTheme="minorEastAsia" w:hAnsi="Times New Roman" w:cs="Times New Roman"/>
-          <w:sz w:val="24"/>
-          <w:szCs w:val="24"/>
-        </w:rPr>
-        <w:t>In accordance with our Trace Plots, the average probability density distribution of predicted docking scores approximates the probability density distribution of observed docking scores less well when our BNN is trained and tested on 132,577 observations.</w:t>
-      </w:r>
-    </w:p>
-    <w:p>
-      <w:pPr>
-        <w:pStyle w:val="NoSpacing"/>
-        <w:rPr>
-          <w:rFonts w:ascii="Times New Roman" w:eastAsiaTheme="minorEastAsia" w:hAnsi="Times New Roman" w:cs="Times New Roman"/>
-          <w:sz w:val="24"/>
-          <w:szCs w:val="24"/>
-        </w:rPr>
-      </w:pPr>
       <w:r>
         <w:rPr>
           <w:rFonts w:ascii="Times New Roman" w:eastAsiaTheme="minorEastAsia" w:hAnsi="Times New Roman" w:cs="Times New Roman"/>
@@ -6790,10 +6643,10 @@
         </w:rPr>
         <w:lastRenderedPageBreak/>
         <w:drawing>
-          <wp:inline distT="0" distB="0" distL="0" distR="0" wp14:anchorId="5F2FD5FB" wp14:editId="440660D1">
+          <wp:inline distT="0" distB="0" distL="0" distR="0" wp14:anchorId="1A291E59" wp14:editId="3B43D84C">
             <wp:extent cx="5943600" cy="5196840"/>
             <wp:effectExtent l="0" t="0" r="0" b="3810"/>
-            <wp:docPr id="1412788104" name="Picture 6"/>
+            <wp:docPr id="2121249844" name="Picture 5"/>
             <wp:cNvGraphicFramePr>
               <a:graphicFrameLocks xmlns:a="http://schemas.openxmlformats.org/drawingml/2006/main" noChangeAspect="1"/>
             </wp:cNvGraphicFramePr>
@@ -6801,13 +6654,13 @@
               <a:graphicData uri="http://schemas.openxmlformats.org/drawingml/2006/picture">
                 <pic:pic xmlns:pic="http://schemas.openxmlformats.org/drawingml/2006/picture">
                   <pic:nvPicPr>
-                    <pic:cNvPr id="0" name="Picture 6"/>
+                    <pic:cNvPr id="0" name="Picture 5"/>
                     <pic:cNvPicPr>
                       <a:picLocks noChangeAspect="1" noChangeArrowheads="1"/>
                     </pic:cNvPicPr>
                   </pic:nvPicPr>
                   <pic:blipFill>
-                    <a:blip r:embed="rId8">
+                    <a:blip r:embed="rId11">
                       <a:extLst>
                         <a:ext uri="{28A0092B-C50C-407E-A947-70E740481C1C}">
                           <a14:useLocalDpi xmlns:a14="http://schemas.microsoft.com/office/drawing/2010/main" val="0"/>
@@ -6861,6 +6714,83 @@
       <w:r>
         <w:rPr>
           <w:rFonts w:ascii="Times New Roman" w:eastAsiaTheme="minorEastAsia" w:hAnsi="Times New Roman" w:cs="Times New Roman"/>
+          <w:noProof/>
+          <w:sz w:val="24"/>
+          <w:szCs w:val="24"/>
+        </w:rPr>
+        <w:lastRenderedPageBreak/>
+        <w:drawing>
+          <wp:inline distT="0" distB="0" distL="0" distR="0" wp14:anchorId="5F2FD5FB" wp14:editId="440660D1">
+            <wp:extent cx="5943600" cy="5196840"/>
+            <wp:effectExtent l="0" t="0" r="0" b="3810"/>
+            <wp:docPr id="1412788104" name="Picture 6"/>
+            <wp:cNvGraphicFramePr>
+              <a:graphicFrameLocks xmlns:a="http://schemas.openxmlformats.org/drawingml/2006/main" noChangeAspect="1"/>
+            </wp:cNvGraphicFramePr>
+            <a:graphic xmlns:a="http://schemas.openxmlformats.org/drawingml/2006/main">
+              <a:graphicData uri="http://schemas.openxmlformats.org/drawingml/2006/picture">
+                <pic:pic xmlns:pic="http://schemas.openxmlformats.org/drawingml/2006/picture">
+                  <pic:nvPicPr>
+                    <pic:cNvPr id="0" name="Picture 6"/>
+                    <pic:cNvPicPr>
+                      <a:picLocks noChangeAspect="1" noChangeArrowheads="1"/>
+                    </pic:cNvPicPr>
+                  </pic:nvPicPr>
+                  <pic:blipFill>
+                    <a:blip r:embed="rId12">
+                      <a:extLst>
+                        <a:ext uri="{28A0092B-C50C-407E-A947-70E740481C1C}">
+                          <a14:useLocalDpi xmlns:a14="http://schemas.microsoft.com/office/drawing/2010/main" val="0"/>
+                        </a:ext>
+                      </a:extLst>
+                    </a:blip>
+                    <a:srcRect/>
+                    <a:stretch>
+                      <a:fillRect/>
+                    </a:stretch>
+                  </pic:blipFill>
+                  <pic:spPr bwMode="auto">
+                    <a:xfrm>
+                      <a:off x="0" y="0"/>
+                      <a:ext cx="5943600" cy="5196840"/>
+                    </a:xfrm>
+                    <a:prstGeom prst="rect">
+                      <a:avLst/>
+                    </a:prstGeom>
+                    <a:noFill/>
+                    <a:ln>
+                      <a:noFill/>
+                    </a:ln>
+                  </pic:spPr>
+                </pic:pic>
+              </a:graphicData>
+            </a:graphic>
+          </wp:inline>
+        </w:drawing>
+      </w:r>
+    </w:p>
+    <w:p>
+      <w:pPr>
+        <w:pStyle w:val="NoSpacing"/>
+        <w:rPr>
+          <w:rFonts w:ascii="Times New Roman" w:eastAsiaTheme="minorEastAsia" w:hAnsi="Times New Roman" w:cs="Times New Roman"/>
+          <w:sz w:val="24"/>
+          <w:szCs w:val="24"/>
+        </w:rPr>
+      </w:pPr>
+    </w:p>
+    <w:p>
+      <w:pPr>
+        <w:pStyle w:val="NoSpacing"/>
+        <w:rPr>
+          <w:rFonts w:ascii="Times New Roman" w:eastAsiaTheme="minorEastAsia" w:hAnsi="Times New Roman" w:cs="Times New Roman"/>
+          <w:sz w:val="24"/>
+          <w:szCs w:val="24"/>
+        </w:rPr>
+      </w:pPr>
+      <w:r>
+        <w:rPr>
+          <w:rFonts w:ascii="Times New Roman" w:eastAsiaTheme="minorEastAsia" w:hAnsi="Times New Roman" w:cs="Times New Roman"/>
           <w:sz w:val="24"/>
           <w:szCs w:val="24"/>
         </w:rPr>
@@ -6896,7 +6826,39 @@
           <w:sz w:val="24"/>
           <w:szCs w:val="24"/>
         </w:rPr>
-        <w:t xml:space="preserve"> from posterior predictive probability density distributions for our BNN, we may generate a data frame of observed docking scores and averages and standard deviations of docking scores predicted by the BNN based on numbers of occurrences of substructures. Such data frames generated after training and testing our BNN on 66,289 and 132,577 observations are displayed below.</w:t>
+        <w:t xml:space="preserve"> from posterior predictive probability density distributions for our BNN, we may generate a data frame of observed docking scores and averages and standard deviations of docking scores predicted by the BNN based on numbers of occurrences of substructures. Such data frames generated after training and testing our BNN on</w:t>
+      </w:r>
+      <w:r>
+        <w:rPr>
+          <w:rFonts w:ascii="Times New Roman" w:eastAsiaTheme="minorEastAsia" w:hAnsi="Times New Roman" w:cs="Times New Roman"/>
+          <w:sz w:val="24"/>
+          <w:szCs w:val="24"/>
+        </w:rPr>
+        <w:t xml:space="preserve"> 33,145,</w:t>
+      </w:r>
+      <w:r>
+        <w:rPr>
+          <w:rFonts w:ascii="Times New Roman" w:eastAsiaTheme="minorEastAsia" w:hAnsi="Times New Roman" w:cs="Times New Roman"/>
+          <w:sz w:val="24"/>
+          <w:szCs w:val="24"/>
+        </w:rPr>
+        <w:t xml:space="preserve"> 66,289</w:t>
+      </w:r>
+      <w:r>
+        <w:rPr>
+          <w:rFonts w:ascii="Times New Roman" w:eastAsiaTheme="minorEastAsia" w:hAnsi="Times New Roman" w:cs="Times New Roman"/>
+          <w:sz w:val="24"/>
+          <w:szCs w:val="24"/>
+        </w:rPr>
+        <w:t>,</w:t>
+      </w:r>
+      <w:r>
+        <w:rPr>
+          <w:rFonts w:ascii="Times New Roman" w:eastAsiaTheme="minorEastAsia" w:hAnsi="Times New Roman" w:cs="Times New Roman"/>
+          <w:sz w:val="24"/>
+          <w:szCs w:val="24"/>
+        </w:rPr>
+        <w:t xml:space="preserve"> and 132,577 observations are displayed below.</w:t>
       </w:r>
     </w:p>
     <w:p>
@@ -6926,6 +6888,69 @@
           <w:szCs w:val="24"/>
         </w:rPr>
         <w:lastRenderedPageBreak/>
+        <w:drawing>
+          <wp:inline distT="0" distB="0" distL="0" distR="0" wp14:anchorId="009F4D1F" wp14:editId="0ABF36F1">
+            <wp:extent cx="5943600" cy="2485390"/>
+            <wp:effectExtent l="0" t="0" r="0" b="0"/>
+            <wp:docPr id="1975011676" name="Picture 1"/>
+            <wp:cNvGraphicFramePr>
+              <a:graphicFrameLocks xmlns:a="http://schemas.openxmlformats.org/drawingml/2006/main" noChangeAspect="1"/>
+            </wp:cNvGraphicFramePr>
+            <a:graphic xmlns:a="http://schemas.openxmlformats.org/drawingml/2006/main">
+              <a:graphicData uri="http://schemas.openxmlformats.org/drawingml/2006/picture">
+                <pic:pic xmlns:pic="http://schemas.openxmlformats.org/drawingml/2006/picture">
+                  <pic:nvPicPr>
+                    <pic:cNvPr id="1975011676" name=""/>
+                    <pic:cNvPicPr/>
+                  </pic:nvPicPr>
+                  <pic:blipFill>
+                    <a:blip r:embed="rId13"/>
+                    <a:stretch>
+                      <a:fillRect/>
+                    </a:stretch>
+                  </pic:blipFill>
+                  <pic:spPr>
+                    <a:xfrm>
+                      <a:off x="0" y="0"/>
+                      <a:ext cx="5943600" cy="2485390"/>
+                    </a:xfrm>
+                    <a:prstGeom prst="rect">
+                      <a:avLst/>
+                    </a:prstGeom>
+                  </pic:spPr>
+                </pic:pic>
+              </a:graphicData>
+            </a:graphic>
+          </wp:inline>
+        </w:drawing>
+      </w:r>
+    </w:p>
+    <w:p>
+      <w:pPr>
+        <w:pStyle w:val="NoSpacing"/>
+        <w:rPr>
+          <w:rFonts w:ascii="Times New Roman" w:eastAsiaTheme="minorEastAsia" w:hAnsi="Times New Roman" w:cs="Times New Roman"/>
+          <w:sz w:val="24"/>
+          <w:szCs w:val="24"/>
+        </w:rPr>
+      </w:pPr>
+    </w:p>
+    <w:p>
+      <w:pPr>
+        <w:pStyle w:val="NoSpacing"/>
+        <w:rPr>
+          <w:rFonts w:ascii="Times New Roman" w:eastAsiaTheme="minorEastAsia" w:hAnsi="Times New Roman" w:cs="Times New Roman"/>
+          <w:sz w:val="24"/>
+          <w:szCs w:val="24"/>
+        </w:rPr>
+      </w:pPr>
+      <w:r>
+        <w:rPr>
+          <w:rFonts w:ascii="Times New Roman" w:eastAsiaTheme="minorEastAsia" w:hAnsi="Times New Roman" w:cs="Times New Roman"/>
+          <w:noProof/>
+          <w:sz w:val="24"/>
+          <w:szCs w:val="24"/>
+        </w:rPr>
         <w:drawing>
           <wp:inline distT="0" distB="0" distL="0" distR="0" wp14:anchorId="4259C27F" wp14:editId="79FF7B18">
             <wp:extent cx="5943600" cy="2481580"/>
@@ -6942,7 +6967,7 @@
                     <pic:cNvPicPr/>
                   </pic:nvPicPr>
                   <pic:blipFill>
-                    <a:blip r:embed="rId9"/>
+                    <a:blip r:embed="rId14"/>
                     <a:stretch>
                       <a:fillRect/>
                     </a:stretch>
@@ -7005,7 +7030,7 @@
                     <pic:cNvPicPr/>
                   </pic:nvPicPr>
                   <pic:blipFill>
-                    <a:blip r:embed="rId10"/>
+                    <a:blip r:embed="rId15"/>
                     <a:stretch>
                       <a:fillRect/>
                     </a:stretch>
@@ -7051,41 +7076,16 @@
           <w:sz w:val="24"/>
           <w:szCs w:val="24"/>
         </w:rPr>
-        <w:t>After we</w:t>
-      </w:r>
-      <w:r>
-        <w:rPr>
-          <w:rFonts w:ascii="Times New Roman" w:eastAsiaTheme="minorEastAsia" w:hAnsi="Times New Roman" w:cs="Times New Roman"/>
-          <w:sz w:val="24"/>
-          <w:szCs w:val="24"/>
-        </w:rPr>
-        <w:t xml:space="preserve"> generate a data frame of observed docking scores and averages of docking scores predicted by our BNN based on numbers of occurrences of substructures,</w:t>
-      </w:r>
-      <w:r>
-        <w:rPr>
-          <w:rFonts w:ascii="Times New Roman" w:eastAsiaTheme="minorEastAsia" w:hAnsi="Times New Roman" w:cs="Times New Roman"/>
-          <w:sz w:val="24"/>
-          <w:szCs w:val="24"/>
-        </w:rPr>
-        <w:t xml:space="preserve"> we may generate a Plot </w:t>
-      </w:r>
-      <w:proofErr w:type="gramStart"/>
-      <w:r>
-        <w:rPr>
-          <w:rFonts w:ascii="Times New Roman" w:eastAsiaTheme="minorEastAsia" w:hAnsi="Times New Roman" w:cs="Times New Roman"/>
-          <w:sz w:val="24"/>
-          <w:szCs w:val="24"/>
-        </w:rPr>
-        <w:t>Of</w:t>
-      </w:r>
-      <w:proofErr w:type="gramEnd"/>
-      <w:r>
-        <w:rPr>
-          <w:rFonts w:ascii="Times New Roman" w:eastAsiaTheme="minorEastAsia" w:hAnsi="Times New Roman" w:cs="Times New Roman"/>
-          <w:sz w:val="24"/>
-          <w:szCs w:val="24"/>
-        </w:rPr>
-        <w:t xml:space="preserve"> Gains Curves / Enrichment-Factor Plot.</w:t>
+        <w:lastRenderedPageBreak/>
+        <w:t>After we generate a data frame of observed docking scores and averages of docking scores predicted by our BNN based on numbers of occurrences of substructures,</w:t>
+      </w:r>
+      <w:r>
+        <w:rPr>
+          <w:rFonts w:ascii="Times New Roman" w:eastAsiaTheme="minorEastAsia" w:hAnsi="Times New Roman" w:cs="Times New Roman"/>
+          <w:sz w:val="24"/>
+          <w:szCs w:val="24"/>
+        </w:rPr>
+        <w:t xml:space="preserve"> we may generate a Plot Of Gains Curves / Enrichment-Factor Plot.</w:t>
       </w:r>
       <w:r>
         <w:rPr>
@@ -7239,25 +7239,7 @@
           <w:sz w:val="24"/>
           <w:szCs w:val="24"/>
         </w:rPr>
-        <w:t xml:space="preserve">For small proportion of positive indicators, a Gains Curve resembles a Receiver Operator Characteristic (ROC) Curve. For a large proportion of positive indicators, the upper left corner of a Gains Curve for </w:t>
-      </w:r>
-      <w:proofErr w:type="gramStart"/>
-      <w:r>
-        <w:rPr>
-          <w:rFonts w:ascii="Times New Roman" w:eastAsiaTheme="minorEastAsia" w:hAnsi="Times New Roman" w:cs="Times New Roman"/>
-          <w:sz w:val="24"/>
-          <w:szCs w:val="24"/>
-        </w:rPr>
-        <w:t>an</w:t>
-      </w:r>
-      <w:proofErr w:type="gramEnd"/>
-      <w:r>
-        <w:rPr>
-          <w:rFonts w:ascii="Times New Roman" w:eastAsiaTheme="minorEastAsia" w:hAnsi="Times New Roman" w:cs="Times New Roman"/>
-          <w:sz w:val="24"/>
-          <w:szCs w:val="24"/>
-        </w:rPr>
-        <w:t xml:space="preserve"> perfect model is shifted right. </w:t>
+        <w:t xml:space="preserve">For small proportion of positive indicators, a Gains Curve resembles a Receiver Operator Characteristic (ROC) Curve. For a large proportion of positive indicators, the upper left corner of a Gains Curve for an perfect model is shifted right. </w:t>
       </w:r>
       <w:r>
         <w:rPr>
@@ -7293,26 +7275,39 @@
           <w:sz w:val="24"/>
           <w:szCs w:val="24"/>
         </w:rPr>
-        <w:lastRenderedPageBreak/>
-        <w:t xml:space="preserve">The Gains Curves for 66,289 and 132,577 observations and our BNN are presented below. In accordance with our Trace Plots and Plots </w:t>
-      </w:r>
-      <w:proofErr w:type="gramStart"/>
-      <w:r>
-        <w:rPr>
-          <w:rFonts w:ascii="Times New Roman" w:eastAsiaTheme="minorEastAsia" w:hAnsi="Times New Roman" w:cs="Times New Roman"/>
-          <w:sz w:val="24"/>
-          <w:szCs w:val="24"/>
-        </w:rPr>
-        <w:t>Of</w:t>
-      </w:r>
-      <w:proofErr w:type="gramEnd"/>
-      <w:r>
-        <w:rPr>
-          <w:rFonts w:ascii="Times New Roman" w:eastAsiaTheme="minorEastAsia" w:hAnsi="Times New Roman" w:cs="Times New Roman"/>
-          <w:sz w:val="24"/>
-          <w:szCs w:val="24"/>
-        </w:rPr>
-        <w:t xml:space="preserve"> Posterior Predictive Check,</w:t>
+        <w:t>The Gains Curves for</w:t>
+      </w:r>
+      <w:r>
+        <w:rPr>
+          <w:rFonts w:ascii="Times New Roman" w:eastAsiaTheme="minorEastAsia" w:hAnsi="Times New Roman" w:cs="Times New Roman"/>
+          <w:sz w:val="24"/>
+          <w:szCs w:val="24"/>
+        </w:rPr>
+        <w:t xml:space="preserve"> 33,145,</w:t>
+      </w:r>
+      <w:r>
+        <w:rPr>
+          <w:rFonts w:ascii="Times New Roman" w:eastAsiaTheme="minorEastAsia" w:hAnsi="Times New Roman" w:cs="Times New Roman"/>
+          <w:sz w:val="24"/>
+          <w:szCs w:val="24"/>
+        </w:rPr>
+        <w:t xml:space="preserve"> 66,289</w:t>
+      </w:r>
+      <w:r>
+        <w:rPr>
+          <w:rFonts w:ascii="Times New Roman" w:eastAsiaTheme="minorEastAsia" w:hAnsi="Times New Roman" w:cs="Times New Roman"/>
+          <w:sz w:val="24"/>
+          <w:szCs w:val="24"/>
+        </w:rPr>
+        <w:t>,</w:t>
+      </w:r>
+      <w:r>
+        <w:rPr>
+          <w:rFonts w:ascii="Times New Roman" w:eastAsiaTheme="minorEastAsia" w:hAnsi="Times New Roman" w:cs="Times New Roman"/>
+          <w:sz w:val="24"/>
+          <w:szCs w:val="24"/>
+        </w:rPr>
+        <w:t xml:space="preserve"> and 132,577 observations and our BNN are presented below. In accordance with our Trace Plots and Plots Of Posterior Predictive Check,</w:t>
       </w:r>
       <w:r>
         <w:rPr>
@@ -7364,7 +7359,23 @@
           <w:sz w:val="24"/>
           <w:szCs w:val="24"/>
         </w:rPr>
-        <w:t xml:space="preserve"> our BNN performs better when trained and tested on 66,289 observations.</w:t>
+        <w:t xml:space="preserve"> our BNN performs be</w:t>
+      </w:r>
+      <w:r>
+        <w:rPr>
+          <w:rFonts w:ascii="Times New Roman" w:eastAsiaTheme="minorEastAsia" w:hAnsi="Times New Roman" w:cs="Times New Roman"/>
+          <w:sz w:val="24"/>
+          <w:szCs w:val="24"/>
+        </w:rPr>
+        <w:t>st</w:t>
+      </w:r>
+      <w:r>
+        <w:rPr>
+          <w:rFonts w:ascii="Times New Roman" w:eastAsiaTheme="minorEastAsia" w:hAnsi="Times New Roman" w:cs="Times New Roman"/>
+          <w:sz w:val="24"/>
+          <w:szCs w:val="24"/>
+        </w:rPr>
+        <w:t xml:space="preserve"> when trained and tested on 66,289 observations.</w:t>
       </w:r>
       <w:r>
         <w:rPr>
@@ -7408,23 +7419,23 @@
           <w:sz w:val="24"/>
           <w:szCs w:val="24"/>
         </w:rPr>
-        <w:t xml:space="preserve">, our BNN performs better </w:t>
-      </w:r>
-      <w:r>
-        <w:rPr>
-          <w:rFonts w:ascii="Times New Roman" w:eastAsiaTheme="minorEastAsia" w:hAnsi="Times New Roman" w:cs="Times New Roman"/>
-          <w:sz w:val="24"/>
-          <w:szCs w:val="24"/>
-        </w:rPr>
-        <w:t>when trained and tested on 132,577 observations</w:t>
-      </w:r>
-      <w:r>
-        <w:rPr>
-          <w:rFonts w:ascii="Times New Roman" w:eastAsiaTheme="minorEastAsia" w:hAnsi="Times New Roman" w:cs="Times New Roman"/>
-          <w:sz w:val="24"/>
-          <w:szCs w:val="24"/>
-        </w:rPr>
-        <w:t>.</w:t>
+        <w:t>, our BNN performs be</w:t>
+      </w:r>
+      <w:r>
+        <w:rPr>
+          <w:rFonts w:ascii="Times New Roman" w:eastAsiaTheme="minorEastAsia" w:hAnsi="Times New Roman" w:cs="Times New Roman"/>
+          <w:sz w:val="24"/>
+          <w:szCs w:val="24"/>
+        </w:rPr>
+        <w:t>st</w:t>
+      </w:r>
+      <w:r>
+        <w:rPr>
+          <w:rFonts w:ascii="Times New Roman" w:eastAsiaTheme="minorEastAsia" w:hAnsi="Times New Roman" w:cs="Times New Roman"/>
+          <w:sz w:val="24"/>
+          <w:szCs w:val="24"/>
+        </w:rPr>
+        <w:t xml:space="preserve"> when trained and tested on 132,577 observations.</w:t>
       </w:r>
     </w:p>
     <w:p>
@@ -7453,6 +7464,83 @@
           <w:sz w:val="24"/>
           <w:szCs w:val="24"/>
         </w:rPr>
+        <w:drawing>
+          <wp:inline distT="0" distB="0" distL="0" distR="0" wp14:anchorId="48915EE1" wp14:editId="65A8B6BE">
+            <wp:extent cx="5935980" cy="3398520"/>
+            <wp:effectExtent l="0" t="0" r="7620" b="0"/>
+            <wp:docPr id="64097313" name="Picture 6"/>
+            <wp:cNvGraphicFramePr>
+              <a:graphicFrameLocks xmlns:a="http://schemas.openxmlformats.org/drawingml/2006/main" noChangeAspect="1"/>
+            </wp:cNvGraphicFramePr>
+            <a:graphic xmlns:a="http://schemas.openxmlformats.org/drawingml/2006/main">
+              <a:graphicData uri="http://schemas.openxmlformats.org/drawingml/2006/picture">
+                <pic:pic xmlns:pic="http://schemas.openxmlformats.org/drawingml/2006/picture">
+                  <pic:nvPicPr>
+                    <pic:cNvPr id="0" name="Picture 6"/>
+                    <pic:cNvPicPr>
+                      <a:picLocks noChangeAspect="1" noChangeArrowheads="1"/>
+                    </pic:cNvPicPr>
+                  </pic:nvPicPr>
+                  <pic:blipFill>
+                    <a:blip r:embed="rId16">
+                      <a:extLst>
+                        <a:ext uri="{28A0092B-C50C-407E-A947-70E740481C1C}">
+                          <a14:useLocalDpi xmlns:a14="http://schemas.microsoft.com/office/drawing/2010/main" val="0"/>
+                        </a:ext>
+                      </a:extLst>
+                    </a:blip>
+                    <a:srcRect/>
+                    <a:stretch>
+                      <a:fillRect/>
+                    </a:stretch>
+                  </pic:blipFill>
+                  <pic:spPr bwMode="auto">
+                    <a:xfrm>
+                      <a:off x="0" y="0"/>
+                      <a:ext cx="5935980" cy="3398520"/>
+                    </a:xfrm>
+                    <a:prstGeom prst="rect">
+                      <a:avLst/>
+                    </a:prstGeom>
+                    <a:noFill/>
+                    <a:ln>
+                      <a:noFill/>
+                    </a:ln>
+                  </pic:spPr>
+                </pic:pic>
+              </a:graphicData>
+            </a:graphic>
+          </wp:inline>
+        </w:drawing>
+      </w:r>
+    </w:p>
+    <w:p>
+      <w:pPr>
+        <w:pStyle w:val="NoSpacing"/>
+        <w:rPr>
+          <w:rFonts w:ascii="Times New Roman" w:eastAsiaTheme="minorEastAsia" w:hAnsi="Times New Roman" w:cs="Times New Roman"/>
+          <w:sz w:val="24"/>
+          <w:szCs w:val="24"/>
+        </w:rPr>
+      </w:pPr>
+    </w:p>
+    <w:p>
+      <w:pPr>
+        <w:pStyle w:val="NoSpacing"/>
+        <w:rPr>
+          <w:rFonts w:ascii="Times New Roman" w:eastAsiaTheme="minorEastAsia" w:hAnsi="Times New Roman" w:cs="Times New Roman"/>
+          <w:sz w:val="24"/>
+          <w:szCs w:val="24"/>
+        </w:rPr>
+      </w:pPr>
+      <w:r>
+        <w:rPr>
+          <w:rFonts w:ascii="Times New Roman" w:eastAsiaTheme="minorEastAsia" w:hAnsi="Times New Roman" w:cs="Times New Roman"/>
+          <w:noProof/>
+          <w:sz w:val="24"/>
+          <w:szCs w:val="24"/>
+        </w:rPr>
+        <w:lastRenderedPageBreak/>
         <w:drawing>
           <wp:inline distT="0" distB="0" distL="0" distR="0" wp14:anchorId="219FA02C" wp14:editId="5D0C3738">
             <wp:extent cx="5935980" cy="3406140"/>
@@ -7471,7 +7559,7 @@
                     </pic:cNvPicPr>
                   </pic:nvPicPr>
                   <pic:blipFill>
-                    <a:blip r:embed="rId11">
+                    <a:blip r:embed="rId17">
                       <a:extLst>
                         <a:ext uri="{28A0092B-C50C-407E-A947-70E740481C1C}">
                           <a14:useLocalDpi xmlns:a14="http://schemas.microsoft.com/office/drawing/2010/main" val="0"/>
@@ -7547,7 +7635,7 @@
                     </pic:cNvPicPr>
                   </pic:nvPicPr>
                   <pic:blipFill>
-                    <a:blip r:embed="rId12">
+                    <a:blip r:embed="rId18">
                       <a:extLst>
                         <a:ext uri="{28A0092B-C50C-407E-A947-70E740481C1C}">
                           <a14:useLocalDpi xmlns:a14="http://schemas.microsoft.com/office/drawing/2010/main" val="0"/>
@@ -7604,8 +7692,39 @@
           <w:sz w:val="24"/>
           <w:szCs w:val="24"/>
         </w:rPr>
-        <w:lastRenderedPageBreak/>
-        <w:t xml:space="preserve">The Gains Curves for 66,289 and 132,577 observations and our </w:t>
+        <w:t>The Gains Curves for</w:t>
+      </w:r>
+      <w:r>
+        <w:rPr>
+          <w:rFonts w:ascii="Times New Roman" w:eastAsiaTheme="minorEastAsia" w:hAnsi="Times New Roman" w:cs="Times New Roman"/>
+          <w:sz w:val="24"/>
+          <w:szCs w:val="24"/>
+        </w:rPr>
+        <w:t xml:space="preserve"> 33,145,</w:t>
+      </w:r>
+      <w:r>
+        <w:rPr>
+          <w:rFonts w:ascii="Times New Roman" w:eastAsiaTheme="minorEastAsia" w:hAnsi="Times New Roman" w:cs="Times New Roman"/>
+          <w:sz w:val="24"/>
+          <w:szCs w:val="24"/>
+        </w:rPr>
+        <w:t xml:space="preserve"> 66,289</w:t>
+      </w:r>
+      <w:r>
+        <w:rPr>
+          <w:rFonts w:ascii="Times New Roman" w:eastAsiaTheme="minorEastAsia" w:hAnsi="Times New Roman" w:cs="Times New Roman"/>
+          <w:sz w:val="24"/>
+          <w:szCs w:val="24"/>
+        </w:rPr>
+        <w:t>,</w:t>
+      </w:r>
+      <w:r>
+        <w:rPr>
+          <w:rFonts w:ascii="Times New Roman" w:eastAsiaTheme="minorEastAsia" w:hAnsi="Times New Roman" w:cs="Times New Roman"/>
+          <w:sz w:val="24"/>
+          <w:szCs w:val="24"/>
+        </w:rPr>
+        <w:t xml:space="preserve"> and 132,577 observations and our </w:t>
       </w:r>
       <w:r>
         <w:rPr>
@@ -7631,15 +7750,25 @@
           <w:sz w:val="24"/>
           <w:szCs w:val="24"/>
         </w:rPr>
-        <w:t xml:space="preserve"> </w:t>
-      </w:r>
-      <w:r>
-        <w:rPr>
-          <w:rFonts w:ascii="Times New Roman" w:eastAsiaTheme="minorEastAsia" w:hAnsi="Times New Roman" w:cs="Times New Roman"/>
-          <w:sz w:val="24"/>
-          <w:szCs w:val="24"/>
-        </w:rPr>
-        <w:t xml:space="preserve">For a user-defined z score of </w:t>
+        <w:t xml:space="preserve"> For a user-defined </w:t>
+      </w:r>
+      <w:r>
+        <w:rPr>
+          <w:rFonts w:ascii="Times New Roman" w:eastAsiaTheme="minorEastAsia" w:hAnsi="Times New Roman" w:cs="Times New Roman"/>
+          <w:i/>
+          <w:iCs/>
+          <w:sz w:val="24"/>
+          <w:szCs w:val="24"/>
+        </w:rPr>
+        <w:t>z</w:t>
+      </w:r>
+      <w:r>
+        <w:rPr>
+          <w:rFonts w:ascii="Times New Roman" w:eastAsiaTheme="minorEastAsia" w:hAnsi="Times New Roman" w:cs="Times New Roman"/>
+          <w:sz w:val="24"/>
+          <w:szCs w:val="24"/>
+        </w:rPr>
+        <w:t xml:space="preserve"> score of </w:t>
       </w:r>
       <m:oMath>
         <m:r>
@@ -7648,15 +7777,7 @@
             <w:sz w:val="24"/>
             <w:szCs w:val="24"/>
           </w:rPr>
-          <m:t>-2.</m:t>
-        </m:r>
-        <m:r>
-          <w:rPr>
-            <w:rFonts w:ascii="Cambria Math" w:eastAsiaTheme="minorEastAsia" w:hAnsi="Cambria Math" w:cs="Times New Roman"/>
-            <w:sz w:val="24"/>
-            <w:szCs w:val="24"/>
-          </w:rPr>
-          <m:t>75</m:t>
+          <m:t>-2.5</m:t>
         </m:r>
       </m:oMath>
       <w:r>
@@ -7674,15 +7795,43 @@
             <w:sz w:val="24"/>
             <w:szCs w:val="24"/>
           </w:rPr>
-          <m:t>-</m:t>
+          <m:t>-2.75</m:t>
         </m:r>
+      </m:oMath>
+      <w:r>
+        <w:rPr>
+          <w:rFonts w:ascii="Times New Roman" w:eastAsiaTheme="minorEastAsia" w:hAnsi="Times New Roman" w:cs="Times New Roman"/>
+          <w:sz w:val="24"/>
+          <w:szCs w:val="24"/>
+        </w:rPr>
+        <w:t xml:space="preserve">, our BNN performs better than our </w:t>
+      </w:r>
+      <w:r>
+        <w:rPr>
+          <w:rFonts w:ascii="Times New Roman" w:eastAsiaTheme="minorEastAsia" w:hAnsi="Times New Roman" w:cs="Times New Roman"/>
+          <w:i/>
+          <w:iCs/>
+          <w:sz w:val="24"/>
+          <w:szCs w:val="24"/>
+        </w:rPr>
+        <w:t>Bayesian Model Using BART Model</w:t>
+      </w:r>
+      <w:r>
+        <w:rPr>
+          <w:rFonts w:ascii="Times New Roman" w:eastAsiaTheme="minorEastAsia" w:hAnsi="Times New Roman" w:cs="Times New Roman"/>
+          <w:sz w:val="24"/>
+          <w:szCs w:val="24"/>
+        </w:rPr>
+        <w:t xml:space="preserve"> when each is trained and tested on 33,145 observations. For a z score of </w:t>
+      </w:r>
+      <m:oMath>
         <m:r>
           <w:rPr>
             <w:rFonts w:ascii="Cambria Math" w:eastAsiaTheme="minorEastAsia" w:hAnsi="Cambria Math" w:cs="Times New Roman"/>
             <w:sz w:val="24"/>
             <w:szCs w:val="24"/>
           </w:rPr>
-          <m:t>3</m:t>
+          <m:t>-3</m:t>
         </m:r>
       </m:oMath>
       <w:r>
@@ -7691,15 +7840,7 @@
           <w:sz w:val="24"/>
           <w:szCs w:val="24"/>
         </w:rPr>
-        <w:t>, our BNN performs better</w:t>
-      </w:r>
-      <w:r>
-        <w:rPr>
-          <w:rFonts w:ascii="Times New Roman" w:eastAsiaTheme="minorEastAsia" w:hAnsi="Times New Roman" w:cs="Times New Roman"/>
-          <w:sz w:val="24"/>
-          <w:szCs w:val="24"/>
-        </w:rPr>
-        <w:t xml:space="preserve"> than our </w:t>
+        <w:t xml:space="preserve">, our </w:t>
       </w:r>
       <w:r>
         <w:rPr>
@@ -7717,47 +7858,72 @@
           <w:sz w:val="24"/>
           <w:szCs w:val="24"/>
         </w:rPr>
-        <w:t xml:space="preserve"> when</w:t>
-      </w:r>
-      <w:r>
-        <w:rPr>
-          <w:rFonts w:ascii="Times New Roman" w:eastAsiaTheme="minorEastAsia" w:hAnsi="Times New Roman" w:cs="Times New Roman"/>
-          <w:sz w:val="24"/>
-          <w:szCs w:val="24"/>
-        </w:rPr>
-        <w:t xml:space="preserve"> each is</w:t>
-      </w:r>
-      <w:r>
-        <w:rPr>
-          <w:rFonts w:ascii="Times New Roman" w:eastAsiaTheme="minorEastAsia" w:hAnsi="Times New Roman" w:cs="Times New Roman"/>
-          <w:sz w:val="24"/>
-          <w:szCs w:val="24"/>
-        </w:rPr>
-        <w:t xml:space="preserve"> trained and tested on </w:t>
-      </w:r>
-      <w:r>
-        <w:rPr>
-          <w:rFonts w:ascii="Times New Roman" w:eastAsiaTheme="minorEastAsia" w:hAnsi="Times New Roman" w:cs="Times New Roman"/>
-          <w:sz w:val="24"/>
-          <w:szCs w:val="24"/>
-        </w:rPr>
-        <w:t>66,289</w:t>
-      </w:r>
-      <w:r>
-        <w:rPr>
-          <w:rFonts w:ascii="Times New Roman" w:eastAsiaTheme="minorEastAsia" w:hAnsi="Times New Roman" w:cs="Times New Roman"/>
-          <w:sz w:val="24"/>
-          <w:szCs w:val="24"/>
-        </w:rPr>
-        <w:t xml:space="preserve"> observations.</w:t>
-      </w:r>
-      <w:r>
-        <w:rPr>
-          <w:rFonts w:ascii="Times New Roman" w:eastAsiaTheme="minorEastAsia" w:hAnsi="Times New Roman" w:cs="Times New Roman"/>
-          <w:sz w:val="24"/>
-          <w:szCs w:val="24"/>
-        </w:rPr>
-        <w:t xml:space="preserve"> Considering the upper left points of the Gains Curves for our BNN and </w:t>
+        <w:t xml:space="preserve"> performs better.</w:t>
+      </w:r>
+    </w:p>
+    <w:p>
+      <w:pPr>
+        <w:pStyle w:val="NoSpacing"/>
+        <w:rPr>
+          <w:rFonts w:ascii="Times New Roman" w:eastAsiaTheme="minorEastAsia" w:hAnsi="Times New Roman" w:cs="Times New Roman"/>
+          <w:sz w:val="24"/>
+          <w:szCs w:val="24"/>
+        </w:rPr>
+      </w:pPr>
+    </w:p>
+    <w:p>
+      <w:pPr>
+        <w:pStyle w:val="NoSpacing"/>
+        <w:rPr>
+          <w:rFonts w:ascii="Times New Roman" w:eastAsiaTheme="minorEastAsia" w:hAnsi="Times New Roman" w:cs="Times New Roman"/>
+          <w:sz w:val="24"/>
+          <w:szCs w:val="24"/>
+        </w:rPr>
+      </w:pPr>
+      <w:r>
+        <w:rPr>
+          <w:rFonts w:ascii="Times New Roman" w:eastAsiaTheme="minorEastAsia" w:hAnsi="Times New Roman" w:cs="Times New Roman"/>
+          <w:sz w:val="24"/>
+          <w:szCs w:val="24"/>
+        </w:rPr>
+        <w:lastRenderedPageBreak/>
+        <w:t xml:space="preserve">For a user-defined z score of </w:t>
+      </w:r>
+      <m:oMath>
+        <m:r>
+          <w:rPr>
+            <w:rFonts w:ascii="Cambria Math" w:eastAsiaTheme="minorEastAsia" w:hAnsi="Cambria Math" w:cs="Times New Roman"/>
+            <w:sz w:val="24"/>
+            <w:szCs w:val="24"/>
+          </w:rPr>
+          <m:t>-2.75</m:t>
+        </m:r>
+      </m:oMath>
+      <w:r>
+        <w:rPr>
+          <w:rFonts w:ascii="Times New Roman" w:eastAsiaTheme="minorEastAsia" w:hAnsi="Times New Roman" w:cs="Times New Roman"/>
+          <w:sz w:val="24"/>
+          <w:szCs w:val="24"/>
+        </w:rPr>
+        <w:t xml:space="preserve"> or </w:t>
+      </w:r>
+      <m:oMath>
+        <m:r>
+          <w:rPr>
+            <w:rFonts w:ascii="Cambria Math" w:eastAsiaTheme="minorEastAsia" w:hAnsi="Cambria Math" w:cs="Times New Roman"/>
+            <w:sz w:val="24"/>
+            <w:szCs w:val="24"/>
+          </w:rPr>
+          <m:t>-3</m:t>
+        </m:r>
+      </m:oMath>
+      <w:r>
+        <w:rPr>
+          <w:rFonts w:ascii="Times New Roman" w:eastAsiaTheme="minorEastAsia" w:hAnsi="Times New Roman" w:cs="Times New Roman"/>
+          <w:sz w:val="24"/>
+          <w:szCs w:val="24"/>
+        </w:rPr>
+        <w:t xml:space="preserve">, our BNN performs better than our </w:t>
       </w:r>
       <w:r>
         <w:rPr>
@@ -7775,23 +7941,15 @@
           <w:sz w:val="24"/>
           <w:szCs w:val="24"/>
         </w:rPr>
-        <w:t xml:space="preserve"> when each is trained and tested on 132,577 observations, our BNN performs better.</w:t>
-      </w:r>
-      <w:r>
-        <w:rPr>
-          <w:rFonts w:ascii="Times New Roman" w:eastAsiaTheme="minorEastAsia" w:hAnsi="Times New Roman" w:cs="Times New Roman"/>
-          <w:sz w:val="24"/>
-          <w:szCs w:val="24"/>
-        </w:rPr>
-        <w:t xml:space="preserve"> </w:t>
-      </w:r>
-      <w:r>
-        <w:rPr>
-          <w:rFonts w:ascii="Times New Roman" w:eastAsiaTheme="minorEastAsia" w:hAnsi="Times New Roman" w:cs="Times New Roman"/>
-          <w:sz w:val="24"/>
-          <w:szCs w:val="24"/>
-        </w:rPr>
-        <w:t xml:space="preserve">Both our BNN and our </w:t>
+        <w:t xml:space="preserve"> when each is trained and tested on 66,289 observations.</w:t>
+      </w:r>
+      <w:r>
+        <w:rPr>
+          <w:rFonts w:ascii="Times New Roman" w:eastAsiaTheme="minorEastAsia" w:hAnsi="Times New Roman" w:cs="Times New Roman"/>
+          <w:sz w:val="24"/>
+          <w:szCs w:val="24"/>
+        </w:rPr>
+        <w:t xml:space="preserve"> For a </w:t>
       </w:r>
       <w:r>
         <w:rPr>
@@ -7801,6 +7959,42 @@
           <w:sz w:val="24"/>
           <w:szCs w:val="24"/>
         </w:rPr>
+        <w:t>z</w:t>
+      </w:r>
+      <w:r>
+        <w:rPr>
+          <w:rFonts w:ascii="Times New Roman" w:eastAsiaTheme="minorEastAsia" w:hAnsi="Times New Roman" w:cs="Times New Roman"/>
+          <w:sz w:val="24"/>
+          <w:szCs w:val="24"/>
+        </w:rPr>
+        <w:t xml:space="preserve"> score of </w:t>
+      </w:r>
+      <m:oMath>
+        <m:r>
+          <w:rPr>
+            <w:rFonts w:ascii="Cambria Math" w:eastAsiaTheme="minorEastAsia" w:hAnsi="Cambria Math" w:cs="Times New Roman"/>
+            <w:sz w:val="24"/>
+            <w:szCs w:val="24"/>
+          </w:rPr>
+          <m:t>-2.5</m:t>
+        </m:r>
+      </m:oMath>
+      <w:r>
+        <w:rPr>
+          <w:rFonts w:ascii="Times New Roman" w:eastAsiaTheme="minorEastAsia" w:hAnsi="Times New Roman" w:cs="Times New Roman"/>
+          <w:sz w:val="24"/>
+          <w:szCs w:val="24"/>
+        </w:rPr>
+        <w:t xml:space="preserve">, our </w:t>
+      </w:r>
+      <w:r>
+        <w:rPr>
+          <w:rFonts w:ascii="Times New Roman" w:eastAsiaTheme="minorEastAsia" w:hAnsi="Times New Roman" w:cs="Times New Roman"/>
+          <w:i/>
+          <w:iCs/>
+          <w:sz w:val="24"/>
+          <w:szCs w:val="24"/>
+        </w:rPr>
         <w:t>Bayesian Model Using BART Model</w:t>
       </w:r>
       <w:r>
@@ -7809,6 +8003,106 @@
           <w:sz w:val="24"/>
           <w:szCs w:val="24"/>
         </w:rPr>
+        <w:t xml:space="preserve"> performs better.</w:t>
+      </w:r>
+    </w:p>
+    <w:p>
+      <w:pPr>
+        <w:pStyle w:val="NoSpacing"/>
+        <w:rPr>
+          <w:rFonts w:ascii="Times New Roman" w:eastAsiaTheme="minorEastAsia" w:hAnsi="Times New Roman" w:cs="Times New Roman"/>
+          <w:sz w:val="24"/>
+          <w:szCs w:val="24"/>
+        </w:rPr>
+      </w:pPr>
+    </w:p>
+    <w:p>
+      <w:pPr>
+        <w:pStyle w:val="NoSpacing"/>
+        <w:rPr>
+          <w:rFonts w:ascii="Times New Roman" w:eastAsiaTheme="minorEastAsia" w:hAnsi="Times New Roman" w:cs="Times New Roman"/>
+          <w:sz w:val="24"/>
+          <w:szCs w:val="24"/>
+        </w:rPr>
+      </w:pPr>
+      <w:r>
+        <w:rPr>
+          <w:rFonts w:ascii="Times New Roman" w:eastAsiaTheme="minorEastAsia" w:hAnsi="Times New Roman" w:cs="Times New Roman"/>
+          <w:sz w:val="24"/>
+          <w:szCs w:val="24"/>
+        </w:rPr>
+        <w:t xml:space="preserve">Considering the upper left points of the Gains Curves for our BNN and </w:t>
+      </w:r>
+      <w:r>
+        <w:rPr>
+          <w:rFonts w:ascii="Times New Roman" w:eastAsiaTheme="minorEastAsia" w:hAnsi="Times New Roman" w:cs="Times New Roman"/>
+          <w:i/>
+          <w:iCs/>
+          <w:sz w:val="24"/>
+          <w:szCs w:val="24"/>
+        </w:rPr>
+        <w:t>Bayesian Model Using BART Model</w:t>
+      </w:r>
+      <w:r>
+        <w:rPr>
+          <w:rFonts w:ascii="Times New Roman" w:eastAsiaTheme="minorEastAsia" w:hAnsi="Times New Roman" w:cs="Times New Roman"/>
+          <w:sz w:val="24"/>
+          <w:szCs w:val="24"/>
+        </w:rPr>
+        <w:t xml:space="preserve"> when each is trained and tested on 132,577 observations, our BNN performs better.</w:t>
+      </w:r>
+      <w:r>
+        <w:rPr>
+          <w:rFonts w:ascii="Times New Roman" w:eastAsiaTheme="minorEastAsia" w:hAnsi="Times New Roman" w:cs="Times New Roman"/>
+          <w:sz w:val="24"/>
+          <w:szCs w:val="24"/>
+        </w:rPr>
+        <w:t xml:space="preserve"> </w:t>
+      </w:r>
+    </w:p>
+    <w:p>
+      <w:pPr>
+        <w:pStyle w:val="NoSpacing"/>
+        <w:rPr>
+          <w:rFonts w:ascii="Times New Roman" w:eastAsiaTheme="minorEastAsia" w:hAnsi="Times New Roman" w:cs="Times New Roman"/>
+          <w:sz w:val="24"/>
+          <w:szCs w:val="24"/>
+        </w:rPr>
+      </w:pPr>
+    </w:p>
+    <w:p>
+      <w:pPr>
+        <w:pStyle w:val="NoSpacing"/>
+        <w:rPr>
+          <w:rFonts w:ascii="Times New Roman" w:eastAsiaTheme="minorEastAsia" w:hAnsi="Times New Roman" w:cs="Times New Roman"/>
+          <w:sz w:val="24"/>
+          <w:szCs w:val="24"/>
+        </w:rPr>
+      </w:pPr>
+      <w:r>
+        <w:rPr>
+          <w:rFonts w:ascii="Times New Roman" w:eastAsiaTheme="minorEastAsia" w:hAnsi="Times New Roman" w:cs="Times New Roman"/>
+          <w:sz w:val="24"/>
+          <w:szCs w:val="24"/>
+        </w:rPr>
+        <w:t xml:space="preserve">Both our BNN and our </w:t>
+      </w:r>
+      <w:r>
+        <w:rPr>
+          <w:rFonts w:ascii="Times New Roman" w:eastAsiaTheme="minorEastAsia" w:hAnsi="Times New Roman" w:cs="Times New Roman"/>
+          <w:i/>
+          <w:iCs/>
+          <w:sz w:val="24"/>
+          <w:szCs w:val="24"/>
+        </w:rPr>
+        <w:t>Bayesian Model Using BART Model</w:t>
+      </w:r>
+      <w:r>
+        <w:rPr>
+          <w:rFonts w:ascii="Times New Roman" w:eastAsiaTheme="minorEastAsia" w:hAnsi="Times New Roman" w:cs="Times New Roman"/>
+          <w:sz w:val="24"/>
+          <w:szCs w:val="24"/>
+        </w:rPr>
         <w:t xml:space="preserve"> may be expanded and tuned.</w:t>
       </w:r>
     </w:p>
@@ -7838,6 +8132,83 @@
           <w:sz w:val="24"/>
           <w:szCs w:val="24"/>
         </w:rPr>
+        <w:drawing>
+          <wp:inline distT="0" distB="0" distL="0" distR="0" wp14:anchorId="74E33829" wp14:editId="7D659C35">
+            <wp:extent cx="5935980" cy="3406140"/>
+            <wp:effectExtent l="0" t="0" r="7620" b="3810"/>
+            <wp:docPr id="1090656796" name="Picture 7"/>
+            <wp:cNvGraphicFramePr>
+              <a:graphicFrameLocks xmlns:a="http://schemas.openxmlformats.org/drawingml/2006/main" noChangeAspect="1"/>
+            </wp:cNvGraphicFramePr>
+            <a:graphic xmlns:a="http://schemas.openxmlformats.org/drawingml/2006/main">
+              <a:graphicData uri="http://schemas.openxmlformats.org/drawingml/2006/picture">
+                <pic:pic xmlns:pic="http://schemas.openxmlformats.org/drawingml/2006/picture">
+                  <pic:nvPicPr>
+                    <pic:cNvPr id="0" name="Picture 7"/>
+                    <pic:cNvPicPr>
+                      <a:picLocks noChangeAspect="1" noChangeArrowheads="1"/>
+                    </pic:cNvPicPr>
+                  </pic:nvPicPr>
+                  <pic:blipFill>
+                    <a:blip r:embed="rId19">
+                      <a:extLst>
+                        <a:ext uri="{28A0092B-C50C-407E-A947-70E740481C1C}">
+                          <a14:useLocalDpi xmlns:a14="http://schemas.microsoft.com/office/drawing/2010/main" val="0"/>
+                        </a:ext>
+                      </a:extLst>
+                    </a:blip>
+                    <a:srcRect/>
+                    <a:stretch>
+                      <a:fillRect/>
+                    </a:stretch>
+                  </pic:blipFill>
+                  <pic:spPr bwMode="auto">
+                    <a:xfrm>
+                      <a:off x="0" y="0"/>
+                      <a:ext cx="5935980" cy="3406140"/>
+                    </a:xfrm>
+                    <a:prstGeom prst="rect">
+                      <a:avLst/>
+                    </a:prstGeom>
+                    <a:noFill/>
+                    <a:ln>
+                      <a:noFill/>
+                    </a:ln>
+                  </pic:spPr>
+                </pic:pic>
+              </a:graphicData>
+            </a:graphic>
+          </wp:inline>
+        </w:drawing>
+      </w:r>
+    </w:p>
+    <w:p>
+      <w:pPr>
+        <w:pStyle w:val="NoSpacing"/>
+        <w:rPr>
+          <w:rFonts w:ascii="Times New Roman" w:eastAsiaTheme="minorEastAsia" w:hAnsi="Times New Roman" w:cs="Times New Roman"/>
+          <w:sz w:val="24"/>
+          <w:szCs w:val="24"/>
+        </w:rPr>
+      </w:pPr>
+    </w:p>
+    <w:p>
+      <w:pPr>
+        <w:pStyle w:val="NoSpacing"/>
+        <w:rPr>
+          <w:rFonts w:ascii="Times New Roman" w:eastAsiaTheme="minorEastAsia" w:hAnsi="Times New Roman" w:cs="Times New Roman"/>
+          <w:sz w:val="24"/>
+          <w:szCs w:val="24"/>
+        </w:rPr>
+      </w:pPr>
+      <w:r>
+        <w:rPr>
+          <w:rFonts w:ascii="Times New Roman" w:eastAsiaTheme="minorEastAsia" w:hAnsi="Times New Roman" w:cs="Times New Roman"/>
+          <w:noProof/>
+          <w:sz w:val="24"/>
+          <w:szCs w:val="24"/>
+        </w:rPr>
+        <w:lastRenderedPageBreak/>
         <w:drawing>
           <wp:inline distT="0" distB="0" distL="0" distR="0" wp14:anchorId="14DC3BEC" wp14:editId="17E60F13">
             <wp:extent cx="5943600" cy="3398520"/>
@@ -7856,7 +8227,7 @@
                     </pic:cNvPicPr>
                   </pic:nvPicPr>
                   <pic:blipFill>
-                    <a:blip r:embed="rId13">
+                    <a:blip r:embed="rId20">
                       <a:extLst>
                         <a:ext uri="{28A0092B-C50C-407E-A947-70E740481C1C}">
                           <a14:useLocalDpi xmlns:a14="http://schemas.microsoft.com/office/drawing/2010/main" val="0"/>
@@ -7914,7 +8285,6 @@
           <w:sz w:val="24"/>
           <w:szCs w:val="24"/>
         </w:rPr>
-        <w:lastRenderedPageBreak/>
         <w:drawing>
           <wp:inline distT="0" distB="0" distL="0" distR="0" wp14:anchorId="7B095049" wp14:editId="069AB3CB">
             <wp:extent cx="5935980" cy="3390900"/>
@@ -7933,7 +8303,7 @@
                     </pic:cNvPicPr>
                   </pic:nvPicPr>
                   <pic:blipFill>
-                    <a:blip r:embed="rId14">
+                    <a:blip r:embed="rId21">
                       <a:extLst>
                         <a:ext uri="{28A0092B-C50C-407E-A947-70E740481C1C}">
                           <a14:useLocalDpi xmlns:a14="http://schemas.microsoft.com/office/drawing/2010/main" val="0"/>
@@ -7984,6 +8354,221 @@
           <w:szCs w:val="24"/>
         </w:rPr>
       </w:pPr>
+      <w:r>
+        <w:rPr>
+          <w:rFonts w:ascii="Times New Roman" w:eastAsiaTheme="minorEastAsia" w:hAnsi="Times New Roman" w:cs="Times New Roman"/>
+          <w:sz w:val="24"/>
+          <w:szCs w:val="24"/>
+        </w:rPr>
+        <w:t>Below is the Trace Plot</w:t>
+      </w:r>
+      <w:r>
+        <w:rPr>
+          <w:rFonts w:ascii="Times New Roman" w:eastAsiaTheme="minorEastAsia" w:hAnsi="Times New Roman" w:cs="Times New Roman"/>
+          <w:sz w:val="24"/>
+          <w:szCs w:val="24"/>
+        </w:rPr>
+        <w:t xml:space="preserve"> and Plot Of Posterior Predictive Check</w:t>
+      </w:r>
+      <w:r>
+        <w:rPr>
+          <w:rFonts w:ascii="Times New Roman" w:eastAsiaTheme="minorEastAsia" w:hAnsi="Times New Roman" w:cs="Times New Roman"/>
+          <w:sz w:val="24"/>
+          <w:szCs w:val="24"/>
+        </w:rPr>
+        <w:t xml:space="preserve"> for our </w:t>
+      </w:r>
+      <w:r>
+        <w:rPr>
+          <w:rFonts w:ascii="Times New Roman" w:eastAsiaTheme="minorEastAsia" w:hAnsi="Times New Roman" w:cs="Times New Roman"/>
+          <w:i/>
+          <w:iCs/>
+          <w:sz w:val="24"/>
+          <w:szCs w:val="24"/>
+        </w:rPr>
+        <w:t>Bayesian Model Using BART Model</w:t>
+      </w:r>
+      <w:r>
+        <w:rPr>
+          <w:rFonts w:ascii="Times New Roman" w:eastAsiaTheme="minorEastAsia" w:hAnsi="Times New Roman" w:cs="Times New Roman"/>
+          <w:sz w:val="24"/>
+          <w:szCs w:val="24"/>
+        </w:rPr>
+        <w:t xml:space="preserve"> when the model is trained and tested on 33,145 observations.</w:t>
+      </w:r>
+    </w:p>
+    <w:p>
+      <w:pPr>
+        <w:pStyle w:val="NoSpacing"/>
+        <w:rPr>
+          <w:rFonts w:ascii="Times New Roman" w:eastAsiaTheme="minorEastAsia" w:hAnsi="Times New Roman" w:cs="Times New Roman"/>
+          <w:sz w:val="24"/>
+          <w:szCs w:val="24"/>
+        </w:rPr>
+      </w:pPr>
+    </w:p>
+    <w:p>
+      <w:pPr>
+        <w:pStyle w:val="NoSpacing"/>
+        <w:rPr>
+          <w:rFonts w:ascii="Times New Roman" w:eastAsiaTheme="minorEastAsia" w:hAnsi="Times New Roman" w:cs="Times New Roman"/>
+          <w:sz w:val="24"/>
+          <w:szCs w:val="24"/>
+        </w:rPr>
+      </w:pPr>
+      <w:r>
+        <w:rPr>
+          <w:rFonts w:ascii="Times New Roman" w:eastAsiaTheme="minorEastAsia" w:hAnsi="Times New Roman" w:cs="Times New Roman"/>
+          <w:noProof/>
+          <w:sz w:val="24"/>
+          <w:szCs w:val="24"/>
+        </w:rPr>
+        <w:lastRenderedPageBreak/>
+        <w:drawing>
+          <wp:inline distT="0" distB="0" distL="0" distR="0" wp14:anchorId="154A9391" wp14:editId="29435C35">
+            <wp:extent cx="5935980" cy="1981200"/>
+            <wp:effectExtent l="0" t="0" r="7620" b="0"/>
+            <wp:docPr id="671471017" name="Picture 1"/>
+            <wp:cNvGraphicFramePr>
+              <a:graphicFrameLocks xmlns:a="http://schemas.openxmlformats.org/drawingml/2006/main" noChangeAspect="1"/>
+            </wp:cNvGraphicFramePr>
+            <a:graphic xmlns:a="http://schemas.openxmlformats.org/drawingml/2006/main">
+              <a:graphicData uri="http://schemas.openxmlformats.org/drawingml/2006/picture">
+                <pic:pic xmlns:pic="http://schemas.openxmlformats.org/drawingml/2006/picture">
+                  <pic:nvPicPr>
+                    <pic:cNvPr id="0" name="Picture 1"/>
+                    <pic:cNvPicPr>
+                      <a:picLocks noChangeAspect="1" noChangeArrowheads="1"/>
+                    </pic:cNvPicPr>
+                  </pic:nvPicPr>
+                  <pic:blipFill>
+                    <a:blip r:embed="rId22">
+                      <a:extLst>
+                        <a:ext uri="{28A0092B-C50C-407E-A947-70E740481C1C}">
+                          <a14:useLocalDpi xmlns:a14="http://schemas.microsoft.com/office/drawing/2010/main" val="0"/>
+                        </a:ext>
+                      </a:extLst>
+                    </a:blip>
+                    <a:srcRect/>
+                    <a:stretch>
+                      <a:fillRect/>
+                    </a:stretch>
+                  </pic:blipFill>
+                  <pic:spPr bwMode="auto">
+                    <a:xfrm>
+                      <a:off x="0" y="0"/>
+                      <a:ext cx="5935980" cy="1981200"/>
+                    </a:xfrm>
+                    <a:prstGeom prst="rect">
+                      <a:avLst/>
+                    </a:prstGeom>
+                    <a:noFill/>
+                    <a:ln>
+                      <a:noFill/>
+                    </a:ln>
+                  </pic:spPr>
+                </pic:pic>
+              </a:graphicData>
+            </a:graphic>
+          </wp:inline>
+        </w:drawing>
+      </w:r>
+    </w:p>
+    <w:p>
+      <w:pPr>
+        <w:pStyle w:val="NoSpacing"/>
+        <w:rPr>
+          <w:rFonts w:ascii="Times New Roman" w:eastAsiaTheme="minorEastAsia" w:hAnsi="Times New Roman" w:cs="Times New Roman"/>
+          <w:sz w:val="24"/>
+          <w:szCs w:val="24"/>
+        </w:rPr>
+      </w:pPr>
+    </w:p>
+    <w:p>
+      <w:pPr>
+        <w:pStyle w:val="NoSpacing"/>
+        <w:rPr>
+          <w:rFonts w:ascii="Times New Roman" w:eastAsiaTheme="minorEastAsia" w:hAnsi="Times New Roman" w:cs="Times New Roman"/>
+          <w:sz w:val="24"/>
+          <w:szCs w:val="24"/>
+        </w:rPr>
+      </w:pPr>
+      <w:r>
+        <w:rPr>
+          <w:rFonts w:ascii="Times New Roman" w:eastAsiaTheme="minorEastAsia" w:hAnsi="Times New Roman" w:cs="Times New Roman"/>
+          <w:noProof/>
+          <w:sz w:val="24"/>
+          <w:szCs w:val="24"/>
+        </w:rPr>
+        <w:drawing>
+          <wp:inline distT="0" distB="0" distL="0" distR="0" wp14:anchorId="3D5EBB0A" wp14:editId="564BA781">
+            <wp:extent cx="5943600" cy="5196840"/>
+            <wp:effectExtent l="0" t="0" r="0" b="3810"/>
+            <wp:docPr id="15411919" name="Picture 2"/>
+            <wp:cNvGraphicFramePr>
+              <a:graphicFrameLocks xmlns:a="http://schemas.openxmlformats.org/drawingml/2006/main" noChangeAspect="1"/>
+            </wp:cNvGraphicFramePr>
+            <a:graphic xmlns:a="http://schemas.openxmlformats.org/drawingml/2006/main">
+              <a:graphicData uri="http://schemas.openxmlformats.org/drawingml/2006/picture">
+                <pic:pic xmlns:pic="http://schemas.openxmlformats.org/drawingml/2006/picture">
+                  <pic:nvPicPr>
+                    <pic:cNvPr id="0" name="Picture 2"/>
+                    <pic:cNvPicPr>
+                      <a:picLocks noChangeAspect="1" noChangeArrowheads="1"/>
+                    </pic:cNvPicPr>
+                  </pic:nvPicPr>
+                  <pic:blipFill>
+                    <a:blip r:embed="rId23">
+                      <a:extLst>
+                        <a:ext uri="{28A0092B-C50C-407E-A947-70E740481C1C}">
+                          <a14:useLocalDpi xmlns:a14="http://schemas.microsoft.com/office/drawing/2010/main" val="0"/>
+                        </a:ext>
+                      </a:extLst>
+                    </a:blip>
+                    <a:srcRect/>
+                    <a:stretch>
+                      <a:fillRect/>
+                    </a:stretch>
+                  </pic:blipFill>
+                  <pic:spPr bwMode="auto">
+                    <a:xfrm>
+                      <a:off x="0" y="0"/>
+                      <a:ext cx="5943600" cy="5196840"/>
+                    </a:xfrm>
+                    <a:prstGeom prst="rect">
+                      <a:avLst/>
+                    </a:prstGeom>
+                    <a:noFill/>
+                    <a:ln>
+                      <a:noFill/>
+                    </a:ln>
+                  </pic:spPr>
+                </pic:pic>
+              </a:graphicData>
+            </a:graphic>
+          </wp:inline>
+        </w:drawing>
+      </w:r>
+    </w:p>
+    <w:p>
+      <w:pPr>
+        <w:pStyle w:val="NoSpacing"/>
+        <w:rPr>
+          <w:rFonts w:ascii="Times New Roman" w:eastAsiaTheme="minorEastAsia" w:hAnsi="Times New Roman" w:cs="Times New Roman"/>
+          <w:sz w:val="24"/>
+          <w:szCs w:val="24"/>
+        </w:rPr>
+      </w:pPr>
+    </w:p>
+    <w:p>
+      <w:pPr>
+        <w:pStyle w:val="NoSpacing"/>
+        <w:rPr>
+          <w:rFonts w:ascii="Times New Roman" w:eastAsiaTheme="minorEastAsia" w:hAnsi="Times New Roman" w:cs="Times New Roman"/>
+          <w:sz w:val="24"/>
+          <w:szCs w:val="24"/>
+        </w:rPr>
+      </w:pPr>
     </w:p>
     <w:p>
       <w:pPr>
@@ -8034,6 +8619,7 @@
           <w:sz w:val="24"/>
           <w:szCs w:val="24"/>
         </w:rPr>
+        <w:lastRenderedPageBreak/>
         <w:t>A trained Bayesian Docking-Score Predictor could be used for developing a training data set of SMILES’s and docking scores of ligands for another predictor.</w:t>
       </w:r>
     </w:p>
@@ -8329,31 +8915,7 @@
           <w:szCs w:val="24"/>
           <w:u w:val="single"/>
         </w:rPr>
-        <w:t xml:space="preserve">Exploring Change </w:t>
-      </w:r>
-      <w:proofErr w:type="gramStart"/>
-      <w:r>
-        <w:rPr>
-          <w:rFonts w:ascii="Times New Roman" w:eastAsiaTheme="minorEastAsia" w:hAnsi="Times New Roman" w:cs="Times New Roman"/>
-          <w:b/>
-          <w:bCs/>
-          <w:sz w:val="24"/>
-          <w:szCs w:val="24"/>
-          <w:u w:val="single"/>
-        </w:rPr>
-        <w:t>In</w:t>
-      </w:r>
-      <w:proofErr w:type="gramEnd"/>
-      <w:r>
-        <w:rPr>
-          <w:rFonts w:ascii="Times New Roman" w:eastAsiaTheme="minorEastAsia" w:hAnsi="Times New Roman" w:cs="Times New Roman"/>
-          <w:b/>
-          <w:bCs/>
-          <w:sz w:val="24"/>
-          <w:szCs w:val="24"/>
-          <w:u w:val="single"/>
-        </w:rPr>
-        <w:t xml:space="preserve"> Molar Gibbs Free Energy</w:t>
+        <w:t>Exploring Change In Molar Gibbs Free Energy</w:t>
       </w:r>
     </w:p>
     <w:p>
@@ -8714,7 +9276,6 @@
           <w:sz w:val="24"/>
           <w:szCs w:val="24"/>
         </w:rPr>
-        <w:lastRenderedPageBreak/>
         <w:t xml:space="preserve">The molar enthalpy </w:t>
       </w:r>
       <m:oMath>
@@ -9326,6 +9887,7 @@
               <w:sz w:val="24"/>
               <w:szCs w:val="24"/>
             </w:rPr>
+            <w:lastRenderedPageBreak/>
             <m:t>S=-</m:t>
           </m:r>
           <m:sSub>
@@ -10562,7 +11124,6 @@
           <w:sz w:val="24"/>
           <w:szCs w:val="24"/>
         </w:rPr>
-        <w:lastRenderedPageBreak/>
         <w:t xml:space="preserve">The molar Gibbs free energy is </w:t>
       </w:r>
       <w:r>
@@ -11010,6 +11571,56 @@
     </w:sectPr>
   </w:body>
 </w:document>
+</file>
+
+<file path=word/endnotes.xml><?xml version="1.0" encoding="utf-8"?>
+<w:endnotes xmlns:wpc="http://schemas.microsoft.com/office/word/2010/wordprocessingCanvas" xmlns:cx="http://schemas.microsoft.com/office/drawing/2014/chartex" xmlns:cx1="http://schemas.microsoft.com/office/drawing/2015/9/8/chartex" xmlns:cx2="http://schemas.microsoft.com/office/drawing/2015/10/21/chartex" xmlns:cx3="http://schemas.microsoft.com/office/drawing/2016/5/9/chartex" xmlns:cx4="http://schemas.microsoft.com/office/drawing/2016/5/10/chartex" xmlns:cx5="http://schemas.microsoft.com/office/drawing/2016/5/11/chartex" xmlns:cx6="http://schemas.microsoft.com/office/drawing/2016/5/12/chartex" xmlns:cx7="http://schemas.microsoft.com/office/drawing/2016/5/13/chartex" xmlns:cx8="http://schemas.microsoft.com/office/drawing/2016/5/14/chartex" xmlns:mc="http://schemas.openxmlformats.org/markup-compatibility/2006" xmlns:aink="http://schemas.microsoft.com/office/drawing/2016/ink" xmlns:am3d="http://schemas.microsoft.com/office/drawing/2017/model3d" xmlns:o="urn:schemas-microsoft-com:office:office" xmlns:oel="http://schemas.microsoft.com/office/2019/extlst" xmlns:r="http://schemas.openxmlformats.org/officeDocument/2006/relationships" xmlns:m="http://schemas.openxmlformats.org/officeDocument/2006/math" xmlns:v="urn:schemas-microsoft-com:vml" xmlns:wp14="http://schemas.microsoft.com/office/word/2010/wordprocessingDrawing" xmlns:wp="http://schemas.openxmlformats.org/drawingml/2006/wordprocessingDrawing" xmlns:w10="urn:schemas-microsoft-com:office:word" xmlns:w="http://schemas.openxmlformats.org/wordprocessingml/2006/main" xmlns:w14="http://schemas.microsoft.com/office/word/2010/wordml" xmlns:w15="http://schemas.microsoft.com/office/word/2012/wordml" xmlns:w16cex="http://schemas.microsoft.com/office/word/2018/wordml/cex" xmlns:w16cid="http://schemas.microsoft.com/office/word/2016/wordml/cid" xmlns:w16="http://schemas.microsoft.com/office/word/2018/wordml" xmlns:w16sdtdh="http://schemas.microsoft.com/office/word/2020/wordml/sdtdatahash" xmlns:w16se="http://schemas.microsoft.com/office/word/2015/wordml/symex" xmlns:wpg="http://schemas.microsoft.com/office/word/2010/wordprocessingGroup" xmlns:wpi="http://schemas.microsoft.com/office/word/2010/wordprocessingInk" xmlns:wne="http://schemas.microsoft.com/office/word/2006/wordml" xmlns:wps="http://schemas.microsoft.com/office/word/2010/wordprocessingShape" mc:Ignorable="w14 w15 w16se w16cid w16 w16cex w16sdtdh wp14">
+  <w:endnote w:type="separator" w:id="-1">
+    <w:p>
+      <w:pPr>
+        <w:spacing w:after="0" w:line="240" w:lineRule="auto"/>
+      </w:pPr>
+      <w:r>
+        <w:separator/>
+      </w:r>
+    </w:p>
+  </w:endnote>
+  <w:endnote w:type="continuationSeparator" w:id="0">
+    <w:p>
+      <w:pPr>
+        <w:spacing w:after="0" w:line="240" w:lineRule="auto"/>
+      </w:pPr>
+      <w:r>
+        <w:continuationSeparator/>
+      </w:r>
+    </w:p>
+  </w:endnote>
+</w:endnotes>
+</file>
+
+<file path=word/footnotes.xml><?xml version="1.0" encoding="utf-8"?>
+<w:footnotes xmlns:wpc="http://schemas.microsoft.com/office/word/2010/wordprocessingCanvas" xmlns:cx="http://schemas.microsoft.com/office/drawing/2014/chartex" xmlns:cx1="http://schemas.microsoft.com/office/drawing/2015/9/8/chartex" xmlns:cx2="http://schemas.microsoft.com/office/drawing/2015/10/21/chartex" xmlns:cx3="http://schemas.microsoft.com/office/drawing/2016/5/9/chartex" xmlns:cx4="http://schemas.microsoft.com/office/drawing/2016/5/10/chartex" xmlns:cx5="http://schemas.microsoft.com/office/drawing/2016/5/11/chartex" xmlns:cx6="http://schemas.microsoft.com/office/drawing/2016/5/12/chartex" xmlns:cx7="http://schemas.microsoft.com/office/drawing/2016/5/13/chartex" xmlns:cx8="http://schemas.microsoft.com/office/drawing/2016/5/14/chartex" xmlns:mc="http://schemas.openxmlformats.org/markup-compatibility/2006" xmlns:aink="http://schemas.microsoft.com/office/drawing/2016/ink" xmlns:am3d="http://schemas.microsoft.com/office/drawing/2017/model3d" xmlns:o="urn:schemas-microsoft-com:office:office" xmlns:oel="http://schemas.microsoft.com/office/2019/extlst" xmlns:r="http://schemas.openxmlformats.org/officeDocument/2006/relationships" xmlns:m="http://schemas.openxmlformats.org/officeDocument/2006/math" xmlns:v="urn:schemas-microsoft-com:vml" xmlns:wp14="http://schemas.microsoft.com/office/word/2010/wordprocessingDrawing" xmlns:wp="http://schemas.openxmlformats.org/drawingml/2006/wordprocessingDrawing" xmlns:w10="urn:schemas-microsoft-com:office:word" xmlns:w="http://schemas.openxmlformats.org/wordprocessingml/2006/main" xmlns:w14="http://schemas.microsoft.com/office/word/2010/wordml" xmlns:w15="http://schemas.microsoft.com/office/word/2012/wordml" xmlns:w16cex="http://schemas.microsoft.com/office/word/2018/wordml/cex" xmlns:w16cid="http://schemas.microsoft.com/office/word/2016/wordml/cid" xmlns:w16="http://schemas.microsoft.com/office/word/2018/wordml" xmlns:w16sdtdh="http://schemas.microsoft.com/office/word/2020/wordml/sdtdatahash" xmlns:w16se="http://schemas.microsoft.com/office/word/2015/wordml/symex" xmlns:wpg="http://schemas.microsoft.com/office/word/2010/wordprocessingGroup" xmlns:wpi="http://schemas.microsoft.com/office/word/2010/wordprocessingInk" xmlns:wne="http://schemas.microsoft.com/office/word/2006/wordml" xmlns:wps="http://schemas.microsoft.com/office/word/2010/wordprocessingShape" mc:Ignorable="w14 w15 w16se w16cid w16 w16cex w16sdtdh wp14">
+  <w:footnote w:type="separator" w:id="-1">
+    <w:p>
+      <w:pPr>
+        <w:spacing w:after="0" w:line="240" w:lineRule="auto"/>
+      </w:pPr>
+      <w:r>
+        <w:separator/>
+      </w:r>
+    </w:p>
+  </w:footnote>
+  <w:footnote w:type="continuationSeparator" w:id="0">
+    <w:p>
+      <w:pPr>
+        <w:spacing w:after="0" w:line="240" w:lineRule="auto"/>
+      </w:pPr>
+      <w:r>
+        <w:continuationSeparator/>
+      </w:r>
+    </w:p>
+  </w:footnote>
+</w:footnotes>
 </file>
 
 <file path=word/numbering.xml><?xml version="1.0" encoding="utf-8"?>
@@ -11553,6 +12164,50 @@
       <w:color w:val="808080"/>
     </w:rPr>
   </w:style>
+  <w:style w:type="paragraph" w:styleId="Header">
+    <w:name w:val="header"/>
+    <w:basedOn w:val="Normal"/>
+    <w:link w:val="HeaderChar"/>
+    <w:uiPriority w:val="99"/>
+    <w:unhideWhenUsed/>
+    <w:rsid w:val="00123C8E"/>
+    <w:pPr>
+      <w:tabs>
+        <w:tab w:val="center" w:pos="4680"/>
+        <w:tab w:val="right" w:pos="9360"/>
+      </w:tabs>
+      <w:spacing w:after="0" w:line="240" w:lineRule="auto"/>
+    </w:pPr>
+  </w:style>
+  <w:style w:type="character" w:customStyle="1" w:styleId="HeaderChar">
+    <w:name w:val="Header Char"/>
+    <w:basedOn w:val="DefaultParagraphFont"/>
+    <w:link w:val="Header"/>
+    <w:uiPriority w:val="99"/>
+    <w:rsid w:val="00123C8E"/>
+  </w:style>
+  <w:style w:type="paragraph" w:styleId="Footer">
+    <w:name w:val="footer"/>
+    <w:basedOn w:val="Normal"/>
+    <w:link w:val="FooterChar"/>
+    <w:uiPriority w:val="99"/>
+    <w:unhideWhenUsed/>
+    <w:rsid w:val="00123C8E"/>
+    <w:pPr>
+      <w:tabs>
+        <w:tab w:val="center" w:pos="4680"/>
+        <w:tab w:val="right" w:pos="9360"/>
+      </w:tabs>
+      <w:spacing w:after="0" w:line="240" w:lineRule="auto"/>
+    </w:pPr>
+  </w:style>
+  <w:style w:type="character" w:customStyle="1" w:styleId="FooterChar">
+    <w:name w:val="Footer Char"/>
+    <w:basedOn w:val="DefaultParagraphFont"/>
+    <w:link w:val="Footer"/>
+    <w:uiPriority w:val="99"/>
+    <w:rsid w:val="00123C8E"/>
+  </w:style>
 </w:styles>
 </file>
 

</xml_diff>

<commit_message>
Analyzed visualizations corresponding to our Bayesian Model Using BART Model training and testing on 66,289 observations
</commit_message>
<xml_diff>
--- a/Report.docx
+++ b/Report.docx
@@ -787,7 +787,29 @@
           <w:sz w:val="24"/>
           <w:szCs w:val="24"/>
         </w:rPr>
-        <w:t>Appendix 1: Exploring Change In Molar Gibbs Free Energy</w:t>
+        <w:t xml:space="preserve">Appendix 1: Exploring Change </w:t>
+      </w:r>
+      <w:proofErr w:type="gramStart"/>
+      <w:r>
+        <w:rPr>
+          <w:rFonts w:ascii="Times New Roman" w:eastAsiaTheme="minorEastAsia" w:hAnsi="Times New Roman" w:cs="Times New Roman"/>
+          <w:i/>
+          <w:iCs/>
+          <w:sz w:val="24"/>
+          <w:szCs w:val="24"/>
+        </w:rPr>
+        <w:t>In</w:t>
+      </w:r>
+      <w:proofErr w:type="gramEnd"/>
+      <w:r>
+        <w:rPr>
+          <w:rFonts w:ascii="Times New Roman" w:eastAsiaTheme="minorEastAsia" w:hAnsi="Times New Roman" w:cs="Times New Roman"/>
+          <w:i/>
+          <w:iCs/>
+          <w:sz w:val="24"/>
+          <w:szCs w:val="24"/>
+        </w:rPr>
+        <w:t xml:space="preserve"> Molar Gibbs Free Energy</w:t>
       </w:r>
       <w:r>
         <w:rPr>
@@ -1367,7 +1389,29 @@
           <w:sz w:val="24"/>
           <w:szCs w:val="24"/>
         </w:rPr>
-        <w:t xml:space="preserve"> Model Using A Bayesian Additive Regression Trees</w:t>
+        <w:t xml:space="preserve"> Model Using </w:t>
+      </w:r>
+      <w:proofErr w:type="gramStart"/>
+      <w:r>
+        <w:rPr>
+          <w:rFonts w:ascii="Times New Roman" w:eastAsiaTheme="minorEastAsia" w:hAnsi="Times New Roman" w:cs="Times New Roman"/>
+          <w:i/>
+          <w:iCs/>
+          <w:sz w:val="24"/>
+          <w:szCs w:val="24"/>
+        </w:rPr>
+        <w:t>A</w:t>
+      </w:r>
+      <w:proofErr w:type="gramEnd"/>
+      <w:r>
+        <w:rPr>
+          <w:rFonts w:ascii="Times New Roman" w:eastAsiaTheme="minorEastAsia" w:hAnsi="Times New Roman" w:cs="Times New Roman"/>
+          <w:i/>
+          <w:iCs/>
+          <w:sz w:val="24"/>
+          <w:szCs w:val="24"/>
+        </w:rPr>
+        <w:t xml:space="preserve"> Bayesian Additive Regression Trees</w:t>
       </w:r>
       <w:r>
         <w:rPr>
@@ -1437,7 +1481,25 @@
           <w:sz w:val="24"/>
           <w:szCs w:val="24"/>
         </w:rPr>
-        <w:t xml:space="preserve"> trees is trained to map a vector </w:t>
+        <w:t xml:space="preserve"> trees </w:t>
+      </w:r>
+      <w:proofErr w:type="gramStart"/>
+      <w:r>
+        <w:rPr>
+          <w:rFonts w:ascii="Times New Roman" w:eastAsiaTheme="minorEastAsia" w:hAnsi="Times New Roman" w:cs="Times New Roman"/>
+          <w:sz w:val="24"/>
+          <w:szCs w:val="24"/>
+        </w:rPr>
+        <w:t>is</w:t>
+      </w:r>
+      <w:proofErr w:type="gramEnd"/>
+      <w:r>
+        <w:rPr>
+          <w:rFonts w:ascii="Times New Roman" w:eastAsiaTheme="minorEastAsia" w:hAnsi="Times New Roman" w:cs="Times New Roman"/>
+          <w:sz w:val="24"/>
+          <w:szCs w:val="24"/>
+        </w:rPr>
+        <w:t xml:space="preserve"> trained to map a vector </w:t>
       </w:r>
       <m:oMath>
         <m:acc>
@@ -6293,7 +6355,25 @@
           <w:sz w:val="24"/>
           <w:szCs w:val="24"/>
         </w:rPr>
-        <w:t xml:space="preserve"> generate a Plot Of </w:t>
+        <w:t xml:space="preserve"> generate a Plot </w:t>
+      </w:r>
+      <w:proofErr w:type="gramStart"/>
+      <w:r>
+        <w:rPr>
+          <w:rFonts w:ascii="Times New Roman" w:eastAsiaTheme="minorEastAsia" w:hAnsi="Times New Roman" w:cs="Times New Roman"/>
+          <w:sz w:val="24"/>
+          <w:szCs w:val="24"/>
+        </w:rPr>
+        <w:t>Of</w:t>
+      </w:r>
+      <w:proofErr w:type="gramEnd"/>
+      <w:r>
+        <w:rPr>
+          <w:rFonts w:ascii="Times New Roman" w:eastAsiaTheme="minorEastAsia" w:hAnsi="Times New Roman" w:cs="Times New Roman"/>
+          <w:sz w:val="24"/>
+          <w:szCs w:val="24"/>
+        </w:rPr>
+        <w:t xml:space="preserve"> </w:t>
       </w:r>
       <w:r>
         <w:rPr>
@@ -6309,7 +6389,25 @@
           <w:sz w:val="24"/>
           <w:szCs w:val="24"/>
         </w:rPr>
-        <w:t xml:space="preserve"> A Plot Of Posterior Predictive Check consists of a Rug Plot of </w:t>
+        <w:t xml:space="preserve"> A Plot </w:t>
+      </w:r>
+      <w:proofErr w:type="gramStart"/>
+      <w:r>
+        <w:rPr>
+          <w:rFonts w:ascii="Times New Roman" w:eastAsiaTheme="minorEastAsia" w:hAnsi="Times New Roman" w:cs="Times New Roman"/>
+          <w:sz w:val="24"/>
+          <w:szCs w:val="24"/>
+        </w:rPr>
+        <w:t>Of</w:t>
+      </w:r>
+      <w:proofErr w:type="gramEnd"/>
+      <w:r>
+        <w:rPr>
+          <w:rFonts w:ascii="Times New Roman" w:eastAsiaTheme="minorEastAsia" w:hAnsi="Times New Roman" w:cs="Times New Roman"/>
+          <w:sz w:val="24"/>
+          <w:szCs w:val="24"/>
+        </w:rPr>
+        <w:t xml:space="preserve"> Posterior Predictive Check consists of a Rug Plot of </w:t>
       </w:r>
       <w:r>
         <w:rPr>
@@ -6429,8 +6527,18 @@
           <w:sz w:val="24"/>
           <w:szCs w:val="24"/>
         </w:rPr>
-        <w:t xml:space="preserve"> Of</w:t>
-      </w:r>
+        <w:t xml:space="preserve"> </w:t>
+      </w:r>
+      <w:proofErr w:type="gramStart"/>
+      <w:r>
+        <w:rPr>
+          <w:rFonts w:ascii="Times New Roman" w:eastAsiaTheme="minorEastAsia" w:hAnsi="Times New Roman" w:cs="Times New Roman"/>
+          <w:sz w:val="24"/>
+          <w:szCs w:val="24"/>
+        </w:rPr>
+        <w:t>Of</w:t>
+      </w:r>
+      <w:proofErr w:type="gramEnd"/>
       <w:r>
         <w:rPr>
           <w:rFonts w:ascii="Times New Roman" w:eastAsiaTheme="minorEastAsia" w:hAnsi="Times New Roman" w:cs="Times New Roman"/>
@@ -7085,7 +7193,25 @@
           <w:sz w:val="24"/>
           <w:szCs w:val="24"/>
         </w:rPr>
-        <w:t xml:space="preserve"> we may generate a Plot Of Gains Curves / Enrichment-Factor Plot.</w:t>
+        <w:t xml:space="preserve"> we may generate a Plot </w:t>
+      </w:r>
+      <w:proofErr w:type="gramStart"/>
+      <w:r>
+        <w:rPr>
+          <w:rFonts w:ascii="Times New Roman" w:eastAsiaTheme="minorEastAsia" w:hAnsi="Times New Roman" w:cs="Times New Roman"/>
+          <w:sz w:val="24"/>
+          <w:szCs w:val="24"/>
+        </w:rPr>
+        <w:t>Of</w:t>
+      </w:r>
+      <w:proofErr w:type="gramEnd"/>
+      <w:r>
+        <w:rPr>
+          <w:rFonts w:ascii="Times New Roman" w:eastAsiaTheme="minorEastAsia" w:hAnsi="Times New Roman" w:cs="Times New Roman"/>
+          <w:sz w:val="24"/>
+          <w:szCs w:val="24"/>
+        </w:rPr>
+        <w:t xml:space="preserve"> Gains Curves / Enrichment-Factor Plot.</w:t>
       </w:r>
       <w:r>
         <w:rPr>
@@ -7239,7 +7365,25 @@
           <w:sz w:val="24"/>
           <w:szCs w:val="24"/>
         </w:rPr>
-        <w:t xml:space="preserve">For small proportion of positive indicators, a Gains Curve resembles a Receiver Operator Characteristic (ROC) Curve. For a large proportion of positive indicators, the upper left corner of a Gains Curve for an perfect model is shifted right. </w:t>
+        <w:t xml:space="preserve">For small proportion of positive indicators, a Gains Curve resembles a Receiver Operator Characteristic (ROC) Curve. For a large proportion of positive indicators, the upper left corner of a Gains Curve for </w:t>
+      </w:r>
+      <w:proofErr w:type="gramStart"/>
+      <w:r>
+        <w:rPr>
+          <w:rFonts w:ascii="Times New Roman" w:eastAsiaTheme="minorEastAsia" w:hAnsi="Times New Roman" w:cs="Times New Roman"/>
+          <w:sz w:val="24"/>
+          <w:szCs w:val="24"/>
+        </w:rPr>
+        <w:t>an</w:t>
+      </w:r>
+      <w:proofErr w:type="gramEnd"/>
+      <w:r>
+        <w:rPr>
+          <w:rFonts w:ascii="Times New Roman" w:eastAsiaTheme="minorEastAsia" w:hAnsi="Times New Roman" w:cs="Times New Roman"/>
+          <w:sz w:val="24"/>
+          <w:szCs w:val="24"/>
+        </w:rPr>
+        <w:t xml:space="preserve"> perfect model is shifted right. </w:t>
       </w:r>
       <w:r>
         <w:rPr>
@@ -7307,7 +7451,25 @@
           <w:sz w:val="24"/>
           <w:szCs w:val="24"/>
         </w:rPr>
-        <w:t xml:space="preserve"> and 132,577 observations and our BNN are presented below. In accordance with our Trace Plots and Plots Of Posterior Predictive Check,</w:t>
+        <w:t xml:space="preserve"> and 132,577 observations and our BNN are presented below. In accordance with our Trace Plots and Plots </w:t>
+      </w:r>
+      <w:proofErr w:type="gramStart"/>
+      <w:r>
+        <w:rPr>
+          <w:rFonts w:ascii="Times New Roman" w:eastAsiaTheme="minorEastAsia" w:hAnsi="Times New Roman" w:cs="Times New Roman"/>
+          <w:sz w:val="24"/>
+          <w:szCs w:val="24"/>
+        </w:rPr>
+        <w:t>Of</w:t>
+      </w:r>
+      <w:proofErr w:type="gramEnd"/>
+      <w:r>
+        <w:rPr>
+          <w:rFonts w:ascii="Times New Roman" w:eastAsiaTheme="minorEastAsia" w:hAnsi="Times New Roman" w:cs="Times New Roman"/>
+          <w:sz w:val="24"/>
+          <w:szCs w:val="24"/>
+        </w:rPr>
+        <w:t xml:space="preserve"> Posterior Predictive Check,</w:t>
       </w:r>
       <w:r>
         <w:rPr>
@@ -8360,15 +8522,65 @@
           <w:sz w:val="24"/>
           <w:szCs w:val="24"/>
         </w:rPr>
-        <w:t>Below is the Trace Plot</w:t>
-      </w:r>
-      <w:r>
-        <w:rPr>
-          <w:rFonts w:ascii="Times New Roman" w:eastAsiaTheme="minorEastAsia" w:hAnsi="Times New Roman" w:cs="Times New Roman"/>
-          <w:sz w:val="24"/>
-          <w:szCs w:val="24"/>
-        </w:rPr>
-        <w:t xml:space="preserve"> and Plot Of Posterior Predictive Check</w:t>
+        <w:t xml:space="preserve">Below </w:t>
+      </w:r>
+      <w:r>
+        <w:rPr>
+          <w:rFonts w:ascii="Times New Roman" w:eastAsiaTheme="minorEastAsia" w:hAnsi="Times New Roman" w:cs="Times New Roman"/>
+          <w:sz w:val="24"/>
+          <w:szCs w:val="24"/>
+        </w:rPr>
+        <w:t>are</w:t>
+      </w:r>
+      <w:r>
+        <w:rPr>
+          <w:rFonts w:ascii="Times New Roman" w:eastAsiaTheme="minorEastAsia" w:hAnsi="Times New Roman" w:cs="Times New Roman"/>
+          <w:sz w:val="24"/>
+          <w:szCs w:val="24"/>
+        </w:rPr>
+        <w:t xml:space="preserve"> the Trace Plot</w:t>
+      </w:r>
+      <w:r>
+        <w:rPr>
+          <w:rFonts w:ascii="Times New Roman" w:eastAsiaTheme="minorEastAsia" w:hAnsi="Times New Roman" w:cs="Times New Roman"/>
+          <w:sz w:val="24"/>
+          <w:szCs w:val="24"/>
+        </w:rPr>
+        <w:t>s</w:t>
+      </w:r>
+      <w:r>
+        <w:rPr>
+          <w:rFonts w:ascii="Times New Roman" w:eastAsiaTheme="minorEastAsia" w:hAnsi="Times New Roman" w:cs="Times New Roman"/>
+          <w:sz w:val="24"/>
+          <w:szCs w:val="24"/>
+        </w:rPr>
+        <w:t xml:space="preserve"> and Plot </w:t>
+      </w:r>
+      <w:proofErr w:type="gramStart"/>
+      <w:r>
+        <w:rPr>
+          <w:rFonts w:ascii="Times New Roman" w:eastAsiaTheme="minorEastAsia" w:hAnsi="Times New Roman" w:cs="Times New Roman"/>
+          <w:sz w:val="24"/>
+          <w:szCs w:val="24"/>
+        </w:rPr>
+        <w:t>Of</w:t>
+      </w:r>
+      <w:proofErr w:type="gramEnd"/>
+      <w:r>
+        <w:rPr>
+          <w:rFonts w:ascii="Times New Roman" w:eastAsiaTheme="minorEastAsia" w:hAnsi="Times New Roman" w:cs="Times New Roman"/>
+          <w:sz w:val="24"/>
+          <w:szCs w:val="24"/>
+        </w:rPr>
+        <w:t xml:space="preserve"> Posterior Predictive Check</w:t>
+      </w:r>
+      <w:r>
+        <w:rPr>
+          <w:rFonts w:ascii="Times New Roman" w:eastAsiaTheme="minorEastAsia" w:hAnsi="Times New Roman" w:cs="Times New Roman"/>
+          <w:sz w:val="24"/>
+          <w:szCs w:val="24"/>
+        </w:rPr>
+        <w:t>s</w:t>
       </w:r>
       <w:r>
         <w:rPr>
@@ -8394,7 +8606,182 @@
           <w:sz w:val="24"/>
           <w:szCs w:val="24"/>
         </w:rPr>
-        <w:t xml:space="preserve"> when the model is trained and tested on 33,145 observations.</w:t>
+        <w:t xml:space="preserve"> when the model is trained and tested on 33,145</w:t>
+      </w:r>
+      <w:r>
+        <w:rPr>
+          <w:rFonts w:ascii="Times New Roman" w:eastAsiaTheme="minorEastAsia" w:hAnsi="Times New Roman" w:cs="Times New Roman"/>
+          <w:sz w:val="24"/>
+          <w:szCs w:val="24"/>
+        </w:rPr>
+        <w:t xml:space="preserve"> and 66,289</w:t>
+      </w:r>
+      <w:r>
+        <w:rPr>
+          <w:rFonts w:ascii="Times New Roman" w:eastAsiaTheme="minorEastAsia" w:hAnsi="Times New Roman" w:cs="Times New Roman"/>
+          <w:sz w:val="24"/>
+          <w:szCs w:val="24"/>
+        </w:rPr>
+        <w:t xml:space="preserve"> observations.</w:t>
+      </w:r>
+      <w:r>
+        <w:rPr>
+          <w:rFonts w:ascii="Times New Roman" w:eastAsiaTheme="minorEastAsia" w:hAnsi="Times New Roman" w:cs="Times New Roman"/>
+          <w:sz w:val="24"/>
+          <w:szCs w:val="24"/>
+        </w:rPr>
+        <w:t xml:space="preserve"> Perhaps </w:t>
+      </w:r>
+      <w:r>
+        <w:rPr>
+          <w:rFonts w:ascii="Times New Roman" w:eastAsiaTheme="minorEastAsia" w:hAnsi="Times New Roman" w:cs="Times New Roman"/>
+          <w:sz w:val="24"/>
+          <w:szCs w:val="24"/>
+        </w:rPr>
+        <w:t xml:space="preserve">our </w:t>
+      </w:r>
+      <w:r>
+        <w:rPr>
+          <w:rFonts w:ascii="Times New Roman" w:eastAsiaTheme="minorEastAsia" w:hAnsi="Times New Roman" w:cs="Times New Roman"/>
+          <w:i/>
+          <w:iCs/>
+          <w:sz w:val="24"/>
+          <w:szCs w:val="24"/>
+        </w:rPr>
+        <w:t>Bayesian Model Using BART Model</w:t>
+      </w:r>
+      <w:r>
+        <w:rPr>
+          <w:rFonts w:ascii="Times New Roman" w:eastAsiaTheme="minorEastAsia" w:hAnsi="Times New Roman" w:cs="Times New Roman"/>
+          <w:sz w:val="24"/>
+          <w:szCs w:val="24"/>
+        </w:rPr>
+        <w:t xml:space="preserve"> </w:t>
+      </w:r>
+      <w:r>
+        <w:rPr>
+          <w:rFonts w:ascii="Times New Roman" w:eastAsiaTheme="minorEastAsia" w:hAnsi="Times New Roman" w:cs="Times New Roman"/>
+          <w:sz w:val="24"/>
+          <w:szCs w:val="24"/>
+        </w:rPr>
+        <w:t xml:space="preserve">performs better </w:t>
+      </w:r>
+      <w:r>
+        <w:rPr>
+          <w:rFonts w:ascii="Times New Roman" w:eastAsiaTheme="minorEastAsia" w:hAnsi="Times New Roman" w:cs="Times New Roman"/>
+          <w:sz w:val="24"/>
+          <w:szCs w:val="24"/>
+        </w:rPr>
+        <w:t>when the model is trained and tested on 66,289 observations</w:t>
+      </w:r>
+      <w:r>
+        <w:rPr>
+          <w:rFonts w:ascii="Times New Roman" w:eastAsiaTheme="minorEastAsia" w:hAnsi="Times New Roman" w:cs="Times New Roman"/>
+          <w:sz w:val="24"/>
+          <w:szCs w:val="24"/>
+        </w:rPr>
+        <w:t xml:space="preserve"> than when the model is trained on 33,145 observations. It seems that the divergence of the average posterior predictive probability density distribution </w:t>
+      </w:r>
+      <w:r>
+        <w:rPr>
+          <w:rFonts w:ascii="Times New Roman" w:eastAsiaTheme="minorEastAsia" w:hAnsi="Times New Roman" w:cs="Times New Roman"/>
+          <w:sz w:val="24"/>
+          <w:szCs w:val="24"/>
+        </w:rPr>
+        <w:t xml:space="preserve">for our </w:t>
+      </w:r>
+      <w:r>
+        <w:rPr>
+          <w:rFonts w:ascii="Times New Roman" w:eastAsiaTheme="minorEastAsia" w:hAnsi="Times New Roman" w:cs="Times New Roman"/>
+          <w:i/>
+          <w:iCs/>
+          <w:sz w:val="24"/>
+          <w:szCs w:val="24"/>
+        </w:rPr>
+        <w:t>Bayesian Model Using BART Model</w:t>
+      </w:r>
+      <w:r>
+        <w:rPr>
+          <w:rFonts w:ascii="Times New Roman" w:eastAsiaTheme="minorEastAsia" w:hAnsi="Times New Roman" w:cs="Times New Roman"/>
+          <w:sz w:val="24"/>
+          <w:szCs w:val="24"/>
+        </w:rPr>
+        <w:t xml:space="preserve"> when the model is trained and tested on 66,289 observations</w:t>
+      </w:r>
+      <w:r>
+        <w:rPr>
+          <w:rFonts w:ascii="Times New Roman" w:eastAsiaTheme="minorEastAsia" w:hAnsi="Times New Roman" w:cs="Times New Roman"/>
+          <w:sz w:val="24"/>
+          <w:szCs w:val="24"/>
+        </w:rPr>
+        <w:t xml:space="preserve"> from the </w:t>
+      </w:r>
+      <w:r>
+        <w:rPr>
+          <w:rFonts w:ascii="Times New Roman" w:eastAsiaTheme="minorEastAsia" w:hAnsi="Times New Roman" w:cs="Times New Roman"/>
+          <w:sz w:val="24"/>
+          <w:szCs w:val="24"/>
+        </w:rPr>
+        <w:lastRenderedPageBreak/>
+        <w:t>observed probability density distribution is on par with the divergence of the average posterior predictive probability density distribution for our BNN when the model is trained 132,577 observations from the observed probability density distribution. However, the variance</w:t>
+      </w:r>
+      <w:r>
+        <w:rPr>
+          <w:rFonts w:ascii="Times New Roman" w:eastAsiaTheme="minorEastAsia" w:hAnsi="Times New Roman" w:cs="Times New Roman"/>
+          <w:sz w:val="24"/>
+          <w:szCs w:val="24"/>
+        </w:rPr>
+        <w:t>s</w:t>
+      </w:r>
+      <w:r>
+        <w:rPr>
+          <w:rFonts w:ascii="Times New Roman" w:eastAsiaTheme="minorEastAsia" w:hAnsi="Times New Roman" w:cs="Times New Roman"/>
+          <w:sz w:val="24"/>
+          <w:szCs w:val="24"/>
+        </w:rPr>
+        <w:t xml:space="preserve"> of the traces used to find the average posterior predictive probability density distribution</w:t>
+      </w:r>
+      <w:r>
+        <w:rPr>
+          <w:rFonts w:ascii="Times New Roman" w:eastAsiaTheme="minorEastAsia" w:hAnsi="Times New Roman" w:cs="Times New Roman"/>
+          <w:sz w:val="24"/>
+          <w:szCs w:val="24"/>
+        </w:rPr>
+        <w:t>s</w:t>
+      </w:r>
+      <w:r>
+        <w:rPr>
+          <w:rFonts w:ascii="Times New Roman" w:eastAsiaTheme="minorEastAsia" w:hAnsi="Times New Roman" w:cs="Times New Roman"/>
+          <w:sz w:val="24"/>
+          <w:szCs w:val="24"/>
+        </w:rPr>
+        <w:t xml:space="preserve"> </w:t>
+      </w:r>
+      <w:r>
+        <w:rPr>
+          <w:rFonts w:ascii="Times New Roman" w:eastAsiaTheme="minorEastAsia" w:hAnsi="Times New Roman" w:cs="Times New Roman"/>
+          <w:sz w:val="24"/>
+          <w:szCs w:val="24"/>
+        </w:rPr>
+        <w:t xml:space="preserve">for our </w:t>
+      </w:r>
+      <w:r>
+        <w:rPr>
+          <w:rFonts w:ascii="Times New Roman" w:eastAsiaTheme="minorEastAsia" w:hAnsi="Times New Roman" w:cs="Times New Roman"/>
+          <w:i/>
+          <w:iCs/>
+          <w:sz w:val="24"/>
+          <w:szCs w:val="24"/>
+        </w:rPr>
+        <w:t>Bayesian Model Using BART Model</w:t>
+      </w:r>
+      <w:r>
+        <w:rPr>
+          <w:rFonts w:ascii="Times New Roman" w:eastAsiaTheme="minorEastAsia" w:hAnsi="Times New Roman" w:cs="Times New Roman"/>
+          <w:sz w:val="24"/>
+          <w:szCs w:val="24"/>
+        </w:rPr>
+        <w:t xml:space="preserve"> when the model is tested is far greater than those for our BNN.</w:t>
       </w:r>
     </w:p>
     <w:p>
@@ -8423,12 +8810,11 @@
           <w:sz w:val="24"/>
           <w:szCs w:val="24"/>
         </w:rPr>
-        <w:lastRenderedPageBreak/>
         <w:drawing>
-          <wp:inline distT="0" distB="0" distL="0" distR="0" wp14:anchorId="154A9391" wp14:editId="29435C35">
-            <wp:extent cx="5935980" cy="1981200"/>
-            <wp:effectExtent l="0" t="0" r="7620" b="0"/>
-            <wp:docPr id="671471017" name="Picture 1"/>
+          <wp:inline distT="0" distB="0" distL="0" distR="0" wp14:anchorId="124178F0" wp14:editId="7F759760">
+            <wp:extent cx="5943600" cy="2301240"/>
+            <wp:effectExtent l="0" t="0" r="0" b="3810"/>
+            <wp:docPr id="1987985299" name="Picture 2"/>
             <wp:cNvGraphicFramePr>
               <a:graphicFrameLocks xmlns:a="http://schemas.openxmlformats.org/drawingml/2006/main" noChangeAspect="1"/>
             </wp:cNvGraphicFramePr>
@@ -8436,7 +8822,7 @@
               <a:graphicData uri="http://schemas.openxmlformats.org/drawingml/2006/picture">
                 <pic:pic xmlns:pic="http://schemas.openxmlformats.org/drawingml/2006/picture">
                   <pic:nvPicPr>
-                    <pic:cNvPr id="0" name="Picture 1"/>
+                    <pic:cNvPr id="0" name="Picture 2"/>
                     <pic:cNvPicPr>
                       <a:picLocks noChangeAspect="1" noChangeArrowheads="1"/>
                     </pic:cNvPicPr>
@@ -8457,7 +8843,7 @@
                   <pic:spPr bwMode="auto">
                     <a:xfrm>
                       <a:off x="0" y="0"/>
-                      <a:ext cx="5935980" cy="1981200"/>
+                      <a:ext cx="5943600" cy="2301240"/>
                     </a:xfrm>
                     <a:prstGeom prst="rect">
                       <a:avLst/>
@@ -8493,6 +8879,16 @@
           <w:szCs w:val="24"/>
         </w:rPr>
       </w:pPr>
+    </w:p>
+    <w:p>
+      <w:pPr>
+        <w:pStyle w:val="NoSpacing"/>
+        <w:rPr>
+          <w:rFonts w:ascii="Times New Roman" w:eastAsiaTheme="minorEastAsia" w:hAnsi="Times New Roman" w:cs="Times New Roman"/>
+          <w:sz w:val="24"/>
+          <w:szCs w:val="24"/>
+        </w:rPr>
+      </w:pPr>
       <w:r>
         <w:rPr>
           <w:rFonts w:ascii="Times New Roman" w:eastAsiaTheme="minorEastAsia" w:hAnsi="Times New Roman" w:cs="Times New Roman"/>
@@ -8501,10 +8897,10 @@
           <w:szCs w:val="24"/>
         </w:rPr>
         <w:drawing>
-          <wp:inline distT="0" distB="0" distL="0" distR="0" wp14:anchorId="3D5EBB0A" wp14:editId="564BA781">
-            <wp:extent cx="5943600" cy="5196840"/>
-            <wp:effectExtent l="0" t="0" r="0" b="3810"/>
-            <wp:docPr id="15411919" name="Picture 2"/>
+          <wp:inline distT="0" distB="0" distL="0" distR="0" wp14:anchorId="63C270CB" wp14:editId="278AC103">
+            <wp:extent cx="5943600" cy="2270760"/>
+            <wp:effectExtent l="0" t="0" r="0" b="0"/>
+            <wp:docPr id="1380146252" name="Picture 3"/>
             <wp:cNvGraphicFramePr>
               <a:graphicFrameLocks xmlns:a="http://schemas.openxmlformats.org/drawingml/2006/main" noChangeAspect="1"/>
             </wp:cNvGraphicFramePr>
@@ -8512,13 +8908,80 @@
               <a:graphicData uri="http://schemas.openxmlformats.org/drawingml/2006/picture">
                 <pic:pic xmlns:pic="http://schemas.openxmlformats.org/drawingml/2006/picture">
                   <pic:nvPicPr>
-                    <pic:cNvPr id="0" name="Picture 2"/>
+                    <pic:cNvPr id="0" name="Picture 3"/>
                     <pic:cNvPicPr>
                       <a:picLocks noChangeAspect="1" noChangeArrowheads="1"/>
                     </pic:cNvPicPr>
                   </pic:nvPicPr>
                   <pic:blipFill>
                     <a:blip r:embed="rId23">
+                      <a:extLst>
+                        <a:ext uri="{28A0092B-C50C-407E-A947-70E740481C1C}">
+                          <a14:useLocalDpi xmlns:a14="http://schemas.microsoft.com/office/drawing/2010/main" val="0"/>
+                        </a:ext>
+                      </a:extLst>
+                    </a:blip>
+                    <a:srcRect/>
+                    <a:stretch>
+                      <a:fillRect/>
+                    </a:stretch>
+                  </pic:blipFill>
+                  <pic:spPr bwMode="auto">
+                    <a:xfrm>
+                      <a:off x="0" y="0"/>
+                      <a:ext cx="5943600" cy="2270760"/>
+                    </a:xfrm>
+                    <a:prstGeom prst="rect">
+                      <a:avLst/>
+                    </a:prstGeom>
+                    <a:noFill/>
+                    <a:ln>
+                      <a:noFill/>
+                    </a:ln>
+                  </pic:spPr>
+                </pic:pic>
+              </a:graphicData>
+            </a:graphic>
+          </wp:inline>
+        </w:drawing>
+      </w:r>
+    </w:p>
+    <w:p>
+      <w:pPr>
+        <w:pStyle w:val="NoSpacing"/>
+        <w:rPr>
+          <w:rFonts w:ascii="Times New Roman" w:eastAsiaTheme="minorEastAsia" w:hAnsi="Times New Roman" w:cs="Times New Roman"/>
+          <w:sz w:val="24"/>
+          <w:szCs w:val="24"/>
+        </w:rPr>
+      </w:pPr>
+      <w:r>
+        <w:rPr>
+          <w:rFonts w:ascii="Times New Roman" w:eastAsiaTheme="minorEastAsia" w:hAnsi="Times New Roman" w:cs="Times New Roman"/>
+          <w:noProof/>
+          <w:sz w:val="24"/>
+          <w:szCs w:val="24"/>
+        </w:rPr>
+        <w:lastRenderedPageBreak/>
+        <w:drawing>
+          <wp:inline distT="0" distB="0" distL="0" distR="0" wp14:anchorId="47F9F397" wp14:editId="386583E8">
+            <wp:extent cx="5943600" cy="5196840"/>
+            <wp:effectExtent l="0" t="0" r="0" b="3810"/>
+            <wp:docPr id="692692314" name="Picture 4"/>
+            <wp:cNvGraphicFramePr>
+              <a:graphicFrameLocks xmlns:a="http://schemas.openxmlformats.org/drawingml/2006/main" noChangeAspect="1"/>
+            </wp:cNvGraphicFramePr>
+            <a:graphic xmlns:a="http://schemas.openxmlformats.org/drawingml/2006/main">
+              <a:graphicData uri="http://schemas.openxmlformats.org/drawingml/2006/picture">
+                <pic:pic xmlns:pic="http://schemas.openxmlformats.org/drawingml/2006/picture">
+                  <pic:nvPicPr>
+                    <pic:cNvPr id="0" name="Picture 4"/>
+                    <pic:cNvPicPr>
+                      <a:picLocks noChangeAspect="1" noChangeArrowheads="1"/>
+                    </pic:cNvPicPr>
+                  </pic:nvPicPr>
+                  <pic:blipFill>
+                    <a:blip r:embed="rId24">
                       <a:extLst>
                         <a:ext uri="{28A0092B-C50C-407E-A947-70E740481C1C}">
                           <a14:useLocalDpi xmlns:a14="http://schemas.microsoft.com/office/drawing/2010/main" val="0"/>
@@ -8569,6 +9032,83 @@
           <w:szCs w:val="24"/>
         </w:rPr>
       </w:pPr>
+      <w:r>
+        <w:rPr>
+          <w:rFonts w:ascii="Times New Roman" w:eastAsiaTheme="minorEastAsia" w:hAnsi="Times New Roman" w:cs="Times New Roman"/>
+          <w:noProof/>
+          <w:sz w:val="24"/>
+          <w:szCs w:val="24"/>
+        </w:rPr>
+        <w:lastRenderedPageBreak/>
+        <w:drawing>
+          <wp:inline distT="0" distB="0" distL="0" distR="0" wp14:anchorId="3D5EBB0A" wp14:editId="564BA781">
+            <wp:extent cx="5943600" cy="5196840"/>
+            <wp:effectExtent l="0" t="0" r="0" b="3810"/>
+            <wp:docPr id="15411919" name="Picture 2"/>
+            <wp:cNvGraphicFramePr>
+              <a:graphicFrameLocks xmlns:a="http://schemas.openxmlformats.org/drawingml/2006/main" noChangeAspect="1"/>
+            </wp:cNvGraphicFramePr>
+            <a:graphic xmlns:a="http://schemas.openxmlformats.org/drawingml/2006/main">
+              <a:graphicData uri="http://schemas.openxmlformats.org/drawingml/2006/picture">
+                <pic:pic xmlns:pic="http://schemas.openxmlformats.org/drawingml/2006/picture">
+                  <pic:nvPicPr>
+                    <pic:cNvPr id="0" name="Picture 2"/>
+                    <pic:cNvPicPr>
+                      <a:picLocks noChangeAspect="1" noChangeArrowheads="1"/>
+                    </pic:cNvPicPr>
+                  </pic:nvPicPr>
+                  <pic:blipFill>
+                    <a:blip r:embed="rId25">
+                      <a:extLst>
+                        <a:ext uri="{28A0092B-C50C-407E-A947-70E740481C1C}">
+                          <a14:useLocalDpi xmlns:a14="http://schemas.microsoft.com/office/drawing/2010/main" val="0"/>
+                        </a:ext>
+                      </a:extLst>
+                    </a:blip>
+                    <a:srcRect/>
+                    <a:stretch>
+                      <a:fillRect/>
+                    </a:stretch>
+                  </pic:blipFill>
+                  <pic:spPr bwMode="auto">
+                    <a:xfrm>
+                      <a:off x="0" y="0"/>
+                      <a:ext cx="5943600" cy="5196840"/>
+                    </a:xfrm>
+                    <a:prstGeom prst="rect">
+                      <a:avLst/>
+                    </a:prstGeom>
+                    <a:noFill/>
+                    <a:ln>
+                      <a:noFill/>
+                    </a:ln>
+                  </pic:spPr>
+                </pic:pic>
+              </a:graphicData>
+            </a:graphic>
+          </wp:inline>
+        </w:drawing>
+      </w:r>
+    </w:p>
+    <w:p>
+      <w:pPr>
+        <w:pStyle w:val="NoSpacing"/>
+        <w:rPr>
+          <w:rFonts w:ascii="Times New Roman" w:eastAsiaTheme="minorEastAsia" w:hAnsi="Times New Roman" w:cs="Times New Roman"/>
+          <w:sz w:val="24"/>
+          <w:szCs w:val="24"/>
+        </w:rPr>
+      </w:pPr>
+    </w:p>
+    <w:p>
+      <w:pPr>
+        <w:pStyle w:val="NoSpacing"/>
+        <w:rPr>
+          <w:rFonts w:ascii="Times New Roman" w:eastAsiaTheme="minorEastAsia" w:hAnsi="Times New Roman" w:cs="Times New Roman"/>
+          <w:sz w:val="24"/>
+          <w:szCs w:val="24"/>
+        </w:rPr>
+      </w:pPr>
     </w:p>
     <w:p>
       <w:pPr>
@@ -8619,7 +9159,6 @@
           <w:sz w:val="24"/>
           <w:szCs w:val="24"/>
         </w:rPr>
-        <w:lastRenderedPageBreak/>
         <w:t>A trained Bayesian Docking-Score Predictor could be used for developing a training data set of SMILES’s and docking scores of ligands for another predictor.</w:t>
       </w:r>
     </w:p>
@@ -8904,6 +9443,7 @@
           <w:szCs w:val="24"/>
           <w:u w:val="single"/>
         </w:rPr>
+        <w:lastRenderedPageBreak/>
         <w:t xml:space="preserve">Appendix 1: </w:t>
       </w:r>
       <w:r>
@@ -8915,7 +9455,31 @@
           <w:szCs w:val="24"/>
           <w:u w:val="single"/>
         </w:rPr>
-        <w:t>Exploring Change In Molar Gibbs Free Energy</w:t>
+        <w:t xml:space="preserve">Exploring Change </w:t>
+      </w:r>
+      <w:proofErr w:type="gramStart"/>
+      <w:r>
+        <w:rPr>
+          <w:rFonts w:ascii="Times New Roman" w:eastAsiaTheme="minorEastAsia" w:hAnsi="Times New Roman" w:cs="Times New Roman"/>
+          <w:b/>
+          <w:bCs/>
+          <w:sz w:val="24"/>
+          <w:szCs w:val="24"/>
+          <w:u w:val="single"/>
+        </w:rPr>
+        <w:t>In</w:t>
+      </w:r>
+      <w:proofErr w:type="gramEnd"/>
+      <w:r>
+        <w:rPr>
+          <w:rFonts w:ascii="Times New Roman" w:eastAsiaTheme="minorEastAsia" w:hAnsi="Times New Roman" w:cs="Times New Roman"/>
+          <w:b/>
+          <w:bCs/>
+          <w:sz w:val="24"/>
+          <w:szCs w:val="24"/>
+          <w:u w:val="single"/>
+        </w:rPr>
+        <w:t xml:space="preserve"> Molar Gibbs Free Energy</w:t>
       </w:r>
     </w:p>
     <w:p>
@@ -9887,7 +10451,6 @@
               <w:sz w:val="24"/>
               <w:szCs w:val="24"/>
             </w:rPr>
-            <w:lastRenderedPageBreak/>
             <m:t>S=-</m:t>
           </m:r>
           <m:sSub>
@@ -10502,6 +11065,7 @@
               <w:sz w:val="24"/>
               <w:szCs w:val="24"/>
             </w:rPr>
+            <w:lastRenderedPageBreak/>
             <m:t>∆S=</m:t>
           </m:r>
           <m:nary>

</xml_diff>

<commit_message>
Described Plot_Baseline_And_Enrichment_Factor_Vs_Number_Of_Bins.py. Moved paragraph on Iterative Screening to section Improvements.
</commit_message>
<xml_diff>
--- a/Report.docx
+++ b/Report.docx
@@ -8630,15 +8630,7 @@
           <w:sz w:val="24"/>
           <w:szCs w:val="24"/>
         </w:rPr>
-        <w:t xml:space="preserve"> Perhaps </w:t>
-      </w:r>
-      <w:r>
-        <w:rPr>
-          <w:rFonts w:ascii="Times New Roman" w:eastAsiaTheme="minorEastAsia" w:hAnsi="Times New Roman" w:cs="Times New Roman"/>
-          <w:sz w:val="24"/>
-          <w:szCs w:val="24"/>
-        </w:rPr>
-        <w:t xml:space="preserve">our </w:t>
+        <w:t xml:space="preserve"> Perhaps our </w:t>
       </w:r>
       <w:r>
         <w:rPr>
@@ -8656,39 +8648,15 @@
           <w:sz w:val="24"/>
           <w:szCs w:val="24"/>
         </w:rPr>
-        <w:t xml:space="preserve"> </w:t>
-      </w:r>
-      <w:r>
-        <w:rPr>
-          <w:rFonts w:ascii="Times New Roman" w:eastAsiaTheme="minorEastAsia" w:hAnsi="Times New Roman" w:cs="Times New Roman"/>
-          <w:sz w:val="24"/>
-          <w:szCs w:val="24"/>
-        </w:rPr>
-        <w:t xml:space="preserve">performs better </w:t>
-      </w:r>
-      <w:r>
-        <w:rPr>
-          <w:rFonts w:ascii="Times New Roman" w:eastAsiaTheme="minorEastAsia" w:hAnsi="Times New Roman" w:cs="Times New Roman"/>
-          <w:sz w:val="24"/>
-          <w:szCs w:val="24"/>
-        </w:rPr>
-        <w:t>when the model is trained and tested on 66,289 observations</w:t>
-      </w:r>
-      <w:r>
-        <w:rPr>
-          <w:rFonts w:ascii="Times New Roman" w:eastAsiaTheme="minorEastAsia" w:hAnsi="Times New Roman" w:cs="Times New Roman"/>
-          <w:sz w:val="24"/>
-          <w:szCs w:val="24"/>
-        </w:rPr>
-        <w:t xml:space="preserve"> than when the model is trained on 33,145 observations. It seems that the divergence of the average posterior predictive probability density distribution </w:t>
-      </w:r>
-      <w:r>
-        <w:rPr>
-          <w:rFonts w:ascii="Times New Roman" w:eastAsiaTheme="minorEastAsia" w:hAnsi="Times New Roman" w:cs="Times New Roman"/>
-          <w:sz w:val="24"/>
-          <w:szCs w:val="24"/>
-        </w:rPr>
-        <w:t xml:space="preserve">for our </w:t>
+        <w:t xml:space="preserve"> performs better when the model is trained and tested on 66,289 observations</w:t>
+      </w:r>
+      <w:r>
+        <w:rPr>
+          <w:rFonts w:ascii="Times New Roman" w:eastAsiaTheme="minorEastAsia" w:hAnsi="Times New Roman" w:cs="Times New Roman"/>
+          <w:sz w:val="24"/>
+          <w:szCs w:val="24"/>
+        </w:rPr>
+        <w:t xml:space="preserve"> than when the model is trained on 33,145 observations. It seems that the divergence of the average posterior predictive probability density distribution for our </w:t>
       </w:r>
       <w:r>
         <w:rPr>
@@ -8706,15 +8674,7 @@
           <w:sz w:val="24"/>
           <w:szCs w:val="24"/>
         </w:rPr>
-        <w:t xml:space="preserve"> when the model is trained and tested on 66,289 observations</w:t>
-      </w:r>
-      <w:r>
-        <w:rPr>
-          <w:rFonts w:ascii="Times New Roman" w:eastAsiaTheme="minorEastAsia" w:hAnsi="Times New Roman" w:cs="Times New Roman"/>
-          <w:sz w:val="24"/>
-          <w:szCs w:val="24"/>
-        </w:rPr>
-        <w:t xml:space="preserve"> from the </w:t>
+        <w:t xml:space="preserve"> when the model is trained and tested on 66,289 observations from the </w:t>
       </w:r>
       <w:r>
         <w:rPr>
@@ -9131,42 +9091,14 @@
           <w:szCs w:val="24"/>
           <w:u w:val="single"/>
         </w:rPr>
-        <w:t>Applications</w:t>
-      </w:r>
-    </w:p>
-    <w:p>
-      <w:pPr>
-        <w:pStyle w:val="NoSpacing"/>
-        <w:rPr>
-          <w:rFonts w:ascii="Times New Roman" w:eastAsiaTheme="minorEastAsia" w:hAnsi="Times New Roman" w:cs="Times New Roman"/>
-          <w:sz w:val="24"/>
-          <w:szCs w:val="24"/>
-        </w:rPr>
-      </w:pPr>
-    </w:p>
-    <w:p>
-      <w:pPr>
-        <w:pStyle w:val="NoSpacing"/>
-        <w:rPr>
-          <w:rFonts w:ascii="Times New Roman" w:hAnsi="Times New Roman" w:cs="Times New Roman"/>
-          <w:sz w:val="24"/>
-          <w:szCs w:val="24"/>
-        </w:rPr>
-      </w:pPr>
-      <w:r>
-        <w:rPr>
-          <w:rFonts w:ascii="Times New Roman" w:hAnsi="Times New Roman" w:cs="Times New Roman"/>
-          <w:sz w:val="24"/>
-          <w:szCs w:val="24"/>
-        </w:rPr>
-        <w:t>A trained Bayesian Docking-Score Predictor could be used for developing a training data set of SMILES’s and docking scores of ligands for another predictor.</w:t>
-      </w:r>
-    </w:p>
-    <w:p>
-      <w:pPr>
-        <w:pStyle w:val="NoSpacing"/>
-        <w:rPr>
-          <w:rFonts w:ascii="Times New Roman" w:hAnsi="Times New Roman" w:cs="Times New Roman"/>
+        <w:t>Improvements</w:t>
+      </w:r>
+    </w:p>
+    <w:p>
+      <w:pPr>
+        <w:pStyle w:val="NoSpacing"/>
+        <w:rPr>
+          <w:rFonts w:ascii="Times New Roman" w:eastAsiaTheme="minorEastAsia" w:hAnsi="Times New Roman" w:cs="Times New Roman"/>
           <w:sz w:val="24"/>
           <w:szCs w:val="24"/>
         </w:rPr>
@@ -9205,15 +9137,7 @@
           <w:sz w:val="24"/>
           <w:szCs w:val="24"/>
         </w:rPr>
-        <w:t xml:space="preserve"> </w:t>
-      </w:r>
-      <w:r>
-        <w:rPr>
-          <w:rFonts w:ascii="Times New Roman" w:eastAsiaTheme="minorEastAsia" w:hAnsi="Times New Roman" w:cs="Times New Roman"/>
-          <w:sz w:val="24"/>
-          <w:szCs w:val="24"/>
-        </w:rPr>
-        <w:t xml:space="preserve">(e.g., </w:t>
+        <w:t xml:space="preserve"> (e.g., </w:t>
       </w:r>
       <m:oMath>
         <m:r>
@@ -9239,23 +9163,7 @@
           <w:sz w:val="24"/>
           <w:szCs w:val="24"/>
         </w:rPr>
-        <w:t>pairs of SMILES and docking score and used to predict docking scores of ligands based on</w:t>
-      </w:r>
-      <w:r>
-        <w:rPr>
-          <w:rFonts w:ascii="Times New Roman" w:hAnsi="Times New Roman" w:cs="Times New Roman"/>
-          <w:sz w:val="24"/>
-          <w:szCs w:val="24"/>
-        </w:rPr>
-        <w:t xml:space="preserve"> many</w:t>
-      </w:r>
-      <w:r>
-        <w:rPr>
-          <w:rFonts w:ascii="Times New Roman" w:hAnsi="Times New Roman" w:cs="Times New Roman"/>
-          <w:sz w:val="24"/>
-          <w:szCs w:val="24"/>
-        </w:rPr>
-        <w:t xml:space="preserve"> (e.g., </w:t>
+        <w:t xml:space="preserve">pairs of SMILES and docking score and used to predict docking scores of ligands based on many (e.g., </w:t>
       </w:r>
       <m:oMath>
         <m:r>
@@ -9281,47 +9189,7 @@
           <w:sz w:val="24"/>
           <w:szCs w:val="24"/>
         </w:rPr>
-        <w:t xml:space="preserve"> other</w:t>
-      </w:r>
-      <w:r>
-        <w:rPr>
-          <w:rFonts w:ascii="Times New Roman" w:hAnsi="Times New Roman" w:cs="Times New Roman"/>
-          <w:sz w:val="24"/>
-          <w:szCs w:val="24"/>
-        </w:rPr>
-        <w:t xml:space="preserve"> SMILES’s. Rows of data representing docking of ligands could be sorted in </w:t>
-      </w:r>
-      <w:r>
-        <w:rPr>
-          <w:rFonts w:ascii="Times New Roman" w:hAnsi="Times New Roman" w:cs="Times New Roman"/>
-          <w:sz w:val="24"/>
-          <w:szCs w:val="24"/>
-        </w:rPr>
-        <w:t>a</w:t>
-      </w:r>
-      <w:r>
-        <w:rPr>
-          <w:rFonts w:ascii="Times New Roman" w:hAnsi="Times New Roman" w:cs="Times New Roman"/>
-          <w:sz w:val="24"/>
-          <w:szCs w:val="24"/>
-        </w:rPr>
-        <w:t xml:space="preserve">scending order by predicted docking score. The </w:t>
-      </w:r>
-      <w:r>
-        <w:rPr>
-          <w:rFonts w:ascii="Times New Roman" w:hAnsi="Times New Roman" w:cs="Times New Roman"/>
-          <w:sz w:val="24"/>
-          <w:szCs w:val="24"/>
-        </w:rPr>
-        <w:t>first</w:t>
-      </w:r>
-      <w:r>
-        <w:rPr>
-          <w:rFonts w:ascii="Times New Roman" w:hAnsi="Times New Roman" w:cs="Times New Roman"/>
-          <w:sz w:val="24"/>
-          <w:szCs w:val="24"/>
-        </w:rPr>
-        <w:t xml:space="preserve"> </w:t>
+        <w:t xml:space="preserve"> other SMILES’s. Rows of data representing docking of ligands could be sorted in ascending order by predicted docking score. The first </w:t>
       </w:r>
       <m:oMath>
         <m:r>
@@ -9339,67 +9207,7 @@
           <w:sz w:val="24"/>
           <w:szCs w:val="24"/>
         </w:rPr>
-        <w:t xml:space="preserve"> rows of data</w:t>
-      </w:r>
-      <w:r>
-        <w:rPr>
-          <w:rFonts w:ascii="Times New Roman" w:eastAsiaTheme="minorEastAsia" w:hAnsi="Times New Roman" w:cs="Times New Roman"/>
-          <w:sz w:val="24"/>
-          <w:szCs w:val="24"/>
-        </w:rPr>
-        <w:t xml:space="preserve"> corresponding to the lowest docking scores</w:t>
-      </w:r>
-      <w:r>
-        <w:rPr>
-          <w:rFonts w:ascii="Times New Roman" w:eastAsiaTheme="minorEastAsia" w:hAnsi="Times New Roman" w:cs="Times New Roman"/>
-          <w:sz w:val="24"/>
-          <w:szCs w:val="24"/>
-        </w:rPr>
-        <w:t xml:space="preserve"> could be added to the training data set.</w:t>
-      </w:r>
-    </w:p>
-    <w:p>
-      <w:pPr>
-        <w:pStyle w:val="NoSpacing"/>
-        <w:rPr>
-          <w:rFonts w:ascii="Times New Roman" w:eastAsiaTheme="minorEastAsia" w:hAnsi="Times New Roman" w:cs="Times New Roman"/>
-          <w:sz w:val="24"/>
-          <w:szCs w:val="24"/>
-        </w:rPr>
-      </w:pPr>
-    </w:p>
-    <w:p>
-      <w:pPr>
-        <w:pStyle w:val="NoSpacing"/>
-        <w:rPr>
-          <w:rFonts w:ascii="Times New Roman" w:hAnsi="Times New Roman" w:cs="Times New Roman"/>
-          <w:sz w:val="24"/>
-          <w:szCs w:val="24"/>
-        </w:rPr>
-      </w:pPr>
-      <w:r>
-        <w:rPr>
-          <w:rFonts w:ascii="Times New Roman" w:eastAsiaTheme="minorEastAsia" w:hAnsi="Times New Roman" w:cs="Times New Roman"/>
-          <w:sz w:val="24"/>
-          <w:szCs w:val="24"/>
-        </w:rPr>
-        <w:t>Bayesian Docking-Score Predictor may be used to calculate Bayesian predictions</w:t>
-      </w:r>
-      <w:r>
-        <w:rPr>
-          <w:rFonts w:ascii="Times New Roman" w:eastAsiaTheme="minorEastAsia" w:hAnsi="Times New Roman" w:cs="Times New Roman"/>
-          <w:sz w:val="24"/>
-          <w:szCs w:val="24"/>
-        </w:rPr>
-        <w:t>, estimate uncertainty,</w:t>
-      </w:r>
-      <w:r>
-        <w:rPr>
-          <w:rFonts w:ascii="Times New Roman" w:eastAsiaTheme="minorEastAsia" w:hAnsi="Times New Roman" w:cs="Times New Roman"/>
-          <w:sz w:val="24"/>
-          <w:szCs w:val="24"/>
-        </w:rPr>
-        <w:t xml:space="preserve"> or in optimization of hyperparameters of Bayesian models.</w:t>
+        <w:t xml:space="preserve"> rows of data corresponding to the lowest docking scores could be added to the training data set.</w:t>
       </w:r>
     </w:p>
     <w:p>
@@ -9443,7 +9251,107 @@
           <w:szCs w:val="24"/>
           <w:u w:val="single"/>
         </w:rPr>
+        <w:t>Applications</w:t>
+      </w:r>
+    </w:p>
+    <w:p>
+      <w:pPr>
+        <w:pStyle w:val="NoSpacing"/>
+        <w:rPr>
+          <w:rFonts w:ascii="Times New Roman" w:eastAsiaTheme="minorEastAsia" w:hAnsi="Times New Roman" w:cs="Times New Roman"/>
+          <w:sz w:val="24"/>
+          <w:szCs w:val="24"/>
+        </w:rPr>
+      </w:pPr>
+    </w:p>
+    <w:p>
+      <w:pPr>
+        <w:pStyle w:val="NoSpacing"/>
+        <w:rPr>
+          <w:rFonts w:ascii="Times New Roman" w:hAnsi="Times New Roman" w:cs="Times New Roman"/>
+          <w:sz w:val="24"/>
+          <w:szCs w:val="24"/>
+        </w:rPr>
+      </w:pPr>
+      <w:r>
+        <w:rPr>
+          <w:rFonts w:ascii="Times New Roman" w:eastAsiaTheme="minorEastAsia" w:hAnsi="Times New Roman" w:cs="Times New Roman"/>
+          <w:sz w:val="24"/>
+          <w:szCs w:val="24"/>
+        </w:rPr>
+        <w:t>Bayesian Docking-Score Predictor may be used to calculate Bayesian predictions, estimate uncertainty, or in optimization of hyperparameters of other models.</w:t>
+      </w:r>
+    </w:p>
+    <w:p>
+      <w:pPr>
+        <w:pStyle w:val="NoSpacing"/>
+        <w:rPr>
+          <w:rFonts w:ascii="Times New Roman" w:eastAsiaTheme="minorEastAsia" w:hAnsi="Times New Roman" w:cs="Times New Roman"/>
+          <w:sz w:val="24"/>
+          <w:szCs w:val="24"/>
+        </w:rPr>
+      </w:pPr>
+    </w:p>
+    <w:p>
+      <w:pPr>
+        <w:pStyle w:val="NoSpacing"/>
+        <w:rPr>
+          <w:rFonts w:ascii="Times New Roman" w:hAnsi="Times New Roman" w:cs="Times New Roman"/>
+          <w:sz w:val="24"/>
+          <w:szCs w:val="24"/>
+        </w:rPr>
+      </w:pPr>
+      <w:r>
+        <w:rPr>
+          <w:rFonts w:ascii="Times New Roman" w:hAnsi="Times New Roman" w:cs="Times New Roman"/>
+          <w:sz w:val="24"/>
+          <w:szCs w:val="24"/>
+        </w:rPr>
         <w:lastRenderedPageBreak/>
+        <w:t>A trained Bayesian Docking-Score Predictor could be used for developing a training data set of SMILES’s and docking scores of ligands for another predictor.</w:t>
+      </w:r>
+    </w:p>
+    <w:p>
+      <w:pPr>
+        <w:pStyle w:val="NoSpacing"/>
+        <w:rPr>
+          <w:rFonts w:ascii="Times New Roman" w:hAnsi="Times New Roman" w:cs="Times New Roman"/>
+          <w:sz w:val="24"/>
+          <w:szCs w:val="24"/>
+        </w:rPr>
+      </w:pPr>
+    </w:p>
+    <w:p>
+      <w:pPr>
+        <w:pStyle w:val="NoSpacing"/>
+        <w:rPr>
+          <w:rFonts w:ascii="Times New Roman" w:eastAsiaTheme="minorEastAsia" w:hAnsi="Times New Roman" w:cs="Times New Roman"/>
+          <w:sz w:val="24"/>
+          <w:szCs w:val="24"/>
+        </w:rPr>
+      </w:pPr>
+    </w:p>
+    <w:p>
+      <w:pPr>
+        <w:pStyle w:val="NoSpacing"/>
+        <w:rPr>
+          <w:rFonts w:ascii="Times New Roman" w:eastAsiaTheme="minorEastAsia" w:hAnsi="Times New Roman" w:cs="Times New Roman"/>
+          <w:b/>
+          <w:bCs/>
+          <w:sz w:val="24"/>
+          <w:szCs w:val="24"/>
+          <w:u w:val="single"/>
+        </w:rPr>
+      </w:pPr>
+      <w:r>
+        <w:rPr>
+          <w:rFonts w:ascii="Times New Roman" w:eastAsiaTheme="minorEastAsia" w:hAnsi="Times New Roman" w:cs="Times New Roman"/>
+          <w:b/>
+          <w:bCs/>
+          <w:sz w:val="24"/>
+          <w:szCs w:val="24"/>
+          <w:u w:val="single"/>
+        </w:rPr>
         <w:t xml:space="preserve">Appendix 1: </w:t>
       </w:r>
       <w:r>
@@ -11027,6 +10935,7 @@
           <w:sz w:val="24"/>
           <w:szCs w:val="24"/>
         </w:rPr>
+        <w:lastRenderedPageBreak/>
         <w:t xml:space="preserve">The change in entropy </w:t>
       </w:r>
       <m:oMath>
@@ -11065,7 +10974,6 @@
               <w:sz w:val="24"/>
               <w:szCs w:val="24"/>
             </w:rPr>
-            <w:lastRenderedPageBreak/>
             <m:t>∆S=</m:t>
           </m:r>
           <m:nary>

</xml_diff>

<commit_message>
Added and rearranged conclusions
</commit_message>
<xml_diff>
--- a/Report.docx
+++ b/Report.docx
@@ -107,7 +107,7 @@
           <w:sz w:val="24"/>
           <w:szCs w:val="24"/>
         </w:rPr>
-        <w:t>1</w:t>
+        <w:t>2</w:t>
       </w:r>
       <w:r>
         <w:rPr>
@@ -123,7 +123,15 @@
           <w:sz w:val="24"/>
           <w:szCs w:val="24"/>
         </w:rPr>
-        <w:t>30</w:t>
+        <w:t>0</w:t>
+      </w:r>
+      <w:r>
+        <w:rPr>
+          <w:rFonts w:ascii="Times New Roman" w:hAnsi="Times New Roman" w:cs="Times New Roman"/>
+          <w:sz w:val="24"/>
+          <w:szCs w:val="24"/>
+        </w:rPr>
+        <w:t>7</w:t>
       </w:r>
       <w:r>
         <w:rPr>
@@ -203,25 +211,7 @@
           <w:sz w:val="24"/>
           <w:szCs w:val="24"/>
         </w:rPr>
-        <w:t xml:space="preserve">According to Dr. Bill </w:t>
-      </w:r>
-      <w:proofErr w:type="spellStart"/>
-      <w:r>
-        <w:rPr>
-          <w:rFonts w:ascii="Times New Roman" w:hAnsi="Times New Roman" w:cs="Times New Roman"/>
-          <w:sz w:val="24"/>
-          <w:szCs w:val="24"/>
-        </w:rPr>
-        <w:t>Basener</w:t>
-      </w:r>
-      <w:proofErr w:type="spellEnd"/>
-      <w:r>
-        <w:rPr>
-          <w:rFonts w:ascii="Times New Roman" w:hAnsi="Times New Roman" w:cs="Times New Roman"/>
-          <w:sz w:val="24"/>
-          <w:szCs w:val="24"/>
-        </w:rPr>
-        <w:t>, “the goal of the project is for you to apply Bayesian machine learning to a real dataset in an advanced way. This means that the project should show you can apply probabilistic reasoning to a nontrivial problem of your choosing.”</w:t>
+        <w:t>According to Dr. Bill Basener, “the goal of the project is for you to apply Bayesian machine learning to a real dataset in an advanced way. This means that the project should show you can apply probabilistic reasoning to a nontrivial problem of your choosing.”</w:t>
       </w:r>
     </w:p>
     <w:p>
@@ -779,29 +769,7 @@
           <w:sz w:val="24"/>
           <w:szCs w:val="24"/>
         </w:rPr>
-        <w:t xml:space="preserve">Appendix 1: Exploring Change </w:t>
-      </w:r>
-      <w:proofErr w:type="gramStart"/>
-      <w:r>
-        <w:rPr>
-          <w:rFonts w:ascii="Times New Roman" w:eastAsiaTheme="minorEastAsia" w:hAnsi="Times New Roman" w:cs="Times New Roman"/>
-          <w:i/>
-          <w:iCs/>
-          <w:sz w:val="24"/>
-          <w:szCs w:val="24"/>
-        </w:rPr>
-        <w:t>In</w:t>
-      </w:r>
-      <w:proofErr w:type="gramEnd"/>
-      <w:r>
-        <w:rPr>
-          <w:rFonts w:ascii="Times New Roman" w:eastAsiaTheme="minorEastAsia" w:hAnsi="Times New Roman" w:cs="Times New Roman"/>
-          <w:i/>
-          <w:iCs/>
-          <w:sz w:val="24"/>
-          <w:szCs w:val="24"/>
-        </w:rPr>
-        <w:t xml:space="preserve"> Molar Gibbs Free Energy</w:t>
+        <w:t>Appendix 1: Exploring Change In Molar Gibbs Free Energy</w:t>
       </w:r>
       <w:r>
         <w:rPr>
@@ -1007,7 +975,6 @@
         </w:rPr>
         <w:t xml:space="preserve"> </w:t>
       </w:r>
-      <w:proofErr w:type="gramStart"/>
       <w:r>
         <w:rPr>
           <w:rFonts w:ascii="Times New Roman" w:eastAsia="Times New Roman" w:hAnsi="Times New Roman" w:cs="Times New Roman"/>
@@ -1021,7 +988,6 @@
         </w:rPr>
         <w:t>Of</w:t>
       </w:r>
-      <w:proofErr w:type="gramEnd"/>
       <w:r>
         <w:rPr>
           <w:rFonts w:ascii="Times New Roman" w:eastAsia="Times New Roman" w:hAnsi="Times New Roman" w:cs="Times New Roman"/>
@@ -1303,35 +1269,7 @@
           <w:szCs w:val="24"/>
           <w14:ligatures w14:val="none"/>
         </w:rPr>
-        <w:t xml:space="preserve">Data Frame </w:t>
-      </w:r>
-      <w:proofErr w:type="gramStart"/>
-      <w:r>
-        <w:rPr>
-          <w:rFonts w:ascii="Times New Roman" w:eastAsia="Times New Roman" w:hAnsi="Times New Roman" w:cs="Times New Roman"/>
-          <w:i/>
-          <w:iCs/>
-          <w:color w:val="000000"/>
-          <w:kern w:val="0"/>
-          <w:sz w:val="24"/>
-          <w:szCs w:val="24"/>
-          <w14:ligatures w14:val="none"/>
-        </w:rPr>
-        <w:t>Of</w:t>
-      </w:r>
-      <w:proofErr w:type="gramEnd"/>
-      <w:r>
-        <w:rPr>
-          <w:rFonts w:ascii="Times New Roman" w:eastAsia="Times New Roman" w:hAnsi="Times New Roman" w:cs="Times New Roman"/>
-          <w:i/>
-          <w:iCs/>
-          <w:color w:val="000000"/>
-          <w:kern w:val="0"/>
-          <w:sz w:val="24"/>
-          <w:szCs w:val="24"/>
-          <w14:ligatures w14:val="none"/>
-        </w:rPr>
-        <w:t xml:space="preserve"> Docking Scores And SMILESs</w:t>
+        <w:t>Data Frame Of Docking Scores And SMILESs</w:t>
       </w:r>
       <w:r>
         <w:rPr>
@@ -1426,25 +1364,7 @@
           <w:sz w:val="24"/>
           <w:szCs w:val="24"/>
         </w:rPr>
-        <w:t>OC(=</w:t>
-      </w:r>
-      <w:proofErr w:type="gramStart"/>
-      <w:r>
-        <w:rPr>
-          <w:rFonts w:ascii="Times New Roman" w:eastAsiaTheme="minorEastAsia" w:hAnsi="Times New Roman" w:cs="Times New Roman"/>
-          <w:sz w:val="24"/>
-          <w:szCs w:val="24"/>
-        </w:rPr>
-        <w:t>O)CN</w:t>
-      </w:r>
-      <w:proofErr w:type="gramEnd"/>
-      <w:r>
-        <w:rPr>
-          <w:rFonts w:ascii="Times New Roman" w:eastAsiaTheme="minorEastAsia" w:hAnsi="Times New Roman" w:cs="Times New Roman"/>
-          <w:sz w:val="24"/>
-          <w:szCs w:val="24"/>
-        </w:rPr>
-        <w:t>(CCN(CC(O)=O)CC(O)=O)CC(O)=O</w:t>
+        <w:t>OC(=O)CN(CCN(CC(O)=O)CC(O)=O)CC(O)=O</w:t>
       </w:r>
     </w:p>
     <w:p>
@@ -2054,6 +1974,34 @@
           <w:sz w:val="24"/>
           <w:szCs w:val="24"/>
         </w:rPr>
+        <w:t>We explored 5 different types of models. Below is discussion of two of those models: Bayesian Model Using BART Model and the Bayesian Neural Network.</w:t>
+      </w:r>
+    </w:p>
+    <w:p>
+      <w:pPr>
+        <w:pStyle w:val="NoSpacing"/>
+        <w:rPr>
+          <w:rFonts w:ascii="Times New Roman" w:eastAsiaTheme="minorEastAsia" w:hAnsi="Times New Roman" w:cs="Times New Roman"/>
+          <w:sz w:val="24"/>
+          <w:szCs w:val="24"/>
+        </w:rPr>
+      </w:pPr>
+    </w:p>
+    <w:p>
+      <w:pPr>
+        <w:pStyle w:val="NoSpacing"/>
+        <w:rPr>
+          <w:rFonts w:ascii="Times New Roman" w:eastAsiaTheme="minorEastAsia" w:hAnsi="Times New Roman" w:cs="Times New Roman"/>
+          <w:sz w:val="24"/>
+          <w:szCs w:val="24"/>
+        </w:rPr>
+      </w:pPr>
+      <w:r>
+        <w:rPr>
+          <w:rFonts w:ascii="Times New Roman" w:eastAsiaTheme="minorEastAsia" w:hAnsi="Times New Roman" w:cs="Times New Roman"/>
+          <w:sz w:val="24"/>
+          <w:szCs w:val="24"/>
+        </w:rPr>
         <w:t xml:space="preserve">We train and predict with a </w:t>
       </w:r>
       <w:r>
@@ -2074,29 +2022,7 @@
           <w:sz w:val="24"/>
           <w:szCs w:val="24"/>
         </w:rPr>
-        <w:t xml:space="preserve"> Model Using </w:t>
-      </w:r>
-      <w:proofErr w:type="gramStart"/>
-      <w:r>
-        <w:rPr>
-          <w:rFonts w:ascii="Times New Roman" w:eastAsiaTheme="minorEastAsia" w:hAnsi="Times New Roman" w:cs="Times New Roman"/>
-          <w:i/>
-          <w:iCs/>
-          <w:sz w:val="24"/>
-          <w:szCs w:val="24"/>
-        </w:rPr>
-        <w:t>A</w:t>
-      </w:r>
-      <w:proofErr w:type="gramEnd"/>
-      <w:r>
-        <w:rPr>
-          <w:rFonts w:ascii="Times New Roman" w:eastAsiaTheme="minorEastAsia" w:hAnsi="Times New Roman" w:cs="Times New Roman"/>
-          <w:i/>
-          <w:iCs/>
-          <w:sz w:val="24"/>
-          <w:szCs w:val="24"/>
-        </w:rPr>
-        <w:t xml:space="preserve"> Bayesian Additive Regression Trees</w:t>
+        <w:t xml:space="preserve"> Model Using A Bayesian Additive Regression Trees</w:t>
       </w:r>
       <w:r>
         <w:rPr>
@@ -2166,25 +2092,7 @@
           <w:sz w:val="24"/>
           <w:szCs w:val="24"/>
         </w:rPr>
-        <w:t xml:space="preserve"> trees </w:t>
-      </w:r>
-      <w:proofErr w:type="gramStart"/>
-      <w:r>
-        <w:rPr>
-          <w:rFonts w:ascii="Times New Roman" w:eastAsiaTheme="minorEastAsia" w:hAnsi="Times New Roman" w:cs="Times New Roman"/>
-          <w:sz w:val="24"/>
-          <w:szCs w:val="24"/>
-        </w:rPr>
-        <w:t>is</w:t>
-      </w:r>
-      <w:proofErr w:type="gramEnd"/>
-      <w:r>
-        <w:rPr>
-          <w:rFonts w:ascii="Times New Roman" w:eastAsiaTheme="minorEastAsia" w:hAnsi="Times New Roman" w:cs="Times New Roman"/>
-          <w:sz w:val="24"/>
-          <w:szCs w:val="24"/>
-        </w:rPr>
-        <w:t xml:space="preserve"> trained to map a vector </w:t>
+        <w:t xml:space="preserve"> trees is trained to map a vector </w:t>
       </w:r>
       <m:oMath>
         <m:acc>
@@ -2868,7 +2776,6 @@
         </w:rPr>
         <w:t xml:space="preserve"> </w:t>
       </w:r>
-      <w:proofErr w:type="spellStart"/>
       <w:r>
         <w:rPr>
           <w:rFonts w:ascii="Courier New" w:eastAsiaTheme="minorEastAsia" w:hAnsi="Courier New" w:cs="Courier New"/>
@@ -2877,7 +2784,6 @@
         </w:rPr>
         <w:t>pymc</w:t>
       </w:r>
-      <w:proofErr w:type="spellEnd"/>
       <w:r>
         <w:rPr>
           <w:rFonts w:ascii="Times New Roman" w:eastAsiaTheme="minorEastAsia" w:hAnsi="Times New Roman" w:cs="Times New Roman"/>
@@ -2894,7 +2800,6 @@
         </w:rPr>
         <w:t xml:space="preserve">and </w:t>
       </w:r>
-      <w:proofErr w:type="spellStart"/>
       <w:r>
         <w:rPr>
           <w:rFonts w:ascii="Courier New" w:eastAsiaTheme="minorEastAsia" w:hAnsi="Courier New" w:cs="Courier New"/>
@@ -2903,7 +2808,6 @@
         </w:rPr>
         <w:t>pymc-bart</w:t>
       </w:r>
-      <w:proofErr w:type="spellEnd"/>
       <w:r>
         <w:rPr>
           <w:rFonts w:ascii="Times New Roman" w:eastAsiaTheme="minorEastAsia" w:hAnsi="Times New Roman" w:cs="Times New Roman"/>
@@ -3416,7 +3320,6 @@
         </w:rPr>
         <w:t xml:space="preserve">We use </w:t>
       </w:r>
-      <w:proofErr w:type="spellStart"/>
       <w:r>
         <w:rPr>
           <w:rFonts w:ascii="Courier New" w:eastAsiaTheme="minorEastAsia" w:hAnsi="Courier New" w:cs="Courier New"/>
@@ -3425,7 +3328,6 @@
         </w:rPr>
         <w:t>pymc</w:t>
       </w:r>
-      <w:proofErr w:type="spellEnd"/>
       <w:r>
         <w:rPr>
           <w:rFonts w:ascii="Times New Roman" w:eastAsiaTheme="minorEastAsia" w:hAnsi="Times New Roman" w:cs="Times New Roman"/>
@@ -3441,6 +3343,14 @@
           <w:szCs w:val="24"/>
         </w:rPr>
         <w:t xml:space="preserve">to sample </w:t>
+      </w:r>
+      <w:r>
+        <w:rPr>
+          <w:rFonts w:ascii="Times New Roman" w:eastAsiaTheme="minorEastAsia" w:hAnsi="Times New Roman" w:cs="Times New Roman"/>
+          <w:sz w:val="24"/>
+          <w:szCs w:val="24"/>
+        </w:rPr>
+        <w:t xml:space="preserve">testing predicted docking scores / </w:t>
       </w:r>
       <w:r>
         <w:rPr>
@@ -4141,7 +4051,16 @@
           <w:sz w:val="24"/>
           <w:szCs w:val="24"/>
         </w:rPr>
-        <w:t>, “It turns out that the BART method can be viewed as a Bayesian approach to fitting an ensemble of trees: each time we randomly perturb a tree in order to fit the residuals, we are in fact drawing a new tree from posterior distribution. Furthermore, the BART algorithm can be viewed as a Markov Chain Monte Carlo procedure for fitting the BART model. We typically choose large values for</w:t>
+        <w:t xml:space="preserve">, “It turns out that the BART method can be viewed as a Bayesian approach to fitting an ensemble of trees: each time we randomly perturb a tree in order to fit the residuals, we are in fact drawing a new tree from posterior distribution. Furthermore, the BART algorithm can be viewed as a Markov Chain Monte Carlo procedure for </w:t>
+      </w:r>
+      <w:r>
+        <w:rPr>
+          <w:rFonts w:ascii="Times New Roman" w:eastAsiaTheme="minorEastAsia" w:hAnsi="Times New Roman" w:cs="Times New Roman"/>
+          <w:sz w:val="24"/>
+          <w:szCs w:val="24"/>
+        </w:rPr>
+        <w:lastRenderedPageBreak/>
+        <w:t>fitting the BART model. We typically choose large values for</w:t>
       </w:r>
       <w:r>
         <w:rPr>
@@ -4243,16 +4162,7 @@
           <w:sz w:val="24"/>
           <w:szCs w:val="24"/>
         </w:rPr>
-        <w:t xml:space="preserve">: for </w:t>
-      </w:r>
-      <w:r>
-        <w:rPr>
-          <w:rFonts w:ascii="Times New Roman" w:eastAsiaTheme="minorEastAsia" w:hAnsi="Times New Roman" w:cs="Times New Roman"/>
-          <w:sz w:val="24"/>
-          <w:szCs w:val="24"/>
-        </w:rPr>
-        <w:lastRenderedPageBreak/>
-        <w:t xml:space="preserve">instance, </w:t>
+        <w:t xml:space="preserve">: for instance, </w:t>
       </w:r>
       <m:oMath>
         <m:r>
@@ -5358,7 +5268,23 @@
           <w:sz w:val="24"/>
           <w:szCs w:val="24"/>
         </w:rPr>
-        <w:t xml:space="preserve">A normal distribution from which weight matrices </w:t>
+        <w:t xml:space="preserve">A normal distribution from which </w:t>
+      </w:r>
+      <w:r>
+        <w:rPr>
+          <w:rFonts w:ascii="Times New Roman" w:eastAsiaTheme="minorEastAsia" w:hAnsi="Times New Roman" w:cs="Times New Roman"/>
+          <w:sz w:val="24"/>
+          <w:szCs w:val="24"/>
+        </w:rPr>
+        <w:t>bias</w:t>
+      </w:r>
+      <w:r>
+        <w:rPr>
+          <w:rFonts w:ascii="Times New Roman" w:eastAsiaTheme="minorEastAsia" w:hAnsi="Times New Roman" w:cs="Times New Roman"/>
+          <w:sz w:val="24"/>
+          <w:szCs w:val="24"/>
+        </w:rPr>
+        <w:t xml:space="preserve"> matrices </w:t>
       </w:r>
       <m:oMath>
         <m:sSub>
@@ -6043,7 +5969,23 @@
           <w:sz w:val="24"/>
           <w:szCs w:val="24"/>
         </w:rPr>
-        <w:t xml:space="preserve">A normal distribution from which weight matrices </w:t>
+        <w:t xml:space="preserve">A normal distribution from which </w:t>
+      </w:r>
+      <w:r>
+        <w:rPr>
+          <w:rFonts w:ascii="Times New Roman" w:eastAsiaTheme="minorEastAsia" w:hAnsi="Times New Roman" w:cs="Times New Roman"/>
+          <w:sz w:val="24"/>
+          <w:szCs w:val="24"/>
+        </w:rPr>
+        <w:t>bias</w:t>
+      </w:r>
+      <w:r>
+        <w:rPr>
+          <w:rFonts w:ascii="Times New Roman" w:eastAsiaTheme="minorEastAsia" w:hAnsi="Times New Roman" w:cs="Times New Roman"/>
+          <w:sz w:val="24"/>
+          <w:szCs w:val="24"/>
+        </w:rPr>
+        <w:t xml:space="preserve"> matrices </w:t>
       </w:r>
       <m:oMath>
         <m:sSub>
@@ -6669,6 +6611,7 @@
           <w:sz w:val="24"/>
           <w:szCs w:val="24"/>
         </w:rPr>
+        <w:lastRenderedPageBreak/>
         <w:t xml:space="preserve">observations. There is one distribution for each parameter and chain. 4 chains were sampled by default. The Trace Plot is least noisy when our </w:t>
       </w:r>
       <w:r>
@@ -6714,7 +6657,6 @@
           <w:sz w:val="24"/>
           <w:szCs w:val="24"/>
         </w:rPr>
-        <w:lastRenderedPageBreak/>
         <w:drawing>
           <wp:inline distT="0" distB="0" distL="0" distR="0" wp14:anchorId="367AF46F" wp14:editId="26001A78">
             <wp:extent cx="5943600" cy="2301240"/>
@@ -7215,61 +7157,7 @@
           <w:sz w:val="24"/>
           <w:szCs w:val="24"/>
         </w:rPr>
-        <w:t xml:space="preserve"> from posterior predictive probability density distributions for our BNN, we may generate a Plot </w:t>
-      </w:r>
-      <w:proofErr w:type="gramStart"/>
-      <w:r>
-        <w:rPr>
-          <w:rFonts w:ascii="Times New Roman" w:eastAsiaTheme="minorEastAsia" w:hAnsi="Times New Roman" w:cs="Times New Roman"/>
-          <w:sz w:val="24"/>
-          <w:szCs w:val="24"/>
-        </w:rPr>
-        <w:t>Of</w:t>
-      </w:r>
-      <w:proofErr w:type="gramEnd"/>
-      <w:r>
-        <w:rPr>
-          <w:rFonts w:ascii="Times New Roman" w:eastAsiaTheme="minorEastAsia" w:hAnsi="Times New Roman" w:cs="Times New Roman"/>
-          <w:sz w:val="24"/>
-          <w:szCs w:val="24"/>
-        </w:rPr>
-        <w:t xml:space="preserve"> Posterior Predictive Check. A Plot </w:t>
-      </w:r>
-      <w:proofErr w:type="gramStart"/>
-      <w:r>
-        <w:rPr>
-          <w:rFonts w:ascii="Times New Roman" w:eastAsiaTheme="minorEastAsia" w:hAnsi="Times New Roman" w:cs="Times New Roman"/>
-          <w:sz w:val="24"/>
-          <w:szCs w:val="24"/>
-        </w:rPr>
-        <w:t>Of</w:t>
-      </w:r>
-      <w:proofErr w:type="gramEnd"/>
-      <w:r>
-        <w:rPr>
-          <w:rFonts w:ascii="Times New Roman" w:eastAsiaTheme="minorEastAsia" w:hAnsi="Times New Roman" w:cs="Times New Roman"/>
-          <w:sz w:val="24"/>
-          <w:szCs w:val="24"/>
-        </w:rPr>
-        <w:t xml:space="preserve"> Posterior Predictive Check consists of a Rug Plot of observed docking scores along the horizontal axis, a black probability density distribution of observed docking scores, one blue probability density distribution of predicted docking scores for each chain, and an orange average probability density distribution of predicted docking scores. The Plots </w:t>
-      </w:r>
-      <w:proofErr w:type="gramStart"/>
-      <w:r>
-        <w:rPr>
-          <w:rFonts w:ascii="Times New Roman" w:eastAsiaTheme="minorEastAsia" w:hAnsi="Times New Roman" w:cs="Times New Roman"/>
-          <w:sz w:val="24"/>
-          <w:szCs w:val="24"/>
-        </w:rPr>
-        <w:t>Of</w:t>
-      </w:r>
-      <w:proofErr w:type="gramEnd"/>
-      <w:r>
-        <w:rPr>
-          <w:rFonts w:ascii="Times New Roman" w:eastAsiaTheme="minorEastAsia" w:hAnsi="Times New Roman" w:cs="Times New Roman"/>
-          <w:sz w:val="24"/>
-          <w:szCs w:val="24"/>
-        </w:rPr>
-        <w:t xml:space="preserve"> Posterior Predictive Check displayed below correspond to training and testing our </w:t>
+        <w:t xml:space="preserve"> from posterior predictive probability density distributions, we may generate a Plot Of Posterior Predictive Check. A Plot Of Posterior Predictive Check consists of a Rug Plot of observed docking scores along the horizontal axis, a black probability density distribution of observed docking scores, one blue probability density distribution of predicted docking scores for each chain, and an orange average probability density distribution of predicted docking scores. The Plots Of Posterior Predictive Check displayed below correspond to training and testing our </w:t>
       </w:r>
       <w:r>
         <w:rPr>
@@ -7289,34 +7177,32 @@
           <w:sz w:val="24"/>
           <w:szCs w:val="24"/>
         </w:rPr>
-        <w:t xml:space="preserve">ayesian Model Using </w:t>
-      </w:r>
-      <w:r>
-        <w:rPr>
-          <w:rFonts w:ascii="Times New Roman" w:eastAsiaTheme="minorEastAsia" w:hAnsi="Times New Roman" w:cs="Times New Roman"/>
-          <w:i/>
-          <w:iCs/>
+        <w:t>ayesian Model Using BART Model</w:t>
+      </w:r>
+      <w:r>
+        <w:rPr>
+          <w:rFonts w:ascii="Times New Roman" w:eastAsiaTheme="minorEastAsia" w:hAnsi="Times New Roman" w:cs="Times New Roman"/>
+          <w:sz w:val="24"/>
+          <w:szCs w:val="24"/>
+        </w:rPr>
+        <w:t xml:space="preserve"> </w:t>
+      </w:r>
+      <w:r>
+        <w:rPr>
+          <w:rFonts w:ascii="Times New Roman" w:eastAsiaTheme="minorEastAsia" w:hAnsi="Times New Roman" w:cs="Times New Roman"/>
+          <w:sz w:val="24"/>
+          <w:szCs w:val="24"/>
+        </w:rPr>
+        <w:t xml:space="preserve">on </w:t>
+      </w:r>
+      <w:r>
+        <w:rPr>
+          <w:rFonts w:ascii="Times New Roman" w:eastAsiaTheme="minorEastAsia" w:hAnsi="Times New Roman" w:cs="Times New Roman"/>
           <w:sz w:val="24"/>
           <w:szCs w:val="24"/>
         </w:rPr>
         <w:lastRenderedPageBreak/>
-        <w:t>BART Model</w:t>
-      </w:r>
-      <w:r>
-        <w:rPr>
-          <w:rFonts w:ascii="Times New Roman" w:eastAsiaTheme="minorEastAsia" w:hAnsi="Times New Roman" w:cs="Times New Roman"/>
-          <w:sz w:val="24"/>
-          <w:szCs w:val="24"/>
-        </w:rPr>
-        <w:t xml:space="preserve"> </w:t>
-      </w:r>
-      <w:r>
-        <w:rPr>
-          <w:rFonts w:ascii="Times New Roman" w:eastAsiaTheme="minorEastAsia" w:hAnsi="Times New Roman" w:cs="Times New Roman"/>
-          <w:sz w:val="24"/>
-          <w:szCs w:val="24"/>
-        </w:rPr>
-        <w:t>on 33,145</w:t>
+        <w:t>33,145</w:t>
       </w:r>
       <w:r>
         <w:rPr>
@@ -7641,18 +7527,8 @@
           <w:sz w:val="24"/>
           <w:szCs w:val="24"/>
         </w:rPr>
-        <w:t xml:space="preserve"> </w:t>
-      </w:r>
-      <w:proofErr w:type="gramStart"/>
-      <w:r>
-        <w:rPr>
-          <w:rFonts w:ascii="Times New Roman" w:eastAsiaTheme="minorEastAsia" w:hAnsi="Times New Roman" w:cs="Times New Roman"/>
-          <w:sz w:val="24"/>
-          <w:szCs w:val="24"/>
-        </w:rPr>
-        <w:t>Of</w:t>
-      </w:r>
-      <w:proofErr w:type="gramEnd"/>
+        <w:t xml:space="preserve"> Of</w:t>
+      </w:r>
       <w:r>
         <w:rPr>
           <w:rFonts w:ascii="Times New Roman" w:eastAsiaTheme="minorEastAsia" w:hAnsi="Times New Roman" w:cs="Times New Roman"/>
@@ -8110,57 +7986,51 @@
           <w:sz w:val="24"/>
           <w:szCs w:val="24"/>
         </w:rPr>
-        <w:t xml:space="preserve">Data Frames </w:t>
-      </w:r>
-      <w:proofErr w:type="gramStart"/>
-      <w:r>
-        <w:rPr>
-          <w:rFonts w:ascii="Times New Roman" w:eastAsiaTheme="minorEastAsia" w:hAnsi="Times New Roman" w:cs="Times New Roman"/>
-          <w:i/>
-          <w:iCs/>
-          <w:sz w:val="24"/>
-          <w:szCs w:val="24"/>
-        </w:rPr>
-        <w:t>Of</w:t>
-      </w:r>
-      <w:proofErr w:type="gramEnd"/>
-      <w:r>
-        <w:rPr>
-          <w:rFonts w:ascii="Times New Roman" w:eastAsiaTheme="minorEastAsia" w:hAnsi="Times New Roman" w:cs="Times New Roman"/>
-          <w:i/>
-          <w:iCs/>
-          <w:sz w:val="24"/>
-          <w:szCs w:val="24"/>
-        </w:rPr>
-        <w:t xml:space="preserve"> Observed Docking Scores And Averages And Standard Deviations Of Predicted Docking Scores</w:t>
-      </w:r>
-    </w:p>
-    <w:p>
-      <w:pPr>
-        <w:pStyle w:val="NoSpacing"/>
-        <w:rPr>
-          <w:rFonts w:ascii="Times New Roman" w:eastAsiaTheme="minorEastAsia" w:hAnsi="Times New Roman" w:cs="Times New Roman"/>
-          <w:sz w:val="24"/>
-          <w:szCs w:val="24"/>
-        </w:rPr>
-      </w:pPr>
-    </w:p>
-    <w:p>
-      <w:pPr>
-        <w:pStyle w:val="NoSpacing"/>
-        <w:rPr>
-          <w:rFonts w:ascii="Times New Roman" w:eastAsiaTheme="minorEastAsia" w:hAnsi="Times New Roman" w:cs="Times New Roman"/>
-          <w:sz w:val="24"/>
-          <w:szCs w:val="24"/>
-        </w:rPr>
-      </w:pPr>
-      <w:r>
-        <w:rPr>
-          <w:rFonts w:ascii="Times New Roman" w:eastAsiaTheme="minorEastAsia" w:hAnsi="Times New Roman" w:cs="Times New Roman"/>
-          <w:sz w:val="24"/>
-          <w:szCs w:val="24"/>
-        </w:rPr>
-        <w:t xml:space="preserve">After we sample testing values of </w:t>
+        <w:t>Data Frames Of Observed Docking Scores And Averages And Standard Deviations Of Predicted Docking Scores</w:t>
+      </w:r>
+    </w:p>
+    <w:p>
+      <w:pPr>
+        <w:pStyle w:val="NoSpacing"/>
+        <w:rPr>
+          <w:rFonts w:ascii="Times New Roman" w:eastAsiaTheme="minorEastAsia" w:hAnsi="Times New Roman" w:cs="Times New Roman"/>
+          <w:sz w:val="24"/>
+          <w:szCs w:val="24"/>
+        </w:rPr>
+      </w:pPr>
+    </w:p>
+    <w:p>
+      <w:pPr>
+        <w:pStyle w:val="NoSpacing"/>
+        <w:rPr>
+          <w:rFonts w:ascii="Times New Roman" w:eastAsiaTheme="minorEastAsia" w:hAnsi="Times New Roman" w:cs="Times New Roman"/>
+          <w:sz w:val="24"/>
+          <w:szCs w:val="24"/>
+        </w:rPr>
+      </w:pPr>
+      <w:r>
+        <w:rPr>
+          <w:rFonts w:ascii="Times New Roman" w:eastAsiaTheme="minorEastAsia" w:hAnsi="Times New Roman" w:cs="Times New Roman"/>
+          <w:sz w:val="24"/>
+          <w:szCs w:val="24"/>
+        </w:rPr>
+        <w:t>After we sample testing values of</w:t>
+      </w:r>
+      <w:r>
+        <w:rPr>
+          <w:rFonts w:ascii="Times New Roman" w:eastAsiaTheme="minorEastAsia" w:hAnsi="Times New Roman" w:cs="Times New Roman"/>
+          <w:sz w:val="24"/>
+          <w:szCs w:val="24"/>
+        </w:rPr>
+        <w:t xml:space="preserve"> predicted docking scores</w:t>
+      </w:r>
+      <w:r>
+        <w:rPr>
+          <w:rFonts w:ascii="Times New Roman" w:eastAsiaTheme="minorEastAsia" w:hAnsi="Times New Roman" w:cs="Times New Roman"/>
+          <w:sz w:val="24"/>
+          <w:szCs w:val="24"/>
+        </w:rPr>
+        <w:t xml:space="preserve"> </w:t>
       </w:r>
       <m:oMath>
         <m:acc>
@@ -8192,7 +8062,7 @@
           <w:sz w:val="24"/>
           <w:szCs w:val="24"/>
         </w:rPr>
-        <w:t xml:space="preserve"> from posterior predictive probability density distributions for our BNN, we may generate a data frame of observed docking scores and averages and standard deviations of docking scores predicted by </w:t>
+        <w:t xml:space="preserve"> from posterior predictive probability density distributions, we may generate a data frame of observed docking scores and averages and standard deviations of docking scores predicted by </w:t>
       </w:r>
       <w:r>
         <w:rPr>
@@ -8379,33 +8249,15 @@
           <w:sz w:val="24"/>
           <w:szCs w:val="24"/>
         </w:rPr>
-        <w:t>After we generate a data frame of observed docking scores and averages of docking scores predicted by our BNN based on numbers of occurrences of substructures,</w:t>
-      </w:r>
-      <w:r>
-        <w:rPr>
-          <w:rFonts w:ascii="Times New Roman" w:eastAsiaTheme="minorEastAsia" w:hAnsi="Times New Roman" w:cs="Times New Roman"/>
-          <w:sz w:val="24"/>
-          <w:szCs w:val="24"/>
-        </w:rPr>
-        <w:t xml:space="preserve"> we may generate a Plot </w:t>
-      </w:r>
-      <w:proofErr w:type="gramStart"/>
-      <w:r>
-        <w:rPr>
-          <w:rFonts w:ascii="Times New Roman" w:eastAsiaTheme="minorEastAsia" w:hAnsi="Times New Roman" w:cs="Times New Roman"/>
-          <w:sz w:val="24"/>
-          <w:szCs w:val="24"/>
-        </w:rPr>
-        <w:t>Of</w:t>
-      </w:r>
-      <w:proofErr w:type="gramEnd"/>
-      <w:r>
-        <w:rPr>
-          <w:rFonts w:ascii="Times New Roman" w:eastAsiaTheme="minorEastAsia" w:hAnsi="Times New Roman" w:cs="Times New Roman"/>
-          <w:sz w:val="24"/>
-          <w:szCs w:val="24"/>
-        </w:rPr>
-        <w:t xml:space="preserve"> Gains Curves / Enrichment-Factor Plot.</w:t>
+        <w:t>After we generate a data frame of observed docking scores and averages of docking scores predicted based on numbers of occurrences of substructures,</w:t>
+      </w:r>
+      <w:r>
+        <w:rPr>
+          <w:rFonts w:ascii="Times New Roman" w:eastAsiaTheme="minorEastAsia" w:hAnsi="Times New Roman" w:cs="Times New Roman"/>
+          <w:sz w:val="24"/>
+          <w:szCs w:val="24"/>
+        </w:rPr>
+        <w:t xml:space="preserve"> we may generate a Plot Of Gains Curves / Enrichment-Factor Plot.</w:t>
       </w:r>
       <w:r>
         <w:rPr>
@@ -8901,25 +8753,7 @@
           <w:sz w:val="24"/>
           <w:szCs w:val="24"/>
         </w:rPr>
-        <w:t xml:space="preserve"> and 132,577 observations and our BNN are presented below. In accordance with our Trace Plots and Plots </w:t>
-      </w:r>
-      <w:proofErr w:type="gramStart"/>
-      <w:r>
-        <w:rPr>
-          <w:rFonts w:ascii="Times New Roman" w:eastAsiaTheme="minorEastAsia" w:hAnsi="Times New Roman" w:cs="Times New Roman"/>
-          <w:sz w:val="24"/>
-          <w:szCs w:val="24"/>
-        </w:rPr>
-        <w:t>Of</w:t>
-      </w:r>
-      <w:proofErr w:type="gramEnd"/>
-      <w:r>
-        <w:rPr>
-          <w:rFonts w:ascii="Times New Roman" w:eastAsiaTheme="minorEastAsia" w:hAnsi="Times New Roman" w:cs="Times New Roman"/>
-          <w:sz w:val="24"/>
-          <w:szCs w:val="24"/>
-        </w:rPr>
-        <w:t xml:space="preserve"> Posterior Predictive Check,</w:t>
+        <w:t xml:space="preserve"> and 132,577 observations and our BNN are presented below. In accordance with our Trace Plots and Plots Of Posterior Predictive Check,</w:t>
       </w:r>
       <w:r>
         <w:rPr>
@@ -9795,9 +9629,24 @@
           <w:sz w:val="24"/>
           <w:szCs w:val="24"/>
         </w:rPr>
-        <w:t xml:space="preserve">Value </w:t>
-      </w:r>
-      <w:proofErr w:type="gramStart"/>
+        <w:t>Value Of Baseline Or Enrichment Factor Vs. Index Of Bin For Bayesian Neural Network And 1,060,613 Testing Observations</w:t>
+      </w:r>
+      <w:r>
+        <w:rPr>
+          <w:rFonts w:ascii="Times New Roman" w:eastAsiaTheme="minorEastAsia" w:hAnsi="Times New Roman" w:cs="Times New Roman"/>
+          <w:sz w:val="24"/>
+          <w:szCs w:val="24"/>
+        </w:rPr>
+        <w:t>.</w:t>
+      </w:r>
+      <w:r>
+        <w:rPr>
+          <w:rFonts w:ascii="Times New Roman" w:eastAsiaTheme="minorEastAsia" w:hAnsi="Times New Roman" w:cs="Times New Roman"/>
+          <w:sz w:val="24"/>
+          <w:szCs w:val="24"/>
+        </w:rPr>
+        <w:t xml:space="preserve"> A Decile-Wise Lift Chart may be thought of as the derivative of a Gains Curve. </w:t>
+      </w:r>
       <w:r>
         <w:rPr>
           <w:rFonts w:ascii="Times New Roman" w:eastAsiaTheme="minorEastAsia" w:hAnsi="Times New Roman" w:cs="Times New Roman"/>
@@ -9806,9 +9655,8 @@
           <w:sz w:val="24"/>
           <w:szCs w:val="24"/>
         </w:rPr>
-        <w:t>Of</w:t>
-      </w:r>
-      <w:proofErr w:type="gramEnd"/>
+        <w:t xml:space="preserve">Value Of </w:t>
+      </w:r>
       <w:r>
         <w:rPr>
           <w:rFonts w:ascii="Times New Roman" w:eastAsiaTheme="minorEastAsia" w:hAnsi="Times New Roman" w:cs="Times New Roman"/>
@@ -9817,23 +9665,7 @@
           <w:sz w:val="24"/>
           <w:szCs w:val="24"/>
         </w:rPr>
-        <w:t xml:space="preserve"> Baseline Or Enrichment Factor Vs. Index Of Bin For Bayesian Neural Network And 1,060,613 Testing Observations</w:t>
-      </w:r>
-      <w:r>
-        <w:rPr>
-          <w:rFonts w:ascii="Times New Roman" w:eastAsiaTheme="minorEastAsia" w:hAnsi="Times New Roman" w:cs="Times New Roman"/>
-          <w:sz w:val="24"/>
-          <w:szCs w:val="24"/>
-        </w:rPr>
-        <w:t>.</w:t>
-      </w:r>
-      <w:r>
-        <w:rPr>
-          <w:rFonts w:ascii="Times New Roman" w:eastAsiaTheme="minorEastAsia" w:hAnsi="Times New Roman" w:cs="Times New Roman"/>
-          <w:sz w:val="24"/>
-          <w:szCs w:val="24"/>
-        </w:rPr>
-        <w:t xml:space="preserve"> A Decile-Wise Lift Chart may be thought of as the derivative of a Gains Curve. </w:t>
+        <w:t>Baseline</w:t>
       </w:r>
       <w:r>
         <w:rPr>
@@ -9843,7 +9675,15 @@
           <w:sz w:val="24"/>
           <w:szCs w:val="24"/>
         </w:rPr>
-        <w:t xml:space="preserve">Value Of </w:t>
+        <w:t xml:space="preserve"> Vs. Index Of Bin</w:t>
+      </w:r>
+      <w:r>
+        <w:rPr>
+          <w:rFonts w:ascii="Times New Roman" w:eastAsiaTheme="minorEastAsia" w:hAnsi="Times New Roman" w:cs="Times New Roman"/>
+          <w:sz w:val="24"/>
+          <w:szCs w:val="24"/>
+        </w:rPr>
+        <w:t xml:space="preserve"> represents the rate of change of the Gains Curve for a model that predicts randomly. </w:t>
       </w:r>
       <w:r>
         <w:rPr>
@@ -9853,7 +9693,43 @@
           <w:sz w:val="24"/>
           <w:szCs w:val="24"/>
         </w:rPr>
-        <w:t>Baseline</w:t>
+        <w:t>Enrichment Factor Vs. Index Of Bin</w:t>
+      </w:r>
+      <w:r>
+        <w:rPr>
+          <w:rFonts w:ascii="Times New Roman" w:eastAsiaTheme="minorEastAsia" w:hAnsi="Times New Roman" w:cs="Times New Roman"/>
+          <w:sz w:val="24"/>
+          <w:szCs w:val="24"/>
+        </w:rPr>
+        <w:t xml:space="preserve"> represents the rate of change of the Gains Curve for our BNN when the BNN is trained on 1,060,613 observations.</w:t>
+      </w:r>
+    </w:p>
+    <w:p>
+      <w:pPr>
+        <w:pStyle w:val="NoSpacing"/>
+        <w:rPr>
+          <w:rFonts w:ascii="Times New Roman" w:eastAsiaTheme="minorEastAsia" w:hAnsi="Times New Roman" w:cs="Times New Roman"/>
+          <w:sz w:val="24"/>
+          <w:szCs w:val="24"/>
+        </w:rPr>
+      </w:pPr>
+    </w:p>
+    <w:p>
+      <w:pPr>
+        <w:pStyle w:val="NoSpacing"/>
+        <w:rPr>
+          <w:rFonts w:ascii="Times New Roman" w:eastAsiaTheme="minorEastAsia" w:hAnsi="Times New Roman" w:cs="Times New Roman"/>
+          <w:sz w:val="24"/>
+          <w:szCs w:val="24"/>
+        </w:rPr>
+      </w:pPr>
+      <w:r>
+        <w:rPr>
+          <w:rFonts w:ascii="Times New Roman" w:eastAsiaTheme="minorEastAsia" w:hAnsi="Times New Roman" w:cs="Times New Roman"/>
+          <w:sz w:val="24"/>
+          <w:szCs w:val="24"/>
+        </w:rPr>
+        <w:t xml:space="preserve">The below Decile-Wise Lift Chart was created based on </w:t>
       </w:r>
       <w:r>
         <w:rPr>
@@ -9863,9 +9739,8 @@
           <w:sz w:val="24"/>
           <w:szCs w:val="24"/>
         </w:rPr>
-        <w:t xml:space="preserve"> Vs. Index </w:t>
-      </w:r>
-      <w:proofErr w:type="gramStart"/>
+        <w:t>Data Frame Of 1,060,613 Observed Docking</w:t>
+      </w:r>
       <w:r>
         <w:rPr>
           <w:rFonts w:ascii="Times New Roman" w:eastAsiaTheme="minorEastAsia" w:hAnsi="Times New Roman" w:cs="Times New Roman"/>
@@ -9874,9 +9749,8 @@
           <w:sz w:val="24"/>
           <w:szCs w:val="24"/>
         </w:rPr>
-        <w:t>Of</w:t>
-      </w:r>
-      <w:proofErr w:type="gramEnd"/>
+        <w:t xml:space="preserve"> </w:t>
+      </w:r>
       <w:r>
         <w:rPr>
           <w:rFonts w:ascii="Times New Roman" w:eastAsiaTheme="minorEastAsia" w:hAnsi="Times New Roman" w:cs="Times New Roman"/>
@@ -9885,135 +9759,7 @@
           <w:sz w:val="24"/>
           <w:szCs w:val="24"/>
         </w:rPr>
-        <w:t xml:space="preserve"> Bin</w:t>
-      </w:r>
-      <w:r>
-        <w:rPr>
-          <w:rFonts w:ascii="Times New Roman" w:eastAsiaTheme="minorEastAsia" w:hAnsi="Times New Roman" w:cs="Times New Roman"/>
-          <w:sz w:val="24"/>
-          <w:szCs w:val="24"/>
-        </w:rPr>
-        <w:t xml:space="preserve"> represents the rate of change of the Gains Curve for a model that predicts randomly. </w:t>
-      </w:r>
-      <w:r>
-        <w:rPr>
-          <w:rFonts w:ascii="Times New Roman" w:eastAsiaTheme="minorEastAsia" w:hAnsi="Times New Roman" w:cs="Times New Roman"/>
-          <w:i/>
-          <w:iCs/>
-          <w:sz w:val="24"/>
-          <w:szCs w:val="24"/>
-        </w:rPr>
-        <w:t xml:space="preserve">Enrichment Factor Vs. Index </w:t>
-      </w:r>
-      <w:proofErr w:type="gramStart"/>
-      <w:r>
-        <w:rPr>
-          <w:rFonts w:ascii="Times New Roman" w:eastAsiaTheme="minorEastAsia" w:hAnsi="Times New Roman" w:cs="Times New Roman"/>
-          <w:i/>
-          <w:iCs/>
-          <w:sz w:val="24"/>
-          <w:szCs w:val="24"/>
-        </w:rPr>
-        <w:t>Of</w:t>
-      </w:r>
-      <w:proofErr w:type="gramEnd"/>
-      <w:r>
-        <w:rPr>
-          <w:rFonts w:ascii="Times New Roman" w:eastAsiaTheme="minorEastAsia" w:hAnsi="Times New Roman" w:cs="Times New Roman"/>
-          <w:i/>
-          <w:iCs/>
-          <w:sz w:val="24"/>
-          <w:szCs w:val="24"/>
-        </w:rPr>
-        <w:t xml:space="preserve"> Bin</w:t>
-      </w:r>
-      <w:r>
-        <w:rPr>
-          <w:rFonts w:ascii="Times New Roman" w:eastAsiaTheme="minorEastAsia" w:hAnsi="Times New Roman" w:cs="Times New Roman"/>
-          <w:sz w:val="24"/>
-          <w:szCs w:val="24"/>
-        </w:rPr>
-        <w:t xml:space="preserve"> represents the rate of change of the Gains Curve for our BNN when the BNN is trained on 1,060,613 observations.</w:t>
-      </w:r>
-    </w:p>
-    <w:p>
-      <w:pPr>
-        <w:pStyle w:val="NoSpacing"/>
-        <w:rPr>
-          <w:rFonts w:ascii="Times New Roman" w:eastAsiaTheme="minorEastAsia" w:hAnsi="Times New Roman" w:cs="Times New Roman"/>
-          <w:sz w:val="24"/>
-          <w:szCs w:val="24"/>
-        </w:rPr>
-      </w:pPr>
-    </w:p>
-    <w:p>
-      <w:pPr>
-        <w:pStyle w:val="NoSpacing"/>
-        <w:rPr>
-          <w:rFonts w:ascii="Times New Roman" w:eastAsiaTheme="minorEastAsia" w:hAnsi="Times New Roman" w:cs="Times New Roman"/>
-          <w:sz w:val="24"/>
-          <w:szCs w:val="24"/>
-        </w:rPr>
-      </w:pPr>
-      <w:r>
-        <w:rPr>
-          <w:rFonts w:ascii="Times New Roman" w:eastAsiaTheme="minorEastAsia" w:hAnsi="Times New Roman" w:cs="Times New Roman"/>
-          <w:sz w:val="24"/>
-          <w:szCs w:val="24"/>
-        </w:rPr>
-        <w:t xml:space="preserve">The below Decile-Wise Lift Chart was created based on </w:t>
-      </w:r>
-      <w:r>
-        <w:rPr>
-          <w:rFonts w:ascii="Times New Roman" w:eastAsiaTheme="minorEastAsia" w:hAnsi="Times New Roman" w:cs="Times New Roman"/>
-          <w:i/>
-          <w:iCs/>
-          <w:sz w:val="24"/>
-          <w:szCs w:val="24"/>
-        </w:rPr>
-        <w:t>Data Frame Of 1,060,613 Observed Docking</w:t>
-      </w:r>
-      <w:r>
-        <w:rPr>
-          <w:rFonts w:ascii="Times New Roman" w:eastAsiaTheme="minorEastAsia" w:hAnsi="Times New Roman" w:cs="Times New Roman"/>
-          <w:i/>
-          <w:iCs/>
-          <w:sz w:val="24"/>
-          <w:szCs w:val="24"/>
-        </w:rPr>
-        <w:t xml:space="preserve"> </w:t>
-      </w:r>
-      <w:r>
-        <w:rPr>
-          <w:rFonts w:ascii="Times New Roman" w:eastAsiaTheme="minorEastAsia" w:hAnsi="Times New Roman" w:cs="Times New Roman"/>
-          <w:i/>
-          <w:iCs/>
-          <w:sz w:val="24"/>
-          <w:szCs w:val="24"/>
-        </w:rPr>
-        <w:t xml:space="preserve">Scores </w:t>
-      </w:r>
-      <w:proofErr w:type="gramStart"/>
-      <w:r>
-        <w:rPr>
-          <w:rFonts w:ascii="Times New Roman" w:eastAsiaTheme="minorEastAsia" w:hAnsi="Times New Roman" w:cs="Times New Roman"/>
-          <w:i/>
-          <w:iCs/>
-          <w:sz w:val="24"/>
-          <w:szCs w:val="24"/>
-        </w:rPr>
-        <w:t>And</w:t>
-      </w:r>
-      <w:proofErr w:type="gramEnd"/>
-      <w:r>
-        <w:rPr>
-          <w:rFonts w:ascii="Times New Roman" w:eastAsiaTheme="minorEastAsia" w:hAnsi="Times New Roman" w:cs="Times New Roman"/>
-          <w:i/>
-          <w:iCs/>
-          <w:sz w:val="24"/>
-          <w:szCs w:val="24"/>
-        </w:rPr>
-        <w:t xml:space="preserve"> Averages And Standard Deviations Of Docking Scores Predicted By BNN Based On Numbers Of Occurrences Of Substructures</w:t>
+        <w:t>Scores And Averages And Standard Deviations Of Docking Scores Predicted By BNN Based On Numbers Of Occurrences Of Substructures</w:t>
       </w:r>
       <w:r>
         <w:rPr>
@@ -10422,29 +10168,7 @@
           <w:sz w:val="24"/>
           <w:szCs w:val="24"/>
         </w:rPr>
-        <w:t xml:space="preserve">Average </w:t>
-      </w:r>
-      <w:proofErr w:type="gramStart"/>
-      <w:r>
-        <w:rPr>
-          <w:rFonts w:ascii="Times New Roman" w:eastAsiaTheme="minorEastAsia" w:hAnsi="Times New Roman" w:cs="Times New Roman"/>
-          <w:i/>
-          <w:iCs/>
-          <w:sz w:val="24"/>
-          <w:szCs w:val="24"/>
-        </w:rPr>
-        <w:t>Of</w:t>
-      </w:r>
-      <w:proofErr w:type="gramEnd"/>
-      <w:r>
-        <w:rPr>
-          <w:rFonts w:ascii="Times New Roman" w:eastAsiaTheme="minorEastAsia" w:hAnsi="Times New Roman" w:cs="Times New Roman"/>
-          <w:i/>
-          <w:iCs/>
-          <w:sz w:val="24"/>
-          <w:szCs w:val="24"/>
-        </w:rPr>
-        <w:t xml:space="preserve"> Predicted Docking Scores Vs. Observed Docking Score For Bayesian Neural Network And 1,060,613 Testing Observations</w:t>
+        <w:t>Average Of Predicted Docking Scores Vs. Observed Docking Score For Bayesian Neural Network And 1,060,613 Testing Observations</w:t>
       </w:r>
       <w:r>
         <w:rPr>
@@ -10607,6 +10331,7 @@
         <w:rPr>
           <w:rFonts w:ascii="Times New Roman" w:eastAsiaTheme="minorEastAsia" w:hAnsi="Times New Roman" w:cs="Times New Roman"/>
           <w:i/>
+          <w:iCs/>
           <w:sz w:val="24"/>
           <w:szCs w:val="24"/>
         </w:rPr>
@@ -10615,6 +10340,121 @@
         <w:rPr>
           <w:rFonts w:ascii="Times New Roman" w:eastAsiaTheme="minorEastAsia" w:hAnsi="Times New Roman" w:cs="Times New Roman"/>
           <w:i/>
+          <w:iCs/>
+          <w:sz w:val="24"/>
+          <w:szCs w:val="24"/>
+        </w:rPr>
+        <w:t>Key Findings</w:t>
+      </w:r>
+    </w:p>
+    <w:p>
+      <w:pPr>
+        <w:pStyle w:val="NoSpacing"/>
+        <w:rPr>
+          <w:rFonts w:ascii="Times New Roman" w:eastAsiaTheme="minorEastAsia" w:hAnsi="Times New Roman" w:cs="Times New Roman"/>
+          <w:i/>
+          <w:iCs/>
+          <w:sz w:val="24"/>
+          <w:szCs w:val="24"/>
+        </w:rPr>
+      </w:pPr>
+    </w:p>
+    <w:p>
+      <w:pPr>
+        <w:pStyle w:val="NoSpacing"/>
+        <w:rPr>
+          <w:rFonts w:ascii="Times New Roman" w:eastAsiaTheme="minorEastAsia" w:hAnsi="Times New Roman" w:cs="Times New Roman"/>
+          <w:sz w:val="24"/>
+          <w:szCs w:val="24"/>
+        </w:rPr>
+      </w:pPr>
+      <w:r>
+        <w:rPr>
+          <w:rFonts w:ascii="Times New Roman" w:eastAsiaTheme="minorEastAsia" w:hAnsi="Times New Roman" w:cs="Times New Roman"/>
+          <w:sz w:val="24"/>
+          <w:szCs w:val="24"/>
+        </w:rPr>
+        <w:t>Because our mean posterior predictive probability density distributions of docking scores approach our observed distribution of docking scores, and our Gains curves approach the upper-left corners of their plots, our models are useful in predicting docking scores based on numbers of occurrences of substructures</w:t>
+      </w:r>
+      <w:r>
+        <w:rPr>
+          <w:rFonts w:ascii="Times New Roman" w:eastAsiaTheme="minorEastAsia" w:hAnsi="Times New Roman" w:cs="Times New Roman"/>
+          <w:sz w:val="24"/>
+          <w:szCs w:val="24"/>
+        </w:rPr>
+        <w:t>.</w:t>
+      </w:r>
+    </w:p>
+    <w:p>
+      <w:pPr>
+        <w:pStyle w:val="NoSpacing"/>
+        <w:rPr>
+          <w:rFonts w:ascii="Times New Roman" w:eastAsiaTheme="minorEastAsia" w:hAnsi="Times New Roman" w:cs="Times New Roman"/>
+          <w:sz w:val="24"/>
+          <w:szCs w:val="24"/>
+        </w:rPr>
+      </w:pPr>
+    </w:p>
+    <w:p>
+      <w:pPr>
+        <w:pStyle w:val="NoSpacing"/>
+        <w:rPr>
+          <w:rFonts w:ascii="Times New Roman" w:eastAsiaTheme="minorEastAsia" w:hAnsi="Times New Roman" w:cs="Times New Roman"/>
+          <w:sz w:val="24"/>
+          <w:szCs w:val="24"/>
+        </w:rPr>
+      </w:pPr>
+      <w:r>
+        <w:rPr>
+          <w:rFonts w:ascii="Times New Roman" w:eastAsiaTheme="minorEastAsia" w:hAnsi="Times New Roman" w:cs="Times New Roman"/>
+          <w:sz w:val="24"/>
+          <w:szCs w:val="24"/>
+        </w:rPr>
+        <w:t xml:space="preserve">Our Bayesian Neural Network may perform best with more observations. Both our </w:t>
+      </w:r>
+      <w:r>
+        <w:rPr>
+          <w:rFonts w:ascii="Times New Roman" w:eastAsiaTheme="minorEastAsia" w:hAnsi="Times New Roman" w:cs="Times New Roman"/>
+          <w:i/>
+          <w:iCs/>
+          <w:sz w:val="24"/>
+          <w:szCs w:val="24"/>
+        </w:rPr>
+        <w:t>Bayesian Model Using BART Model</w:t>
+      </w:r>
+      <w:r>
+        <w:rPr>
+          <w:rFonts w:ascii="Times New Roman" w:eastAsiaTheme="minorEastAsia" w:hAnsi="Times New Roman" w:cs="Times New Roman"/>
+          <w:sz w:val="24"/>
+          <w:szCs w:val="24"/>
+        </w:rPr>
+        <w:t xml:space="preserve"> and our BNN may be expanded and tuned. All that being said, it seems that there is a low correlation between average of predicted docking scores and observed docking score, and that the range of averages is small compared with the range of observed docking scores.</w:t>
+      </w:r>
+    </w:p>
+    <w:p>
+      <w:pPr>
+        <w:pStyle w:val="NoSpacing"/>
+        <w:rPr>
+          <w:rFonts w:ascii="Times New Roman" w:eastAsiaTheme="minorEastAsia" w:hAnsi="Times New Roman" w:cs="Times New Roman"/>
+          <w:sz w:val="24"/>
+          <w:szCs w:val="24"/>
+        </w:rPr>
+      </w:pPr>
+    </w:p>
+    <w:p>
+      <w:pPr>
+        <w:pStyle w:val="NoSpacing"/>
+        <w:rPr>
+          <w:rFonts w:ascii="Times New Roman" w:eastAsiaTheme="minorEastAsia" w:hAnsi="Times New Roman" w:cs="Times New Roman"/>
+          <w:i/>
+          <w:sz w:val="24"/>
+          <w:szCs w:val="24"/>
+        </w:rPr>
+      </w:pPr>
+      <w:r>
+        <w:rPr>
+          <w:rFonts w:ascii="Times New Roman" w:eastAsiaTheme="minorEastAsia" w:hAnsi="Times New Roman" w:cs="Times New Roman"/>
+          <w:i/>
           <w:sz w:val="24"/>
           <w:szCs w:val="24"/>
         </w:rPr>
@@ -10640,6 +10480,42 @@
           <w:szCs w:val="24"/>
         </w:rPr>
       </w:pPr>
+      <w:r>
+        <w:rPr>
+          <w:rFonts w:ascii="Times New Roman" w:eastAsiaTheme="minorEastAsia" w:hAnsi="Times New Roman" w:cs="Times New Roman"/>
+          <w:sz w:val="24"/>
+          <w:szCs w:val="24"/>
+        </w:rPr>
+        <w:t>Our models may be improved if they are trained and tested on a group of observations where the docking scores of that group are uniformly distributed.</w:t>
+      </w:r>
+    </w:p>
+    <w:p>
+      <w:pPr>
+        <w:pStyle w:val="NoSpacing"/>
+        <w:rPr>
+          <w:rFonts w:ascii="Times New Roman" w:eastAsiaTheme="minorEastAsia" w:hAnsi="Times New Roman" w:cs="Times New Roman"/>
+          <w:sz w:val="24"/>
+          <w:szCs w:val="24"/>
+        </w:rPr>
+      </w:pPr>
+    </w:p>
+    <w:p>
+      <w:pPr>
+        <w:pStyle w:val="NoSpacing"/>
+        <w:rPr>
+          <w:rFonts w:ascii="Times New Roman" w:eastAsiaTheme="minorEastAsia" w:hAnsi="Times New Roman" w:cs="Times New Roman"/>
+          <w:sz w:val="24"/>
+          <w:szCs w:val="24"/>
+        </w:rPr>
+      </w:pPr>
+      <w:r>
+        <w:rPr>
+          <w:rFonts w:ascii="Times New Roman" w:hAnsi="Times New Roman" w:cs="Times New Roman"/>
+          <w:sz w:val="24"/>
+          <w:szCs w:val="24"/>
+        </w:rPr>
+        <w:t xml:space="preserve">Our Bayesian Docking-Score Predictor may be improved through iterative screening. </w:t>
+      </w:r>
       <w:r>
         <w:rPr>
           <w:rFonts w:ascii="Times New Roman" w:hAnsi="Times New Roman" w:cs="Times New Roman"/>
@@ -10797,76 +10673,6 @@
       <w:pPr>
         <w:pStyle w:val="NoSpacing"/>
         <w:rPr>
-          <w:rFonts w:ascii="Times New Roman" w:eastAsiaTheme="minorEastAsia" w:hAnsi="Times New Roman" w:cs="Times New Roman"/>
-          <w:sz w:val="24"/>
-          <w:szCs w:val="24"/>
-        </w:rPr>
-      </w:pPr>
-      <w:r>
-        <w:rPr>
-          <w:rFonts w:ascii="Times New Roman" w:eastAsiaTheme="minorEastAsia" w:hAnsi="Times New Roman" w:cs="Times New Roman"/>
-          <w:sz w:val="24"/>
-          <w:szCs w:val="24"/>
-        </w:rPr>
-        <w:t>Because our</w:t>
-      </w:r>
-      <w:r>
-        <w:rPr>
-          <w:rFonts w:ascii="Times New Roman" w:eastAsiaTheme="minorEastAsia" w:hAnsi="Times New Roman" w:cs="Times New Roman"/>
-          <w:sz w:val="24"/>
-          <w:szCs w:val="24"/>
-        </w:rPr>
-        <w:t xml:space="preserve"> mean posterior predictive probability density distributions of docking scores approach our observed distribution of docking scores, and our</w:t>
-      </w:r>
-      <w:r>
-        <w:rPr>
-          <w:rFonts w:ascii="Times New Roman" w:eastAsiaTheme="minorEastAsia" w:hAnsi="Times New Roman" w:cs="Times New Roman"/>
-          <w:sz w:val="24"/>
-          <w:szCs w:val="24"/>
-        </w:rPr>
-        <w:t xml:space="preserve"> Gains curves approach the upper-left corners of their plots, our models are useful in predicting docking scores based on numbers of occurrences of substructures.</w:t>
-      </w:r>
-      <w:r>
-        <w:rPr>
-          <w:rFonts w:ascii="Times New Roman" w:eastAsiaTheme="minorEastAsia" w:hAnsi="Times New Roman" w:cs="Times New Roman"/>
-          <w:sz w:val="24"/>
-          <w:szCs w:val="24"/>
-        </w:rPr>
-        <w:t xml:space="preserve"> Our Bayesian Neural Network may perform best with more observations. Both our </w:t>
-      </w:r>
-      <w:r>
-        <w:rPr>
-          <w:rFonts w:ascii="Times New Roman" w:eastAsiaTheme="minorEastAsia" w:hAnsi="Times New Roman" w:cs="Times New Roman"/>
-          <w:i/>
-          <w:iCs/>
-          <w:sz w:val="24"/>
-          <w:szCs w:val="24"/>
-        </w:rPr>
-        <w:t>Bayesian Model Using BART Model</w:t>
-      </w:r>
-      <w:r>
-        <w:rPr>
-          <w:rFonts w:ascii="Times New Roman" w:eastAsiaTheme="minorEastAsia" w:hAnsi="Times New Roman" w:cs="Times New Roman"/>
-          <w:sz w:val="24"/>
-          <w:szCs w:val="24"/>
-        </w:rPr>
-        <w:t xml:space="preserve"> and our BNN may be expanded and tuned. All that being said, it seems that there is a low correlation between average of predicted docking scores and observed docking score, and that the range of averages is small compared with the range of observed docking scores.</w:t>
-      </w:r>
-    </w:p>
-    <w:p>
-      <w:pPr>
-        <w:pStyle w:val="NoSpacing"/>
-        <w:rPr>
-          <w:rFonts w:ascii="Times New Roman" w:eastAsiaTheme="minorEastAsia" w:hAnsi="Times New Roman" w:cs="Times New Roman"/>
-          <w:sz w:val="24"/>
-          <w:szCs w:val="24"/>
-        </w:rPr>
-      </w:pPr>
-    </w:p>
-    <w:p>
-      <w:pPr>
-        <w:pStyle w:val="NoSpacing"/>
-        <w:rPr>
           <w:rFonts w:ascii="Times New Roman" w:hAnsi="Times New Roman" w:cs="Times New Roman"/>
           <w:sz w:val="24"/>
           <w:szCs w:val="24"/>
@@ -10981,31 +10787,7 @@
           <w:szCs w:val="24"/>
           <w:u w:val="single"/>
         </w:rPr>
-        <w:t xml:space="preserve">Exploring Change </w:t>
-      </w:r>
-      <w:proofErr w:type="gramStart"/>
-      <w:r>
-        <w:rPr>
-          <w:rFonts w:ascii="Times New Roman" w:eastAsiaTheme="minorEastAsia" w:hAnsi="Times New Roman" w:cs="Times New Roman"/>
-          <w:b/>
-          <w:bCs/>
-          <w:sz w:val="24"/>
-          <w:szCs w:val="24"/>
-          <w:u w:val="single"/>
-        </w:rPr>
-        <w:t>In</w:t>
-      </w:r>
-      <w:proofErr w:type="gramEnd"/>
-      <w:r>
-        <w:rPr>
-          <w:rFonts w:ascii="Times New Roman" w:eastAsiaTheme="minorEastAsia" w:hAnsi="Times New Roman" w:cs="Times New Roman"/>
-          <w:b/>
-          <w:bCs/>
-          <w:sz w:val="24"/>
-          <w:szCs w:val="24"/>
-          <w:u w:val="single"/>
-        </w:rPr>
-        <w:t xml:space="preserve"> Molar Gibbs Free Energy</w:t>
+        <w:t>Exploring Change In Molar Gibbs Free Energy</w:t>
       </w:r>
     </w:p>
     <w:p>
@@ -11366,6 +11148,7 @@
           <w:sz w:val="24"/>
           <w:szCs w:val="24"/>
         </w:rPr>
+        <w:lastRenderedPageBreak/>
         <w:t xml:space="preserve">The molar enthalpy </w:t>
       </w:r>
       <m:oMath>
@@ -11499,7 +11282,6 @@
               <w:sz w:val="24"/>
               <w:szCs w:val="24"/>
             </w:rPr>
-            <w:lastRenderedPageBreak/>
             <m:t>∆H=</m:t>
           </m:r>
           <m:nary>
@@ -11940,25 +11722,7 @@
           <w:sz w:val="24"/>
           <w:szCs w:val="24"/>
         </w:rPr>
-        <w:t xml:space="preserve">The entropy of a compound is a measure of uncertainty, disorder, or </w:t>
-      </w:r>
-      <w:proofErr w:type="spellStart"/>
-      <w:r>
-        <w:rPr>
-          <w:rFonts w:ascii="Times New Roman" w:eastAsiaTheme="minorEastAsia" w:hAnsi="Times New Roman" w:cs="Times New Roman"/>
-          <w:sz w:val="24"/>
-          <w:szCs w:val="24"/>
-        </w:rPr>
-        <w:t>mixedupness</w:t>
-      </w:r>
-      <w:proofErr w:type="spellEnd"/>
-      <w:r>
-        <w:rPr>
-          <w:rFonts w:ascii="Times New Roman" w:eastAsiaTheme="minorEastAsia" w:hAnsi="Times New Roman" w:cs="Times New Roman"/>
-          <w:sz w:val="24"/>
-          <w:szCs w:val="24"/>
-        </w:rPr>
-        <w:t xml:space="preserve"> of the compound. The entropy measures the degree to which the probability of the compound being in a particular microstate is spread out over different microstates. A microstate specifies all molecular details about the system including the position and velocity of every molecule. The more such states are available to the compound with appreciable probability, the greater the entropy.</w:t>
+        <w:t>The entropy of a compound is a measure of uncertainty, disorder, or mixedupness of the compound. The entropy measures the degree to which the probability of the compound being in a particular microstate is spread out over different microstates. A microstate specifies all molecular details about the system including the position and velocity of every molecule. The more such states are available to the compound with appreciable probability, the greater the entropy.</w:t>
       </w:r>
     </w:p>
     <w:p>
@@ -13214,6 +12978,7 @@
           <w:sz w:val="24"/>
           <w:szCs w:val="24"/>
         </w:rPr>
+        <w:lastRenderedPageBreak/>
         <w:t xml:space="preserve">The molar Gibbs free energy is </w:t>
       </w:r>
       <w:r>
@@ -13370,16 +13135,7 @@
           <w:sz w:val="24"/>
           <w:szCs w:val="24"/>
         </w:rPr>
-        <w:t xml:space="preserve"> at fixed </w:t>
-      </w:r>
-      <w:r>
-        <w:rPr>
-          <w:rFonts w:ascii="Times New Roman" w:eastAsiaTheme="minorEastAsia" w:hAnsi="Times New Roman" w:cs="Times New Roman"/>
-          <w:sz w:val="24"/>
-          <w:szCs w:val="24"/>
-        </w:rPr>
-        <w:lastRenderedPageBreak/>
-        <w:t>temperature and pressure, which can be attained only in a completely reversible process.</w:t>
+        <w:t xml:space="preserve"> at fixed temperature and pressure, which can be attained only in a completely reversible process.</w:t>
       </w:r>
       <w:r>
         <w:rPr>

</xml_diff>